<commit_message>
Revision of Vision Draft
Added replies and comments to document
</commit_message>
<xml_diff>
--- a/Documentation/Vision Draft.docx
+++ b/Documentation/Vision Draft.docx
@@ -14,21 +14,11 @@
       <w:pPr>
         <w:pStyle w:val="Title"/>
       </w:pPr>
-      <w:r>
-        <w:fldChar w:fldCharType="begin"/>
-      </w:r>
-      <w:r>
-        <w:instrText xml:space="preserve"> TITLE  \* MERGEFORMAT </w:instrText>
-      </w:r>
-      <w:r>
-        <w:fldChar w:fldCharType="separate"/>
-      </w:r>
-      <w:r>
-        <w:t>Vision</w:t>
-      </w:r>
-      <w:r>
-        <w:fldChar w:fldCharType="end"/>
-      </w:r>
+      <w:fldSimple w:instr=" TITLE  \* MERGEFORMAT ">
+        <w:r>
+          <w:t>Vision</w:t>
+        </w:r>
+      </w:fldSimple>
     </w:p>
     <w:p>
       <w:pPr>
@@ -62,15 +52,7 @@
       </w:r>
       <w:proofErr w:type="spellEnd"/>
       <w:r>
-        <w:t xml:space="preserve"> the aims of the business. Then, if you can, </w:t>
-      </w:r>
-      <w:bookmarkStart w:id="7" w:name="_GoBack"/>
-      <w:r>
-        <w:t>summarize the business problem and what the sponsors hope to do about it in one clear statement</w:t>
-      </w:r>
-      <w:bookmarkEnd w:id="7"/>
-      <w:r>
-        <w:t>.]</w:t>
+        <w:t xml:space="preserve"> the aims of the business. Then, if you can, summarize the business problem and what the sponsors hope to do about it in one clear statement.]</w:t>
       </w:r>
     </w:p>
     <w:commentRangeEnd w:id="6"/>
@@ -108,35 +90,35 @@
       <w:pPr>
         <w:pStyle w:val="Heading1"/>
       </w:pPr>
-      <w:bookmarkStart w:id="8" w:name="_Toc512930906"/>
-      <w:bookmarkStart w:id="9" w:name="_Toc20715755"/>
+      <w:bookmarkStart w:id="7" w:name="_Toc512930906"/>
+      <w:bookmarkStart w:id="8" w:name="_Toc20715755"/>
       <w:r>
         <w:t>Positioning</w:t>
       </w:r>
       <w:bookmarkEnd w:id="4"/>
       <w:bookmarkEnd w:id="5"/>
+      <w:bookmarkEnd w:id="7"/>
       <w:bookmarkEnd w:id="8"/>
+    </w:p>
+    <w:p/>
+    <w:p>
+      <w:pPr>
+        <w:pStyle w:val="Heading2"/>
+      </w:pPr>
+      <w:bookmarkStart w:id="9" w:name="_Toc436203379"/>
+      <w:bookmarkStart w:id="10" w:name="_Toc452813579"/>
+      <w:bookmarkStart w:id="11" w:name="_Toc512930907"/>
+      <w:bookmarkStart w:id="12" w:name="_Toc20715756"/>
+      <w:r>
+        <w:t>Goal</w:t>
+      </w:r>
+      <w:r>
+        <w:t xml:space="preserve"> Statement</w:t>
+      </w:r>
       <w:bookmarkEnd w:id="9"/>
-    </w:p>
-    <w:p/>
-    <w:p>
-      <w:pPr>
-        <w:pStyle w:val="Heading2"/>
-      </w:pPr>
-      <w:bookmarkStart w:id="10" w:name="_Toc436203379"/>
-      <w:bookmarkStart w:id="11" w:name="_Toc452813579"/>
-      <w:bookmarkStart w:id="12" w:name="_Toc512930907"/>
-      <w:bookmarkStart w:id="13" w:name="_Toc20715756"/>
-      <w:r>
-        <w:t>Goal</w:t>
-      </w:r>
-      <w:r>
-        <w:t xml:space="preserve"> Statement</w:t>
-      </w:r>
       <w:bookmarkEnd w:id="10"/>
       <w:bookmarkEnd w:id="11"/>
       <w:bookmarkEnd w:id="12"/>
-      <w:bookmarkEnd w:id="13"/>
     </w:p>
     <w:p>
       <w:pPr>
@@ -323,21 +305,21 @@
       <w:pPr>
         <w:pStyle w:val="Heading2"/>
       </w:pPr>
-      <w:bookmarkStart w:id="14" w:name="_Toc425054392"/>
-      <w:bookmarkStart w:id="15" w:name="_Toc422186485"/>
-      <w:bookmarkStart w:id="16" w:name="_Toc436203380"/>
-      <w:bookmarkStart w:id="17" w:name="_Toc452813580"/>
-      <w:bookmarkStart w:id="18" w:name="_Toc512930908"/>
-      <w:bookmarkStart w:id="19" w:name="_Toc20715757"/>
+      <w:bookmarkStart w:id="13" w:name="_Toc425054392"/>
+      <w:bookmarkStart w:id="14" w:name="_Toc422186485"/>
+      <w:bookmarkStart w:id="15" w:name="_Toc436203380"/>
+      <w:bookmarkStart w:id="16" w:name="_Toc452813580"/>
+      <w:bookmarkStart w:id="17" w:name="_Toc512930908"/>
+      <w:bookmarkStart w:id="18" w:name="_Toc20715757"/>
       <w:r>
         <w:t>Product Position Statement</w:t>
       </w:r>
+      <w:bookmarkEnd w:id="13"/>
       <w:bookmarkEnd w:id="14"/>
       <w:bookmarkEnd w:id="15"/>
       <w:bookmarkEnd w:id="16"/>
       <w:bookmarkEnd w:id="17"/>
       <w:bookmarkEnd w:id="18"/>
-      <w:bookmarkEnd w:id="19"/>
     </w:p>
     <w:p>
       <w:r>
@@ -388,8 +370,19 @@
             </w:tcBorders>
           </w:tcPr>
           <w:p>
-            <w:r>
-              <w:t>Domestic mobile phone users</w:t>
+            <w:commentRangeStart w:id="19"/>
+            <w:r>
+              <w:t xml:space="preserve">Domestic </w:t>
+            </w:r>
+            <w:commentRangeEnd w:id="19"/>
+            <w:r>
+              <w:rPr>
+                <w:rStyle w:val="CommentReference"/>
+              </w:rPr>
+              <w:commentReference w:id="19"/>
+            </w:r>
+            <w:r>
+              <w:t>mobile phone users</w:t>
             </w:r>
             <w:r>
               <w:t xml:space="preserve"> </w:t>
@@ -566,6 +559,7 @@
               <w:t xml:space="preserve">[primary competitive </w:t>
             </w:r>
             <w:commentRangeStart w:id="20"/>
+            <w:commentRangeStart w:id="21"/>
             <w:r>
               <w:t>alternative</w:t>
             </w:r>
@@ -578,6 +572,16 @@
                 <w:color w:val="auto"/>
               </w:rPr>
               <w:commentReference w:id="20"/>
+            </w:r>
+            <w:commentRangeEnd w:id="21"/>
+            <w:r>
+              <w:rPr>
+                <w:rStyle w:val="CommentReference"/>
+                <w:rFonts w:ascii="Times New Roman" w:hAnsi="Times New Roman"/>
+                <w:i w:val="0"/>
+                <w:color w:val="auto"/>
+              </w:rPr>
+              <w:commentReference w:id="21"/>
             </w:r>
             <w:r>
               <w:t>]</w:t>
@@ -631,18 +635,18 @@
       <w:pPr>
         <w:pStyle w:val="Heading1"/>
       </w:pPr>
-      <w:bookmarkStart w:id="21" w:name="_Toc447960005"/>
-      <w:bookmarkStart w:id="22" w:name="_Toc452813581"/>
-      <w:bookmarkStart w:id="23" w:name="_Toc512930909"/>
-      <w:bookmarkStart w:id="24" w:name="_Toc20715758"/>
-      <w:bookmarkStart w:id="25" w:name="_Toc436203381"/>
+      <w:bookmarkStart w:id="22" w:name="_Toc447960005"/>
+      <w:bookmarkStart w:id="23" w:name="_Toc452813581"/>
+      <w:bookmarkStart w:id="24" w:name="_Toc512930909"/>
+      <w:bookmarkStart w:id="25" w:name="_Toc20715758"/>
+      <w:bookmarkStart w:id="26" w:name="_Toc436203381"/>
       <w:r>
         <w:t>Stakeholder Descriptions</w:t>
       </w:r>
-      <w:bookmarkEnd w:id="21"/>
       <w:bookmarkEnd w:id="22"/>
       <w:bookmarkEnd w:id="23"/>
       <w:bookmarkEnd w:id="24"/>
+      <w:bookmarkEnd w:id="25"/>
     </w:p>
     <w:p>
       <w:pPr>
@@ -985,18 +989,17 @@
       <w:pPr>
         <w:pStyle w:val="Heading2"/>
       </w:pPr>
-      <w:bookmarkStart w:id="26" w:name="_Toc425054386"/>
-      <w:bookmarkStart w:id="27" w:name="_Toc342757864"/>
-      <w:bookmarkStart w:id="28" w:name="_Toc346297773"/>
-      <w:bookmarkStart w:id="29" w:name="_Toc422186479"/>
-      <w:bookmarkStart w:id="30" w:name="_Toc436203384"/>
-      <w:bookmarkStart w:id="31" w:name="_Toc452813585"/>
-      <w:bookmarkStart w:id="32" w:name="_Toc512930912"/>
-      <w:bookmarkStart w:id="33" w:name="_Toc20715759"/>
+      <w:bookmarkStart w:id="27" w:name="_Toc425054386"/>
+      <w:bookmarkStart w:id="28" w:name="_Toc342757864"/>
+      <w:bookmarkStart w:id="29" w:name="_Toc346297773"/>
+      <w:bookmarkStart w:id="30" w:name="_Toc422186479"/>
+      <w:bookmarkStart w:id="31" w:name="_Toc436203384"/>
+      <w:bookmarkStart w:id="32" w:name="_Toc452813585"/>
+      <w:bookmarkStart w:id="33" w:name="_Toc512930912"/>
+      <w:bookmarkStart w:id="34" w:name="_Toc20715759"/>
       <w:r>
         <w:t>User Environment</w:t>
       </w:r>
-      <w:bookmarkEnd w:id="26"/>
       <w:bookmarkEnd w:id="27"/>
       <w:bookmarkEnd w:id="28"/>
       <w:bookmarkEnd w:id="29"/>
@@ -1004,6 +1007,7 @@
       <w:bookmarkEnd w:id="31"/>
       <w:bookmarkEnd w:id="32"/>
       <w:bookmarkEnd w:id="33"/>
+      <w:bookmarkEnd w:id="34"/>
     </w:p>
     <w:p>
       <w:pPr>
@@ -1092,7 +1096,29 @@
         <w:ind w:left="0"/>
       </w:pPr>
       <w:r>
-        <w:t>This task cycle and amount of time spent on each task will be situational, depending on the complexity of the particular task in question but updates are expected weekly.</w:t>
+        <w:t xml:space="preserve">This </w:t>
+      </w:r>
+      <w:commentRangeStart w:id="35"/>
+      <w:r>
+        <w:t xml:space="preserve">task cycle </w:t>
+      </w:r>
+      <w:commentRangeEnd w:id="35"/>
+      <w:r>
+        <w:rPr>
+          <w:rStyle w:val="CommentReference"/>
+        </w:rPr>
+        <w:commentReference w:id="35"/>
+      </w:r>
+      <w:r>
+        <w:t xml:space="preserve">and amount of time spent on each task will be situational, depending on the complexity of the </w:t>
+      </w:r>
+      <w:proofErr w:type="gramStart"/>
+      <w:r>
+        <w:t>particular task</w:t>
+      </w:r>
+      <w:proofErr w:type="gramEnd"/>
+      <w:r>
+        <w:t xml:space="preserve"> in question but updates are expected weekly.</w:t>
       </w:r>
     </w:p>
     <w:p>
@@ -1130,35 +1156,35 @@
       <w:pPr>
         <w:pStyle w:val="Heading1"/>
       </w:pPr>
-      <w:bookmarkStart w:id="34" w:name="_Toc436203387"/>
-      <w:bookmarkStart w:id="35" w:name="_Toc452813590"/>
-      <w:bookmarkStart w:id="36" w:name="_Toc512930915"/>
-      <w:bookmarkStart w:id="37" w:name="_Toc20715760"/>
-      <w:bookmarkEnd w:id="25"/>
+      <w:bookmarkStart w:id="36" w:name="_Toc436203387"/>
+      <w:bookmarkStart w:id="37" w:name="_Toc452813590"/>
+      <w:bookmarkStart w:id="38" w:name="_Toc512930915"/>
+      <w:bookmarkStart w:id="39" w:name="_Toc20715760"/>
+      <w:bookmarkEnd w:id="26"/>
       <w:r>
         <w:t>Product Overview</w:t>
       </w:r>
-      <w:bookmarkEnd w:id="34"/>
-      <w:bookmarkEnd w:id="35"/>
       <w:bookmarkEnd w:id="36"/>
       <w:bookmarkEnd w:id="37"/>
-    </w:p>
-    <w:p>
-      <w:pPr>
-        <w:pStyle w:val="Heading2"/>
-      </w:pPr>
-      <w:bookmarkStart w:id="38" w:name="_Toc452813588"/>
-      <w:bookmarkStart w:id="39" w:name="_Toc512930913"/>
-      <w:bookmarkStart w:id="40" w:name="_Toc20715763"/>
-      <w:r>
-        <w:t>Needs</w:t>
-      </w:r>
       <w:bookmarkEnd w:id="38"/>
       <w:bookmarkEnd w:id="39"/>
+    </w:p>
+    <w:p>
+      <w:pPr>
+        <w:pStyle w:val="Heading2"/>
+      </w:pPr>
+      <w:bookmarkStart w:id="40" w:name="_Toc452813588"/>
+      <w:bookmarkStart w:id="41" w:name="_Toc512930913"/>
+      <w:bookmarkStart w:id="42" w:name="_Toc20715763"/>
+      <w:r>
+        <w:t>Needs</w:t>
+      </w:r>
+      <w:bookmarkEnd w:id="40"/>
+      <w:bookmarkEnd w:id="41"/>
       <w:r>
         <w:t xml:space="preserve"> and Features</w:t>
       </w:r>
-      <w:bookmarkEnd w:id="40"/>
+      <w:bookmarkEnd w:id="42"/>
     </w:p>
     <w:p>
       <w:pPr>
@@ -1285,8 +1311,16 @@
               <w:pStyle w:val="BodyText"/>
               <w:ind w:left="0"/>
             </w:pPr>
+            <w:commentRangeStart w:id="43"/>
             <w:r>
               <w:t>Quiz Game</w:t>
+            </w:r>
+            <w:commentRangeEnd w:id="43"/>
+            <w:r>
+              <w:rPr>
+                <w:rStyle w:val="CommentReference"/>
+              </w:rPr>
+              <w:commentReference w:id="43"/>
             </w:r>
           </w:p>
         </w:tc>
@@ -1371,8 +1405,16 @@
               <w:pStyle w:val="BodyText"/>
               <w:ind w:left="0"/>
             </w:pPr>
+            <w:commentRangeStart w:id="45"/>
             <w:r>
               <w:t>Connection to online database to pull question pool</w:t>
+            </w:r>
+            <w:commentRangeEnd w:id="45"/>
+            <w:r>
+              <w:rPr>
+                <w:rStyle w:val="CommentReference"/>
+              </w:rPr>
+              <w:commentReference w:id="45"/>
             </w:r>
           </w:p>
         </w:tc>
@@ -1723,7 +1765,21 @@
               <w:t>Push notifications</w:t>
             </w:r>
             <w:r>
-              <w:t xml:space="preserve"> probably handled by </w:t>
+              <w:t xml:space="preserve"> </w:t>
+            </w:r>
+            <w:commentRangeStart w:id="46"/>
+            <w:r>
+              <w:t xml:space="preserve">probably </w:t>
+            </w:r>
+            <w:commentRangeEnd w:id="46"/>
+            <w:r>
+              <w:rPr>
+                <w:rStyle w:val="CommentReference"/>
+              </w:rPr>
+              <w:commentReference w:id="46"/>
+            </w:r>
+            <w:r>
+              <w:t xml:space="preserve">handled by </w:t>
             </w:r>
             <w:proofErr w:type="spellStart"/>
             <w:r>
@@ -1786,8 +1842,19 @@
               <w:pStyle w:val="BodyText"/>
               <w:ind w:left="0"/>
             </w:pPr>
-            <w:r>
-              <w:t>Button available to the user at the end of the quiz that increments a rating held against each question on the server</w:t>
+            <w:commentRangeStart w:id="47"/>
+            <w:r>
+              <w:t xml:space="preserve">Button </w:t>
+            </w:r>
+            <w:commentRangeEnd w:id="47"/>
+            <w:r>
+              <w:rPr>
+                <w:rStyle w:val="CommentReference"/>
+              </w:rPr>
+              <w:commentReference w:id="47"/>
+            </w:r>
+            <w:r>
+              <w:t>available to the user at the end of the quiz that increments a rating held against each question on the server</w:t>
             </w:r>
           </w:p>
         </w:tc>
@@ -1845,7 +1912,19 @@
               <w:ind w:left="0"/>
             </w:pPr>
             <w:r>
-              <w:t>Have a high scores page that syncs with a high scores table on the Let’ Play server</w:t>
+              <w:t>Have a high scores page that syncs with a high scores table on the Let’</w:t>
+            </w:r>
+            <w:r>
+              <w:t>s</w:t>
+            </w:r>
+            <w:r>
+              <w:t xml:space="preserve"> </w:t>
+            </w:r>
+            <w:r>
+              <w:t>Quiz</w:t>
+            </w:r>
+            <w:r>
+              <w:t xml:space="preserve"> server</w:t>
             </w:r>
           </w:p>
         </w:tc>
@@ -1932,23 +2011,23 @@
       <w:pPr>
         <w:pStyle w:val="Heading1"/>
       </w:pPr>
-      <w:bookmarkStart w:id="41" w:name="_Toc436203408"/>
-      <w:bookmarkStart w:id="42" w:name="_Toc452813602"/>
-      <w:bookmarkStart w:id="43" w:name="_Toc512930919"/>
-      <w:bookmarkStart w:id="44" w:name="_Toc20715765"/>
+      <w:bookmarkStart w:id="48" w:name="_Toc436203408"/>
+      <w:bookmarkStart w:id="49" w:name="_Toc452813602"/>
+      <w:bookmarkStart w:id="50" w:name="_Toc512930919"/>
+      <w:bookmarkStart w:id="51" w:name="_Toc20715765"/>
       <w:r>
         <w:t>Other Product Requirements</w:t>
       </w:r>
-      <w:bookmarkEnd w:id="41"/>
-      <w:bookmarkEnd w:id="42"/>
-      <w:bookmarkEnd w:id="43"/>
-      <w:bookmarkEnd w:id="44"/>
+      <w:bookmarkEnd w:id="48"/>
+      <w:bookmarkEnd w:id="49"/>
+      <w:bookmarkEnd w:id="50"/>
+      <w:bookmarkEnd w:id="51"/>
     </w:p>
     <w:p>
       <w:pPr>
         <w:pStyle w:val="InfoBlue"/>
       </w:pPr>
-      <w:commentRangeStart w:id="45"/>
+      <w:commentRangeStart w:id="52"/>
       <w:r>
         <w:t xml:space="preserve">[At a high level, list </w:t>
       </w:r>
@@ -1983,8 +2062,8 @@
       <w:pPr>
         <w:pStyle w:val="InfoBlue"/>
       </w:pPr>
-      <w:bookmarkStart w:id="46" w:name="_Toc436203413"/>
-      <w:bookmarkStart w:id="47" w:name="_Toc452813607"/>
+      <w:bookmarkStart w:id="53" w:name="_Toc436203413"/>
+      <w:bookmarkStart w:id="54" w:name="_Toc452813607"/>
       <w:r>
         <w:t xml:space="preserve">Note any design constraints, external constraints, </w:t>
       </w:r>
@@ -2027,9 +2106,9 @@
       <w:r>
         <w:t>Define the priority of these other product requirements. Include, if useful, attributes such as stability, benefit, effort, and risk.]</w:t>
       </w:r>
-      <w:bookmarkEnd w:id="46"/>
-      <w:bookmarkEnd w:id="47"/>
-      <w:commentRangeEnd w:id="45"/>
+      <w:bookmarkEnd w:id="53"/>
+      <w:bookmarkEnd w:id="54"/>
+      <w:commentRangeEnd w:id="52"/>
       <w:r>
         <w:rPr>
           <w:rStyle w:val="CommentReference"/>
@@ -2037,7 +2116,7 @@
           <w:i w:val="0"/>
           <w:color w:val="auto"/>
         </w:rPr>
-        <w:commentReference w:id="45"/>
+        <w:commentReference w:id="52"/>
       </w:r>
     </w:p>
     <w:p>
@@ -2158,7 +2237,8 @@
                 <w:bCs/>
               </w:rPr>
             </w:pPr>
-            <w:commentRangeStart w:id="48"/>
+            <w:commentRangeStart w:id="55"/>
+            <w:commentRangeStart w:id="56"/>
             <w:r>
               <w:rPr>
                 <w:b/>
@@ -2210,16 +2290,23 @@
               </w:rPr>
               <w:t>Planned Release</w:t>
             </w:r>
-            <w:commentRangeEnd w:id="48"/>
+            <w:commentRangeEnd w:id="55"/>
             <w:r>
               <w:rPr>
                 <w:rStyle w:val="CommentReference"/>
               </w:rPr>
-              <w:commentReference w:id="48"/>
+              <w:commentReference w:id="55"/>
+            </w:r>
+            <w:r>
+              <w:rPr>
+                <w:rStyle w:val="CommentReference"/>
+              </w:rPr>
+              <w:commentReference w:id="56"/>
             </w:r>
           </w:p>
         </w:tc>
       </w:tr>
+      <w:commentRangeEnd w:id="56"/>
       <w:tr>
         <w:tc>
           <w:tcPr>
@@ -2313,7 +2400,7 @@
       </w:r>
     </w:p>
   </w:comment>
-  <w:comment w:id="20" w:author="Collin McKeahnie" w:date="2018-03-17T07:30:00Z" w:initials="CM">
+  <w:comment w:id="19" w:author="Charnes Nell" w:date="2018-03-20T10:06:00Z" w:initials="CN">
     <w:p>
       <w:pPr>
         <w:pStyle w:val="CommentText"/>
@@ -2325,19 +2412,11 @@
         <w:annotationRef/>
       </w:r>
       <w:r>
-        <w:t>Open to suggestions here, as far as I can tell the competition not only does everything we are offering but does it better</w:t>
-      </w:r>
-    </w:p>
-    <w:p>
-      <w:pPr>
-        <w:pStyle w:val="CommentText"/>
-      </w:pPr>
-      <w:r>
-        <w:t>Maybe I could say our competition is the Trivia Pursuit Board Game?</w:t>
+        <w:t>Assuming only domestic because of project scope</w:t>
       </w:r>
     </w:p>
   </w:comment>
-  <w:comment w:id="45" w:author="Collin McKeahnie" w:date="2018-03-17T19:49:00Z" w:initials="CM">
+  <w:comment w:id="20" w:author="Collin McKeahnie" w:date="2018-03-17T07:30:00Z" w:initials="CM">
     <w:p>
       <w:pPr>
         <w:pStyle w:val="CommentText"/>
@@ -2348,9 +2427,20 @@
         </w:rPr>
         <w:annotationRef/>
       </w:r>
+      <w:r>
+        <w:t>Open to suggestions here, as far as I can tell the competition not only does everything we are offering but does it better</w:t>
+      </w:r>
+    </w:p>
+    <w:p>
+      <w:pPr>
+        <w:pStyle w:val="CommentText"/>
+      </w:pPr>
+      <w:r>
+        <w:t>Maybe I could say our competition is the Trivia Pursuit Board Game?</w:t>
+      </w:r>
     </w:p>
   </w:comment>
-  <w:comment w:id="48" w:author="Collin McKeahnie" w:date="2018-03-17T19:48:00Z" w:initials="CM">
+  <w:comment w:id="21" w:author="Charnes Nell" w:date="2018-03-20T10:06:00Z" w:initials="CN">
     <w:p>
       <w:pPr>
         <w:pStyle w:val="CommentText"/>
@@ -2362,7 +2452,201 @@
         <w:annotationRef/>
       </w:r>
       <w:r>
+        <w:t xml:space="preserve">The suggestions I have are </w:t>
+      </w:r>
+      <w:proofErr w:type="spellStart"/>
+      <w:r>
+        <w:t>QuizUp</w:t>
+      </w:r>
+      <w:proofErr w:type="spellEnd"/>
+      <w:r>
+        <w:t xml:space="preserve"> and Trivia Crack.</w:t>
+      </w:r>
+      <w:r>
+        <w:br/>
+      </w:r>
+      <w:proofErr w:type="spellStart"/>
+      <w:r>
+        <w:t>QuizUp</w:t>
+      </w:r>
+      <w:proofErr w:type="spellEnd"/>
+      <w:r>
+        <w:t xml:space="preserve"> in terms of leaderboard and round play</w:t>
+      </w:r>
+    </w:p>
+    <w:p>
+      <w:pPr>
+        <w:pStyle w:val="CommentText"/>
+      </w:pPr>
+      <w:r>
+        <w:t>Trivia Crack in terms of turn based round play</w:t>
+      </w:r>
+    </w:p>
+    <w:p>
+      <w:pPr>
+        <w:pStyle w:val="CommentText"/>
+      </w:pPr>
+    </w:p>
+    <w:p>
+      <w:pPr>
+        <w:pStyle w:val="CommentText"/>
+      </w:pPr>
+      <w:r>
+        <w:t xml:space="preserve">Major differences are they both have categories, achievements, etc. </w:t>
+      </w:r>
+      <w:proofErr w:type="spellStart"/>
+      <w:r>
+        <w:t>QuizUp</w:t>
+      </w:r>
+      <w:proofErr w:type="spellEnd"/>
+      <w:r>
+        <w:t xml:space="preserve"> you choose the category and its random questions from that category, while Trivia Crack is a wheel spinner that randomly chooses the category and question.</w:t>
+      </w:r>
+    </w:p>
+  </w:comment>
+  <w:comment w:id="35" w:author="Charnes Nell" w:date="2018-03-20T10:06:00Z" w:initials="CN">
+    <w:p>
+      <w:pPr>
+        <w:pStyle w:val="CommentText"/>
+      </w:pPr>
+      <w:r>
+        <w:rPr>
+          <w:rStyle w:val="CommentReference"/>
+        </w:rPr>
+        <w:annotationRef/>
+      </w:r>
+      <w:r>
+        <w:t>Maybe state that the task cycle is a minimum of two-week iteration blocks that may or may not change according to tasks</w:t>
+      </w:r>
+    </w:p>
+    <w:p>
+      <w:pPr>
+        <w:pStyle w:val="CommentText"/>
+      </w:pPr>
+    </w:p>
+  </w:comment>
+  <w:comment w:id="43" w:author="Charnes Nell" w:date="2018-03-20T10:09:00Z" w:initials="CN">
+    <w:p>
+      <w:pPr>
+        <w:pStyle w:val="CommentText"/>
+      </w:pPr>
+      <w:r>
+        <w:rPr>
+          <w:rStyle w:val="CommentReference"/>
+        </w:rPr>
+        <w:annotationRef/>
+      </w:r>
+      <w:r>
+        <w:t xml:space="preserve">Platform </w:t>
+      </w:r>
+      <w:proofErr w:type="gramStart"/>
+      <w:r>
+        <w:t>spec</w:t>
+      </w:r>
+      <w:bookmarkStart w:id="44" w:name="_GoBack"/>
+      <w:bookmarkEnd w:id="44"/>
+      <w:r>
+        <w:t>ific?</w:t>
+      </w:r>
+      <w:proofErr w:type="gramEnd"/>
+    </w:p>
+  </w:comment>
+  <w:comment w:id="45" w:author="Charnes Nell" w:date="2018-03-20T10:07:00Z" w:initials="CN">
+    <w:p>
+      <w:pPr>
+        <w:pStyle w:val="CommentText"/>
+      </w:pPr>
+      <w:r>
+        <w:rPr>
+          <w:rStyle w:val="CommentReference"/>
+        </w:rPr>
+        <w:annotationRef/>
+      </w:r>
+      <w:r>
+        <w:t>Outline the need for an online database with the feature of an updateable question list</w:t>
+      </w:r>
+    </w:p>
+  </w:comment>
+  <w:comment w:id="46" w:author="Charnes Nell" w:date="2018-03-20T10:07:00Z" w:initials="CN">
+    <w:p>
+      <w:pPr>
+        <w:pStyle w:val="CommentText"/>
+      </w:pPr>
+      <w:r>
+        <w:rPr>
+          <w:rStyle w:val="CommentReference"/>
+        </w:rPr>
+        <w:annotationRef/>
+      </w:r>
+      <w:r>
+        <w:t>Change probably to planned or something similar</w:t>
+      </w:r>
+    </w:p>
+  </w:comment>
+  <w:comment w:id="47" w:author="Charnes Nell" w:date="2018-03-20T10:08:00Z" w:initials="CN">
+    <w:p>
+      <w:pPr>
+        <w:pStyle w:val="CommentText"/>
+      </w:pPr>
+      <w:r>
+        <w:rPr>
+          <w:rStyle w:val="CommentReference"/>
+        </w:rPr>
+        <w:annotationRef/>
+      </w:r>
+      <w:r>
+        <w:t>Maybe imply that this is optional to the user</w:t>
+      </w:r>
+    </w:p>
+  </w:comment>
+  <w:comment w:id="52" w:author="Collin McKeahnie" w:date="2018-03-17T19:49:00Z" w:initials="CM">
+    <w:p>
+      <w:pPr>
+        <w:pStyle w:val="CommentText"/>
+      </w:pPr>
+      <w:r>
+        <w:rPr>
+          <w:rStyle w:val="CommentReference"/>
+        </w:rPr>
+        <w:annotationRef/>
+      </w:r>
+    </w:p>
+  </w:comment>
+  <w:comment w:id="55" w:author="Collin McKeahnie" w:date="2018-03-17T19:48:00Z" w:initials="CM">
+    <w:p>
+      <w:pPr>
+        <w:pStyle w:val="CommentText"/>
+      </w:pPr>
+      <w:r>
+        <w:rPr>
+          <w:rStyle w:val="CommentReference"/>
+        </w:rPr>
+        <w:annotationRef/>
+      </w:r>
+      <w:r>
         <w:t>I didn’t know what to put here</w:t>
+      </w:r>
+    </w:p>
+  </w:comment>
+  <w:comment w:id="56" w:author="Charnes Nell" w:date="2018-03-20T10:08:00Z" w:initials="CN">
+    <w:p>
+      <w:pPr>
+        <w:pStyle w:val="CommentText"/>
+      </w:pPr>
+      <w:r>
+        <w:rPr>
+          <w:rStyle w:val="CommentReference"/>
+        </w:rPr>
+        <w:annotationRef/>
+      </w:r>
+      <w:r>
+        <w:t xml:space="preserve">I think it’s a just way to present information – </w:t>
+      </w:r>
+      <w:r>
+        <w:t>like</w:t>
+      </w:r>
+      <w:r>
+        <w:t xml:space="preserve"> the way in which the product overview was done.</w:t>
       </w:r>
     </w:p>
   </w:comment>
@@ -2372,18 +2656,34 @@
 <file path=word/commentsExtended.xml><?xml version="1.0" encoding="utf-8"?>
 <w15:commentsEx xmlns:wpc="http://schemas.microsoft.com/office/word/2010/wordprocessingCanvas" xmlns:cx="http://schemas.microsoft.com/office/drawing/2014/chartex" xmlns:cx1="http://schemas.microsoft.com/office/drawing/2015/9/8/chartex" xmlns:cx2="http://schemas.microsoft.com/office/drawing/2015/10/21/chartex" xmlns:cx3="http://schemas.microsoft.com/office/drawing/2016/5/9/chartex" xmlns:cx4="http://schemas.microsoft.com/office/drawing/2016/5/10/chartex" xmlns:cx5="http://schemas.microsoft.com/office/drawing/2016/5/11/chartex" xmlns:cx6="http://schemas.microsoft.com/office/drawing/2016/5/12/chartex" xmlns:cx7="http://schemas.microsoft.com/office/drawing/2016/5/13/chartex" xmlns:cx8="http://schemas.microsoft.com/office/drawing/2016/5/14/chartex" xmlns:mc="http://schemas.openxmlformats.org/markup-compatibility/2006" xmlns:aink="http://schemas.microsoft.com/office/drawing/2016/ink" xmlns:am3d="http://schemas.microsoft.com/office/drawing/2017/model3d" xmlns:o="urn:schemas-microsoft-com:office:office" xmlns:r="http://schemas.openxmlformats.org/officeDocument/2006/relationships" xmlns:m="http://schemas.openxmlformats.org/officeDocument/2006/math" xmlns:v="urn:schemas-microsoft-com:vml" xmlns:wp14="http://schemas.microsoft.com/office/word/2010/wordprocessingDrawing" xmlns:wp="http://schemas.openxmlformats.org/drawingml/2006/wordprocessingDrawing" xmlns:w10="urn:schemas-microsoft-com:office:word" xmlns:w="http://schemas.openxmlformats.org/wordprocessingml/2006/main" xmlns:w14="http://schemas.microsoft.com/office/word/2010/wordml" xmlns:w15="http://schemas.microsoft.com/office/word/2012/wordml" xmlns:w16cid="http://schemas.microsoft.com/office/word/2016/wordml/cid" xmlns:w16se="http://schemas.microsoft.com/office/word/2015/wordml/symex" xmlns:wpg="http://schemas.microsoft.com/office/word/2010/wordprocessingGroup" xmlns:wpi="http://schemas.microsoft.com/office/word/2010/wordprocessingInk" xmlns:wne="http://schemas.microsoft.com/office/word/2006/wordml" xmlns:wps="http://schemas.microsoft.com/office/word/2010/wordprocessingShape" mc:Ignorable="w14 w15 w16se w16cid wp14">
   <w15:commentEx w15:paraId="57854514" w15:done="0"/>
+  <w15:commentEx w15:paraId="2B87DF98" w15:done="0"/>
   <w15:commentEx w15:paraId="22F8DDCD" w15:done="0"/>
+  <w15:commentEx w15:paraId="6AF3617F" w15:paraIdParent="22F8DDCD" w15:done="0"/>
+  <w15:commentEx w15:paraId="51B7B8F9" w15:done="0"/>
+  <w15:commentEx w15:paraId="2F29265A" w15:done="0"/>
+  <w15:commentEx w15:paraId="18505F52" w15:done="0"/>
+  <w15:commentEx w15:paraId="25752669" w15:done="0"/>
+  <w15:commentEx w15:paraId="53228329" w15:done="0"/>
   <w15:commentEx w15:paraId="5564A9F7" w15:done="0"/>
   <w15:commentEx w15:paraId="7C7EB283" w15:done="0"/>
+  <w15:commentEx w15:paraId="0691AF2C" w15:paraIdParent="7C7EB283" w15:done="0"/>
 </w15:commentsEx>
 </file>
 
 <file path=word/commentsIds.xml><?xml version="1.0" encoding="utf-8"?>
 <w16cid:commentsIds xmlns:wpc="http://schemas.microsoft.com/office/word/2010/wordprocessingCanvas" xmlns:cx="http://schemas.microsoft.com/office/drawing/2014/chartex" xmlns:cx1="http://schemas.microsoft.com/office/drawing/2015/9/8/chartex" xmlns:cx2="http://schemas.microsoft.com/office/drawing/2015/10/21/chartex" xmlns:cx3="http://schemas.microsoft.com/office/drawing/2016/5/9/chartex" xmlns:cx4="http://schemas.microsoft.com/office/drawing/2016/5/10/chartex" xmlns:cx5="http://schemas.microsoft.com/office/drawing/2016/5/11/chartex" xmlns:cx6="http://schemas.microsoft.com/office/drawing/2016/5/12/chartex" xmlns:cx7="http://schemas.microsoft.com/office/drawing/2016/5/13/chartex" xmlns:cx8="http://schemas.microsoft.com/office/drawing/2016/5/14/chartex" xmlns:mc="http://schemas.openxmlformats.org/markup-compatibility/2006" xmlns:aink="http://schemas.microsoft.com/office/drawing/2016/ink" xmlns:am3d="http://schemas.microsoft.com/office/drawing/2017/model3d" xmlns:o="urn:schemas-microsoft-com:office:office" xmlns:r="http://schemas.openxmlformats.org/officeDocument/2006/relationships" xmlns:m="http://schemas.openxmlformats.org/officeDocument/2006/math" xmlns:v="urn:schemas-microsoft-com:vml" xmlns:wp14="http://schemas.microsoft.com/office/word/2010/wordprocessingDrawing" xmlns:wp="http://schemas.openxmlformats.org/drawingml/2006/wordprocessingDrawing" xmlns:w10="urn:schemas-microsoft-com:office:word" xmlns:w="http://schemas.openxmlformats.org/wordprocessingml/2006/main" xmlns:w14="http://schemas.microsoft.com/office/word/2010/wordml" xmlns:w15="http://schemas.microsoft.com/office/word/2012/wordml" xmlns:w16cid="http://schemas.microsoft.com/office/word/2016/wordml/cid" xmlns:w16se="http://schemas.microsoft.com/office/word/2015/wordml/symex" xmlns:wpg="http://schemas.microsoft.com/office/word/2010/wordprocessingGroup" xmlns:wpi="http://schemas.microsoft.com/office/word/2010/wordprocessingInk" xmlns:wne="http://schemas.microsoft.com/office/word/2006/wordml" xmlns:wps="http://schemas.microsoft.com/office/word/2010/wordprocessingShape" mc:Ignorable="w14 w15 w16se w16cid wp14">
   <w16cid:commentId w16cid:paraId="57854514" w16cid:durableId="1E57EFD7"/>
+  <w16cid:commentId w16cid:paraId="2B87DF98" w16cid:durableId="1E5B5B90"/>
   <w16cid:commentId w16cid:paraId="22F8DDCD" w16cid:durableId="1E5742A5"/>
+  <w16cid:commentId w16cid:paraId="6AF3617F" w16cid:durableId="1E5B5BA0"/>
+  <w16cid:commentId w16cid:paraId="51B7B8F9" w16cid:durableId="1E5B5BBE"/>
+  <w16cid:commentId w16cid:paraId="2F29265A" w16cid:durableId="1E5B5C4C"/>
+  <w16cid:commentId w16cid:paraId="18505F52" w16cid:durableId="1E5B5BDC"/>
+  <w16cid:commentId w16cid:paraId="25752669" w16cid:durableId="1E5B5BEF"/>
+  <w16cid:commentId w16cid:paraId="53228329" w16cid:durableId="1E5B5C00"/>
   <w16cid:commentId w16cid:paraId="5564A9F7" w16cid:durableId="1E57EFBC"/>
   <w16cid:commentId w16cid:paraId="7C7EB283" w16cid:durableId="1E57EFA7"/>
+  <w16cid:commentId w16cid:paraId="0691AF2C" w16cid:durableId="1E5B5C0E"/>
 </w16cid:commentsIds>
 </file>
 
@@ -2470,21 +2770,11 @@
           <w:r>
             <w:sym w:font="Symbol" w:char="F0D3"/>
           </w:r>
-          <w:r>
-            <w:fldChar w:fldCharType="begin"/>
-          </w:r>
-          <w:r>
-            <w:instrText xml:space="preserve"> DOCPROPERTY "Company"  \* MERGEFORMAT </w:instrText>
-          </w:r>
-          <w:r>
-            <w:fldChar w:fldCharType="separate"/>
-          </w:r>
-          <w:r>
-            <w:t>&lt;Company Name&gt;</w:t>
-          </w:r>
-          <w:r>
-            <w:fldChar w:fldCharType="end"/>
-          </w:r>
+          <w:fldSimple w:instr=" DOCPROPERTY &quot;Company&quot;  \* MERGEFORMAT ">
+            <w:r>
+              <w:t>&lt;Company Name&gt;</w:t>
+            </w:r>
+          </w:fldSimple>
           <w:r>
             <w:t xml:space="preserve">, </w:t>
           </w:r>
@@ -2651,21 +2941,11 @@
           <w:tcW w:w="6379" w:type="dxa"/>
         </w:tcPr>
         <w:p>
-          <w:r>
-            <w:fldChar w:fldCharType="begin"/>
-          </w:r>
-          <w:r>
-            <w:instrText xml:space="preserve"> TITLE  \* MERGEFORMAT </w:instrText>
-          </w:r>
-          <w:r>
-            <w:fldChar w:fldCharType="separate"/>
-          </w:r>
-          <w:r>
-            <w:t>Vision</w:t>
-          </w:r>
-          <w:r>
-            <w:fldChar w:fldCharType="end"/>
-          </w:r>
+          <w:fldSimple w:instr=" TITLE  \* MERGEFORMAT ">
+            <w:r>
+              <w:t>Vision</w:t>
+            </w:r>
+          </w:fldSimple>
         </w:p>
       </w:tc>
       <w:tc>
@@ -3660,6 +3940,9 @@
   <w15:person w15:author="Collin McKeahnie">
     <w15:presenceInfo w15:providerId="Windows Live" w15:userId="e5f670dae1136c23"/>
   </w15:person>
+  <w15:person w15:author="Charnes Nell">
+    <w15:presenceInfo w15:providerId="None" w15:userId="Charnes Nell"/>
+  </w15:person>
 </w15:people>
 </file>
 
@@ -3780,6 +4063,7 @@
     <w:lsdException w:name="HTML Sample" w:semiHidden="1" w:unhideWhenUsed="1"/>
     <w:lsdException w:name="HTML Typewriter" w:semiHidden="1" w:unhideWhenUsed="1"/>
     <w:lsdException w:name="HTML Variable" w:semiHidden="1" w:unhideWhenUsed="1"/>
+    <w:lsdException w:name="Normal Table" w:semiHidden="1" w:unhideWhenUsed="1"/>
     <w:lsdException w:name="annotation subject" w:semiHidden="1" w:unhideWhenUsed="1"/>
     <w:lsdException w:name="No List" w:semiHidden="1" w:unhideWhenUsed="1"/>
     <w:lsdException w:name="Outline List 1" w:semiHidden="1" w:unhideWhenUsed="1"/>
@@ -3823,8 +4107,10 @@
     <w:lsdException w:name="Table Elegant" w:semiHidden="1" w:unhideWhenUsed="1"/>
     <w:lsdException w:name="Table Professional" w:semiHidden="1" w:unhideWhenUsed="1"/>
     <w:lsdException w:name="Table Subtle 1" w:semiHidden="1" w:unhideWhenUsed="1"/>
+    <w:lsdException w:name="Table Subtle 2" w:semiHidden="1" w:unhideWhenUsed="1"/>
     <w:lsdException w:name="Table Web 1" w:semiHidden="1" w:unhideWhenUsed="1"/>
     <w:lsdException w:name="Table Web 2" w:semiHidden="1" w:unhideWhenUsed="1"/>
+    <w:lsdException w:name="Table Web 3" w:semiHidden="1" w:unhideWhenUsed="1"/>
     <w:lsdException w:name="Balloon Text" w:semiHidden="1" w:unhideWhenUsed="1"/>
     <w:lsdException w:name="Table Grid" w:uiPriority="59"/>
     <w:lsdException w:name="Table Theme" w:semiHidden="1" w:unhideWhenUsed="1"/>

</xml_diff>

<commit_message>
changes made to vision as per comments
</commit_message>
<xml_diff>
--- a/Documentation/Vision Draft.docx
+++ b/Documentation/Vision Draft.docx
@@ -1,6 +1,6 @@
 
 <file path=word/document.xml><?xml version="1.0" encoding="utf-8"?>
-<w:document xmlns:wpc="http://schemas.microsoft.com/office/word/2010/wordprocessingCanvas" xmlns:cx="http://schemas.microsoft.com/office/drawing/2014/chartex" xmlns:cx1="http://schemas.microsoft.com/office/drawing/2015/9/8/chartex" xmlns:cx2="http://schemas.microsoft.com/office/drawing/2015/10/21/chartex" xmlns:cx3="http://schemas.microsoft.com/office/drawing/2016/5/9/chartex" xmlns:cx4="http://schemas.microsoft.com/office/drawing/2016/5/10/chartex" xmlns:cx5="http://schemas.microsoft.com/office/drawing/2016/5/11/chartex" xmlns:cx6="http://schemas.microsoft.com/office/drawing/2016/5/12/chartex" xmlns:cx7="http://schemas.microsoft.com/office/drawing/2016/5/13/chartex" xmlns:cx8="http://schemas.microsoft.com/office/drawing/2016/5/14/chartex" xmlns:mc="http://schemas.openxmlformats.org/markup-compatibility/2006" xmlns:aink="http://schemas.microsoft.com/office/drawing/2016/ink" xmlns:am3d="http://schemas.microsoft.com/office/drawing/2017/model3d" xmlns:o="urn:schemas-microsoft-com:office:office" xmlns:r="http://schemas.openxmlformats.org/officeDocument/2006/relationships" xmlns:m="http://schemas.openxmlformats.org/officeDocument/2006/math" xmlns:v="urn:schemas-microsoft-com:vml" xmlns:wp14="http://schemas.microsoft.com/office/word/2010/wordprocessingDrawing" xmlns:wp="http://schemas.openxmlformats.org/drawingml/2006/wordprocessingDrawing" xmlns:w10="urn:schemas-microsoft-com:office:word" xmlns:w="http://schemas.openxmlformats.org/wordprocessingml/2006/main" xmlns:w14="http://schemas.microsoft.com/office/word/2010/wordml" xmlns:w15="http://schemas.microsoft.com/office/word/2012/wordml" xmlns:w16cid="http://schemas.microsoft.com/office/word/2016/wordml/cid" xmlns:w16se="http://schemas.microsoft.com/office/word/2015/wordml/symex" xmlns:wpg="http://schemas.microsoft.com/office/word/2010/wordprocessingGroup" xmlns:wpi="http://schemas.microsoft.com/office/word/2010/wordprocessingInk" xmlns:wne="http://schemas.microsoft.com/office/word/2006/wordml" xmlns:wps="http://schemas.microsoft.com/office/word/2010/wordprocessingShape" mc:Ignorable="w14 w15 w16se w16cid wp14">
+<w:document xmlns:wpc="http://schemas.microsoft.com/office/word/2010/wordprocessingCanvas" xmlns:cx="http://schemas.microsoft.com/office/drawing/2014/chartex" xmlns:cx1="http://schemas.microsoft.com/office/drawing/2015/9/8/chartex" xmlns:mc="http://schemas.openxmlformats.org/markup-compatibility/2006" xmlns:o="urn:schemas-microsoft-com:office:office" xmlns:r="http://schemas.openxmlformats.org/officeDocument/2006/relationships" xmlns:m="http://schemas.openxmlformats.org/officeDocument/2006/math" xmlns:v="urn:schemas-microsoft-com:vml" xmlns:wp14="http://schemas.microsoft.com/office/word/2010/wordprocessingDrawing" xmlns:wp="http://schemas.openxmlformats.org/drawingml/2006/wordprocessingDrawing" xmlns:w10="urn:schemas-microsoft-com:office:word" xmlns:w="http://schemas.openxmlformats.org/wordprocessingml/2006/main" xmlns:w14="http://schemas.microsoft.com/office/word/2010/wordml" xmlns:w15="http://schemas.microsoft.com/office/word/2012/wordml" xmlns:w16se="http://schemas.microsoft.com/office/word/2015/wordml/symex" xmlns:wpg="http://schemas.microsoft.com/office/word/2010/wordprocessingGroup" xmlns:wpi="http://schemas.microsoft.com/office/word/2010/wordprocessingInk" xmlns:wne="http://schemas.microsoft.com/office/word/2006/wordml" xmlns:wps="http://schemas.microsoft.com/office/word/2010/wordprocessingShape" mc:Ignorable="w14 w15 w16se wp14">
   <w:body>
     <w:p>
       <w:pPr>
@@ -39,39 +39,27 @@
       <w:bookmarkEnd w:id="3"/>
     </w:p>
     <w:p>
-      <w:pPr>
-        <w:pStyle w:val="BodyText3"/>
-      </w:pPr>
+      <w:r>
+        <w:t xml:space="preserve">Let’s Quiz is an online mobile game where players can verse one another in a multiple-choice quiz game. </w:t>
+      </w:r>
+    </w:p>
+    <w:p>
+      <w:r>
+        <w:t xml:space="preserve">The app will allow users to participate in a quiz game made up of three rounds, in each round the user will play their turn and then the app will notify their opponent to take their </w:t>
+      </w:r>
       <w:commentRangeStart w:id="6"/>
       <w:r>
-        <w:t xml:space="preserve">[Provide a brief introduction to the context of the project: Say who has commissioned the project and what they do, and what their aims are – </w:t>
-      </w:r>
-      <w:proofErr w:type="spellStart"/>
-      <w:r>
-        <w:t>ie</w:t>
-      </w:r>
-      <w:proofErr w:type="spellEnd"/>
-      <w:r>
-        <w:t xml:space="preserve"> the aims of the business. Then, if you can, summarize the business problem and what the sponsors hope to do about it in one clear statement.]</w:t>
-      </w:r>
-    </w:p>
-    <w:commentRangeEnd w:id="6"/>
-    <w:p>
+        <w:t>turn</w:t>
+      </w:r>
+      <w:commentRangeEnd w:id="6"/>
       <w:r>
         <w:rPr>
           <w:rStyle w:val="CommentReference"/>
         </w:rPr>
         <w:commentReference w:id="6"/>
       </w:r>
-    </w:p>
-    <w:p>
-      <w:r>
-        <w:t xml:space="preserve">Let’s Quiz is an online mobile game where players can verse one another in a multiple-choice quiz game. </w:t>
-      </w:r>
-    </w:p>
-    <w:p>
-      <w:r>
-        <w:t xml:space="preserve">The app will allow users to participate in a quiz game made up of three rounds, in each round the user will play their turn and then the app will notify their opponent to take their turn. </w:t>
+      <w:r>
+        <w:t xml:space="preserve">. </w:t>
       </w:r>
     </w:p>
     <w:p>
@@ -370,9 +358,13 @@
             </w:tcBorders>
           </w:tcPr>
           <w:p>
+            <w:r>
+              <w:t>Noncommercial</w:t>
+            </w:r>
             <w:commentRangeStart w:id="19"/>
-            <w:r>
-              <w:t xml:space="preserve">Domestic </w:t>
+            <w:commentRangeStart w:id="20"/>
+            <w:r>
+              <w:t xml:space="preserve"> </w:t>
             </w:r>
             <w:commentRangeEnd w:id="19"/>
             <w:r>
@@ -380,6 +372,13 @@
                 <w:rStyle w:val="CommentReference"/>
               </w:rPr>
               <w:commentReference w:id="19"/>
+            </w:r>
+            <w:commentRangeEnd w:id="20"/>
+            <w:r>
+              <w:rPr>
+                <w:rStyle w:val="CommentReference"/>
+              </w:rPr>
+              <w:commentReference w:id="20"/>
             </w:r>
             <w:r>
               <w:t>mobile phone users</w:t>
@@ -552,39 +551,8 @@
             </w:tcBorders>
           </w:tcPr>
           <w:p>
-            <w:pPr>
-              <w:pStyle w:val="InfoBlue"/>
-            </w:pPr>
-            <w:r>
-              <w:t xml:space="preserve">[primary competitive </w:t>
-            </w:r>
-            <w:commentRangeStart w:id="20"/>
-            <w:commentRangeStart w:id="21"/>
-            <w:r>
-              <w:t>alternative</w:t>
-            </w:r>
-            <w:commentRangeEnd w:id="20"/>
-            <w:r>
-              <w:rPr>
-                <w:rStyle w:val="CommentReference"/>
-                <w:rFonts w:ascii="Times New Roman" w:hAnsi="Times New Roman"/>
-                <w:i w:val="0"/>
-                <w:color w:val="auto"/>
-              </w:rPr>
-              <w:commentReference w:id="20"/>
-            </w:r>
-            <w:commentRangeEnd w:id="21"/>
-            <w:r>
-              <w:rPr>
-                <w:rStyle w:val="CommentReference"/>
-                <w:rFonts w:ascii="Times New Roman" w:hAnsi="Times New Roman"/>
-                <w:i w:val="0"/>
-                <w:color w:val="auto"/>
-              </w:rPr>
-              <w:commentReference w:id="21"/>
-            </w:r>
-            <w:r>
-              <w:t>]</w:t>
+            <w:r>
+              <w:t>Quiz Up</w:t>
             </w:r>
           </w:p>
         </w:tc>
@@ -621,11 +589,8 @@
             </w:tcBorders>
           </w:tcPr>
           <w:p>
-            <w:pPr>
-              <w:pStyle w:val="InfoBlue"/>
-            </w:pPr>
-            <w:r>
-              <w:t>[statement of primary differentiation]</w:t>
+            <w:r>
+              <w:t>Offers a more streamlined app with a user driven question pool.</w:t>
             </w:r>
           </w:p>
         </w:tc>
@@ -634,19 +599,44 @@
     <w:p>
       <w:pPr>
         <w:pStyle w:val="Heading1"/>
-      </w:pPr>
-      <w:bookmarkStart w:id="22" w:name="_Toc447960005"/>
-      <w:bookmarkStart w:id="23" w:name="_Toc452813581"/>
-      <w:bookmarkStart w:id="24" w:name="_Toc512930909"/>
-      <w:bookmarkStart w:id="25" w:name="_Toc20715758"/>
-      <w:bookmarkStart w:id="26" w:name="_Toc436203381"/>
-      <w:r>
+        <w:numPr>
+          <w:ilvl w:val="0"/>
+          <w:numId w:val="0"/>
+        </w:numPr>
+        <w:ind w:left="720"/>
+      </w:pPr>
+      <w:bookmarkStart w:id="21" w:name="_Toc447960005"/>
+      <w:bookmarkStart w:id="22" w:name="_Toc452813581"/>
+      <w:bookmarkStart w:id="23" w:name="_Toc512930909"/>
+      <w:bookmarkStart w:id="24" w:name="_Toc20715758"/>
+      <w:bookmarkStart w:id="25" w:name="_Toc436203381"/>
+    </w:p>
+    <w:p>
+      <w:pPr>
+        <w:widowControl/>
+        <w:spacing w:line="240" w:lineRule="auto"/>
+        <w:rPr>
+          <w:rFonts w:ascii="Arial" w:hAnsi="Arial"/>
+          <w:b/>
+          <w:sz w:val="24"/>
+        </w:rPr>
+      </w:pPr>
+      <w:r>
+        <w:br w:type="page"/>
+      </w:r>
+    </w:p>
+    <w:p>
+      <w:pPr>
+        <w:pStyle w:val="Heading1"/>
+      </w:pPr>
+      <w:r>
+        <w:lastRenderedPageBreak/>
         <w:t>Stakeholder Descriptions</w:t>
       </w:r>
+      <w:bookmarkEnd w:id="21"/>
       <w:bookmarkEnd w:id="22"/>
       <w:bookmarkEnd w:id="23"/>
       <w:bookmarkEnd w:id="24"/>
-      <w:bookmarkEnd w:id="25"/>
     </w:p>
     <w:p>
       <w:pPr>
@@ -663,8 +653,7 @@
     </w:p>
     <w:tbl>
       <w:tblPr>
-        <w:tblW w:w="0" w:type="auto"/>
-        <w:tblInd w:w="828" w:type="dxa"/>
+        <w:tblW w:w="9490" w:type="dxa"/>
         <w:tblBorders>
           <w:top w:val="single" w:sz="6" w:space="0" w:color="000000"/>
           <w:left w:val="single" w:sz="6" w:space="0" w:color="000000"/>
@@ -677,9 +666,9 @@
         <w:tblLook w:val="00A0" w:firstRow="1" w:lastRow="0" w:firstColumn="1" w:lastColumn="0" w:noHBand="0" w:noVBand="0"/>
       </w:tblPr>
       <w:tblGrid>
-        <w:gridCol w:w="1890"/>
-        <w:gridCol w:w="2610"/>
-        <w:gridCol w:w="3960"/>
+        <w:gridCol w:w="1126"/>
+        <w:gridCol w:w="3374"/>
+        <w:gridCol w:w="4990"/>
       </w:tblGrid>
       <w:tr>
         <w:trPr>
@@ -687,7 +676,8 @@
         </w:trPr>
         <w:tc>
           <w:tcPr>
-            <w:tcW w:w="1890" w:type="dxa"/>
+            <w:tcW w:w="1126" w:type="dxa"/>
+            <w:vAlign w:val="center"/>
           </w:tcPr>
           <w:p>
             <w:pPr>
@@ -707,7 +697,8 @@
         </w:tc>
         <w:tc>
           <w:tcPr>
-            <w:tcW w:w="2610" w:type="dxa"/>
+            <w:tcW w:w="3374" w:type="dxa"/>
+            <w:vAlign w:val="center"/>
           </w:tcPr>
           <w:p>
             <w:pPr>
@@ -727,7 +718,8 @@
         </w:tc>
         <w:tc>
           <w:tcPr>
-            <w:tcW w:w="3960" w:type="dxa"/>
+            <w:tcW w:w="4990" w:type="dxa"/>
+            <w:vAlign w:val="center"/>
           </w:tcPr>
           <w:p>
             <w:pPr>
@@ -749,7 +741,8 @@
       <w:tr>
         <w:tc>
           <w:tcPr>
-            <w:tcW w:w="1890" w:type="dxa"/>
+            <w:tcW w:w="1126" w:type="dxa"/>
+            <w:vAlign w:val="center"/>
           </w:tcPr>
           <w:p>
             <w:r>
@@ -759,36 +752,68 @@
         </w:tc>
         <w:tc>
           <w:tcPr>
-            <w:tcW w:w="2610" w:type="dxa"/>
-          </w:tcPr>
-          <w:p>
-            <w:r>
-              <w:t xml:space="preserve">The user requires the app to run the game without errors and as expected </w:t>
-            </w:r>
-          </w:p>
-          <w:p/>
-        </w:tc>
-        <w:tc>
-          <w:tcPr>
-            <w:tcW w:w="3960" w:type="dxa"/>
-          </w:tcPr>
-          <w:p>
-            <w:r>
-              <w:t xml:space="preserve">The user is responsible for maintaining their phone to a standard that will run the Let’s Quiz application, this is not an arduous task and should not require any effort beyond </w:t>
-            </w:r>
-            <w:r>
-              <w:lastRenderedPageBreak/>
-              <w:t xml:space="preserve">normal phone maintenance </w:t>
-            </w:r>
-          </w:p>
-          <w:p>
-            <w:r>
-              <w:t>Let’s Quiz requires several permission to operate and it is the responsibility of the user to grant the application those rights</w:t>
+            <w:tcW w:w="3374" w:type="dxa"/>
+            <w:vAlign w:val="center"/>
+          </w:tcPr>
+          <w:p>
+            <w:r>
+              <w:t xml:space="preserve">The user </w:t>
+            </w:r>
+            <w:r>
+              <w:t xml:space="preserve">is the person playing the game. </w:t>
+            </w:r>
+          </w:p>
+          <w:p>
+            <w:r>
+              <w:t xml:space="preserve">They </w:t>
+            </w:r>
+            <w:r>
+              <w:t xml:space="preserve">require the app to </w:t>
+            </w:r>
+            <w:r>
+              <w:t xml:space="preserve">execute </w:t>
+            </w:r>
+            <w:r>
+              <w:t>without errors</w:t>
+            </w:r>
+            <w:r>
+              <w:t xml:space="preserve">, to record accurate data about their game and to generally behave as a mobile app is expected to. </w:t>
+            </w:r>
+          </w:p>
+        </w:tc>
+        <w:tc>
+          <w:tcPr>
+            <w:tcW w:w="4990" w:type="dxa"/>
+            <w:vAlign w:val="center"/>
+          </w:tcPr>
+          <w:p>
+            <w:r>
+              <w:t>The user is responsible for maintaining their phone to a standard that will run the Let’s Quiz application, this is not an arduous task and should not require any effort beyond normal phone maintenance</w:t>
+            </w:r>
+            <w:r>
+              <w:t>.</w:t>
+            </w:r>
+          </w:p>
+          <w:p>
+            <w:r>
+              <w:t>Let’s Quiz requires several permission</w:t>
+            </w:r>
+            <w:r>
+              <w:t>, including but not limited to internet access, to send and receive push notifications and to read and write data. I</w:t>
+            </w:r>
+            <w:r>
+              <w:t>t is the responsibility of the user to grant the application those rights</w:t>
+            </w:r>
+            <w:r>
+              <w:t>.</w:t>
             </w:r>
           </w:p>
           <w:p>
             <w:r>
               <w:t>It is expected that the user play the game in good faith, that they do not deliberately attempt to inject malicious code or otherwise break the system</w:t>
+            </w:r>
+            <w:r>
+              <w:t>.</w:t>
             </w:r>
           </w:p>
         </w:tc>
@@ -796,18 +821,19 @@
       <w:tr>
         <w:tc>
           <w:tcPr>
-            <w:tcW w:w="1890" w:type="dxa"/>
-          </w:tcPr>
-          <w:p>
-            <w:r>
-              <w:lastRenderedPageBreak/>
+            <w:tcW w:w="1126" w:type="dxa"/>
+            <w:vAlign w:val="center"/>
+          </w:tcPr>
+          <w:p>
+            <w:r>
               <w:t>Game Opponent</w:t>
             </w:r>
           </w:p>
         </w:tc>
         <w:tc>
           <w:tcPr>
-            <w:tcW w:w="2610" w:type="dxa"/>
+            <w:tcW w:w="3374" w:type="dxa"/>
+            <w:vAlign w:val="center"/>
           </w:tcPr>
           <w:p>
             <w:r>
@@ -817,29 +843,55 @@
               <w:t xml:space="preserve"> game and t</w:t>
             </w:r>
             <w:r>
-              <w:t>he other player, whether they have joined the game yet or not, is a stake holder. The user’s score, questions the user has been asked and what answers they gave will all effect the opponent’s game.</w:t>
-            </w:r>
-          </w:p>
-          <w:p>
-            <w:pPr>
-              <w:pStyle w:val="IndentNormal"/>
-              <w:ind w:left="0"/>
-            </w:pPr>
-          </w:p>
-        </w:tc>
-        <w:tc>
-          <w:tcPr>
-            <w:tcW w:w="3960" w:type="dxa"/>
+              <w:t xml:space="preserve">he </w:t>
+            </w:r>
+            <w:r>
+              <w:t>opponent</w:t>
+            </w:r>
+            <w:r>
+              <w:t xml:space="preserve"> player, whether they have joined the game yet or not, is a stake holder. </w:t>
+            </w:r>
+          </w:p>
+          <w:p>
+            <w:r>
+              <w:t>The user’s score, questions the user has been asked and what answers they gave will all effect the opponent’s game.</w:t>
+            </w:r>
+          </w:p>
+        </w:tc>
+        <w:tc>
+          <w:tcPr>
+            <w:tcW w:w="4990" w:type="dxa"/>
+            <w:vAlign w:val="center"/>
           </w:tcPr>
           <w:p>
             <w:r>
               <w:t xml:space="preserve">The opponent player is expected to be able to receive push notifications and to </w:t>
             </w:r>
             <w:r>
-              <w:t>take their turn when notified to do so. At that point they become a user and have the responsibilities of a regular user.</w:t>
-            </w:r>
-            <w:r>
-              <w:t xml:space="preserve"> </w:t>
+              <w:t xml:space="preserve">take their turn when notified to do so. </w:t>
+            </w:r>
+          </w:p>
+          <w:p>
+            <w:r>
+              <w:t xml:space="preserve">At </w:t>
+            </w:r>
+            <w:r>
+              <w:t xml:space="preserve">the </w:t>
+            </w:r>
+            <w:r>
+              <w:t xml:space="preserve">point </w:t>
+            </w:r>
+            <w:r>
+              <w:t xml:space="preserve">when they take their turn, </w:t>
+            </w:r>
+            <w:r>
+              <w:t xml:space="preserve">they become a user and have the responsibilities of </w:t>
+            </w:r>
+            <w:r>
+              <w:t xml:space="preserve">the </w:t>
+            </w:r>
+            <w:r>
+              <w:t>user.</w:t>
             </w:r>
           </w:p>
         </w:tc>
@@ -847,7 +899,8 @@
       <w:tr>
         <w:tc>
           <w:tcPr>
-            <w:tcW w:w="1890" w:type="dxa"/>
+            <w:tcW w:w="1126" w:type="dxa"/>
+            <w:vAlign w:val="center"/>
           </w:tcPr>
           <w:p>
             <w:r>
@@ -857,21 +910,57 @@
         </w:tc>
         <w:tc>
           <w:tcPr>
-            <w:tcW w:w="2610" w:type="dxa"/>
-          </w:tcPr>
-          <w:p>
-            <w:r>
-              <w:t>User devices need to be able to access the Let’s Quiz server to get user information, ongoing game data and the global score board</w:t>
-            </w:r>
-          </w:p>
-        </w:tc>
-        <w:tc>
-          <w:tcPr>
-            <w:tcW w:w="3960" w:type="dxa"/>
-          </w:tcPr>
-          <w:p>
-            <w:r>
-              <w:t>The server needs to be able to store and maintain several SQL tables, receive and execute PHP scripts</w:t>
+            <w:tcW w:w="3374" w:type="dxa"/>
+            <w:vAlign w:val="center"/>
+          </w:tcPr>
+          <w:p>
+            <w:r>
+              <w:t>User devices need to be able to access the Let’s Quiz server</w:t>
+            </w:r>
+            <w:r>
+              <w:t xml:space="preserve">, to view and update information stored there. </w:t>
+            </w:r>
+          </w:p>
+          <w:p>
+            <w:proofErr w:type="gramStart"/>
+            <w:r>
+              <w:t>The sever</w:t>
+            </w:r>
+            <w:proofErr w:type="gramEnd"/>
+            <w:r>
+              <w:t xml:space="preserve"> contains</w:t>
+            </w:r>
+            <w:r>
+              <w:t xml:space="preserve"> user information, ongoing game data and</w:t>
+            </w:r>
+            <w:r>
+              <w:t xml:space="preserve"> </w:t>
+            </w:r>
+            <w:r>
+              <w:t>the global score board</w:t>
+            </w:r>
+            <w:r>
+              <w:t>.</w:t>
+            </w:r>
+          </w:p>
+        </w:tc>
+        <w:tc>
+          <w:tcPr>
+            <w:tcW w:w="4990" w:type="dxa"/>
+            <w:vAlign w:val="center"/>
+          </w:tcPr>
+          <w:p>
+            <w:r>
+              <w:t>The server needs to be able to store and maintain several SQL tables,</w:t>
+            </w:r>
+            <w:r>
+              <w:t xml:space="preserve"> as well as</w:t>
+            </w:r>
+            <w:r>
+              <w:t xml:space="preserve"> receive and execute PHP scripts</w:t>
+            </w:r>
+            <w:r>
+              <w:t>.</w:t>
             </w:r>
           </w:p>
           <w:p>
@@ -886,6 +975,14 @@
             </w:r>
             <w:r>
               <w:t>eans it must have reliable up time and be a trusted location</w:t>
+            </w:r>
+            <w:r>
+              <w:t>.</w:t>
+            </w:r>
+          </w:p>
+          <w:p>
+            <w:r>
+              <w:t>It is also the responsibility of the server hosting provider to offer some level of technical support to assist the Let’s Quiz development team should they need it.</w:t>
             </w:r>
           </w:p>
         </w:tc>
@@ -893,7 +990,8 @@
       <w:tr>
         <w:tc>
           <w:tcPr>
-            <w:tcW w:w="1890" w:type="dxa"/>
+            <w:tcW w:w="1126" w:type="dxa"/>
+            <w:vAlign w:val="center"/>
           </w:tcPr>
           <w:p>
             <w:r>
@@ -903,7 +1001,8 @@
         </w:tc>
         <w:tc>
           <w:tcPr>
-            <w:tcW w:w="2610" w:type="dxa"/>
+            <w:tcW w:w="3374" w:type="dxa"/>
+            <w:vAlign w:val="center"/>
           </w:tcPr>
           <w:p>
             <w:r>
@@ -913,48 +1012,90 @@
         </w:tc>
         <w:tc>
           <w:tcPr>
-            <w:tcW w:w="3960" w:type="dxa"/>
-          </w:tcPr>
-          <w:p/>
+            <w:tcW w:w="4990" w:type="dxa"/>
+            <w:vAlign w:val="center"/>
+          </w:tcPr>
+          <w:p>
+            <w:r>
+              <w:t xml:space="preserve">It is the specific responsibility of the user’s phone to </w:t>
+            </w:r>
+            <w:r>
+              <w:t>allow the application to run. This includes opening and exiting the application, maintaining granted permissions and allocating memory.</w:t>
+            </w:r>
+          </w:p>
         </w:tc>
       </w:tr>
       <w:tr>
         <w:tc>
           <w:tcPr>
-            <w:tcW w:w="1890" w:type="dxa"/>
-          </w:tcPr>
-          <w:p>
-            <w:r>
-              <w:t xml:space="preserve">Facebook and </w:t>
-            </w:r>
-            <w:proofErr w:type="spellStart"/>
-            <w:r>
-              <w:t>GooglePlay</w:t>
-            </w:r>
-            <w:proofErr w:type="spellEnd"/>
-          </w:p>
-        </w:tc>
-        <w:tc>
-          <w:tcPr>
-            <w:tcW w:w="2610" w:type="dxa"/>
-          </w:tcPr>
-          <w:p>
-            <w:r>
-              <w:t>Let’s Quiz is designed to allow players to log in using their existing social media accounts to do so Let’s Quiz will need to interact with the social media’s API’s.</w:t>
-            </w:r>
-          </w:p>
-        </w:tc>
-        <w:tc>
-          <w:tcPr>
-            <w:tcW w:w="3960" w:type="dxa"/>
-          </w:tcPr>
-          <w:p/>
+            <w:tcW w:w="1126" w:type="dxa"/>
+            <w:vAlign w:val="center"/>
+          </w:tcPr>
+          <w:p>
+            <w:r>
+              <w:t>Facebook and Google</w:t>
+            </w:r>
+            <w:r>
+              <w:t xml:space="preserve"> </w:t>
+            </w:r>
+            <w:r>
+              <w:t>Play</w:t>
+            </w:r>
+          </w:p>
+        </w:tc>
+        <w:tc>
+          <w:tcPr>
+            <w:tcW w:w="3374" w:type="dxa"/>
+            <w:vAlign w:val="center"/>
+          </w:tcPr>
+          <w:p>
+            <w:r>
+              <w:t>Let’s Quiz is designed to allow players to log in using their existing social media accounts</w:t>
+            </w:r>
+            <w:r>
+              <w:t>.</w:t>
+            </w:r>
+            <w:r>
+              <w:t xml:space="preserve"> </w:t>
+            </w:r>
+          </w:p>
+          <w:p>
+            <w:r>
+              <w:t>T</w:t>
+            </w:r>
+            <w:r>
+              <w:t xml:space="preserve">o do so Let’s Quiz will need to interact with the social media’s </w:t>
+            </w:r>
+            <w:r>
+              <w:t>SKD</w:t>
+            </w:r>
+            <w:r>
+              <w:t>’s.</w:t>
+            </w:r>
+          </w:p>
+        </w:tc>
+        <w:tc>
+          <w:tcPr>
+            <w:tcW w:w="4990" w:type="dxa"/>
+            <w:vAlign w:val="center"/>
+          </w:tcPr>
+          <w:p>
+            <w:r>
+              <w:t>The Let’s Quiz development team will be relying on accurate and up to date documentation. It is the responsibility of the SKD owners to provide this as well as some level of technical support and trouble shooting.</w:t>
+            </w:r>
+          </w:p>
+          <w:p>
+            <w:r>
+              <w:t xml:space="preserve">These SKD’s become an extension of the Let’s Quiz app it is imperative that a degree of integrity is maintained by their parent companies, this specifically relates to malicious code and honestly with regard to capabilities and features.  </w:t>
+            </w:r>
+          </w:p>
         </w:tc>
       </w:tr>
       <w:tr>
         <w:tc>
           <w:tcPr>
-            <w:tcW w:w="1890" w:type="dxa"/>
+            <w:tcW w:w="1126" w:type="dxa"/>
+            <w:vAlign w:val="center"/>
           </w:tcPr>
           <w:p>
             <w:r>
@@ -964,18 +1105,38 @@
         </w:tc>
         <w:tc>
           <w:tcPr>
-            <w:tcW w:w="2610" w:type="dxa"/>
-          </w:tcPr>
-          <w:p>
-            <w:r>
-              <w:t xml:space="preserve">Unity 3d is the development platform the design team has elected to use. </w:t>
-            </w:r>
-          </w:p>
-        </w:tc>
-        <w:tc>
-          <w:tcPr>
-            <w:tcW w:w="3960" w:type="dxa"/>
-          </w:tcPr>
+            <w:tcW w:w="3374" w:type="dxa"/>
+            <w:vAlign w:val="center"/>
+          </w:tcPr>
+          <w:p>
+            <w:r>
+              <w:t>Unity 3d is the development platform the design team has elected to use.</w:t>
+            </w:r>
+          </w:p>
+        </w:tc>
+        <w:tc>
+          <w:tcPr>
+            <w:tcW w:w="4990" w:type="dxa"/>
+            <w:vAlign w:val="center"/>
+          </w:tcPr>
+          <w:p>
+            <w:r>
+              <w:t xml:space="preserve">The Let’s Quiz development team will be relying on accurate and up to date documentation. It is the responsibility of the </w:t>
+            </w:r>
+            <w:r>
+              <w:t>Unity3D</w:t>
+            </w:r>
+            <w:r>
+              <w:t xml:space="preserve"> to provide </w:t>
+            </w:r>
+            <w:r>
+              <w:t>documentation</w:t>
+            </w:r>
+            <w:r>
+              <w:t xml:space="preserve"> as well as some level of technical support and trouble shooting.</w:t>
+            </w:r>
+          </w:p>
+          <w:p/>
           <w:p/>
         </w:tc>
       </w:tr>
@@ -989,17 +1150,18 @@
       <w:pPr>
         <w:pStyle w:val="Heading2"/>
       </w:pPr>
-      <w:bookmarkStart w:id="27" w:name="_Toc425054386"/>
-      <w:bookmarkStart w:id="28" w:name="_Toc342757864"/>
-      <w:bookmarkStart w:id="29" w:name="_Toc346297773"/>
-      <w:bookmarkStart w:id="30" w:name="_Toc422186479"/>
-      <w:bookmarkStart w:id="31" w:name="_Toc436203384"/>
-      <w:bookmarkStart w:id="32" w:name="_Toc452813585"/>
-      <w:bookmarkStart w:id="33" w:name="_Toc512930912"/>
-      <w:bookmarkStart w:id="34" w:name="_Toc20715759"/>
+      <w:bookmarkStart w:id="26" w:name="_Toc425054386"/>
+      <w:bookmarkStart w:id="27" w:name="_Toc342757864"/>
+      <w:bookmarkStart w:id="28" w:name="_Toc346297773"/>
+      <w:bookmarkStart w:id="29" w:name="_Toc422186479"/>
+      <w:bookmarkStart w:id="30" w:name="_Toc436203384"/>
+      <w:bookmarkStart w:id="31" w:name="_Toc452813585"/>
+      <w:bookmarkStart w:id="32" w:name="_Toc512930912"/>
+      <w:bookmarkStart w:id="33" w:name="_Toc20715759"/>
       <w:r>
         <w:t>User Environment</w:t>
       </w:r>
+      <w:bookmarkEnd w:id="26"/>
       <w:bookmarkEnd w:id="27"/>
       <w:bookmarkEnd w:id="28"/>
       <w:bookmarkEnd w:id="29"/>
@@ -1007,66 +1169,12 @@
       <w:bookmarkEnd w:id="31"/>
       <w:bookmarkEnd w:id="32"/>
       <w:bookmarkEnd w:id="33"/>
-      <w:bookmarkEnd w:id="34"/>
-    </w:p>
-    <w:p>
-      <w:pPr>
-        <w:pStyle w:val="InfoBlue"/>
-      </w:pPr>
-      <w:r>
-        <w:t>[Detail the working environment of the target user. Here are some suggestions:</w:t>
-      </w:r>
-    </w:p>
-    <w:p>
-      <w:pPr>
-        <w:pStyle w:val="InfoBlue"/>
-      </w:pPr>
-      <w:r>
-        <w:t>Number of people involved in completing the task? Is this changing?</w:t>
-      </w:r>
-    </w:p>
-    <w:p>
-      <w:pPr>
-        <w:pStyle w:val="InfoBlue"/>
-      </w:pPr>
-      <w:r>
-        <w:t>How long is a task cycle? Amount of time spent in each activity? Is this changing?</w:t>
-      </w:r>
-    </w:p>
-    <w:p>
-      <w:pPr>
-        <w:pStyle w:val="InfoBlue"/>
-      </w:pPr>
-      <w:r>
-        <w:t>Any unique environmental constraints: mobile, outdoors, in-flight, and so on?</w:t>
-      </w:r>
-    </w:p>
-    <w:p>
-      <w:pPr>
-        <w:pStyle w:val="InfoBlue"/>
-      </w:pPr>
-      <w:r>
-        <w:t>What other applications are in use? Does your application need to integrate with them?</w:t>
-      </w:r>
-    </w:p>
-    <w:p>
-      <w:pPr>
-        <w:pStyle w:val="InfoBlue"/>
-      </w:pPr>
-      <w:r>
-        <w:t>This is where extracts from the Business Model could be included to outline the task and roles involved, and so on.]</w:t>
-      </w:r>
     </w:p>
     <w:p>
       <w:pPr>
         <w:pStyle w:val="Heading3"/>
       </w:pPr>
       <w:r>
-        <w:lastRenderedPageBreak/>
-        <w:t>3.2.1</w:t>
-      </w:r>
-      <w:r>
-        <w:tab/>
         <w:t xml:space="preserve">Let’s Quiz Team </w:t>
       </w:r>
     </w:p>
@@ -1076,7 +1184,13 @@
         <w:ind w:left="0"/>
       </w:pPr>
       <w:r>
-        <w:t xml:space="preserve">There are 4 members of the Let’s Quiz design team, plus one </w:t>
+        <w:t xml:space="preserve">There are </w:t>
+      </w:r>
+      <w:r>
+        <w:t>four</w:t>
+      </w:r>
+      <w:r>
+        <w:t xml:space="preserve"> members of the Let’s Quiz design team, plus one </w:t>
       </w:r>
       <w:r>
         <w:t>member of the Charles Sturt University IT teaching faculty acting as oversight. This team is not expected to change.</w:t>
@@ -1096,11 +1210,22 @@
         <w:ind w:left="0"/>
       </w:pPr>
       <w:r>
-        <w:t xml:space="preserve">This </w:t>
-      </w:r>
+        <w:t>The</w:t>
+      </w:r>
+      <w:r>
+        <w:t xml:space="preserve"> </w:t>
+      </w:r>
+      <w:commentRangeStart w:id="34"/>
       <w:commentRangeStart w:id="35"/>
       <w:r>
         <w:t xml:space="preserve">task cycle </w:t>
+      </w:r>
+      <w:commentRangeEnd w:id="34"/>
+      <w:r>
+        <w:rPr>
+          <w:rStyle w:val="CommentReference"/>
+        </w:rPr>
+        <w:commentReference w:id="34"/>
       </w:r>
       <w:commentRangeEnd w:id="35"/>
       <w:r>
@@ -1110,15 +1235,16 @@
         <w:commentReference w:id="35"/>
       </w:r>
       <w:r>
-        <w:t xml:space="preserve">and amount of time spent on each task will be situational, depending on the complexity of the </w:t>
-      </w:r>
-      <w:proofErr w:type="gramStart"/>
-      <w:r>
-        <w:t>particular task</w:t>
-      </w:r>
-      <w:proofErr w:type="gramEnd"/>
-      <w:r>
-        <w:t xml:space="preserve"> in question but updates are expected weekly.</w:t>
+        <w:t>and amount of time spent on each task will be situational, depending on the complexity of the particular task in question</w:t>
+      </w:r>
+      <w:r>
+        <w:t>. As a part of their team charter the development team have agreed each member will deliver weekly updates on indiv</w:t>
+      </w:r>
+      <w:r>
+        <w:t>id</w:t>
+      </w:r>
+      <w:r>
+        <w:t>ual projects with in depth iteration meetings being held fortnightly.</w:t>
       </w:r>
     </w:p>
     <w:p>
@@ -1138,6 +1264,24 @@
       </w:r>
       <w:r>
         <w:t>IOS and Android mobile devices. It is a requirement of the application that the device has internet connectivity. This means that the individual device must be configured to allow the application to access the internet and that the device is in a physical location that has internet.</w:t>
+      </w:r>
+    </w:p>
+    <w:p>
+      <w:pPr>
+        <w:pStyle w:val="Heading3"/>
+      </w:pPr>
+      <w:r>
+        <w:t>Required integration</w:t>
+      </w:r>
+    </w:p>
+    <w:p>
+      <w:r>
+        <w:t xml:space="preserve">In testing it became apparent that Let’s Quiz needs to interact with the android OS in a nontraditional way. Normally when an app is not being displayed but has not been closed it is paused. For example normally if the user presses the home key, the app that they were in is paused and minimized, they then have the option to go back to their game at the spot they left it in. </w:t>
+      </w:r>
+    </w:p>
+    <w:p>
+      <w:r>
+        <w:t xml:space="preserve">Let’s Quiz is a trivia game where the rounds are timed, as such it is a requirement that the game not pause the countdown timer if, for example, the user was to open up a web browser and search for the answer. </w:t>
       </w:r>
     </w:p>
     <w:p>
@@ -1148,20 +1292,30 @@
     </w:p>
     <w:p>
       <w:pPr>
-        <w:pStyle w:val="BodyText"/>
-        <w:ind w:left="0"/>
-      </w:pPr>
-    </w:p>
-    <w:p>
-      <w:pPr>
-        <w:pStyle w:val="Heading1"/>
+        <w:widowControl/>
+        <w:spacing w:line="240" w:lineRule="auto"/>
+        <w:rPr>
+          <w:rFonts w:ascii="Arial" w:hAnsi="Arial"/>
+          <w:b/>
+          <w:color w:val="0070C0"/>
+          <w:sz w:val="24"/>
+        </w:rPr>
       </w:pPr>
       <w:bookmarkStart w:id="36" w:name="_Toc436203387"/>
       <w:bookmarkStart w:id="37" w:name="_Toc452813590"/>
       <w:bookmarkStart w:id="38" w:name="_Toc512930915"/>
       <w:bookmarkStart w:id="39" w:name="_Toc20715760"/>
-      <w:bookmarkEnd w:id="26"/>
-      <w:r>
+      <w:bookmarkEnd w:id="25"/>
+      <w:r>
+        <w:br w:type="page"/>
+      </w:r>
+    </w:p>
+    <w:p>
+      <w:pPr>
+        <w:pStyle w:val="Heading1"/>
+      </w:pPr>
+      <w:r>
+        <w:lastRenderedPageBreak/>
         <w:t>Product Overview</w:t>
       </w:r>
       <w:bookmarkEnd w:id="36"/>
@@ -1193,7 +1347,7 @@
     </w:p>
     <w:tbl>
       <w:tblPr>
-        <w:tblW w:w="0" w:type="auto"/>
+        <w:tblW w:w="9460" w:type="dxa"/>
         <w:tblBorders>
           <w:top w:val="single" w:sz="6" w:space="0" w:color="000000"/>
           <w:left w:val="single" w:sz="6" w:space="0" w:color="000000"/>
@@ -1206,15 +1360,15 @@
         <w:tblLook w:val="00A0" w:firstRow="1" w:lastRow="0" w:firstColumn="1" w:lastColumn="0" w:noHBand="0" w:noVBand="0"/>
       </w:tblPr>
       <w:tblGrid>
-        <w:gridCol w:w="3085"/>
+        <w:gridCol w:w="2969"/>
         <w:gridCol w:w="992"/>
-        <w:gridCol w:w="2436"/>
-        <w:gridCol w:w="1605"/>
+        <w:gridCol w:w="4395"/>
+        <w:gridCol w:w="1104"/>
       </w:tblGrid>
       <w:tr>
         <w:tc>
           <w:tcPr>
-            <w:tcW w:w="3085" w:type="dxa"/>
+            <w:tcW w:w="2969" w:type="dxa"/>
           </w:tcPr>
           <w:p>
             <w:pPr>
@@ -1258,7 +1412,7 @@
         </w:tc>
         <w:tc>
           <w:tcPr>
-            <w:tcW w:w="2436" w:type="dxa"/>
+            <w:tcW w:w="4395" w:type="dxa"/>
           </w:tcPr>
           <w:p>
             <w:pPr>
@@ -1280,7 +1434,7 @@
         </w:tc>
         <w:tc>
           <w:tcPr>
-            <w:tcW w:w="1605" w:type="dxa"/>
+            <w:tcW w:w="1104" w:type="dxa"/>
           </w:tcPr>
           <w:p>
             <w:pPr>
@@ -1304,7 +1458,7 @@
       <w:tr>
         <w:tc>
           <w:tcPr>
-            <w:tcW w:w="3085" w:type="dxa"/>
+            <w:tcW w:w="2969" w:type="dxa"/>
           </w:tcPr>
           <w:p>
             <w:pPr>
@@ -1312,6 +1466,7 @@
               <w:ind w:left="0"/>
             </w:pPr>
             <w:commentRangeStart w:id="43"/>
+            <w:commentRangeStart w:id="44"/>
             <w:r>
               <w:t>Quiz Game</w:t>
             </w:r>
@@ -1322,6 +1477,13 @@
               </w:rPr>
               <w:commentReference w:id="43"/>
             </w:r>
+            <w:commentRangeEnd w:id="44"/>
+            <w:r>
+              <w:rPr>
+                <w:rStyle w:val="CommentReference"/>
+              </w:rPr>
+              <w:commentReference w:id="44"/>
+            </w:r>
           </w:p>
         </w:tc>
         <w:tc>
@@ -1340,7 +1502,7 @@
         </w:tc>
         <w:tc>
           <w:tcPr>
-            <w:tcW w:w="2436" w:type="dxa"/>
+            <w:tcW w:w="4395" w:type="dxa"/>
           </w:tcPr>
           <w:p>
             <w:pPr>
@@ -1350,19 +1512,25 @@
             <w:r>
               <w:t>Basic single player quiz game that asks a user questions and scores correct answers</w:t>
             </w:r>
-          </w:p>
-        </w:tc>
-        <w:tc>
-          <w:tcPr>
-            <w:tcW w:w="1605" w:type="dxa"/>
-          </w:tcPr>
-          <w:p>
-            <w:pPr>
-              <w:pStyle w:val="BodyText"/>
-              <w:ind w:left="0"/>
-            </w:pPr>
-            <w:r>
-              <w:t>September 2018</w:t>
+            <w:r>
+              <w:t xml:space="preserve">. This should be playable on an IOS and android mobile device. </w:t>
+            </w:r>
+          </w:p>
+        </w:tc>
+        <w:tc>
+          <w:tcPr>
+            <w:tcW w:w="1104" w:type="dxa"/>
+          </w:tcPr>
+          <w:p>
+            <w:pPr>
+              <w:pStyle w:val="BodyText"/>
+              <w:ind w:left="0"/>
+            </w:pPr>
+            <w:r>
+              <w:t>April</w:t>
+            </w:r>
+            <w:r>
+              <w:t xml:space="preserve"> 2018</w:t>
             </w:r>
           </w:p>
         </w:tc>
@@ -1370,15 +1538,15 @@
       <w:tr>
         <w:tc>
           <w:tcPr>
-            <w:tcW w:w="3085" w:type="dxa"/>
-          </w:tcPr>
-          <w:p>
-            <w:pPr>
-              <w:pStyle w:val="BodyText"/>
-              <w:ind w:left="0"/>
-            </w:pPr>
-            <w:r>
-              <w:t xml:space="preserve">Independently updateable question list </w:t>
+            <w:tcW w:w="2969" w:type="dxa"/>
+          </w:tcPr>
+          <w:p>
+            <w:pPr>
+              <w:pStyle w:val="BodyText"/>
+              <w:ind w:left="0"/>
+            </w:pPr>
+            <w:r>
+              <w:t>Question list that can be updated by users</w:t>
             </w:r>
           </w:p>
         </w:tc>
@@ -1398,7 +1566,7 @@
         </w:tc>
         <w:tc>
           <w:tcPr>
-            <w:tcW w:w="2436" w:type="dxa"/>
+            <w:tcW w:w="4395" w:type="dxa"/>
           </w:tcPr>
           <w:p>
             <w:pPr>
@@ -1406,371 +1574,26 @@
               <w:ind w:left="0"/>
             </w:pPr>
             <w:commentRangeStart w:id="45"/>
-            <w:r>
-              <w:t>Connection to online database to pull question pool</w:t>
-            </w:r>
-            <w:commentRangeEnd w:id="45"/>
+            <w:commentRangeStart w:id="46"/>
+            <w:r>
+              <w:t>Connection to online database</w:t>
+            </w:r>
+            <w:r>
+              <w:t xml:space="preserve"> accessible to all users. </w:t>
+            </w:r>
+          </w:p>
+          <w:commentRangeEnd w:id="45"/>
+          <w:p>
+            <w:pPr>
+              <w:pStyle w:val="BodyText"/>
+              <w:ind w:left="0"/>
+            </w:pPr>
             <w:r>
               <w:rPr>
                 <w:rStyle w:val="CommentReference"/>
               </w:rPr>
               <w:commentReference w:id="45"/>
             </w:r>
-          </w:p>
-        </w:tc>
-        <w:tc>
-          <w:tcPr>
-            <w:tcW w:w="1605" w:type="dxa"/>
-          </w:tcPr>
-          <w:p>
-            <w:pPr>
-              <w:pStyle w:val="BodyText"/>
-              <w:ind w:left="0"/>
-            </w:pPr>
-            <w:r>
-              <w:t>September 2018</w:t>
-            </w:r>
-          </w:p>
-        </w:tc>
-      </w:tr>
-      <w:tr>
-        <w:tc>
-          <w:tcPr>
-            <w:tcW w:w="3085" w:type="dxa"/>
-          </w:tcPr>
-          <w:p>
-            <w:pPr>
-              <w:pStyle w:val="BodyText"/>
-              <w:ind w:left="0"/>
-            </w:pPr>
-            <w:r>
-              <w:t>Living question pool that is constantly updated by users</w:t>
-            </w:r>
-          </w:p>
-        </w:tc>
-        <w:tc>
-          <w:tcPr>
-            <w:tcW w:w="992" w:type="dxa"/>
-          </w:tcPr>
-          <w:p>
-            <w:pPr>
-              <w:pStyle w:val="BodyText"/>
-              <w:ind w:left="0"/>
-            </w:pPr>
-            <w:r>
-              <w:t>2</w:t>
-            </w:r>
-          </w:p>
-        </w:tc>
-        <w:tc>
-          <w:tcPr>
-            <w:tcW w:w="2436" w:type="dxa"/>
-          </w:tcPr>
-          <w:p>
-            <w:pPr>
-              <w:pStyle w:val="BodyText"/>
-              <w:ind w:left="0"/>
-            </w:pPr>
-            <w:r>
-              <w:t>Allow users to submit questions to the online question pool</w:t>
-            </w:r>
-          </w:p>
-        </w:tc>
-        <w:tc>
-          <w:tcPr>
-            <w:tcW w:w="1605" w:type="dxa"/>
-          </w:tcPr>
-          <w:p>
-            <w:pPr>
-              <w:pStyle w:val="BodyText"/>
-              <w:ind w:left="0"/>
-            </w:pPr>
-            <w:r>
-              <w:t>September 2018</w:t>
-            </w:r>
-          </w:p>
-        </w:tc>
-      </w:tr>
-      <w:tr>
-        <w:tc>
-          <w:tcPr>
-            <w:tcW w:w="3085" w:type="dxa"/>
-          </w:tcPr>
-          <w:p>
-            <w:pPr>
-              <w:pStyle w:val="BodyText"/>
-              <w:ind w:left="0"/>
-            </w:pPr>
-            <w:r>
-              <w:t>Multiplayer Quiz Game</w:t>
-            </w:r>
-          </w:p>
-        </w:tc>
-        <w:tc>
-          <w:tcPr>
-            <w:tcW w:w="992" w:type="dxa"/>
-          </w:tcPr>
-          <w:p>
-            <w:pPr>
-              <w:pStyle w:val="BodyText"/>
-              <w:ind w:left="0"/>
-            </w:pPr>
-            <w:r>
-              <w:t>2</w:t>
-            </w:r>
-          </w:p>
-        </w:tc>
-        <w:tc>
-          <w:tcPr>
-            <w:tcW w:w="2436" w:type="dxa"/>
-          </w:tcPr>
-          <w:p>
-            <w:pPr>
-              <w:pStyle w:val="BodyText"/>
-              <w:ind w:left="0"/>
-            </w:pPr>
-            <w:r>
-              <w:t>Connect 2 users together so they can play against each other</w:t>
-            </w:r>
-          </w:p>
-        </w:tc>
-        <w:tc>
-          <w:tcPr>
-            <w:tcW w:w="1605" w:type="dxa"/>
-          </w:tcPr>
-          <w:p>
-            <w:pPr>
-              <w:pStyle w:val="BodyText"/>
-              <w:ind w:left="0"/>
-            </w:pPr>
-            <w:r>
-              <w:t>September 2018</w:t>
-            </w:r>
-          </w:p>
-        </w:tc>
-      </w:tr>
-      <w:tr>
-        <w:tc>
-          <w:tcPr>
-            <w:tcW w:w="3085" w:type="dxa"/>
-          </w:tcPr>
-          <w:p>
-            <w:pPr>
-              <w:pStyle w:val="BodyText"/>
-              <w:ind w:left="0"/>
-            </w:pPr>
-            <w:r>
-              <w:t xml:space="preserve">Allow user to have multiple games running simultaneously </w:t>
-            </w:r>
-          </w:p>
-        </w:tc>
-        <w:tc>
-          <w:tcPr>
-            <w:tcW w:w="992" w:type="dxa"/>
-          </w:tcPr>
-          <w:p>
-            <w:pPr>
-              <w:pStyle w:val="BodyText"/>
-              <w:ind w:left="0"/>
-            </w:pPr>
-            <w:r>
-              <w:t>2</w:t>
-            </w:r>
-          </w:p>
-        </w:tc>
-        <w:tc>
-          <w:tcPr>
-            <w:tcW w:w="2436" w:type="dxa"/>
-          </w:tcPr>
-          <w:p>
-            <w:pPr>
-              <w:pStyle w:val="BodyText"/>
-              <w:ind w:left="0"/>
-            </w:pPr>
-            <w:r>
-              <w:t>Have game management page where users can see and join all their outstanding games</w:t>
-            </w:r>
-          </w:p>
-        </w:tc>
-        <w:tc>
-          <w:tcPr>
-            <w:tcW w:w="1605" w:type="dxa"/>
-          </w:tcPr>
-          <w:p>
-            <w:pPr>
-              <w:pStyle w:val="BodyText"/>
-              <w:ind w:left="0"/>
-            </w:pPr>
-            <w:r>
-              <w:t>September 2018</w:t>
-            </w:r>
-          </w:p>
-        </w:tc>
-      </w:tr>
-      <w:tr>
-        <w:tc>
-          <w:tcPr>
-            <w:tcW w:w="3085" w:type="dxa"/>
-          </w:tcPr>
-          <w:p>
-            <w:pPr>
-              <w:pStyle w:val="BodyText"/>
-              <w:ind w:left="0"/>
-            </w:pPr>
-            <w:r>
-              <w:t>Have users play multiple rounds against each other making up a complete game</w:t>
-            </w:r>
-          </w:p>
-        </w:tc>
-        <w:tc>
-          <w:tcPr>
-            <w:tcW w:w="992" w:type="dxa"/>
-          </w:tcPr>
-          <w:p>
-            <w:pPr>
-              <w:pStyle w:val="BodyText"/>
-              <w:ind w:left="0"/>
-            </w:pPr>
-            <w:r>
-              <w:t>3</w:t>
-            </w:r>
-          </w:p>
-        </w:tc>
-        <w:tc>
-          <w:tcPr>
-            <w:tcW w:w="2436" w:type="dxa"/>
-          </w:tcPr>
-          <w:p>
-            <w:pPr>
-              <w:pStyle w:val="BodyText"/>
-              <w:ind w:left="0"/>
-            </w:pPr>
-            <w:r>
-              <w:t>Ongoing games management for each user, to be handled on the server.</w:t>
-            </w:r>
-          </w:p>
-        </w:tc>
-        <w:tc>
-          <w:tcPr>
-            <w:tcW w:w="1605" w:type="dxa"/>
-          </w:tcPr>
-          <w:p>
-            <w:pPr>
-              <w:pStyle w:val="BodyText"/>
-              <w:ind w:left="0"/>
-            </w:pPr>
-            <w:r>
-              <w:t>September 2018</w:t>
-            </w:r>
-          </w:p>
-        </w:tc>
-      </w:tr>
-      <w:tr>
-        <w:tc>
-          <w:tcPr>
-            <w:tcW w:w="3085" w:type="dxa"/>
-          </w:tcPr>
-          <w:p>
-            <w:pPr>
-              <w:pStyle w:val="BodyText"/>
-              <w:ind w:left="0"/>
-            </w:pPr>
-            <w:r>
-              <w:t>Allow users to login in with social media accounts</w:t>
-            </w:r>
-          </w:p>
-        </w:tc>
-        <w:tc>
-          <w:tcPr>
-            <w:tcW w:w="992" w:type="dxa"/>
-          </w:tcPr>
-          <w:p>
-            <w:pPr>
-              <w:pStyle w:val="BodyText"/>
-              <w:ind w:left="0"/>
-            </w:pPr>
-            <w:r>
-              <w:t>3</w:t>
-            </w:r>
-          </w:p>
-        </w:tc>
-        <w:tc>
-          <w:tcPr>
-            <w:tcW w:w="2436" w:type="dxa"/>
-          </w:tcPr>
-          <w:p>
-            <w:pPr>
-              <w:pStyle w:val="BodyText"/>
-              <w:ind w:left="0"/>
-            </w:pPr>
-            <w:r>
-              <w:t>Integrate Let’s Quiz with Facebook and Google Play’s APIs</w:t>
-            </w:r>
-          </w:p>
-        </w:tc>
-        <w:tc>
-          <w:tcPr>
-            <w:tcW w:w="1605" w:type="dxa"/>
-          </w:tcPr>
-          <w:p>
-            <w:pPr>
-              <w:pStyle w:val="BodyText"/>
-              <w:ind w:left="0"/>
-            </w:pPr>
-            <w:r>
-              <w:t>September 2018</w:t>
-            </w:r>
-          </w:p>
-        </w:tc>
-      </w:tr>
-      <w:tr>
-        <w:tc>
-          <w:tcPr>
-            <w:tcW w:w="3085" w:type="dxa"/>
-          </w:tcPr>
-          <w:p>
-            <w:pPr>
-              <w:pStyle w:val="BodyText"/>
-              <w:ind w:left="0"/>
-            </w:pPr>
-            <w:r>
-              <w:t>Send users push notifications that it is their turn</w:t>
-            </w:r>
-          </w:p>
-        </w:tc>
-        <w:tc>
-          <w:tcPr>
-            <w:tcW w:w="992" w:type="dxa"/>
-          </w:tcPr>
-          <w:p>
-            <w:pPr>
-              <w:pStyle w:val="BodyText"/>
-              <w:ind w:left="0"/>
-            </w:pPr>
-            <w:r>
-              <w:t>3</w:t>
-            </w:r>
-          </w:p>
-        </w:tc>
-        <w:tc>
-          <w:tcPr>
-            <w:tcW w:w="2436" w:type="dxa"/>
-          </w:tcPr>
-          <w:p>
-            <w:pPr>
-              <w:pStyle w:val="BodyText"/>
-              <w:ind w:left="0"/>
-            </w:pPr>
-            <w:r>
-              <w:t>Push notifications</w:t>
-            </w:r>
-            <w:r>
-              <w:t xml:space="preserve"> </w:t>
-            </w:r>
-            <w:commentRangeStart w:id="46"/>
-            <w:r>
-              <w:t xml:space="preserve">probably </w:t>
-            </w:r>
             <w:commentRangeEnd w:id="46"/>
             <w:r>
               <w:rPr>
@@ -1779,26 +1602,24 @@
               <w:commentReference w:id="46"/>
             </w:r>
             <w:r>
-              <w:t xml:space="preserve">handled by </w:t>
-            </w:r>
-            <w:proofErr w:type="spellStart"/>
-            <w:r>
-              <w:t>FireBase</w:t>
-            </w:r>
-            <w:proofErr w:type="spellEnd"/>
-          </w:p>
-        </w:tc>
-        <w:tc>
-          <w:tcPr>
-            <w:tcW w:w="1605" w:type="dxa"/>
-          </w:tcPr>
-          <w:p>
-            <w:pPr>
-              <w:pStyle w:val="BodyText"/>
-              <w:ind w:left="0"/>
-            </w:pPr>
-            <w:r>
-              <w:t>September 2018</w:t>
+              <w:t>An in app submit question scene where user’s trivia questions are entered and uploaded to the server.</w:t>
+            </w:r>
+          </w:p>
+        </w:tc>
+        <w:tc>
+          <w:tcPr>
+            <w:tcW w:w="1104" w:type="dxa"/>
+          </w:tcPr>
+          <w:p>
+            <w:pPr>
+              <w:pStyle w:val="BodyText"/>
+              <w:ind w:left="0"/>
+            </w:pPr>
+            <w:r>
+              <w:t>July</w:t>
+            </w:r>
+            <w:r>
+              <w:t xml:space="preserve"> 2018</w:t>
             </w:r>
           </w:p>
         </w:tc>
@@ -1806,15 +1627,379 @@
       <w:tr>
         <w:tc>
           <w:tcPr>
-            <w:tcW w:w="3085" w:type="dxa"/>
-          </w:tcPr>
-          <w:p>
-            <w:pPr>
-              <w:pStyle w:val="BodyText"/>
-              <w:ind w:left="0"/>
-            </w:pPr>
-            <w:r>
-              <w:lastRenderedPageBreak/>
+            <w:tcW w:w="2969" w:type="dxa"/>
+          </w:tcPr>
+          <w:p>
+            <w:pPr>
+              <w:pStyle w:val="BodyText"/>
+              <w:ind w:left="0"/>
+            </w:pPr>
+            <w:r>
+              <w:t>Living question pool that is constantly updated by users</w:t>
+            </w:r>
+          </w:p>
+        </w:tc>
+        <w:tc>
+          <w:tcPr>
+            <w:tcW w:w="992" w:type="dxa"/>
+          </w:tcPr>
+          <w:p>
+            <w:pPr>
+              <w:pStyle w:val="BodyText"/>
+              <w:ind w:left="0"/>
+            </w:pPr>
+            <w:r>
+              <w:t>2</w:t>
+            </w:r>
+          </w:p>
+        </w:tc>
+        <w:tc>
+          <w:tcPr>
+            <w:tcW w:w="4395" w:type="dxa"/>
+          </w:tcPr>
+          <w:p>
+            <w:pPr>
+              <w:pStyle w:val="BodyText"/>
+              <w:ind w:left="0"/>
+            </w:pPr>
+            <w:r>
+              <w:t>Allow users to submit questions to the online question pool</w:t>
+            </w:r>
+          </w:p>
+        </w:tc>
+        <w:tc>
+          <w:tcPr>
+            <w:tcW w:w="1104" w:type="dxa"/>
+          </w:tcPr>
+          <w:p>
+            <w:pPr>
+              <w:pStyle w:val="BodyText"/>
+              <w:ind w:left="0"/>
+            </w:pPr>
+            <w:r>
+              <w:t xml:space="preserve">July </w:t>
+            </w:r>
+            <w:r>
+              <w:t>2018</w:t>
+            </w:r>
+          </w:p>
+        </w:tc>
+      </w:tr>
+      <w:tr>
+        <w:tc>
+          <w:tcPr>
+            <w:tcW w:w="2969" w:type="dxa"/>
+          </w:tcPr>
+          <w:p>
+            <w:pPr>
+              <w:pStyle w:val="BodyText"/>
+              <w:ind w:left="0"/>
+            </w:pPr>
+            <w:r>
+              <w:t>Multiplayer Quiz Game</w:t>
+            </w:r>
+          </w:p>
+        </w:tc>
+        <w:tc>
+          <w:tcPr>
+            <w:tcW w:w="992" w:type="dxa"/>
+          </w:tcPr>
+          <w:p>
+            <w:pPr>
+              <w:pStyle w:val="BodyText"/>
+              <w:ind w:left="0"/>
+            </w:pPr>
+            <w:r>
+              <w:t>2</w:t>
+            </w:r>
+          </w:p>
+        </w:tc>
+        <w:tc>
+          <w:tcPr>
+            <w:tcW w:w="4395" w:type="dxa"/>
+          </w:tcPr>
+          <w:p>
+            <w:pPr>
+              <w:pStyle w:val="BodyText"/>
+              <w:ind w:left="0"/>
+            </w:pPr>
+            <w:r>
+              <w:t>Connect 2 users together so they can play against each other</w:t>
+            </w:r>
+          </w:p>
+        </w:tc>
+        <w:tc>
+          <w:tcPr>
+            <w:tcW w:w="1104" w:type="dxa"/>
+          </w:tcPr>
+          <w:p>
+            <w:pPr>
+              <w:pStyle w:val="BodyText"/>
+              <w:ind w:left="0"/>
+            </w:pPr>
+            <w:r>
+              <w:t xml:space="preserve">July </w:t>
+            </w:r>
+            <w:r>
+              <w:t>2018</w:t>
+            </w:r>
+          </w:p>
+        </w:tc>
+      </w:tr>
+      <w:tr>
+        <w:tc>
+          <w:tcPr>
+            <w:tcW w:w="2969" w:type="dxa"/>
+          </w:tcPr>
+          <w:p>
+            <w:pPr>
+              <w:pStyle w:val="BodyText"/>
+              <w:ind w:left="0"/>
+            </w:pPr>
+            <w:r>
+              <w:t xml:space="preserve">Allow user to have multiple games running simultaneously </w:t>
+            </w:r>
+          </w:p>
+        </w:tc>
+        <w:tc>
+          <w:tcPr>
+            <w:tcW w:w="992" w:type="dxa"/>
+          </w:tcPr>
+          <w:p>
+            <w:pPr>
+              <w:pStyle w:val="BodyText"/>
+              <w:ind w:left="0"/>
+            </w:pPr>
+            <w:r>
+              <w:t>2</w:t>
+            </w:r>
+          </w:p>
+        </w:tc>
+        <w:tc>
+          <w:tcPr>
+            <w:tcW w:w="4395" w:type="dxa"/>
+          </w:tcPr>
+          <w:p>
+            <w:pPr>
+              <w:pStyle w:val="BodyText"/>
+              <w:ind w:left="0"/>
+            </w:pPr>
+            <w:r>
+              <w:t>Have game management page where users can see and join all their outstanding games</w:t>
+            </w:r>
+          </w:p>
+        </w:tc>
+        <w:tc>
+          <w:tcPr>
+            <w:tcW w:w="1104" w:type="dxa"/>
+          </w:tcPr>
+          <w:p>
+            <w:pPr>
+              <w:pStyle w:val="BodyText"/>
+              <w:ind w:left="0"/>
+            </w:pPr>
+            <w:r>
+              <w:t xml:space="preserve">July </w:t>
+            </w:r>
+            <w:r>
+              <w:t>2018</w:t>
+            </w:r>
+          </w:p>
+        </w:tc>
+      </w:tr>
+      <w:tr>
+        <w:tc>
+          <w:tcPr>
+            <w:tcW w:w="2969" w:type="dxa"/>
+          </w:tcPr>
+          <w:p>
+            <w:pPr>
+              <w:pStyle w:val="BodyText"/>
+              <w:ind w:left="0"/>
+            </w:pPr>
+            <w:r>
+              <w:t>Have users play multiple rounds against each other making up a complete game</w:t>
+            </w:r>
+          </w:p>
+        </w:tc>
+        <w:tc>
+          <w:tcPr>
+            <w:tcW w:w="992" w:type="dxa"/>
+          </w:tcPr>
+          <w:p>
+            <w:pPr>
+              <w:pStyle w:val="BodyText"/>
+              <w:ind w:left="0"/>
+            </w:pPr>
+            <w:r>
+              <w:t>3</w:t>
+            </w:r>
+          </w:p>
+        </w:tc>
+        <w:tc>
+          <w:tcPr>
+            <w:tcW w:w="4395" w:type="dxa"/>
+          </w:tcPr>
+          <w:p>
+            <w:pPr>
+              <w:pStyle w:val="BodyText"/>
+              <w:ind w:left="0"/>
+            </w:pPr>
+            <w:r>
+              <w:t>Ongoing games management for each user, to be handled on the server.</w:t>
+            </w:r>
+          </w:p>
+        </w:tc>
+        <w:tc>
+          <w:tcPr>
+            <w:tcW w:w="1104" w:type="dxa"/>
+          </w:tcPr>
+          <w:p>
+            <w:pPr>
+              <w:pStyle w:val="BodyText"/>
+              <w:ind w:left="0"/>
+            </w:pPr>
+            <w:r>
+              <w:t xml:space="preserve">July </w:t>
+            </w:r>
+            <w:r>
+              <w:t>2018</w:t>
+            </w:r>
+          </w:p>
+        </w:tc>
+      </w:tr>
+      <w:tr>
+        <w:tc>
+          <w:tcPr>
+            <w:tcW w:w="2969" w:type="dxa"/>
+          </w:tcPr>
+          <w:p>
+            <w:pPr>
+              <w:pStyle w:val="BodyText"/>
+              <w:ind w:left="0"/>
+            </w:pPr>
+            <w:r>
+              <w:t>Allow users to login in with social media accounts</w:t>
+            </w:r>
+          </w:p>
+        </w:tc>
+        <w:tc>
+          <w:tcPr>
+            <w:tcW w:w="992" w:type="dxa"/>
+          </w:tcPr>
+          <w:p>
+            <w:pPr>
+              <w:pStyle w:val="BodyText"/>
+              <w:ind w:left="0"/>
+            </w:pPr>
+            <w:r>
+              <w:t>3</w:t>
+            </w:r>
+          </w:p>
+        </w:tc>
+        <w:tc>
+          <w:tcPr>
+            <w:tcW w:w="4395" w:type="dxa"/>
+          </w:tcPr>
+          <w:p>
+            <w:pPr>
+              <w:pStyle w:val="BodyText"/>
+              <w:ind w:left="0"/>
+            </w:pPr>
+            <w:r>
+              <w:t>Integrate Let’s Quiz with Facebook and Google Play’s APIs</w:t>
+            </w:r>
+          </w:p>
+        </w:tc>
+        <w:tc>
+          <w:tcPr>
+            <w:tcW w:w="1104" w:type="dxa"/>
+          </w:tcPr>
+          <w:p>
+            <w:pPr>
+              <w:pStyle w:val="BodyText"/>
+              <w:ind w:left="0"/>
+            </w:pPr>
+            <w:r>
+              <w:t>September 2018</w:t>
+            </w:r>
+          </w:p>
+        </w:tc>
+      </w:tr>
+      <w:tr>
+        <w:tc>
+          <w:tcPr>
+            <w:tcW w:w="2969" w:type="dxa"/>
+          </w:tcPr>
+          <w:p>
+            <w:pPr>
+              <w:pStyle w:val="BodyText"/>
+              <w:ind w:left="0"/>
+            </w:pPr>
+            <w:r>
+              <w:t>Send users push notifications that it is their turn</w:t>
+            </w:r>
+          </w:p>
+        </w:tc>
+        <w:tc>
+          <w:tcPr>
+            <w:tcW w:w="992" w:type="dxa"/>
+          </w:tcPr>
+          <w:p>
+            <w:pPr>
+              <w:pStyle w:val="BodyText"/>
+              <w:ind w:left="0"/>
+            </w:pPr>
+            <w:r>
+              <w:t>3</w:t>
+            </w:r>
+          </w:p>
+        </w:tc>
+        <w:tc>
+          <w:tcPr>
+            <w:tcW w:w="4395" w:type="dxa"/>
+          </w:tcPr>
+          <w:p>
+            <w:pPr>
+              <w:pStyle w:val="BodyText"/>
+              <w:ind w:left="0"/>
+            </w:pPr>
+            <w:proofErr w:type="spellStart"/>
+            <w:r>
+              <w:t>FireBase</w:t>
+            </w:r>
+            <w:proofErr w:type="spellEnd"/>
+            <w:r>
+              <w:t xml:space="preserve"> is the planned system to implement push notifications</w:t>
+            </w:r>
+          </w:p>
+        </w:tc>
+        <w:tc>
+          <w:tcPr>
+            <w:tcW w:w="1104" w:type="dxa"/>
+          </w:tcPr>
+          <w:p>
+            <w:pPr>
+              <w:pStyle w:val="BodyText"/>
+              <w:ind w:left="0"/>
+            </w:pPr>
+            <w:r>
+              <w:t>September 2018</w:t>
+            </w:r>
+          </w:p>
+        </w:tc>
+      </w:tr>
+      <w:tr>
+        <w:tc>
+          <w:tcPr>
+            <w:tcW w:w="2969" w:type="dxa"/>
+          </w:tcPr>
+          <w:p>
+            <w:pPr>
+              <w:pStyle w:val="BodyText"/>
+              <w:ind w:left="0"/>
+            </w:pPr>
+            <w:r>
               <w:t>Ability for users to vote on questions they like or do not</w:t>
             </w:r>
           </w:p>
@@ -1835,16 +2020,20 @@
         </w:tc>
         <w:tc>
           <w:tcPr>
-            <w:tcW w:w="2436" w:type="dxa"/>
-          </w:tcPr>
-          <w:p>
-            <w:pPr>
-              <w:pStyle w:val="BodyText"/>
-              <w:ind w:left="0"/>
-            </w:pPr>
+            <w:tcW w:w="4395" w:type="dxa"/>
+          </w:tcPr>
+          <w:p>
+            <w:pPr>
+              <w:pStyle w:val="BodyText"/>
+              <w:ind w:left="0"/>
+            </w:pPr>
+            <w:r>
+              <w:t>Optional b</w:t>
+            </w:r>
             <w:commentRangeStart w:id="47"/>
-            <w:r>
-              <w:t xml:space="preserve">Button </w:t>
+            <w:commentRangeStart w:id="48"/>
+            <w:r>
+              <w:t xml:space="preserve">utton </w:t>
             </w:r>
             <w:commentRangeEnd w:id="47"/>
             <w:r>
@@ -1853,6 +2042,13 @@
               </w:rPr>
               <w:commentReference w:id="47"/>
             </w:r>
+            <w:commentRangeEnd w:id="48"/>
+            <w:r>
+              <w:rPr>
+                <w:rStyle w:val="CommentReference"/>
+              </w:rPr>
+              <w:commentReference w:id="48"/>
+            </w:r>
             <w:r>
               <w:t>available to the user at the end of the quiz that increments a rating held against each question on the server</w:t>
             </w:r>
@@ -1860,7 +2056,7 @@
         </w:tc>
         <w:tc>
           <w:tcPr>
-            <w:tcW w:w="1605" w:type="dxa"/>
+            <w:tcW w:w="1104" w:type="dxa"/>
           </w:tcPr>
           <w:p>
             <w:pPr>
@@ -1876,7 +2072,7 @@
       <w:tr>
         <w:tc>
           <w:tcPr>
-            <w:tcW w:w="3085" w:type="dxa"/>
+            <w:tcW w:w="2969" w:type="dxa"/>
           </w:tcPr>
           <w:p>
             <w:pPr>
@@ -1904,7 +2100,7 @@
         </w:tc>
         <w:tc>
           <w:tcPr>
-            <w:tcW w:w="2436" w:type="dxa"/>
+            <w:tcW w:w="4395" w:type="dxa"/>
           </w:tcPr>
           <w:p>
             <w:pPr>
@@ -1930,7 +2126,7 @@
         </w:tc>
         <w:tc>
           <w:tcPr>
-            <w:tcW w:w="1605" w:type="dxa"/>
+            <w:tcW w:w="1104" w:type="dxa"/>
           </w:tcPr>
           <w:p>
             <w:pPr>
@@ -1946,7 +2142,7 @@
       <w:tr>
         <w:tc>
           <w:tcPr>
-            <w:tcW w:w="3085" w:type="dxa"/>
+            <w:tcW w:w="2969" w:type="dxa"/>
           </w:tcPr>
           <w:p>
             <w:pPr>
@@ -1974,7 +2170,7 @@
         </w:tc>
         <w:tc>
           <w:tcPr>
-            <w:tcW w:w="2436" w:type="dxa"/>
+            <w:tcW w:w="4395" w:type="dxa"/>
           </w:tcPr>
           <w:p>
             <w:pPr>
@@ -1988,7 +2184,7 @@
         </w:tc>
         <w:tc>
           <w:tcPr>
-            <w:tcW w:w="1605" w:type="dxa"/>
+            <w:tcW w:w="1104" w:type="dxa"/>
           </w:tcPr>
           <w:p>
             <w:pPr>
@@ -2009,115 +2205,37 @@
     </w:p>
     <w:p>
       <w:pPr>
+        <w:widowControl/>
+        <w:spacing w:line="240" w:lineRule="auto"/>
+        <w:rPr>
+          <w:rFonts w:ascii="Arial" w:hAnsi="Arial"/>
+          <w:b/>
+          <w:color w:val="0070C0"/>
+          <w:sz w:val="24"/>
+        </w:rPr>
+      </w:pPr>
+      <w:bookmarkStart w:id="49" w:name="_Toc436203408"/>
+      <w:bookmarkStart w:id="50" w:name="_Toc452813602"/>
+      <w:bookmarkStart w:id="51" w:name="_Toc512930919"/>
+      <w:bookmarkStart w:id="52" w:name="_Toc20715765"/>
+      <w:r>
+        <w:br w:type="page"/>
+      </w:r>
+    </w:p>
+    <w:p>
+      <w:pPr>
         <w:pStyle w:val="Heading1"/>
       </w:pPr>
-      <w:bookmarkStart w:id="48" w:name="_Toc436203408"/>
-      <w:bookmarkStart w:id="49" w:name="_Toc452813602"/>
-      <w:bookmarkStart w:id="50" w:name="_Toc512930919"/>
-      <w:bookmarkStart w:id="51" w:name="_Toc20715765"/>
-      <w:r>
+      <w:bookmarkStart w:id="53" w:name="_GoBack"/>
+      <w:bookmarkEnd w:id="53"/>
+      <w:r>
+        <w:lastRenderedPageBreak/>
         <w:t>Other Product Requirements</w:t>
       </w:r>
-      <w:bookmarkEnd w:id="48"/>
       <w:bookmarkEnd w:id="49"/>
       <w:bookmarkEnd w:id="50"/>
       <w:bookmarkEnd w:id="51"/>
-    </w:p>
-    <w:p>
-      <w:pPr>
-        <w:pStyle w:val="InfoBlue"/>
-      </w:pPr>
-      <w:commentRangeStart w:id="52"/>
-      <w:r>
-        <w:t xml:space="preserve">[At a high level, list </w:t>
-      </w:r>
-      <w:r>
-        <w:t>quality characteristics and application constraints. Quality characteristics include things like security, availability and reliability requirement</w:t>
-      </w:r>
-      <w:r>
-        <w:t>s</w:t>
-      </w:r>
-      <w:r>
-        <w:t xml:space="preserve">. Constraints include, </w:t>
-      </w:r>
-      <w:r>
-        <w:t xml:space="preserve">applicable </w:t>
-      </w:r>
-      <w:r>
-        <w:t xml:space="preserve">legislative or safety </w:t>
-      </w:r>
-      <w:r>
-        <w:t>standards, hardware, or platform requirements; and environmental requirements.</w:t>
-      </w:r>
-    </w:p>
-    <w:p>
-      <w:pPr>
-        <w:pStyle w:val="InfoBlue"/>
-      </w:pPr>
-      <w:r>
-        <w:t>Define the quality ranges for performance, robustness, fault tolerance, usability, and similar characteristics that are not captured in the Feature Set.</w:t>
-      </w:r>
-    </w:p>
-    <w:p>
-      <w:pPr>
-        <w:pStyle w:val="InfoBlue"/>
-      </w:pPr>
-      <w:bookmarkStart w:id="53" w:name="_Toc436203413"/>
-      <w:bookmarkStart w:id="54" w:name="_Toc452813607"/>
-      <w:r>
-        <w:t xml:space="preserve">Note any design constraints, external constraints, </w:t>
-      </w:r>
-      <w:r>
-        <w:t xml:space="preserve">assumptions or other dependencies that, if changed, will alter the </w:t>
-      </w:r>
-      <w:r>
-        <w:rPr>
-          <w:b/>
-          <w:bCs/>
-        </w:rPr>
-        <w:t xml:space="preserve">Vision </w:t>
-      </w:r>
-      <w:r>
-        <w:t xml:space="preserve">document. For example, an assumption may state that a specific operating system will be available for the hardware designated for the software product. If the operating system is not available, the </w:t>
-      </w:r>
-      <w:r>
-        <w:rPr>
-          <w:b/>
-          <w:bCs/>
-        </w:rPr>
-        <w:t>Vision</w:t>
-      </w:r>
-      <w:r>
-        <w:t xml:space="preserve"> document will need to change.</w:t>
-      </w:r>
-    </w:p>
-    <w:p>
-      <w:pPr>
-        <w:pStyle w:val="InfoBlue"/>
-      </w:pPr>
-      <w:r>
-        <w:t>Define any specific documentation requirements, including user manuals, online help, installation, labeling, and packaging requirements.</w:t>
-      </w:r>
-    </w:p>
-    <w:p>
-      <w:pPr>
-        <w:pStyle w:val="InfoBlue"/>
-      </w:pPr>
-      <w:r>
-        <w:t>Define the priority of these other product requirements. Include, if useful, attributes such as stability, benefit, effort, and risk.]</w:t>
-      </w:r>
-      <w:bookmarkEnd w:id="53"/>
-      <w:bookmarkEnd w:id="54"/>
-      <w:commentRangeEnd w:id="52"/>
-      <w:r>
-        <w:rPr>
-          <w:rStyle w:val="CommentReference"/>
-          <w:rFonts w:ascii="Times New Roman" w:hAnsi="Times New Roman"/>
-          <w:i w:val="0"/>
-          <w:color w:val="auto"/>
-        </w:rPr>
-        <w:commentReference w:id="52"/>
-      </w:r>
+      <w:bookmarkEnd w:id="52"/>
     </w:p>
     <w:p>
       <w:pPr>
@@ -2137,23 +2255,7 @@
     </w:p>
     <w:p>
       <w:r>
-        <w:t xml:space="preserve">User accounts will be maintained via social media SKDs or with the use of data stored on the </w:t>
-      </w:r>
-      <w:proofErr w:type="gramStart"/>
-      <w:r>
-        <w:t>users</w:t>
-      </w:r>
-      <w:proofErr w:type="gramEnd"/>
-      <w:r>
-        <w:t xml:space="preserve"> phone. This means that the users account is only as secure as their phone. We have determined that this is </w:t>
-      </w:r>
-      <w:proofErr w:type="spellStart"/>
-      <w:r>
-        <w:t>suffient</w:t>
-      </w:r>
-      <w:proofErr w:type="spellEnd"/>
-      <w:r>
-        <w:t xml:space="preserve"> due to the trivial nature of the game itself and minimal personal information we have of each user. </w:t>
+        <w:t xml:space="preserve">User accounts will be maintained via social media SKDs or with the use of data stored on the user’s phone. This means that the users account is only as secure as their phone. We have determined that this is sufficient due to the trivial nature of the game itself and minimal personal information we have of each user. </w:t>
       </w:r>
     </w:p>
     <w:p>
@@ -2166,9 +2268,51 @@
     </w:p>
     <w:p>
       <w:r>
-        <w:t>Let’s quiz relies on two systems to operate, the user’s phone and the online database. The burden placed on the user’s phone is minimal and so long as they meet the system requirements of Let’s Quiz there should not be no problems. The online data base relies on a third party and we can only take them at their word that they will maintain 99.9% uptime, given that this is a paid service the likelihood that they will meet this promise is quite high.</w:t>
-      </w:r>
-    </w:p>
+        <w:t>Let’s quiz relies on two systems to operate, the user’s phone and the online database. The burden placed on the user’s phone is minimal</w:t>
+      </w:r>
+      <w:r>
+        <w:t>,</w:t>
+      </w:r>
+      <w:r>
+        <w:t xml:space="preserve"> so long as they meet the</w:t>
+      </w:r>
+      <w:r>
+        <w:t xml:space="preserve"> minimum system requirements </w:t>
+      </w:r>
+      <w:r>
+        <w:t>there should not be no problems. The online data base relies on a third party and we can only take them at their word that they will maintain 99.9% uptime, given that this is a paid service the likelihood that they will meet this promise is quite high.</w:t>
+      </w:r>
+    </w:p>
+    <w:p>
+      <w:pPr>
+        <w:pStyle w:val="Heading3"/>
+      </w:pPr>
+      <w:r>
+        <w:t>Usability</w:t>
+      </w:r>
+    </w:p>
+    <w:p>
+      <w:r>
+        <w:t xml:space="preserve">An easy to learn, easy to navigate game is a primary design goal of the Let’s Quiz team. Users should feel confident with all aspects of the game from the first time they use it, by design there are no tricks or traps that a new user will not know or fall into. </w:t>
+      </w:r>
+    </w:p>
+    <w:p>
+      <w:pPr>
+        <w:pStyle w:val="Heading3"/>
+      </w:pPr>
+      <w:r>
+        <w:t>Fault Tolerance</w:t>
+      </w:r>
+    </w:p>
+    <w:p>
+      <w:r>
+        <w:t>The most common fault predicted is incorrect answers, the user ratings and report system should help to isolate problematic questions. The proposed</w:t>
+      </w:r>
+      <w:r>
+        <w:t xml:space="preserve">. </w:t>
+      </w:r>
+    </w:p>
+    <w:p/>
     <w:p>
       <w:pPr>
         <w:pStyle w:val="Heading2"/>
@@ -2187,7 +2331,7 @@
     </w:p>
     <w:p>
       <w:r>
-        <w:t xml:space="preserve">Let’s Quiz is a unique and independent development, we have no reason to be concerned with breach of copyright. </w:t>
+        <w:t xml:space="preserve">Let’s Quiz is a unique and independent development, we have no reason to be concerned with any breaches of copyright law or impinging on anyone’s intellectual property. The game itself will have a rating within the App Store and Play Store of 13+ just in case there is someone who may take offense at the content. </w:t>
       </w:r>
     </w:p>
     <w:p>
@@ -2200,13 +2344,70 @@
     </w:p>
     <w:p>
       <w:r>
-        <w:t xml:space="preserve">A final constraint of Let’s Quiz that is placed on the user and not explicitly stated is the need for the user to be able to read English. At this point there is no features to assist someone who may be struggling with this part of the game and it is a barrier of entry that the user be able to read the questions and answers. </w:t>
-      </w:r>
-    </w:p>
+        <w:t xml:space="preserve">A final constraint of Let’s Quiz that is placed on the user and is not explicitly stated. It is the need for the user to be able to read English. At this point there is no features to assist someone who may be struggling with this part of the game and it is a barrier of entry that the user be able to read the questions and answers. </w:t>
+      </w:r>
+    </w:p>
+    <w:p>
+      <w:pPr>
+        <w:pStyle w:val="Heading3"/>
+      </w:pPr>
+      <w:r>
+        <w:t>Environmental Constraints</w:t>
+      </w:r>
+    </w:p>
+    <w:p>
+      <w:r>
+        <w:t xml:space="preserve">The user must have an internet connection to be able to play Let’s Quiz as a multiplayer game, furthermore they must be able to connect to the server. </w:t>
+      </w:r>
+    </w:p>
+    <w:p>
+      <w:pPr>
+        <w:pStyle w:val="Heading3"/>
+      </w:pPr>
+      <w:r>
+        <w:t xml:space="preserve">Market Constraints </w:t>
+      </w:r>
+    </w:p>
+    <w:p>
+      <w:r>
+        <w:t>The intention is to release Let’s Quiz using the mobile apps for each mobile platform, The Play Store and The App Store, for android and IOS respectively</w:t>
+      </w:r>
+      <w:r>
+        <w:t>. These online market stores have terms and conditions that the development team and the application Let’s Quiz must heed to.</w:t>
+      </w:r>
+    </w:p>
+    <w:p>
+      <w:pPr>
+        <w:pStyle w:val="Heading3"/>
+      </w:pPr>
+      <w:r>
+        <w:t>Hardware</w:t>
+      </w:r>
+    </w:p>
+    <w:p>
+      <w:r>
+        <w:t xml:space="preserve">The hardware requirements of Let’s Quiz are very minimal, only requiring a touch screen and the most basic graphics card, almost all phones should be able to run Let’s Quiz. </w:t>
+      </w:r>
+    </w:p>
+    <w:p>
+      <w:pPr>
+        <w:pStyle w:val="Heading3"/>
+      </w:pPr>
+      <w:r>
+        <w:t xml:space="preserve">Operating System </w:t>
+      </w:r>
+    </w:p>
+    <w:p>
+      <w:r>
+        <w:t>Due to the low system requirements of Let’s Quiz it will be compatible with Android devices running Lollipop 5.0 or newer and IOS 8 or better, these versions have been around since 2014 as such we are not expecting any compatibility issues.</w:t>
+      </w:r>
+    </w:p>
+    <w:p/>
+    <w:p/>
     <w:p/>
     <w:tbl>
       <w:tblPr>
-        <w:tblW w:w="0" w:type="auto"/>
+        <w:tblW w:w="9492" w:type="dxa"/>
         <w:tblBorders>
           <w:top w:val="single" w:sz="6" w:space="0" w:color="000000"/>
           <w:left w:val="single" w:sz="6" w:space="0" w:color="000000"/>
@@ -2219,14 +2420,14 @@
         <w:tblLook w:val="00A0" w:firstRow="1" w:lastRow="0" w:firstColumn="1" w:lastColumn="0" w:noHBand="0" w:noVBand="0"/>
       </w:tblPr>
       <w:tblGrid>
-        <w:gridCol w:w="3936"/>
-        <w:gridCol w:w="1134"/>
-        <w:gridCol w:w="2835"/>
+        <w:gridCol w:w="6229"/>
+        <w:gridCol w:w="1276"/>
+        <w:gridCol w:w="1987"/>
       </w:tblGrid>
       <w:tr>
         <w:tc>
           <w:tcPr>
-            <w:tcW w:w="3936" w:type="dxa"/>
+            <w:tcW w:w="6229" w:type="dxa"/>
           </w:tcPr>
           <w:p>
             <w:pPr>
@@ -2237,8 +2438,6 @@
                 <w:bCs/>
               </w:rPr>
             </w:pPr>
-            <w:commentRangeStart w:id="55"/>
-            <w:commentRangeStart w:id="56"/>
             <w:r>
               <w:rPr>
                 <w:b/>
@@ -2250,7 +2449,7 @@
         </w:tc>
         <w:tc>
           <w:tcPr>
-            <w:tcW w:w="1134" w:type="dxa"/>
+            <w:tcW w:w="1276" w:type="dxa"/>
           </w:tcPr>
           <w:p>
             <w:pPr>
@@ -2272,7 +2471,7 @@
         </w:tc>
         <w:tc>
           <w:tcPr>
-            <w:tcW w:w="2835" w:type="dxa"/>
+            <w:tcW w:w="1987" w:type="dxa"/>
           </w:tcPr>
           <w:p>
             <w:pPr>
@@ -2290,55 +2489,182 @@
               </w:rPr>
               <w:t>Planned Release</w:t>
             </w:r>
-            <w:commentRangeEnd w:id="55"/>
-            <w:r>
-              <w:rPr>
-                <w:rStyle w:val="CommentReference"/>
-              </w:rPr>
-              <w:commentReference w:id="55"/>
-            </w:r>
-            <w:r>
-              <w:rPr>
-                <w:rStyle w:val="CommentReference"/>
-              </w:rPr>
-              <w:commentReference w:id="56"/>
-            </w:r>
           </w:p>
         </w:tc>
       </w:tr>
-      <w:commentRangeEnd w:id="56"/>
       <w:tr>
         <w:tc>
           <w:tcPr>
-            <w:tcW w:w="3936" w:type="dxa"/>
-          </w:tcPr>
-          <w:p>
-            <w:pPr>
-              <w:pStyle w:val="BodyText"/>
-              <w:ind w:left="0"/>
-            </w:pPr>
-          </w:p>
-        </w:tc>
-        <w:tc>
-          <w:tcPr>
-            <w:tcW w:w="1134" w:type="dxa"/>
-          </w:tcPr>
-          <w:p>
-            <w:pPr>
-              <w:pStyle w:val="BodyText"/>
-              <w:ind w:left="0"/>
-            </w:pPr>
-          </w:p>
-        </w:tc>
-        <w:tc>
-          <w:tcPr>
-            <w:tcW w:w="2835" w:type="dxa"/>
-          </w:tcPr>
-          <w:p>
-            <w:pPr>
-              <w:pStyle w:val="BodyText"/>
-              <w:ind w:left="0"/>
-            </w:pPr>
+            <w:tcW w:w="6229" w:type="dxa"/>
+          </w:tcPr>
+          <w:p>
+            <w:pPr>
+              <w:pStyle w:val="BodyText"/>
+              <w:ind w:left="0"/>
+            </w:pPr>
+            <w:r>
+              <w:t>User login</w:t>
+            </w:r>
+          </w:p>
+        </w:tc>
+        <w:tc>
+          <w:tcPr>
+            <w:tcW w:w="1276" w:type="dxa"/>
+          </w:tcPr>
+          <w:p>
+            <w:pPr>
+              <w:pStyle w:val="BodyText"/>
+              <w:ind w:left="0"/>
+            </w:pPr>
+            <w:r>
+              <w:t>2</w:t>
+            </w:r>
+          </w:p>
+        </w:tc>
+        <w:tc>
+          <w:tcPr>
+            <w:tcW w:w="1987" w:type="dxa"/>
+          </w:tcPr>
+          <w:p>
+            <w:pPr>
+              <w:pStyle w:val="BodyText"/>
+              <w:ind w:left="0"/>
+            </w:pPr>
+            <w:r>
+              <w:t>July 2018</w:t>
+            </w:r>
+          </w:p>
+        </w:tc>
+      </w:tr>
+      <w:tr>
+        <w:tc>
+          <w:tcPr>
+            <w:tcW w:w="6229" w:type="dxa"/>
+          </w:tcPr>
+          <w:p>
+            <w:pPr>
+              <w:pStyle w:val="BodyText"/>
+              <w:ind w:left="0"/>
+            </w:pPr>
+            <w:r>
+              <w:t xml:space="preserve">Reliable online server </w:t>
+            </w:r>
+          </w:p>
+        </w:tc>
+        <w:tc>
+          <w:tcPr>
+            <w:tcW w:w="1276" w:type="dxa"/>
+          </w:tcPr>
+          <w:p>
+            <w:pPr>
+              <w:pStyle w:val="BodyText"/>
+              <w:ind w:left="0"/>
+            </w:pPr>
+            <w:r>
+              <w:t>2</w:t>
+            </w:r>
+          </w:p>
+        </w:tc>
+        <w:tc>
+          <w:tcPr>
+            <w:tcW w:w="1987" w:type="dxa"/>
+          </w:tcPr>
+          <w:p>
+            <w:pPr>
+              <w:pStyle w:val="BodyText"/>
+              <w:ind w:left="0"/>
+            </w:pPr>
+            <w:r>
+              <w:t>July 2018</w:t>
+            </w:r>
+          </w:p>
+        </w:tc>
+      </w:tr>
+      <w:tr>
+        <w:tc>
+          <w:tcPr>
+            <w:tcW w:w="6229" w:type="dxa"/>
+          </w:tcPr>
+          <w:p>
+            <w:pPr>
+              <w:pStyle w:val="BodyText"/>
+              <w:ind w:left="0"/>
+            </w:pPr>
+            <w:r>
+              <w:t>Let’s Quiz meets the terms and conditions of the Play Store and the Apps Store</w:t>
+            </w:r>
+          </w:p>
+        </w:tc>
+        <w:tc>
+          <w:tcPr>
+            <w:tcW w:w="1276" w:type="dxa"/>
+          </w:tcPr>
+          <w:p>
+            <w:pPr>
+              <w:pStyle w:val="BodyText"/>
+              <w:ind w:left="0"/>
+            </w:pPr>
+            <w:r>
+              <w:t>3</w:t>
+            </w:r>
+          </w:p>
+        </w:tc>
+        <w:tc>
+          <w:tcPr>
+            <w:tcW w:w="1987" w:type="dxa"/>
+          </w:tcPr>
+          <w:p>
+            <w:pPr>
+              <w:pStyle w:val="BodyText"/>
+              <w:ind w:left="0"/>
+            </w:pPr>
+            <w:r>
+              <w:t>September 2018</w:t>
+            </w:r>
+          </w:p>
+        </w:tc>
+      </w:tr>
+      <w:tr>
+        <w:tc>
+          <w:tcPr>
+            <w:tcW w:w="6229" w:type="dxa"/>
+          </w:tcPr>
+          <w:p>
+            <w:pPr>
+              <w:pStyle w:val="BodyText"/>
+              <w:ind w:left="0"/>
+            </w:pPr>
+            <w:r>
+              <w:t xml:space="preserve">Question rating system for users </w:t>
+            </w:r>
+          </w:p>
+        </w:tc>
+        <w:tc>
+          <w:tcPr>
+            <w:tcW w:w="1276" w:type="dxa"/>
+          </w:tcPr>
+          <w:p>
+            <w:pPr>
+              <w:pStyle w:val="BodyText"/>
+              <w:ind w:left="0"/>
+            </w:pPr>
+            <w:r>
+              <w:t>3</w:t>
+            </w:r>
+          </w:p>
+        </w:tc>
+        <w:tc>
+          <w:tcPr>
+            <w:tcW w:w="1987" w:type="dxa"/>
+          </w:tcPr>
+          <w:p>
+            <w:pPr>
+              <w:pStyle w:val="BodyText"/>
+              <w:ind w:left="0"/>
+            </w:pPr>
+            <w:r>
+              <w:t>September 2018</w:t>
+            </w:r>
           </w:p>
         </w:tc>
       </w:tr>
@@ -2367,8 +2693,8 @@
 </file>
 
 <file path=word/comments.xml><?xml version="1.0" encoding="utf-8"?>
-<w:comments xmlns:wpc="http://schemas.microsoft.com/office/word/2010/wordprocessingCanvas" xmlns:cx="http://schemas.microsoft.com/office/drawing/2014/chartex" xmlns:cx1="http://schemas.microsoft.com/office/drawing/2015/9/8/chartex" xmlns:cx2="http://schemas.microsoft.com/office/drawing/2015/10/21/chartex" xmlns:cx3="http://schemas.microsoft.com/office/drawing/2016/5/9/chartex" xmlns:cx4="http://schemas.microsoft.com/office/drawing/2016/5/10/chartex" xmlns:cx5="http://schemas.microsoft.com/office/drawing/2016/5/11/chartex" xmlns:cx6="http://schemas.microsoft.com/office/drawing/2016/5/12/chartex" xmlns:cx7="http://schemas.microsoft.com/office/drawing/2016/5/13/chartex" xmlns:cx8="http://schemas.microsoft.com/office/drawing/2016/5/14/chartex" xmlns:mc="http://schemas.openxmlformats.org/markup-compatibility/2006" xmlns:aink="http://schemas.microsoft.com/office/drawing/2016/ink" xmlns:am3d="http://schemas.microsoft.com/office/drawing/2017/model3d" xmlns:o="urn:schemas-microsoft-com:office:office" xmlns:r="http://schemas.openxmlformats.org/officeDocument/2006/relationships" xmlns:m="http://schemas.openxmlformats.org/officeDocument/2006/math" xmlns:v="urn:schemas-microsoft-com:vml" xmlns:wp14="http://schemas.microsoft.com/office/word/2010/wordprocessingDrawing" xmlns:wp="http://schemas.openxmlformats.org/drawingml/2006/wordprocessingDrawing" xmlns:w10="urn:schemas-microsoft-com:office:word" xmlns:w="http://schemas.openxmlformats.org/wordprocessingml/2006/main" xmlns:w14="http://schemas.microsoft.com/office/word/2010/wordml" xmlns:w15="http://schemas.microsoft.com/office/word/2012/wordml" xmlns:w16cid="http://schemas.microsoft.com/office/word/2016/wordml/cid" xmlns:w16se="http://schemas.microsoft.com/office/word/2015/wordml/symex" xmlns:wpg="http://schemas.microsoft.com/office/word/2010/wordprocessingGroup" xmlns:wpi="http://schemas.microsoft.com/office/word/2010/wordprocessingInk" xmlns:wne="http://schemas.microsoft.com/office/word/2006/wordml" xmlns:wps="http://schemas.microsoft.com/office/word/2010/wordprocessingShape" mc:Ignorable="w14 w15 w16se w16cid wp14">
-  <w:comment w:id="6" w:author="Collin McKeahnie" w:date="2018-03-17T19:49:00Z" w:initials="CM">
+<w:comments xmlns:wpc="http://schemas.microsoft.com/office/word/2010/wordprocessingCanvas" xmlns:cx="http://schemas.microsoft.com/office/drawing/2014/chartex" xmlns:cx1="http://schemas.microsoft.com/office/drawing/2015/9/8/chartex" xmlns:mc="http://schemas.openxmlformats.org/markup-compatibility/2006" xmlns:o="urn:schemas-microsoft-com:office:office" xmlns:r="http://schemas.openxmlformats.org/officeDocument/2006/relationships" xmlns:m="http://schemas.openxmlformats.org/officeDocument/2006/math" xmlns:v="urn:schemas-microsoft-com:vml" xmlns:wp14="http://schemas.microsoft.com/office/word/2010/wordprocessingDrawing" xmlns:wp="http://schemas.openxmlformats.org/drawingml/2006/wordprocessingDrawing" xmlns:w10="urn:schemas-microsoft-com:office:word" xmlns:w="http://schemas.openxmlformats.org/wordprocessingml/2006/main" xmlns:w14="http://schemas.microsoft.com/office/word/2010/wordml" xmlns:w15="http://schemas.microsoft.com/office/word/2012/wordml" xmlns:w16se="http://schemas.microsoft.com/office/word/2015/wordml/symex" xmlns:wpg="http://schemas.microsoft.com/office/word/2010/wordprocessingGroup" xmlns:wpi="http://schemas.microsoft.com/office/word/2010/wordprocessingInk" xmlns:wne="http://schemas.microsoft.com/office/word/2006/wordml" xmlns:wps="http://schemas.microsoft.com/office/word/2010/wordprocessingShape" mc:Ignorable="w14 w15 w16se wp14">
+  <w:comment w:id="6" w:author="McKeahnie, Collin" w:date="2018-03-27T08:34:00Z" w:initials="MC">
     <w:p>
       <w:pPr>
         <w:pStyle w:val="CommentText"/>
@@ -2380,23 +2706,36 @@
         <w:annotationRef/>
       </w:r>
       <w:r>
-        <w:t xml:space="preserve">I have left some of these info texts in </w:t>
+        <w:t>(</w:t>
       </w:r>
       <w:proofErr w:type="gramStart"/>
       <w:r>
-        <w:t>just</w:t>
+        <w:t>personal</w:t>
       </w:r>
       <w:proofErr w:type="gramEnd"/>
       <w:r>
-        <w:t xml:space="preserve"> so you can see what Jim had in mind for each section. </w:t>
-      </w:r>
-      <w:proofErr w:type="gramStart"/>
-      <w:r>
-        <w:t>Obviously</w:t>
-      </w:r>
-      <w:proofErr w:type="gramEnd"/>
-      <w:r>
-        <w:t xml:space="preserve"> I will remove these once we are out of the draft phase.</w:t>
+        <w:t xml:space="preserve"> note, disregard) </w:t>
+      </w:r>
+      <w:r>
+        <w:t xml:space="preserve">Need to add </w:t>
+      </w:r>
+      <w:r>
+        <w:br/>
+        <w:t>“</w:t>
+      </w:r>
+      <w:r>
+        <w:t xml:space="preserve">Who has commissioned the project and what do they do </w:t>
+      </w:r>
+      <w:proofErr w:type="spellStart"/>
+      <w:r>
+        <w:t>ie</w:t>
+      </w:r>
+      <w:proofErr w:type="spellEnd"/>
+      <w:r>
+        <w:t xml:space="preserve"> the business aims?</w:t>
+      </w:r>
+      <w:r>
+        <w:t>”</w:t>
       </w:r>
     </w:p>
   </w:comment>
@@ -2416,7 +2755,7 @@
       </w:r>
     </w:p>
   </w:comment>
-  <w:comment w:id="20" w:author="Collin McKeahnie" w:date="2018-03-17T07:30:00Z" w:initials="CM">
+  <w:comment w:id="20" w:author="McKeahnie, Collin" w:date="2018-03-26T15:22:00Z" w:initials="MC">
     <w:p>
       <w:pPr>
         <w:pStyle w:val="CommentText"/>
@@ -2428,19 +2767,11 @@
         <w:annotationRef/>
       </w:r>
       <w:r>
-        <w:t>Open to suggestions here, as far as I can tell the competition not only does everything we are offering but does it better</w:t>
-      </w:r>
-    </w:p>
-    <w:p>
-      <w:pPr>
-        <w:pStyle w:val="CommentText"/>
-      </w:pPr>
-      <w:r>
-        <w:t>Maybe I could say our competition is the Trivia Pursuit Board Game?</w:t>
+        <w:t>I changed it to noncommercial, it is actually easier to release to the world then restrict users based on countries</w:t>
       </w:r>
     </w:p>
   </w:comment>
-  <w:comment w:id="21" w:author="Charnes Nell" w:date="2018-03-20T10:06:00Z" w:initials="CN">
+  <w:comment w:id="34" w:author="Charnes Nell" w:date="2018-03-20T10:06:00Z" w:initials="CN">
     <w:p>
       <w:pPr>
         <w:pStyle w:val="CommentText"/>
@@ -2452,59 +2783,16 @@
         <w:annotationRef/>
       </w:r>
       <w:r>
-        <w:t xml:space="preserve">The suggestions I have are </w:t>
-      </w:r>
-      <w:proofErr w:type="spellStart"/>
-      <w:r>
-        <w:t>QuizUp</w:t>
-      </w:r>
-      <w:proofErr w:type="spellEnd"/>
-      <w:r>
-        <w:t xml:space="preserve"> and Trivia Crack.</w:t>
-      </w:r>
-      <w:r>
-        <w:br/>
-      </w:r>
-      <w:proofErr w:type="spellStart"/>
-      <w:r>
-        <w:t>QuizUp</w:t>
-      </w:r>
-      <w:proofErr w:type="spellEnd"/>
-      <w:r>
-        <w:t xml:space="preserve"> in terms of leaderboard and round play</w:t>
+        <w:t>Maybe state that the task cycle is a minimum of two-week iteration blocks that may or may not change according to tasks</w:t>
       </w:r>
     </w:p>
     <w:p>
       <w:pPr>
         <w:pStyle w:val="CommentText"/>
       </w:pPr>
-      <w:r>
-        <w:t>Trivia Crack in terms of turn based round play</w:t>
-      </w:r>
-    </w:p>
-    <w:p>
-      <w:pPr>
-        <w:pStyle w:val="CommentText"/>
-      </w:pPr>
-    </w:p>
-    <w:p>
-      <w:pPr>
-        <w:pStyle w:val="CommentText"/>
-      </w:pPr>
-      <w:r>
-        <w:t xml:space="preserve">Major differences are they both have categories, achievements, etc. </w:t>
-      </w:r>
-      <w:proofErr w:type="spellStart"/>
-      <w:r>
-        <w:t>QuizUp</w:t>
-      </w:r>
-      <w:proofErr w:type="spellEnd"/>
-      <w:r>
-        <w:t xml:space="preserve"> you choose the category and its random questions from that category, while Trivia Crack is a wheel spinner that randomly chooses the category and question.</w:t>
-      </w:r>
     </w:p>
   </w:comment>
-  <w:comment w:id="35" w:author="Charnes Nell" w:date="2018-03-20T10:06:00Z" w:initials="CN">
+  <w:comment w:id="35" w:author="McKeahnie, Collin" w:date="2018-03-27T11:57:00Z" w:initials="MC">
     <w:p>
       <w:pPr>
         <w:pStyle w:val="CommentText"/>
@@ -2515,14 +2803,11 @@
         </w:rPr>
         <w:annotationRef/>
       </w:r>
-      <w:r>
-        <w:t>Maybe state that the task cycle is a minimum of two-week iteration blocks that may or may not change according to tasks</w:t>
-      </w:r>
-    </w:p>
-    <w:p>
-      <w:pPr>
-        <w:pStyle w:val="CommentText"/>
-      </w:pPr>
+      <w:proofErr w:type="gramStart"/>
+      <w:r>
+        <w:t>done</w:t>
+      </w:r>
+      <w:proofErr w:type="gramEnd"/>
     </w:p>
   </w:comment>
   <w:comment w:id="43" w:author="Charnes Nell" w:date="2018-03-20T10:09:00Z" w:initials="CN">
@@ -2537,21 +2822,11 @@
         <w:annotationRef/>
       </w:r>
       <w:r>
-        <w:t xml:space="preserve">Platform </w:t>
-      </w:r>
-      <w:proofErr w:type="gramStart"/>
-      <w:r>
-        <w:t>spec</w:t>
-      </w:r>
-      <w:bookmarkStart w:id="44" w:name="_GoBack"/>
-      <w:bookmarkEnd w:id="44"/>
-      <w:r>
-        <w:t>ific?</w:t>
-      </w:r>
-      <w:proofErr w:type="gramEnd"/>
+        <w:t>Platform specific?</w:t>
+      </w:r>
     </w:p>
   </w:comment>
-  <w:comment w:id="45" w:author="Charnes Nell" w:date="2018-03-20T10:07:00Z" w:initials="CN">
+  <w:comment w:id="44" w:author="McKeahnie, Collin" w:date="2018-03-27T11:57:00Z" w:initials="MC">
     <w:p>
       <w:pPr>
         <w:pStyle w:val="CommentText"/>
@@ -2562,12 +2837,14 @@
         </w:rPr>
         <w:annotationRef/>
       </w:r>
-      <w:r>
-        <w:t>Outline the need for an online database with the feature of an updateable question list</w:t>
-      </w:r>
+      <w:proofErr w:type="gramStart"/>
+      <w:r>
+        <w:t>done</w:t>
+      </w:r>
+      <w:proofErr w:type="gramEnd"/>
     </w:p>
   </w:comment>
-  <w:comment w:id="46" w:author="Charnes Nell" w:date="2018-03-20T10:07:00Z" w:initials="CN">
+  <w:comment w:id="45" w:author="Charnes Nell" w:date="2018-03-20T10:07:00Z" w:initials="CN">
     <w:p>
       <w:pPr>
         <w:pStyle w:val="CommentText"/>
@@ -2579,11 +2856,11 @@
         <w:annotationRef/>
       </w:r>
       <w:r>
-        <w:t>Change probably to planned or something similar</w:t>
+        <w:t>Outline the need for an online database with the feature of an updateable question list</w:t>
       </w:r>
     </w:p>
   </w:comment>
-  <w:comment w:id="47" w:author="Charnes Nell" w:date="2018-03-20T10:08:00Z" w:initials="CN">
+  <w:comment w:id="46" w:author="McKeahnie, Collin" w:date="2018-03-27T11:55:00Z" w:initials="MC">
     <w:p>
       <w:pPr>
         <w:pStyle w:val="CommentText"/>
@@ -2595,11 +2872,22 @@
         <w:annotationRef/>
       </w:r>
       <w:r>
-        <w:t>Maybe imply that this is optional to the user</w:t>
+        <w:t>Not sure I understand you here</w:t>
+      </w:r>
+    </w:p>
+    <w:p>
+      <w:pPr>
+        <w:pStyle w:val="CommentText"/>
+      </w:pPr>
+      <w:r>
+        <w:t xml:space="preserve">A need is a problem, in this case updatable question list and the feature is the solution, so </w:t>
+      </w:r>
+      <w:r>
+        <w:t>the database &amp; submit question scene</w:t>
       </w:r>
     </w:p>
   </w:comment>
-  <w:comment w:id="52" w:author="Collin McKeahnie" w:date="2018-03-17T19:49:00Z" w:initials="CM">
+  <w:comment w:id="47" w:author="Charnes Nell" w:date="2018-03-20T10:08:00Z" w:initials="CN">
     <w:p>
       <w:pPr>
         <w:pStyle w:val="CommentText"/>
@@ -2610,9 +2898,12 @@
         </w:rPr>
         <w:annotationRef/>
       </w:r>
+      <w:r>
+        <w:t>Maybe imply that this is optional to the user</w:t>
+      </w:r>
     </w:p>
   </w:comment>
-  <w:comment w:id="55" w:author="Collin McKeahnie" w:date="2018-03-17T19:48:00Z" w:initials="CM">
+  <w:comment w:id="48" w:author="McKeahnie, Collin" w:date="2018-03-27T11:49:00Z" w:initials="MC">
     <w:p>
       <w:pPr>
         <w:pStyle w:val="CommentText"/>
@@ -2623,50 +2914,29 @@
         </w:rPr>
         <w:annotationRef/>
       </w:r>
-      <w:r>
-        <w:t>I didn’t know what to put here</w:t>
-      </w:r>
-    </w:p>
-  </w:comment>
-  <w:comment w:id="56" w:author="Charnes Nell" w:date="2018-03-20T10:08:00Z" w:initials="CN">
-    <w:p>
-      <w:pPr>
-        <w:pStyle w:val="CommentText"/>
-      </w:pPr>
-      <w:r>
-        <w:rPr>
-          <w:rStyle w:val="CommentReference"/>
-        </w:rPr>
-        <w:annotationRef/>
-      </w:r>
-      <w:r>
-        <w:t xml:space="preserve">I think it’s a just way to present information – </w:t>
-      </w:r>
-      <w:r>
-        <w:t>like</w:t>
-      </w:r>
-      <w:r>
-        <w:t xml:space="preserve"> the way in which the product overview was done.</w:t>
-      </w:r>
+      <w:proofErr w:type="gramStart"/>
+      <w:r>
+        <w:t>done</w:t>
+      </w:r>
+      <w:proofErr w:type="gramEnd"/>
     </w:p>
   </w:comment>
 </w:comments>
 </file>
 
 <file path=word/commentsExtended.xml><?xml version="1.0" encoding="utf-8"?>
-<w15:commentsEx xmlns:wpc="http://schemas.microsoft.com/office/word/2010/wordprocessingCanvas" xmlns:cx="http://schemas.microsoft.com/office/drawing/2014/chartex" xmlns:cx1="http://schemas.microsoft.com/office/drawing/2015/9/8/chartex" xmlns:cx2="http://schemas.microsoft.com/office/drawing/2015/10/21/chartex" xmlns:cx3="http://schemas.microsoft.com/office/drawing/2016/5/9/chartex" xmlns:cx4="http://schemas.microsoft.com/office/drawing/2016/5/10/chartex" xmlns:cx5="http://schemas.microsoft.com/office/drawing/2016/5/11/chartex" xmlns:cx6="http://schemas.microsoft.com/office/drawing/2016/5/12/chartex" xmlns:cx7="http://schemas.microsoft.com/office/drawing/2016/5/13/chartex" xmlns:cx8="http://schemas.microsoft.com/office/drawing/2016/5/14/chartex" xmlns:mc="http://schemas.openxmlformats.org/markup-compatibility/2006" xmlns:aink="http://schemas.microsoft.com/office/drawing/2016/ink" xmlns:am3d="http://schemas.microsoft.com/office/drawing/2017/model3d" xmlns:o="urn:schemas-microsoft-com:office:office" xmlns:r="http://schemas.openxmlformats.org/officeDocument/2006/relationships" xmlns:m="http://schemas.openxmlformats.org/officeDocument/2006/math" xmlns:v="urn:schemas-microsoft-com:vml" xmlns:wp14="http://schemas.microsoft.com/office/word/2010/wordprocessingDrawing" xmlns:wp="http://schemas.openxmlformats.org/drawingml/2006/wordprocessingDrawing" xmlns:w10="urn:schemas-microsoft-com:office:word" xmlns:w="http://schemas.openxmlformats.org/wordprocessingml/2006/main" xmlns:w14="http://schemas.microsoft.com/office/word/2010/wordml" xmlns:w15="http://schemas.microsoft.com/office/word/2012/wordml" xmlns:w16cid="http://schemas.microsoft.com/office/word/2016/wordml/cid" xmlns:w16se="http://schemas.microsoft.com/office/word/2015/wordml/symex" xmlns:wpg="http://schemas.microsoft.com/office/word/2010/wordprocessingGroup" xmlns:wpi="http://schemas.microsoft.com/office/word/2010/wordprocessingInk" xmlns:wne="http://schemas.microsoft.com/office/word/2006/wordml" xmlns:wps="http://schemas.microsoft.com/office/word/2010/wordprocessingShape" mc:Ignorable="w14 w15 w16se w16cid wp14">
-  <w15:commentEx w15:paraId="57854514" w15:done="0"/>
+<w15:commentsEx xmlns:wpc="http://schemas.microsoft.com/office/word/2010/wordprocessingCanvas" xmlns:cx="http://schemas.microsoft.com/office/drawing/2014/chartex" xmlns:cx1="http://schemas.microsoft.com/office/drawing/2015/9/8/chartex" xmlns:mc="http://schemas.openxmlformats.org/markup-compatibility/2006" xmlns:o="urn:schemas-microsoft-com:office:office" xmlns:r="http://schemas.openxmlformats.org/officeDocument/2006/relationships" xmlns:m="http://schemas.openxmlformats.org/officeDocument/2006/math" xmlns:v="urn:schemas-microsoft-com:vml" xmlns:wp14="http://schemas.microsoft.com/office/word/2010/wordprocessingDrawing" xmlns:wp="http://schemas.openxmlformats.org/drawingml/2006/wordprocessingDrawing" xmlns:w10="urn:schemas-microsoft-com:office:word" xmlns:w="http://schemas.openxmlformats.org/wordprocessingml/2006/main" xmlns:w14="http://schemas.microsoft.com/office/word/2010/wordml" xmlns:w15="http://schemas.microsoft.com/office/word/2012/wordml" xmlns:w16se="http://schemas.microsoft.com/office/word/2015/wordml/symex" xmlns:wpg="http://schemas.microsoft.com/office/word/2010/wordprocessingGroup" xmlns:wpi="http://schemas.microsoft.com/office/word/2010/wordprocessingInk" xmlns:wne="http://schemas.microsoft.com/office/word/2006/wordml" xmlns:wps="http://schemas.microsoft.com/office/word/2010/wordprocessingShape" mc:Ignorable="w14 w15 w16se wp14">
+  <w15:commentEx w15:paraId="05DD1397" w15:done="0"/>
   <w15:commentEx w15:paraId="2B87DF98" w15:done="0"/>
-  <w15:commentEx w15:paraId="22F8DDCD" w15:done="0"/>
-  <w15:commentEx w15:paraId="6AF3617F" w15:paraIdParent="22F8DDCD" w15:done="0"/>
+  <w15:commentEx w15:paraId="664EA431" w15:paraIdParent="2B87DF98" w15:done="0"/>
   <w15:commentEx w15:paraId="51B7B8F9" w15:done="0"/>
+  <w15:commentEx w15:paraId="046C1D26" w15:paraIdParent="51B7B8F9" w15:done="0"/>
   <w15:commentEx w15:paraId="2F29265A" w15:done="0"/>
+  <w15:commentEx w15:paraId="34A1CAFF" w15:paraIdParent="2F29265A" w15:done="0"/>
   <w15:commentEx w15:paraId="18505F52" w15:done="0"/>
-  <w15:commentEx w15:paraId="25752669" w15:done="0"/>
+  <w15:commentEx w15:paraId="387BB40A" w15:paraIdParent="18505F52" w15:done="0"/>
   <w15:commentEx w15:paraId="53228329" w15:done="0"/>
-  <w15:commentEx w15:paraId="5564A9F7" w15:done="0"/>
-  <w15:commentEx w15:paraId="7C7EB283" w15:done="0"/>
-  <w15:commentEx w15:paraId="0691AF2C" w15:paraIdParent="7C7EB283" w15:done="0"/>
+  <w15:commentEx w15:paraId="77A321B3" w15:paraIdParent="53228329" w15:done="0"/>
 </w15:commentsEx>
 </file>
 
@@ -2688,7 +2958,7 @@
 </file>
 
 <file path=word/endnotes.xml><?xml version="1.0" encoding="utf-8"?>
-<w:endnotes xmlns:wpc="http://schemas.microsoft.com/office/word/2010/wordprocessingCanvas" xmlns:cx="http://schemas.microsoft.com/office/drawing/2014/chartex" xmlns:cx1="http://schemas.microsoft.com/office/drawing/2015/9/8/chartex" xmlns:cx2="http://schemas.microsoft.com/office/drawing/2015/10/21/chartex" xmlns:cx3="http://schemas.microsoft.com/office/drawing/2016/5/9/chartex" xmlns:cx4="http://schemas.microsoft.com/office/drawing/2016/5/10/chartex" xmlns:cx5="http://schemas.microsoft.com/office/drawing/2016/5/11/chartex" xmlns:cx6="http://schemas.microsoft.com/office/drawing/2016/5/12/chartex" xmlns:cx7="http://schemas.microsoft.com/office/drawing/2016/5/13/chartex" xmlns:cx8="http://schemas.microsoft.com/office/drawing/2016/5/14/chartex" xmlns:mc="http://schemas.openxmlformats.org/markup-compatibility/2006" xmlns:aink="http://schemas.microsoft.com/office/drawing/2016/ink" xmlns:am3d="http://schemas.microsoft.com/office/drawing/2017/model3d" xmlns:o="urn:schemas-microsoft-com:office:office" xmlns:r="http://schemas.openxmlformats.org/officeDocument/2006/relationships" xmlns:m="http://schemas.openxmlformats.org/officeDocument/2006/math" xmlns:v="urn:schemas-microsoft-com:vml" xmlns:wp14="http://schemas.microsoft.com/office/word/2010/wordprocessingDrawing" xmlns:wp="http://schemas.openxmlformats.org/drawingml/2006/wordprocessingDrawing" xmlns:w10="urn:schemas-microsoft-com:office:word" xmlns:w="http://schemas.openxmlformats.org/wordprocessingml/2006/main" xmlns:w14="http://schemas.microsoft.com/office/word/2010/wordml" xmlns:w15="http://schemas.microsoft.com/office/word/2012/wordml" xmlns:w16cid="http://schemas.microsoft.com/office/word/2016/wordml/cid" xmlns:w16se="http://schemas.microsoft.com/office/word/2015/wordml/symex" xmlns:wpg="http://schemas.microsoft.com/office/word/2010/wordprocessingGroup" xmlns:wpi="http://schemas.microsoft.com/office/word/2010/wordprocessingInk" xmlns:wne="http://schemas.microsoft.com/office/word/2006/wordml" xmlns:wps="http://schemas.microsoft.com/office/word/2010/wordprocessingShape" mc:Ignorable="w14 w15 w16se w16cid wp14">
+<w:endnotes xmlns:wpc="http://schemas.microsoft.com/office/word/2010/wordprocessingCanvas" xmlns:cx="http://schemas.microsoft.com/office/drawing/2014/chartex" xmlns:cx1="http://schemas.microsoft.com/office/drawing/2015/9/8/chartex" xmlns:mc="http://schemas.openxmlformats.org/markup-compatibility/2006" xmlns:o="urn:schemas-microsoft-com:office:office" xmlns:r="http://schemas.openxmlformats.org/officeDocument/2006/relationships" xmlns:m="http://schemas.openxmlformats.org/officeDocument/2006/math" xmlns:v="urn:schemas-microsoft-com:vml" xmlns:wp14="http://schemas.microsoft.com/office/word/2010/wordprocessingDrawing" xmlns:wp="http://schemas.openxmlformats.org/drawingml/2006/wordprocessingDrawing" xmlns:w10="urn:schemas-microsoft-com:office:word" xmlns:w="http://schemas.openxmlformats.org/wordprocessingml/2006/main" xmlns:w14="http://schemas.microsoft.com/office/word/2010/wordml" xmlns:w15="http://schemas.microsoft.com/office/word/2012/wordml" xmlns:w16se="http://schemas.microsoft.com/office/word/2015/wordml/symex" xmlns:wpg="http://schemas.microsoft.com/office/word/2010/wordprocessingGroup" xmlns:wpi="http://schemas.microsoft.com/office/word/2010/wordprocessingInk" xmlns:wne="http://schemas.microsoft.com/office/word/2006/wordml" xmlns:wps="http://schemas.microsoft.com/office/word/2010/wordprocessingShape" mc:Ignorable="w14 w15 w16se wp14">
   <w:endnote w:type="separator" w:id="-1">
     <w:p>
       <w:pPr>
@@ -2713,7 +2983,7 @@
 </file>
 
 <file path=word/footer1.xml><?xml version="1.0" encoding="utf-8"?>
-<w:ftr xmlns:wpc="http://schemas.microsoft.com/office/word/2010/wordprocessingCanvas" xmlns:cx="http://schemas.microsoft.com/office/drawing/2014/chartex" xmlns:cx1="http://schemas.microsoft.com/office/drawing/2015/9/8/chartex" xmlns:cx2="http://schemas.microsoft.com/office/drawing/2015/10/21/chartex" xmlns:cx3="http://schemas.microsoft.com/office/drawing/2016/5/9/chartex" xmlns:cx4="http://schemas.microsoft.com/office/drawing/2016/5/10/chartex" xmlns:cx5="http://schemas.microsoft.com/office/drawing/2016/5/11/chartex" xmlns:cx6="http://schemas.microsoft.com/office/drawing/2016/5/12/chartex" xmlns:cx7="http://schemas.microsoft.com/office/drawing/2016/5/13/chartex" xmlns:cx8="http://schemas.microsoft.com/office/drawing/2016/5/14/chartex" xmlns:mc="http://schemas.openxmlformats.org/markup-compatibility/2006" xmlns:aink="http://schemas.microsoft.com/office/drawing/2016/ink" xmlns:am3d="http://schemas.microsoft.com/office/drawing/2017/model3d" xmlns:o="urn:schemas-microsoft-com:office:office" xmlns:r="http://schemas.openxmlformats.org/officeDocument/2006/relationships" xmlns:m="http://schemas.openxmlformats.org/officeDocument/2006/math" xmlns:v="urn:schemas-microsoft-com:vml" xmlns:wp14="http://schemas.microsoft.com/office/word/2010/wordprocessingDrawing" xmlns:wp="http://schemas.openxmlformats.org/drawingml/2006/wordprocessingDrawing" xmlns:w10="urn:schemas-microsoft-com:office:word" xmlns:w="http://schemas.openxmlformats.org/wordprocessingml/2006/main" xmlns:w14="http://schemas.microsoft.com/office/word/2010/wordml" xmlns:w15="http://schemas.microsoft.com/office/word/2012/wordml" xmlns:w16cid="http://schemas.microsoft.com/office/word/2016/wordml/cid" xmlns:w16se="http://schemas.microsoft.com/office/word/2015/wordml/symex" xmlns:wpg="http://schemas.microsoft.com/office/word/2010/wordprocessingGroup" xmlns:wpi="http://schemas.microsoft.com/office/word/2010/wordprocessingInk" xmlns:wne="http://schemas.microsoft.com/office/word/2006/wordml" xmlns:wps="http://schemas.microsoft.com/office/word/2010/wordprocessingShape" mc:Ignorable="w14 w15 w16se w16cid wp14">
+<w:ftr xmlns:wpc="http://schemas.microsoft.com/office/word/2010/wordprocessingCanvas" xmlns:cx="http://schemas.microsoft.com/office/drawing/2014/chartex" xmlns:cx1="http://schemas.microsoft.com/office/drawing/2015/9/8/chartex" xmlns:mc="http://schemas.openxmlformats.org/markup-compatibility/2006" xmlns:o="urn:schemas-microsoft-com:office:office" xmlns:r="http://schemas.openxmlformats.org/officeDocument/2006/relationships" xmlns:m="http://schemas.openxmlformats.org/officeDocument/2006/math" xmlns:v="urn:schemas-microsoft-com:vml" xmlns:wp14="http://schemas.microsoft.com/office/word/2010/wordprocessingDrawing" xmlns:wp="http://schemas.openxmlformats.org/drawingml/2006/wordprocessingDrawing" xmlns:w10="urn:schemas-microsoft-com:office:word" xmlns:w="http://schemas.openxmlformats.org/wordprocessingml/2006/main" xmlns:w14="http://schemas.microsoft.com/office/word/2010/wordml" xmlns:w15="http://schemas.microsoft.com/office/word/2012/wordml" xmlns:w16se="http://schemas.microsoft.com/office/word/2015/wordml/symex" xmlns:wpg="http://schemas.microsoft.com/office/word/2010/wordprocessingGroup" xmlns:wpi="http://schemas.microsoft.com/office/word/2010/wordprocessingInk" xmlns:wne="http://schemas.microsoft.com/office/word/2006/wordml" xmlns:wps="http://schemas.microsoft.com/office/word/2010/wordprocessingShape" mc:Ignorable="w14 w15 w16se wp14">
   <w:tbl>
     <w:tblPr>
       <w:tblW w:w="0" w:type="auto"/>
@@ -2838,7 +3108,7 @@
               <w:rStyle w:val="PageNumber"/>
               <w:noProof/>
             </w:rPr>
-            <w:t>3</w:t>
+            <w:t>1</w:t>
           </w:r>
           <w:r>
             <w:rPr>
@@ -2859,7 +3129,7 @@
 </file>
 
 <file path=word/footnotes.xml><?xml version="1.0" encoding="utf-8"?>
-<w:footnotes xmlns:wpc="http://schemas.microsoft.com/office/word/2010/wordprocessingCanvas" xmlns:cx="http://schemas.microsoft.com/office/drawing/2014/chartex" xmlns:cx1="http://schemas.microsoft.com/office/drawing/2015/9/8/chartex" xmlns:cx2="http://schemas.microsoft.com/office/drawing/2015/10/21/chartex" xmlns:cx3="http://schemas.microsoft.com/office/drawing/2016/5/9/chartex" xmlns:cx4="http://schemas.microsoft.com/office/drawing/2016/5/10/chartex" xmlns:cx5="http://schemas.microsoft.com/office/drawing/2016/5/11/chartex" xmlns:cx6="http://schemas.microsoft.com/office/drawing/2016/5/12/chartex" xmlns:cx7="http://schemas.microsoft.com/office/drawing/2016/5/13/chartex" xmlns:cx8="http://schemas.microsoft.com/office/drawing/2016/5/14/chartex" xmlns:mc="http://schemas.openxmlformats.org/markup-compatibility/2006" xmlns:aink="http://schemas.microsoft.com/office/drawing/2016/ink" xmlns:am3d="http://schemas.microsoft.com/office/drawing/2017/model3d" xmlns:o="urn:schemas-microsoft-com:office:office" xmlns:r="http://schemas.openxmlformats.org/officeDocument/2006/relationships" xmlns:m="http://schemas.openxmlformats.org/officeDocument/2006/math" xmlns:v="urn:schemas-microsoft-com:vml" xmlns:wp14="http://schemas.microsoft.com/office/word/2010/wordprocessingDrawing" xmlns:wp="http://schemas.openxmlformats.org/drawingml/2006/wordprocessingDrawing" xmlns:w10="urn:schemas-microsoft-com:office:word" xmlns:w="http://schemas.openxmlformats.org/wordprocessingml/2006/main" xmlns:w14="http://schemas.microsoft.com/office/word/2010/wordml" xmlns:w15="http://schemas.microsoft.com/office/word/2012/wordml" xmlns:w16cid="http://schemas.microsoft.com/office/word/2016/wordml/cid" xmlns:w16se="http://schemas.microsoft.com/office/word/2015/wordml/symex" xmlns:wpg="http://schemas.microsoft.com/office/word/2010/wordprocessingGroup" xmlns:wpi="http://schemas.microsoft.com/office/word/2010/wordprocessingInk" xmlns:wne="http://schemas.microsoft.com/office/word/2006/wordml" xmlns:wps="http://schemas.microsoft.com/office/word/2010/wordprocessingShape" mc:Ignorable="w14 w15 w16se w16cid wp14">
+<w:footnotes xmlns:wpc="http://schemas.microsoft.com/office/word/2010/wordprocessingCanvas" xmlns:cx="http://schemas.microsoft.com/office/drawing/2014/chartex" xmlns:cx1="http://schemas.microsoft.com/office/drawing/2015/9/8/chartex" xmlns:mc="http://schemas.openxmlformats.org/markup-compatibility/2006" xmlns:o="urn:schemas-microsoft-com:office:office" xmlns:r="http://schemas.openxmlformats.org/officeDocument/2006/relationships" xmlns:m="http://schemas.openxmlformats.org/officeDocument/2006/math" xmlns:v="urn:schemas-microsoft-com:vml" xmlns:wp14="http://schemas.microsoft.com/office/word/2010/wordprocessingDrawing" xmlns:wp="http://schemas.openxmlformats.org/drawingml/2006/wordprocessingDrawing" xmlns:w10="urn:schemas-microsoft-com:office:word" xmlns:w="http://schemas.openxmlformats.org/wordprocessingml/2006/main" xmlns:w14="http://schemas.microsoft.com/office/word/2010/wordml" xmlns:w15="http://schemas.microsoft.com/office/word/2012/wordml" xmlns:w16se="http://schemas.microsoft.com/office/word/2015/wordml/symex" xmlns:wpg="http://schemas.microsoft.com/office/word/2010/wordprocessingGroup" xmlns:wpi="http://schemas.microsoft.com/office/word/2010/wordprocessingInk" xmlns:wne="http://schemas.microsoft.com/office/word/2006/wordml" xmlns:wps="http://schemas.microsoft.com/office/word/2010/wordprocessingShape" mc:Ignorable="w14 w15 w16se wp14">
   <w:footnote w:type="separator" w:id="-1">
     <w:p>
       <w:pPr>
@@ -2884,7 +3154,7 @@
 </file>
 
 <file path=word/header1.xml><?xml version="1.0" encoding="utf-8"?>
-<w:hdr xmlns:wpc="http://schemas.microsoft.com/office/word/2010/wordprocessingCanvas" xmlns:cx="http://schemas.microsoft.com/office/drawing/2014/chartex" xmlns:cx1="http://schemas.microsoft.com/office/drawing/2015/9/8/chartex" xmlns:cx2="http://schemas.microsoft.com/office/drawing/2015/10/21/chartex" xmlns:cx3="http://schemas.microsoft.com/office/drawing/2016/5/9/chartex" xmlns:cx4="http://schemas.microsoft.com/office/drawing/2016/5/10/chartex" xmlns:cx5="http://schemas.microsoft.com/office/drawing/2016/5/11/chartex" xmlns:cx6="http://schemas.microsoft.com/office/drawing/2016/5/12/chartex" xmlns:cx7="http://schemas.microsoft.com/office/drawing/2016/5/13/chartex" xmlns:cx8="http://schemas.microsoft.com/office/drawing/2016/5/14/chartex" xmlns:mc="http://schemas.openxmlformats.org/markup-compatibility/2006" xmlns:aink="http://schemas.microsoft.com/office/drawing/2016/ink" xmlns:am3d="http://schemas.microsoft.com/office/drawing/2017/model3d" xmlns:o="urn:schemas-microsoft-com:office:office" xmlns:r="http://schemas.openxmlformats.org/officeDocument/2006/relationships" xmlns:m="http://schemas.openxmlformats.org/officeDocument/2006/math" xmlns:v="urn:schemas-microsoft-com:vml" xmlns:wp14="http://schemas.microsoft.com/office/word/2010/wordprocessingDrawing" xmlns:wp="http://schemas.openxmlformats.org/drawingml/2006/wordprocessingDrawing" xmlns:w10="urn:schemas-microsoft-com:office:word" xmlns:w="http://schemas.openxmlformats.org/wordprocessingml/2006/main" xmlns:w14="http://schemas.microsoft.com/office/word/2010/wordml" xmlns:w15="http://schemas.microsoft.com/office/word/2012/wordml" xmlns:w16cid="http://schemas.microsoft.com/office/word/2016/wordml/cid" xmlns:w16se="http://schemas.microsoft.com/office/word/2015/wordml/symex" xmlns:wpg="http://schemas.microsoft.com/office/word/2010/wordprocessingGroup" xmlns:wpi="http://schemas.microsoft.com/office/word/2010/wordprocessingInk" xmlns:wne="http://schemas.microsoft.com/office/word/2006/wordml" xmlns:wps="http://schemas.microsoft.com/office/word/2010/wordprocessingShape" mc:Ignorable="w14 w15 w16se w16cid wp14">
+<w:hdr xmlns:wpc="http://schemas.microsoft.com/office/word/2010/wordprocessingCanvas" xmlns:cx="http://schemas.microsoft.com/office/drawing/2014/chartex" xmlns:cx1="http://schemas.microsoft.com/office/drawing/2015/9/8/chartex" xmlns:mc="http://schemas.openxmlformats.org/markup-compatibility/2006" xmlns:o="urn:schemas-microsoft-com:office:office" xmlns:r="http://schemas.openxmlformats.org/officeDocument/2006/relationships" xmlns:m="http://schemas.openxmlformats.org/officeDocument/2006/math" xmlns:v="urn:schemas-microsoft-com:vml" xmlns:wp14="http://schemas.microsoft.com/office/word/2010/wordprocessingDrawing" xmlns:wp="http://schemas.openxmlformats.org/drawingml/2006/wordprocessingDrawing" xmlns:w10="urn:schemas-microsoft-com:office:word" xmlns:w="http://schemas.openxmlformats.org/wordprocessingml/2006/main" xmlns:w14="http://schemas.microsoft.com/office/word/2010/wordml" xmlns:w15="http://schemas.microsoft.com/office/word/2012/wordml" xmlns:w16se="http://schemas.microsoft.com/office/word/2015/wordml/symex" xmlns:wpg="http://schemas.microsoft.com/office/word/2010/wordprocessingGroup" xmlns:wpi="http://schemas.microsoft.com/office/word/2010/wordprocessingInk" xmlns:wne="http://schemas.microsoft.com/office/word/2006/wordml" xmlns:wps="http://schemas.microsoft.com/office/word/2010/wordprocessingShape" mc:Ignorable="w14 w15 w16se wp14">
   <w:tbl>
     <w:tblPr>
       <w:tblW w:w="0" w:type="auto"/>
@@ -2969,7 +3239,7 @@
 </file>
 
 <file path=word/numbering.xml><?xml version="1.0" encoding="utf-8"?>
-<w:numbering xmlns:wpc="http://schemas.microsoft.com/office/word/2010/wordprocessingCanvas" xmlns:cx="http://schemas.microsoft.com/office/drawing/2014/chartex" xmlns:cx1="http://schemas.microsoft.com/office/drawing/2015/9/8/chartex" xmlns:cx2="http://schemas.microsoft.com/office/drawing/2015/10/21/chartex" xmlns:cx3="http://schemas.microsoft.com/office/drawing/2016/5/9/chartex" xmlns:cx4="http://schemas.microsoft.com/office/drawing/2016/5/10/chartex" xmlns:cx5="http://schemas.microsoft.com/office/drawing/2016/5/11/chartex" xmlns:cx6="http://schemas.microsoft.com/office/drawing/2016/5/12/chartex" xmlns:cx7="http://schemas.microsoft.com/office/drawing/2016/5/13/chartex" xmlns:cx8="http://schemas.microsoft.com/office/drawing/2016/5/14/chartex" xmlns:mc="http://schemas.openxmlformats.org/markup-compatibility/2006" xmlns:aink="http://schemas.microsoft.com/office/drawing/2016/ink" xmlns:am3d="http://schemas.microsoft.com/office/drawing/2017/model3d" xmlns:o="urn:schemas-microsoft-com:office:office" xmlns:r="http://schemas.openxmlformats.org/officeDocument/2006/relationships" xmlns:m="http://schemas.openxmlformats.org/officeDocument/2006/math" xmlns:v="urn:schemas-microsoft-com:vml" xmlns:wp14="http://schemas.microsoft.com/office/word/2010/wordprocessingDrawing" xmlns:wp="http://schemas.openxmlformats.org/drawingml/2006/wordprocessingDrawing" xmlns:w10="urn:schemas-microsoft-com:office:word" xmlns:w="http://schemas.openxmlformats.org/wordprocessingml/2006/main" xmlns:w14="http://schemas.microsoft.com/office/word/2010/wordml" xmlns:w15="http://schemas.microsoft.com/office/word/2012/wordml" xmlns:w16cid="http://schemas.microsoft.com/office/word/2016/wordml/cid" xmlns:w16se="http://schemas.microsoft.com/office/word/2015/wordml/symex" xmlns:wpg="http://schemas.microsoft.com/office/word/2010/wordprocessingGroup" xmlns:wpi="http://schemas.microsoft.com/office/word/2010/wordprocessingInk" xmlns:wne="http://schemas.microsoft.com/office/word/2006/wordml" xmlns:wps="http://schemas.microsoft.com/office/word/2010/wordprocessingShape" mc:Ignorable="w14 w15 w16se w16cid wp14">
+<w:numbering xmlns:wpc="http://schemas.microsoft.com/office/word/2010/wordprocessingCanvas" xmlns:cx="http://schemas.microsoft.com/office/drawing/2014/chartex" xmlns:cx1="http://schemas.microsoft.com/office/drawing/2015/9/8/chartex" xmlns:mc="http://schemas.openxmlformats.org/markup-compatibility/2006" xmlns:o="urn:schemas-microsoft-com:office:office" xmlns:r="http://schemas.openxmlformats.org/officeDocument/2006/relationships" xmlns:m="http://schemas.openxmlformats.org/officeDocument/2006/math" xmlns:v="urn:schemas-microsoft-com:vml" xmlns:wp14="http://schemas.microsoft.com/office/word/2010/wordprocessingDrawing" xmlns:wp="http://schemas.openxmlformats.org/drawingml/2006/wordprocessingDrawing" xmlns:w10="urn:schemas-microsoft-com:office:word" xmlns:w="http://schemas.openxmlformats.org/wordprocessingml/2006/main" xmlns:w14="http://schemas.microsoft.com/office/word/2010/wordml" xmlns:w15="http://schemas.microsoft.com/office/word/2012/wordml" xmlns:w16se="http://schemas.microsoft.com/office/word/2015/wordml/symex" xmlns:wpg="http://schemas.microsoft.com/office/word/2010/wordprocessingGroup" xmlns:wpi="http://schemas.microsoft.com/office/word/2010/wordprocessingInk" xmlns:wne="http://schemas.microsoft.com/office/word/2006/wordml" xmlns:wps="http://schemas.microsoft.com/office/word/2010/wordprocessingShape" mc:Ignorable="w14 w15 w16se wp14">
   <w:abstractNum w:abstractNumId="0" w15:restartNumberingAfterBreak="0">
     <w:nsid w:val="FFFFFFFB"/>
     <w:multiLevelType w:val="multilevel"/>
@@ -3936,9 +4206,9 @@
 </file>
 
 <file path=word/people.xml><?xml version="1.0" encoding="utf-8"?>
-<w15:people xmlns:wpc="http://schemas.microsoft.com/office/word/2010/wordprocessingCanvas" xmlns:cx="http://schemas.microsoft.com/office/drawing/2014/chartex" xmlns:cx1="http://schemas.microsoft.com/office/drawing/2015/9/8/chartex" xmlns:cx2="http://schemas.microsoft.com/office/drawing/2015/10/21/chartex" xmlns:cx3="http://schemas.microsoft.com/office/drawing/2016/5/9/chartex" xmlns:cx4="http://schemas.microsoft.com/office/drawing/2016/5/10/chartex" xmlns:cx5="http://schemas.microsoft.com/office/drawing/2016/5/11/chartex" xmlns:cx6="http://schemas.microsoft.com/office/drawing/2016/5/12/chartex" xmlns:cx7="http://schemas.microsoft.com/office/drawing/2016/5/13/chartex" xmlns:cx8="http://schemas.microsoft.com/office/drawing/2016/5/14/chartex" xmlns:mc="http://schemas.openxmlformats.org/markup-compatibility/2006" xmlns:aink="http://schemas.microsoft.com/office/drawing/2016/ink" xmlns:am3d="http://schemas.microsoft.com/office/drawing/2017/model3d" xmlns:o="urn:schemas-microsoft-com:office:office" xmlns:r="http://schemas.openxmlformats.org/officeDocument/2006/relationships" xmlns:m="http://schemas.openxmlformats.org/officeDocument/2006/math" xmlns:v="urn:schemas-microsoft-com:vml" xmlns:wp14="http://schemas.microsoft.com/office/word/2010/wordprocessingDrawing" xmlns:wp="http://schemas.openxmlformats.org/drawingml/2006/wordprocessingDrawing" xmlns:w10="urn:schemas-microsoft-com:office:word" xmlns:w="http://schemas.openxmlformats.org/wordprocessingml/2006/main" xmlns:w14="http://schemas.microsoft.com/office/word/2010/wordml" xmlns:w15="http://schemas.microsoft.com/office/word/2012/wordml" xmlns:w16cid="http://schemas.microsoft.com/office/word/2016/wordml/cid" xmlns:w16se="http://schemas.microsoft.com/office/word/2015/wordml/symex" xmlns:wpg="http://schemas.microsoft.com/office/word/2010/wordprocessingGroup" xmlns:wpi="http://schemas.microsoft.com/office/word/2010/wordprocessingInk" xmlns:wne="http://schemas.microsoft.com/office/word/2006/wordml" xmlns:wps="http://schemas.microsoft.com/office/word/2010/wordprocessingShape" mc:Ignorable="w14 w15 w16se w16cid wp14">
-  <w15:person w15:author="Collin McKeahnie">
-    <w15:presenceInfo w15:providerId="Windows Live" w15:userId="e5f670dae1136c23"/>
+<w15:people xmlns:wpc="http://schemas.microsoft.com/office/word/2010/wordprocessingCanvas" xmlns:cx="http://schemas.microsoft.com/office/drawing/2014/chartex" xmlns:cx1="http://schemas.microsoft.com/office/drawing/2015/9/8/chartex" xmlns:mc="http://schemas.openxmlformats.org/markup-compatibility/2006" xmlns:o="urn:schemas-microsoft-com:office:office" xmlns:r="http://schemas.openxmlformats.org/officeDocument/2006/relationships" xmlns:m="http://schemas.openxmlformats.org/officeDocument/2006/math" xmlns:v="urn:schemas-microsoft-com:vml" xmlns:wp14="http://schemas.microsoft.com/office/word/2010/wordprocessingDrawing" xmlns:wp="http://schemas.openxmlformats.org/drawingml/2006/wordprocessingDrawing" xmlns:w10="urn:schemas-microsoft-com:office:word" xmlns:w="http://schemas.openxmlformats.org/wordprocessingml/2006/main" xmlns:w14="http://schemas.microsoft.com/office/word/2010/wordml" xmlns:w15="http://schemas.microsoft.com/office/word/2012/wordml" xmlns:w16se="http://schemas.microsoft.com/office/word/2015/wordml/symex" xmlns:wpg="http://schemas.microsoft.com/office/word/2010/wordprocessingGroup" xmlns:wpi="http://schemas.microsoft.com/office/word/2010/wordprocessingInk" xmlns:wne="http://schemas.microsoft.com/office/word/2006/wordml" xmlns:wps="http://schemas.microsoft.com/office/word/2010/wordprocessingShape" mc:Ignorable="w14 w15 w16se wp14">
+  <w15:person w15:author="McKeahnie, Collin">
+    <w15:presenceInfo w15:providerId="AD" w15:userId="S-1-5-21-3116327230-3747694248-558935996-73041"/>
   </w15:person>
   <w15:person w15:author="Charnes Nell">
     <w15:presenceInfo w15:providerId="None" w15:userId="Charnes Nell"/>
@@ -3947,7 +4217,7 @@
 </file>
 
 <file path=word/styles.xml><?xml version="1.0" encoding="utf-8"?>
-<w:styles xmlns:mc="http://schemas.openxmlformats.org/markup-compatibility/2006" xmlns:r="http://schemas.openxmlformats.org/officeDocument/2006/relationships" xmlns:w="http://schemas.openxmlformats.org/wordprocessingml/2006/main" xmlns:w14="http://schemas.microsoft.com/office/word/2010/wordml" xmlns:w15="http://schemas.microsoft.com/office/word/2012/wordml" xmlns:w16cid="http://schemas.microsoft.com/office/word/2016/wordml/cid" xmlns:w16se="http://schemas.microsoft.com/office/word/2015/wordml/symex" mc:Ignorable="w14 w15 w16se w16cid">
+<w:styles xmlns:mc="http://schemas.openxmlformats.org/markup-compatibility/2006" xmlns:r="http://schemas.openxmlformats.org/officeDocument/2006/relationships" xmlns:w="http://schemas.openxmlformats.org/wordprocessingml/2006/main" xmlns:w14="http://schemas.microsoft.com/office/word/2010/wordml" xmlns:w15="http://schemas.microsoft.com/office/word/2012/wordml" xmlns:w16se="http://schemas.microsoft.com/office/word/2015/wordml/symex" mc:Ignorable="w14 w15 w16se">
   <w:docDefaults>
     <w:rPrDefault>
       <w:rPr>
@@ -3957,17 +4227,17 @@
     </w:rPrDefault>
     <w:pPrDefault/>
   </w:docDefaults>
-  <w:latentStyles w:defLockedState="0" w:defUIPriority="99" w:defSemiHidden="0" w:defUnhideWhenUsed="0" w:defQFormat="0" w:count="375">
+  <w:latentStyles w:defLockedState="0" w:defUIPriority="99" w:defSemiHidden="0" w:defUnhideWhenUsed="0" w:defQFormat="0" w:count="371">
     <w:lsdException w:name="Normal" w:uiPriority="0" w:qFormat="1"/>
-    <w:lsdException w:name="heading 1" w:uiPriority="9" w:qFormat="1"/>
-    <w:lsdException w:name="heading 2" w:uiPriority="9" w:qFormat="1"/>
-    <w:lsdException w:name="heading 3" w:uiPriority="9" w:qFormat="1"/>
-    <w:lsdException w:name="heading 4" w:uiPriority="9" w:qFormat="1"/>
-    <w:lsdException w:name="heading 5" w:uiPriority="9" w:qFormat="1"/>
-    <w:lsdException w:name="heading 6" w:uiPriority="9" w:qFormat="1"/>
-    <w:lsdException w:name="heading 7" w:uiPriority="9" w:qFormat="1"/>
-    <w:lsdException w:name="heading 8" w:uiPriority="9" w:qFormat="1"/>
-    <w:lsdException w:name="heading 9" w:uiPriority="9" w:qFormat="1"/>
+    <w:lsdException w:name="heading 1" w:uiPriority="0" w:qFormat="1"/>
+    <w:lsdException w:name="heading 2" w:uiPriority="0" w:qFormat="1"/>
+    <w:lsdException w:name="heading 3" w:uiPriority="0" w:qFormat="1"/>
+    <w:lsdException w:name="heading 4" w:uiPriority="0" w:qFormat="1"/>
+    <w:lsdException w:name="heading 5" w:uiPriority="0" w:qFormat="1"/>
+    <w:lsdException w:name="heading 6" w:uiPriority="0" w:qFormat="1"/>
+    <w:lsdException w:name="heading 7" w:uiPriority="0" w:qFormat="1"/>
+    <w:lsdException w:name="heading 8" w:uiPriority="0" w:qFormat="1"/>
+    <w:lsdException w:name="heading 9" w:uiPriority="0" w:qFormat="1"/>
     <w:lsdException w:name="index 1" w:semiHidden="1" w:unhideWhenUsed="1"/>
     <w:lsdException w:name="index 2" w:semiHidden="1" w:unhideWhenUsed="1"/>
     <w:lsdException w:name="index 3" w:semiHidden="1" w:unhideWhenUsed="1"/>
@@ -4329,10 +4599,6 @@
     <w:lsdException w:name="List Table 5 Dark Accent 6" w:uiPriority="50"/>
     <w:lsdException w:name="List Table 6 Colorful Accent 6" w:uiPriority="51"/>
     <w:lsdException w:name="List Table 7 Colorful Accent 6" w:uiPriority="52"/>
-    <w:lsdException w:name="Mention" w:semiHidden="1" w:unhideWhenUsed="1"/>
-    <w:lsdException w:name="Smart Hyperlink" w:semiHidden="1" w:unhideWhenUsed="1"/>
-    <w:lsdException w:name="Hashtag" w:semiHidden="1" w:unhideWhenUsed="1"/>
-    <w:lsdException w:name="Unresolved Mention" w:semiHidden="1" w:unhideWhenUsed="1"/>
   </w:latentStyles>
   <w:style w:type="paragraph" w:default="1" w:styleId="Normal">
     <w:name w:val="Normal"/>
@@ -4350,6 +4616,7 @@
     <w:basedOn w:val="Normal"/>
     <w:next w:val="Normal"/>
     <w:qFormat/>
+    <w:rsid w:val="00481D3A"/>
     <w:pPr>
       <w:keepNext/>
       <w:numPr>
@@ -4362,6 +4629,7 @@
     <w:rPr>
       <w:rFonts w:ascii="Arial" w:hAnsi="Arial"/>
       <w:b/>
+      <w:color w:val="0070C0"/>
       <w:sz w:val="24"/>
     </w:rPr>
   </w:style>
@@ -4369,7 +4637,9 @@
     <w:name w:val="heading 2"/>
     <w:basedOn w:val="Heading1"/>
     <w:next w:val="Normal"/>
+    <w:link w:val="Heading2Char"/>
     <w:qFormat/>
+    <w:rsid w:val="00481D3A"/>
     <w:pPr>
       <w:numPr>
         <w:ilvl w:val="1"/>
@@ -4384,7 +4654,9 @@
     <w:name w:val="heading 3"/>
     <w:basedOn w:val="Heading1"/>
     <w:next w:val="Normal"/>
+    <w:link w:val="Heading3Char"/>
     <w:qFormat/>
+    <w:rsid w:val="00481D3A"/>
     <w:pPr>
       <w:numPr>
         <w:ilvl w:val="2"/>
@@ -4418,6 +4690,7 @@
     <w:basedOn w:val="Normal"/>
     <w:next w:val="Normal"/>
     <w:qFormat/>
+    <w:rsid w:val="00481D3A"/>
     <w:pPr>
       <w:numPr>
         <w:ilvl w:val="4"/>
@@ -4428,6 +4701,7 @@
       <w:outlineLvl w:val="4"/>
     </w:pPr>
     <w:rPr>
+      <w:color w:val="0070C0"/>
       <w:sz w:val="22"/>
     </w:rPr>
   </w:style>
@@ -4506,7 +4780,6 @@
   <w:style w:type="character" w:default="1" w:styleId="DefaultParagraphFont">
     <w:name w:val="Default Paragraph Font"/>
     <w:uiPriority w:val="1"/>
-    <w:semiHidden/>
     <w:unhideWhenUsed/>
   </w:style>
   <w:style w:type="table" w:default="1" w:styleId="TableNormal">
@@ -5019,6 +5292,30 @@
     <w:rPr>
       <w:b/>
       <w:bCs/>
+      <w:lang w:val="en-US" w:eastAsia="en-US"/>
+    </w:rPr>
+  </w:style>
+  <w:style w:type="character" w:customStyle="1" w:styleId="Heading2Char">
+    <w:name w:val="Heading 2 Char"/>
+    <w:basedOn w:val="DefaultParagraphFont"/>
+    <w:link w:val="Heading2"/>
+    <w:rsid w:val="00481D3A"/>
+    <w:rPr>
+      <w:rFonts w:ascii="Arial" w:hAnsi="Arial"/>
+      <w:b/>
+      <w:color w:val="0070C0"/>
+      <w:lang w:val="en-US" w:eastAsia="en-US"/>
+    </w:rPr>
+  </w:style>
+  <w:style w:type="character" w:customStyle="1" w:styleId="Heading3Char">
+    <w:name w:val="Heading 3 Char"/>
+    <w:basedOn w:val="DefaultParagraphFont"/>
+    <w:link w:val="Heading3"/>
+    <w:rsid w:val="00481D3A"/>
+    <w:rPr>
+      <w:rFonts w:ascii="Arial" w:hAnsi="Arial"/>
+      <w:i/>
+      <w:color w:val="0070C0"/>
       <w:lang w:val="en-US" w:eastAsia="en-US"/>
     </w:rPr>
   </w:style>
@@ -5284,4 +5581,16 @@
     </a:ext>
   </a:extLst>
 </a:theme>
+</file>
+
+<file path=customXml/item1.xml><?xml version="1.0" encoding="utf-8"?>
+<b:Sources xmlns:b="http://schemas.openxmlformats.org/officeDocument/2006/bibliography" xmlns="http://schemas.openxmlformats.org/officeDocument/2006/bibliography" SelectedStyle="\APASixthEditionOfficeOnline.xsl" StyleName="APA" Version="6"/>
+</file>
+
+<file path=customXml/itemProps1.xml><?xml version="1.0" encoding="utf-8"?>
+<ds:datastoreItem xmlns:ds="http://schemas.openxmlformats.org/officeDocument/2006/customXml" ds:itemID="{B8413632-7714-4EDC-9A1E-A0EFBE48EF9E}">
+  <ds:schemaRefs>
+    <ds:schemaRef ds:uri="http://schemas.openxmlformats.org/officeDocument/2006/bibliography"/>
+  </ds:schemaRefs>
+</ds:datastoreItem>
 </file>
</xml_diff>

<commit_message>
Changes to vision as per Jims recomendation
Awaiting review
</commit_message>
<xml_diff>
--- a/Documentation/Vision Draft.docx
+++ b/Documentation/Vision Draft.docx
@@ -14,11 +14,21 @@
       <w:pPr>
         <w:pStyle w:val="Title"/>
       </w:pPr>
-      <w:fldSimple w:instr=" TITLE  \* MERGEFORMAT ">
-        <w:r>
-          <w:t>Vision</w:t>
-        </w:r>
-      </w:fldSimple>
+      <w:r>
+        <w:fldChar w:fldCharType="begin"/>
+      </w:r>
+      <w:r>
+        <w:instrText xml:space="preserve"> TITLE  \* MERGEFORMAT </w:instrText>
+      </w:r>
+      <w:r>
+        <w:fldChar w:fldCharType="separate"/>
+      </w:r>
+      <w:r>
+        <w:t>Vision</w:t>
+      </w:r>
+      <w:r>
+        <w:fldChar w:fldCharType="end"/>
+      </w:r>
     </w:p>
     <w:p>
       <w:pPr>
@@ -40,37 +50,64 @@
     </w:p>
     <w:p>
       <w:r>
-        <w:t xml:space="preserve">Let’s Quiz is an online mobile game where players can verse one another in a multiple-choice quiz game. </w:t>
-      </w:r>
-    </w:p>
-    <w:p>
-      <w:r>
-        <w:t xml:space="preserve">The app will allow users to participate in a quiz game made up of three rounds, in each round the user will play their turn and then the app will notify their opponent to take their </w:t>
-      </w:r>
-      <w:commentRangeStart w:id="6"/>
-      <w:r>
-        <w:t>turn</w:t>
-      </w:r>
-      <w:commentRangeEnd w:id="6"/>
-      <w:r>
-        <w:rPr>
-          <w:rStyle w:val="CommentReference"/>
-        </w:rPr>
-        <w:commentReference w:id="6"/>
-      </w:r>
-      <w:r>
-        <w:t xml:space="preserve">. </w:t>
-      </w:r>
-    </w:p>
-    <w:p>
-      <w:r>
-        <w:t>We have been commissioned to design an online quiz game by Charles Sturt University</w:t>
-      </w:r>
-      <w:r>
-        <w:t xml:space="preserve"> to meet the market needs</w:t>
+        <w:t>The client have identified an existing need in the market for a multiplayer mobile based quiz game. The client believes the current applications does not adequately meet the market needs and have engaged the Let’s Quiz development team to design a better application.</w:t>
+      </w:r>
+    </w:p>
+    <w:p>
+      <w:r>
+        <w:t xml:space="preserve">Let’s Quiz is </w:t>
+      </w:r>
+      <w:r>
+        <w:t xml:space="preserve">designed to be </w:t>
+      </w:r>
+      <w:r>
+        <w:t xml:space="preserve">an online mobile game where players can verse one another in a multiple-choice </w:t>
+      </w:r>
+      <w:r>
+        <w:t xml:space="preserve">trivia </w:t>
+      </w:r>
+      <w:r>
+        <w:t>quiz</w:t>
+      </w:r>
+      <w:r>
+        <w:t>, player involvement is encouraged further with question submission and player polling of questions.</w:t>
+      </w:r>
+      <w:r>
+        <w:t xml:space="preserve"> </w:t>
+      </w:r>
+    </w:p>
+    <w:p>
+      <w:r>
+        <w:t xml:space="preserve">The app will allow users to participate in a quiz game made up of three rounds, in each round the user will play their turn and then the app will notify their opponent to take their turn. </w:t>
+      </w:r>
+    </w:p>
+    <w:p>
+      <w:r>
+        <w:t>The client has commissioned the development team</w:t>
+      </w:r>
+      <w:r>
+        <w:t xml:space="preserve"> to design</w:t>
+      </w:r>
+      <w:r>
+        <w:t xml:space="preserve"> Let’s Quiz as outlined below</w:t>
       </w:r>
       <w:r>
         <w:t xml:space="preserve">, it is their intention that we will have a fully completed application before the end of the year. </w:t>
+      </w:r>
+    </w:p>
+    <w:p>
+      <w:pPr>
+        <w:pStyle w:val="Heading2"/>
+      </w:pPr>
+      <w:bookmarkStart w:id="6" w:name="_Toc508278035"/>
+      <w:r>
+        <w:t>Who has a use for this app?</w:t>
+      </w:r>
+      <w:bookmarkEnd w:id="6"/>
+    </w:p>
+    <w:p>
+      <w:r>
+        <w:t>Let’s Quiz’s target audience is very broad, essentially anyone with an interest in trivia, competition and who has a smart phone can enjoy this app. One particularly nice feature of the user-maintained question list is the app itself should begin to have questions that the audience likes as the people who are playing it will be the ones add questions and voting on them</w:t>
       </w:r>
     </w:p>
     <w:p/>
@@ -164,7 +201,7 @@
           </w:tcPr>
           <w:p>
             <w:r>
-              <w:t>Having two people play a multiple choice quiz game against one another</w:t>
+              <w:t>Have a market ready multiplayer quiz game, playable on IOS and Android mobile devices.</w:t>
             </w:r>
           </w:p>
         </w:tc>
@@ -202,8 +239,19 @@
             </w:tcBorders>
           </w:tcPr>
           <w:p>
-            <w:r>
-              <w:t>The two players, the global score board, the Let’s Quiz server</w:t>
+            <w:commentRangeStart w:id="13"/>
+            <w:r>
+              <w:t>The</w:t>
+            </w:r>
+            <w:r>
+              <w:t xml:space="preserve"> client</w:t>
+            </w:r>
+            <w:commentRangeEnd w:id="13"/>
+            <w:r>
+              <w:rPr>
+                <w:rStyle w:val="CommentReference"/>
+              </w:rPr>
+              <w:commentReference w:id="13"/>
             </w:r>
           </w:p>
         </w:tc>
@@ -245,7 +293,7 @@
           </w:tcPr>
           <w:p>
             <w:r>
-              <w:t>Will determine a winner between the two players in the quiz and update the overall leader board</w:t>
+              <w:t>Will fill the clients perceived gap in the market</w:t>
             </w:r>
           </w:p>
         </w:tc>
@@ -283,7 +331,7 @@
           </w:tcPr>
           <w:p>
             <w:r>
-              <w:t>A player either continues an existing game or starts a new game, the game runs to completion and the Let’s Quiz server is updated</w:t>
+              <w:t>A quiz game released in the App Store and Google Play Store</w:t>
             </w:r>
           </w:p>
         </w:tc>
@@ -293,21 +341,21 @@
       <w:pPr>
         <w:pStyle w:val="Heading2"/>
       </w:pPr>
-      <w:bookmarkStart w:id="13" w:name="_Toc425054392"/>
-      <w:bookmarkStart w:id="14" w:name="_Toc422186485"/>
-      <w:bookmarkStart w:id="15" w:name="_Toc436203380"/>
-      <w:bookmarkStart w:id="16" w:name="_Toc452813580"/>
-      <w:bookmarkStart w:id="17" w:name="_Toc512930908"/>
-      <w:bookmarkStart w:id="18" w:name="_Toc20715757"/>
+      <w:bookmarkStart w:id="14" w:name="_Toc425054392"/>
+      <w:bookmarkStart w:id="15" w:name="_Toc422186485"/>
+      <w:bookmarkStart w:id="16" w:name="_Toc436203380"/>
+      <w:bookmarkStart w:id="17" w:name="_Toc452813580"/>
+      <w:bookmarkStart w:id="18" w:name="_Toc512930908"/>
+      <w:bookmarkStart w:id="19" w:name="_Toc20715757"/>
       <w:r>
         <w:t>Product Position Statement</w:t>
       </w:r>
-      <w:bookmarkEnd w:id="13"/>
       <w:bookmarkEnd w:id="14"/>
       <w:bookmarkEnd w:id="15"/>
       <w:bookmarkEnd w:id="16"/>
       <w:bookmarkEnd w:id="17"/>
       <w:bookmarkEnd w:id="18"/>
+      <w:bookmarkEnd w:id="19"/>
     </w:p>
     <w:p>
       <w:r>
@@ -361,17 +409,10 @@
             <w:r>
               <w:t>Noncommercial</w:t>
             </w:r>
-            <w:commentRangeStart w:id="19"/>
             <w:commentRangeStart w:id="20"/>
+            <w:commentRangeStart w:id="21"/>
             <w:r>
               <w:t xml:space="preserve"> </w:t>
-            </w:r>
-            <w:commentRangeEnd w:id="19"/>
-            <w:r>
-              <w:rPr>
-                <w:rStyle w:val="CommentReference"/>
-              </w:rPr>
-              <w:commentReference w:id="19"/>
             </w:r>
             <w:commentRangeEnd w:id="20"/>
             <w:r>
@@ -379,6 +420,13 @@
                 <w:rStyle w:val="CommentReference"/>
               </w:rPr>
               <w:commentReference w:id="20"/>
+            </w:r>
+            <w:commentRangeEnd w:id="21"/>
+            <w:r>
+              <w:rPr>
+                <w:rStyle w:val="CommentReference"/>
+              </w:rPr>
+              <w:commentReference w:id="21"/>
             </w:r>
             <w:r>
               <w:t>mobile phone users</w:t>
@@ -605,11 +653,11 @@
         </w:numPr>
         <w:ind w:left="720"/>
       </w:pPr>
-      <w:bookmarkStart w:id="21" w:name="_Toc447960005"/>
-      <w:bookmarkStart w:id="22" w:name="_Toc452813581"/>
-      <w:bookmarkStart w:id="23" w:name="_Toc512930909"/>
-      <w:bookmarkStart w:id="24" w:name="_Toc20715758"/>
-      <w:bookmarkStart w:id="25" w:name="_Toc436203381"/>
+      <w:bookmarkStart w:id="22" w:name="_Toc447960005"/>
+      <w:bookmarkStart w:id="23" w:name="_Toc452813581"/>
+      <w:bookmarkStart w:id="24" w:name="_Toc512930909"/>
+      <w:bookmarkStart w:id="25" w:name="_Toc20715758"/>
+      <w:bookmarkStart w:id="26" w:name="_Toc436203381"/>
     </w:p>
     <w:p>
       <w:pPr>
@@ -633,10 +681,10 @@
         <w:lastRenderedPageBreak/>
         <w:t>Stakeholder Descriptions</w:t>
       </w:r>
-      <w:bookmarkEnd w:id="21"/>
       <w:bookmarkEnd w:id="22"/>
       <w:bookmarkEnd w:id="23"/>
       <w:bookmarkEnd w:id="24"/>
+      <w:bookmarkEnd w:id="25"/>
     </w:p>
     <w:p>
       <w:pPr>
@@ -903,8 +951,18 @@
             <w:vAlign w:val="center"/>
           </w:tcPr>
           <w:p>
-            <w:r>
-              <w:t>Let’s Quiz Server</w:t>
+            <w:commentRangeStart w:id="27"/>
+            <w:proofErr w:type="spellStart"/>
+            <w:r>
+              <w:t>Hostinger</w:t>
+            </w:r>
+            <w:commentRangeEnd w:id="27"/>
+            <w:proofErr w:type="spellEnd"/>
+            <w:r>
+              <w:rPr>
+                <w:rStyle w:val="CommentReference"/>
+              </w:rPr>
+              <w:commentReference w:id="27"/>
             </w:r>
           </w:p>
         </w:tc>
@@ -918,7 +976,13 @@
               <w:t>User devices need to be able to access the Let’s Quiz server</w:t>
             </w:r>
             <w:r>
-              <w:t xml:space="preserve">, to view and update information stored there. </w:t>
+              <w:t xml:space="preserve">, </w:t>
+            </w:r>
+            <w:r>
+              <w:t>which is hosted by Hostinger.</w:t>
+            </w:r>
+            <w:r>
+              <w:t xml:space="preserve">to view and update information stored there. </w:t>
             </w:r>
           </w:p>
           <w:p>
@@ -985,6 +1049,11 @@
               <w:t>It is also the responsibility of the server hosting provider to offer some level of technical support to assist the Let’s Quiz development team should they need it.</w:t>
             </w:r>
           </w:p>
+          <w:p>
+            <w:r>
+              <w:t>It is also their responsibility to be able to handle the traffic from the Let’s Quiz customer base.</w:t>
+            </w:r>
+          </w:p>
         </w:tc>
       </w:tr>
       <w:tr>
@@ -995,7 +1064,7 @@
           </w:tcPr>
           <w:p>
             <w:r>
-              <w:t>User’s Phone</w:t>
+              <w:t>The Client</w:t>
             </w:r>
           </w:p>
         </w:tc>
@@ -1006,7 +1075,7 @@
           </w:tcPr>
           <w:p>
             <w:r>
-              <w:t>The user’s phone needs to allocate memory and ask the user for correct permissions to operate as required</w:t>
+              <w:t>The Client has engaged the Let’s Quiz Development Team to complete the project as outlined</w:t>
             </w:r>
           </w:p>
         </w:tc>
@@ -1017,10 +1086,7 @@
           </w:tcPr>
           <w:p>
             <w:r>
-              <w:t xml:space="preserve">It is the specific responsibility of the user’s phone to </w:t>
-            </w:r>
-            <w:r>
-              <w:t>allow the application to run. This includes opening and exiting the application, maintaining granted permissions and allocating memory.</w:t>
+              <w:t xml:space="preserve">To agree to the initial project outline, maintain oversight of the project and communicate any alterations or requirements the project may develop as the design is carried out. </w:t>
             </w:r>
           </w:p>
         </w:tc>
@@ -1032,14 +1098,16 @@
             <w:vAlign w:val="center"/>
           </w:tcPr>
           <w:p>
-            <w:r>
-              <w:t>Facebook and Google</w:t>
-            </w:r>
-            <w:r>
-              <w:t xml:space="preserve"> </w:t>
-            </w:r>
-            <w:r>
-              <w:t>Play</w:t>
+            <w:commentRangeStart w:id="28"/>
+            <w:r>
+              <w:t>Unity 3d</w:t>
+            </w:r>
+            <w:commentRangeEnd w:id="28"/>
+            <w:r>
+              <w:rPr>
+                <w:rStyle w:val="CommentReference"/>
+              </w:rPr>
+              <w:commentReference w:id="28"/>
             </w:r>
           </w:p>
         </w:tc>
@@ -1050,27 +1118,16 @@
           </w:tcPr>
           <w:p>
             <w:r>
-              <w:t>Let’s Quiz is designed to allow players to log in using their existing social media accounts</w:t>
-            </w:r>
-            <w:r>
-              <w:t>.</w:t>
-            </w:r>
-            <w:r>
-              <w:t xml:space="preserve"> </w:t>
-            </w:r>
-          </w:p>
-          <w:p>
-            <w:r>
-              <w:t>T</w:t>
-            </w:r>
-            <w:r>
-              <w:t xml:space="preserve">o do so Let’s Quiz will need to interact with the social media’s </w:t>
-            </w:r>
-            <w:r>
-              <w:t>SKD</w:t>
-            </w:r>
-            <w:r>
-              <w:t>’s.</w:t>
+              <w:t>Unity 3</w:t>
+            </w:r>
+            <w:r>
+              <w:t>D</w:t>
+            </w:r>
+            <w:r>
+              <w:t xml:space="preserve"> is the development platform the design team has elected to use.</w:t>
+            </w:r>
+            <w:r>
+              <w:t xml:space="preserve"> If Let’s Quiz makes over $100 000 USD per year Unity begin to take a percentage of the profits.</w:t>
             </w:r>
           </w:p>
         </w:tc>
@@ -1081,46 +1138,6 @@
           </w:tcPr>
           <w:p>
             <w:r>
-              <w:t>The Let’s Quiz development team will be relying on accurate and up to date documentation. It is the responsibility of the SKD owners to provide this as well as some level of technical support and trouble shooting.</w:t>
-            </w:r>
-          </w:p>
-          <w:p>
-            <w:r>
-              <w:t xml:space="preserve">These SKD’s become an extension of the Let’s Quiz app it is imperative that a degree of integrity is maintained by their parent companies, this specifically relates to malicious code and honestly with regard to capabilities and features.  </w:t>
-            </w:r>
-          </w:p>
-        </w:tc>
-      </w:tr>
-      <w:tr>
-        <w:tc>
-          <w:tcPr>
-            <w:tcW w:w="1126" w:type="dxa"/>
-            <w:vAlign w:val="center"/>
-          </w:tcPr>
-          <w:p>
-            <w:r>
-              <w:t>Unity 3d</w:t>
-            </w:r>
-          </w:p>
-        </w:tc>
-        <w:tc>
-          <w:tcPr>
-            <w:tcW w:w="3374" w:type="dxa"/>
-            <w:vAlign w:val="center"/>
-          </w:tcPr>
-          <w:p>
-            <w:r>
-              <w:t>Unity 3d is the development platform the design team has elected to use.</w:t>
-            </w:r>
-          </w:p>
-        </w:tc>
-        <w:tc>
-          <w:tcPr>
-            <w:tcW w:w="4990" w:type="dxa"/>
-            <w:vAlign w:val="center"/>
-          </w:tcPr>
-          <w:p>
-            <w:r>
               <w:t xml:space="preserve">The Let’s Quiz development team will be relying on accurate and up to date documentation. It is the responsibility of the </w:t>
             </w:r>
             <w:r>
@@ -1144,150 +1161,6 @@
     <w:p>
       <w:pPr>
         <w:pStyle w:val="BodyText"/>
-      </w:pPr>
-    </w:p>
-    <w:p>
-      <w:pPr>
-        <w:pStyle w:val="Heading2"/>
-      </w:pPr>
-      <w:bookmarkStart w:id="26" w:name="_Toc425054386"/>
-      <w:bookmarkStart w:id="27" w:name="_Toc342757864"/>
-      <w:bookmarkStart w:id="28" w:name="_Toc346297773"/>
-      <w:bookmarkStart w:id="29" w:name="_Toc422186479"/>
-      <w:bookmarkStart w:id="30" w:name="_Toc436203384"/>
-      <w:bookmarkStart w:id="31" w:name="_Toc452813585"/>
-      <w:bookmarkStart w:id="32" w:name="_Toc512930912"/>
-      <w:bookmarkStart w:id="33" w:name="_Toc20715759"/>
-      <w:r>
-        <w:t>User Environment</w:t>
-      </w:r>
-      <w:bookmarkEnd w:id="26"/>
-      <w:bookmarkEnd w:id="27"/>
-      <w:bookmarkEnd w:id="28"/>
-      <w:bookmarkEnd w:id="29"/>
-      <w:bookmarkEnd w:id="30"/>
-      <w:bookmarkEnd w:id="31"/>
-      <w:bookmarkEnd w:id="32"/>
-      <w:bookmarkEnd w:id="33"/>
-    </w:p>
-    <w:p>
-      <w:pPr>
-        <w:pStyle w:val="Heading3"/>
-      </w:pPr>
-      <w:r>
-        <w:t xml:space="preserve">Let’s Quiz Team </w:t>
-      </w:r>
-    </w:p>
-    <w:p>
-      <w:pPr>
-        <w:pStyle w:val="BodyText"/>
-        <w:ind w:left="0"/>
-      </w:pPr>
-      <w:r>
-        <w:t xml:space="preserve">There are </w:t>
-      </w:r>
-      <w:r>
-        <w:t>four</w:t>
-      </w:r>
-      <w:r>
-        <w:t xml:space="preserve"> members of the Let’s Quiz design team, plus one </w:t>
-      </w:r>
-      <w:r>
-        <w:t>member of the Charles Sturt University IT teaching faculty acting as oversight. This team is not expected to change.</w:t>
-      </w:r>
-    </w:p>
-    <w:p>
-      <w:pPr>
-        <w:pStyle w:val="Heading3"/>
-      </w:pPr>
-      <w:r>
-        <w:t>Task Structure</w:t>
-      </w:r>
-    </w:p>
-    <w:p>
-      <w:pPr>
-        <w:pStyle w:val="BodyText"/>
-        <w:ind w:left="0"/>
-      </w:pPr>
-      <w:r>
-        <w:t>The</w:t>
-      </w:r>
-      <w:r>
-        <w:t xml:space="preserve"> </w:t>
-      </w:r>
-      <w:commentRangeStart w:id="34"/>
-      <w:commentRangeStart w:id="35"/>
-      <w:r>
-        <w:t xml:space="preserve">task cycle </w:t>
-      </w:r>
-      <w:commentRangeEnd w:id="34"/>
-      <w:r>
-        <w:rPr>
-          <w:rStyle w:val="CommentReference"/>
-        </w:rPr>
-        <w:commentReference w:id="34"/>
-      </w:r>
-      <w:commentRangeEnd w:id="35"/>
-      <w:r>
-        <w:rPr>
-          <w:rStyle w:val="CommentReference"/>
-        </w:rPr>
-        <w:commentReference w:id="35"/>
-      </w:r>
-      <w:r>
-        <w:t>and amount of time spent on each task will be situational, depending on the complexity of the particular task in question</w:t>
-      </w:r>
-      <w:r>
-        <w:t>. As a part of their team charter the development team have agreed each member will deliver weekly updates on indiv</w:t>
-      </w:r>
-      <w:r>
-        <w:t>id</w:t>
-      </w:r>
-      <w:r>
-        <w:t>ual projects with in depth iteration meetings being held fortnightly.</w:t>
-      </w:r>
-    </w:p>
-    <w:p>
-      <w:pPr>
-        <w:pStyle w:val="Heading3"/>
-      </w:pPr>
-      <w:r>
-        <w:t>Environmental con</w:t>
-      </w:r>
-      <w:r>
-        <w:t>straints</w:t>
-      </w:r>
-    </w:p>
-    <w:p>
-      <w:r>
-        <w:t xml:space="preserve">Let’s quiz is designed to run on </w:t>
-      </w:r>
-      <w:r>
-        <w:t>IOS and Android mobile devices. It is a requirement of the application that the device has internet connectivity. This means that the individual device must be configured to allow the application to access the internet and that the device is in a physical location that has internet.</w:t>
-      </w:r>
-    </w:p>
-    <w:p>
-      <w:pPr>
-        <w:pStyle w:val="Heading3"/>
-      </w:pPr>
-      <w:r>
-        <w:t>Required integration</w:t>
-      </w:r>
-    </w:p>
-    <w:p>
-      <w:r>
-        <w:t xml:space="preserve">In testing it became apparent that Let’s Quiz needs to interact with the android OS in a nontraditional way. Normally when an app is not being displayed but has not been closed it is paused. For example normally if the user presses the home key, the app that they were in is paused and minimized, they then have the option to go back to their game at the spot they left it in. </w:t>
-      </w:r>
-    </w:p>
-    <w:p>
-      <w:r>
-        <w:t xml:space="preserve">Let’s Quiz is a trivia game where the rounds are timed, as such it is a requirement that the game not pause the countdown timer if, for example, the user was to open up a web browser and search for the answer. </w:t>
-      </w:r>
-    </w:p>
-    <w:p>
-      <w:pPr>
-        <w:pStyle w:val="BodyText"/>
-        <w:ind w:left="0"/>
       </w:pPr>
     </w:p>
     <w:p>
@@ -1298,47 +1171,1084 @@
           <w:rFonts w:ascii="Arial" w:hAnsi="Arial"/>
           <w:b/>
           <w:color w:val="0070C0"/>
-          <w:sz w:val="24"/>
         </w:rPr>
       </w:pPr>
-      <w:bookmarkStart w:id="36" w:name="_Toc436203387"/>
-      <w:bookmarkStart w:id="37" w:name="_Toc452813590"/>
-      <w:bookmarkStart w:id="38" w:name="_Toc512930915"/>
-      <w:bookmarkStart w:id="39" w:name="_Toc20715760"/>
-      <w:bookmarkEnd w:id="25"/>
+      <w:bookmarkStart w:id="29" w:name="_Toc425054386"/>
+      <w:bookmarkStart w:id="30" w:name="_Toc342757864"/>
+      <w:bookmarkStart w:id="31" w:name="_Toc346297773"/>
+      <w:bookmarkStart w:id="32" w:name="_Toc422186479"/>
+      <w:bookmarkStart w:id="33" w:name="_Toc436203384"/>
+      <w:bookmarkStart w:id="34" w:name="_Toc452813585"/>
+      <w:bookmarkStart w:id="35" w:name="_Toc512930912"/>
+      <w:bookmarkStart w:id="36" w:name="_Toc20715759"/>
       <w:r>
         <w:br w:type="page"/>
       </w:r>
     </w:p>
     <w:p>
       <w:pPr>
+        <w:pStyle w:val="Heading2"/>
+      </w:pPr>
+      <w:r>
+        <w:lastRenderedPageBreak/>
+        <w:t>User Environment</w:t>
+      </w:r>
+      <w:bookmarkEnd w:id="29"/>
+      <w:bookmarkEnd w:id="30"/>
+      <w:bookmarkEnd w:id="31"/>
+      <w:bookmarkEnd w:id="32"/>
+      <w:bookmarkEnd w:id="33"/>
+      <w:bookmarkEnd w:id="34"/>
+      <w:bookmarkEnd w:id="35"/>
+      <w:bookmarkEnd w:id="36"/>
+    </w:p>
+    <w:p>
+      <w:pPr>
+        <w:pStyle w:val="Heading4"/>
+      </w:pPr>
+      <w:r>
+        <w:t xml:space="preserve">Let’s Quiz Team </w:t>
+      </w:r>
+    </w:p>
+    <w:p>
+      <w:pPr>
+        <w:pStyle w:val="BodyText"/>
+        <w:ind w:left="0"/>
+      </w:pPr>
+      <w:r>
+        <w:t xml:space="preserve">There are </w:t>
+      </w:r>
+      <w:r>
+        <w:t>four</w:t>
+      </w:r>
+      <w:r>
+        <w:t xml:space="preserve"> members of the Let’s Quiz design team, plus one </w:t>
+      </w:r>
+      <w:r>
+        <w:t>member of the Charles Sturt University IT teaching faculty acting as oversight. This team is not expected to change.</w:t>
+      </w:r>
+    </w:p>
+    <w:p>
+      <w:pPr>
+        <w:pStyle w:val="Heading4"/>
+      </w:pPr>
+      <w:r>
+        <w:t>General Layout</w:t>
+      </w:r>
+    </w:p>
+    <w:p>
+      <w:r>
+        <w:t xml:space="preserve">The app’s visual design will be quite sleek and minimalist, the specific look we are trying to avoid is cluttered and confusing. If you compare a traditional digital calculator with a TV remote it is abundantly clear that an excess of buttons and complex features do not make for a more pleasant user experience.  </w:t>
+      </w:r>
+    </w:p>
+    <w:p>
+      <w:r>
+        <w:t xml:space="preserve">Due to the fun nature quiz game inherently are and because the </w:t>
+      </w:r>
+      <w:r>
+        <w:t>colorful</w:t>
+      </w:r>
+      <w:r>
+        <w:t xml:space="preserve"> images </w:t>
+      </w:r>
+      <w:proofErr w:type="spellStart"/>
+      <w:r>
+        <w:t>Triva</w:t>
+      </w:r>
+      <w:proofErr w:type="spellEnd"/>
+      <w:r>
+        <w:t xml:space="preserve"> Pursuit, the </w:t>
+      </w:r>
+      <w:proofErr w:type="spellStart"/>
+      <w:proofErr w:type="gramStart"/>
+      <w:r>
+        <w:t>worlds</w:t>
+      </w:r>
+      <w:proofErr w:type="spellEnd"/>
+      <w:proofErr w:type="gramEnd"/>
+      <w:r>
+        <w:t xml:space="preserve"> most popular trivia board game, brings to mind, we have elected to have a </w:t>
+      </w:r>
+      <w:r>
+        <w:t>colorful</w:t>
+      </w:r>
+      <w:r>
+        <w:t xml:space="preserve"> and fun theme. </w:t>
+      </w:r>
+    </w:p>
+    <w:p>
+      <w:pPr>
+        <w:pStyle w:val="Heading4"/>
+      </w:pPr>
+      <w:bookmarkStart w:id="37" w:name="_Toc508278038"/>
+      <w:r>
+        <w:t>How will users interact with Let’s Quiz</w:t>
+      </w:r>
+      <w:bookmarkEnd w:id="37"/>
+    </w:p>
+    <w:p>
+      <w:r>
+        <w:t>The application is designed with simplicity in mind. There are only three ways a user can interact with our application, touch buttons and drop down menus and keyboard input.</w:t>
+      </w:r>
+    </w:p>
+    <w:p>
+      <w:pPr>
+        <w:pStyle w:val="Heading5"/>
+      </w:pPr>
+      <w:bookmarkStart w:id="38" w:name="_Toc508278039"/>
+      <w:r>
+        <w:t>Touch buttons</w:t>
+      </w:r>
+      <w:bookmarkEnd w:id="38"/>
+    </w:p>
+    <w:p>
+      <w:r>
+        <w:t>Touch buttons are the simplest form of input and our go to choice for how user are expected to navigate our system. It is reasonable to expect users to have familiarity with how touch buttons work so we do not have to be concerned with teaching them how to interact and operate touch buttons. Having simple buttons eliminates any chance of incorrect usage, continuing with our design goals of simplicity.</w:t>
+      </w:r>
+    </w:p>
+    <w:p>
+      <w:pPr>
+        <w:pStyle w:val="Heading5"/>
+      </w:pPr>
+      <w:bookmarkStart w:id="39" w:name="_Toc508278040"/>
+      <w:r>
+        <w:t>Drop Down Menus</w:t>
+      </w:r>
+      <w:bookmarkEnd w:id="39"/>
+    </w:p>
+    <w:p>
+      <w:r>
+        <w:t>Where there are more options available to a user then a simple touch button can reasonably handle, like for example if the user has to select a question category we have elected to use drop down menus.</w:t>
+      </w:r>
+    </w:p>
+    <w:p>
+      <w:r>
+        <w:t xml:space="preserve">The advantage of a drop down menu is it presents the user with an array of options but limits their potential selections to those that are valid. </w:t>
+      </w:r>
+    </w:p>
+    <w:p>
+      <w:pPr>
+        <w:pStyle w:val="Heading5"/>
+      </w:pPr>
+      <w:bookmarkStart w:id="40" w:name="_Toc508278041"/>
+      <w:r>
+        <w:t>Keyboard input</w:t>
+      </w:r>
+      <w:bookmarkEnd w:id="40"/>
+    </w:p>
+    <w:p>
+      <w:r>
+        <w:t xml:space="preserve">Where the app asks the user for input that requires creativity or </w:t>
+      </w:r>
+      <w:proofErr w:type="spellStart"/>
+      <w:r>
+        <w:t>personalisation</w:t>
+      </w:r>
+      <w:proofErr w:type="spellEnd"/>
+      <w:r>
+        <w:t xml:space="preserve"> for example when submitting a question, an on screen keyboard will present itself in a similar fashion to text messaging.  </w:t>
+      </w:r>
+    </w:p>
+    <w:p/>
+    <w:p/>
+    <w:p>
+      <w:pPr>
+        <w:pStyle w:val="Heading4"/>
+      </w:pPr>
+      <w:r>
+        <w:t>Game</w:t>
+      </w:r>
+      <w:r>
+        <w:t xml:space="preserve"> Structure</w:t>
+      </w:r>
+    </w:p>
+    <w:p>
+      <w:r>
+        <w:t>After the user selects start new game they will be asked a series of questions and provide with four answers. They will select the answer they think most correct, the right answer will light up in green and if they selected the wrong answer it will light up in red. This will continue until the round timer has expired.</w:t>
+      </w:r>
+    </w:p>
+    <w:p>
+      <w:r>
+        <w:t xml:space="preserve">After the round has ended the user will be presented with a debrief scene where they can review each question, see their how their opponent did on each question and rate their favorite questions. </w:t>
+      </w:r>
+    </w:p>
+    <w:p>
+      <w:r>
+        <w:t>Afterward the game will move into the users open game list and will be available for them to play their next round after their opponent has had their turn.</w:t>
+      </w:r>
+    </w:p>
+    <w:p>
+      <w:pPr>
+        <w:pStyle w:val="Heading4"/>
+      </w:pPr>
+      <w:r>
+        <w:t xml:space="preserve">Scoring </w:t>
+      </w:r>
+    </w:p>
+    <w:p>
+      <w:r>
+        <w:t>Users will receive 10 points for correct answers. To prevent users from rapidly guessing at the questions, a problem we found during testing, users will lose 5 points for wrong answers.</w:t>
+      </w:r>
+    </w:p>
+    <w:p>
+      <w:pPr>
+        <w:pStyle w:val="Heading4"/>
+      </w:pPr>
+      <w:r>
+        <w:t>Question submission</w:t>
+      </w:r>
+    </w:p>
+    <w:p>
+      <w:r>
+        <w:t xml:space="preserve">To engage users to the highest degree the Client has requested that users be able to submit their own questions that are then added to the general question pool. </w:t>
+      </w:r>
+    </w:p>
+    <w:p>
+      <w:r>
+        <w:t xml:space="preserve">Users will be able to select ‘Submit Question’ from the main menu and then be able to enter the question, correct answer and incorrect answers. </w:t>
+      </w:r>
+    </w:p>
+    <w:p/>
+    <w:p>
+      <w:pPr>
+        <w:pStyle w:val="Heading4"/>
+      </w:pPr>
+      <w:r>
+        <w:lastRenderedPageBreak/>
+        <w:t>Question Ranking</w:t>
+      </w:r>
+    </w:p>
+    <w:p>
+      <w:r>
+        <w:t>After each round users will be able to rate questions with a thumbs up or thumbs down. This will help Let’s Quiz automatically r</w:t>
+      </w:r>
+      <w:r>
+        <w:t>emove poor performing questions. Users will be able to see on a global score board which questions are highest rated and how well their submitted questions are being received.</w:t>
+      </w:r>
+    </w:p>
+    <w:p>
+      <w:pPr>
+        <w:pStyle w:val="Heading4"/>
+      </w:pPr>
+      <w:r>
+        <w:t>Environmental con</w:t>
+      </w:r>
+      <w:r>
+        <w:t>straints</w:t>
+      </w:r>
+    </w:p>
+    <w:p>
+      <w:r>
+        <w:t xml:space="preserve">Let’s quiz is designed to run on </w:t>
+      </w:r>
+      <w:r>
+        <w:t>IOS and Android mobile devices. It is a requirement of the application that the device has internet connectivity. This means that the individual device must be configured to allow the application to access the internet and that the device is in a physical location that has internet.</w:t>
+      </w:r>
+    </w:p>
+    <w:p>
+      <w:pPr>
+        <w:pStyle w:val="Heading4"/>
+      </w:pPr>
+      <w:r>
+        <w:t>Required integration</w:t>
+      </w:r>
+    </w:p>
+    <w:p>
+      <w:r>
+        <w:t xml:space="preserve">In testing it became apparent that Let’s Quiz needs to interact with the android OS in a nontraditional way. Normally when an app is not being displayed but has not been closed it is paused. For example normally if the user presses the home key, the app that they were in is paused and minimized, they then have the option to go back to their game at the spot they left it in. </w:t>
+      </w:r>
+    </w:p>
+    <w:p>
+      <w:r>
+        <w:t xml:space="preserve">Let’s Quiz is a trivia game where the rounds are timed, as such it is a requirement that the game not pause the countdown timer if, for example, the user was to open up a web browser and search for the answer. </w:t>
+      </w:r>
+    </w:p>
+    <w:p/>
+    <w:p>
+      <w:pPr>
+        <w:pStyle w:val="Heading2"/>
+      </w:pPr>
+      <w:bookmarkStart w:id="41" w:name="_Toc508278053"/>
+      <w:commentRangeStart w:id="42"/>
+      <w:r>
+        <w:t>Visual Design</w:t>
+      </w:r>
+      <w:bookmarkEnd w:id="41"/>
+      <w:commentRangeEnd w:id="42"/>
+      <w:r>
+        <w:rPr>
+          <w:rStyle w:val="CommentReference"/>
+          <w:rFonts w:ascii="Times New Roman" w:hAnsi="Times New Roman"/>
+          <w:b w:val="0"/>
+          <w:color w:val="auto"/>
+        </w:rPr>
+        <w:commentReference w:id="42"/>
+      </w:r>
+    </w:p>
+    <w:p>
+      <w:r>
+        <w:t>The following outlines the planned flo</w:t>
+      </w:r>
+      <w:bookmarkStart w:id="43" w:name="_GoBack"/>
+      <w:bookmarkEnd w:id="43"/>
+      <w:r>
+        <w:t>w of scenes from app start up to completion and while the theme may change the functional design and feel of each scene should not alter much.</w:t>
+      </w:r>
+    </w:p>
+    <w:p/>
+    <w:p>
+      <w:pPr>
+        <w:pStyle w:val="Heading3"/>
+      </w:pPr>
+      <w:bookmarkStart w:id="44" w:name="_Toc508278054"/>
+      <w:r>
+        <w:rPr>
+          <w:noProof/>
+          <w:lang w:eastAsia="en-AU"/>
+        </w:rPr>
+        <w:drawing>
+          <wp:anchor distT="0" distB="0" distL="114300" distR="114300" simplePos="0" relativeHeight="251659264" behindDoc="0" locked="0" layoutInCell="1" allowOverlap="1" wp14:anchorId="0B6BC91D" wp14:editId="169AF132">
+            <wp:simplePos x="0" y="0"/>
+            <wp:positionH relativeFrom="column">
+              <wp:posOffset>-87105</wp:posOffset>
+            </wp:positionH>
+            <wp:positionV relativeFrom="page">
+              <wp:posOffset>3993515</wp:posOffset>
+            </wp:positionV>
+            <wp:extent cx="1882800" cy="3139200"/>
+            <wp:effectExtent l="0" t="0" r="3175" b="4445"/>
+            <wp:wrapSquare wrapText="bothSides"/>
+            <wp:docPr id="4" name="Picture 4"/>
+            <wp:cNvGraphicFramePr>
+              <a:graphicFrameLocks xmlns:a="http://schemas.openxmlformats.org/drawingml/2006/main" noChangeAspect="1"/>
+            </wp:cNvGraphicFramePr>
+            <a:graphic xmlns:a="http://schemas.openxmlformats.org/drawingml/2006/main">
+              <a:graphicData uri="http://schemas.openxmlformats.org/drawingml/2006/picture">
+                <pic:pic xmlns:pic="http://schemas.openxmlformats.org/drawingml/2006/picture">
+                  <pic:nvPicPr>
+                    <pic:cNvPr id="0" name="Picture 2"/>
+                    <pic:cNvPicPr>
+                      <a:picLocks noChangeAspect="1" noChangeArrowheads="1"/>
+                    </pic:cNvPicPr>
+                  </pic:nvPicPr>
+                  <pic:blipFill>
+                    <a:blip r:embed="rId10">
+                      <a:extLst>
+                        <a:ext uri="{28A0092B-C50C-407E-A947-70E740481C1C}">
+                          <a14:useLocalDpi xmlns:a14="http://schemas.microsoft.com/office/drawing/2010/main" val="0"/>
+                        </a:ext>
+                      </a:extLst>
+                    </a:blip>
+                    <a:srcRect/>
+                    <a:stretch>
+                      <a:fillRect/>
+                    </a:stretch>
+                  </pic:blipFill>
+                  <pic:spPr bwMode="auto">
+                    <a:xfrm>
+                      <a:off x="0" y="0"/>
+                      <a:ext cx="1882800" cy="3139200"/>
+                    </a:xfrm>
+                    <a:prstGeom prst="rect">
+                      <a:avLst/>
+                    </a:prstGeom>
+                    <a:noFill/>
+                    <a:ln>
+                      <a:noFill/>
+                    </a:ln>
+                  </pic:spPr>
+                </pic:pic>
+              </a:graphicData>
+            </a:graphic>
+            <wp14:sizeRelH relativeFrom="page">
+              <wp14:pctWidth>0</wp14:pctWidth>
+            </wp14:sizeRelH>
+            <wp14:sizeRelV relativeFrom="page">
+              <wp14:pctHeight>0</wp14:pctHeight>
+            </wp14:sizeRelV>
+          </wp:anchor>
+        </w:drawing>
+      </w:r>
+      <w:r>
+        <w:t>Login Scene</w:t>
+      </w:r>
+      <w:bookmarkEnd w:id="44"/>
+    </w:p>
+    <w:p>
+      <w:r>
+        <w:t xml:space="preserve">This is an example of the indented layout of the </w:t>
+      </w:r>
+      <w:r>
+        <w:t>sign in page. The user has 4 options, they can sign in using their social media account of choice, they can elect to create username specific to Let’s Quiz or they can skip the whole sign in process.</w:t>
+      </w:r>
+    </w:p>
+    <w:p>
+      <w:r>
+        <w:t xml:space="preserve">Should a user elect to skip the sign in process their username will automatically be assigned as ‘Guest’ and their ongoing score will not be recorded in the global high </w:t>
+      </w:r>
+      <w:proofErr w:type="gramStart"/>
+      <w:r>
+        <w:t>scoreboard.</w:t>
+      </w:r>
+      <w:proofErr w:type="gramEnd"/>
+      <w:r>
+        <w:t xml:space="preserve"> Furthermore every time they open the Let’s Quiz app they will be asked to sign in again.</w:t>
+      </w:r>
+    </w:p>
+    <w:p>
+      <w:r>
+        <w:t xml:space="preserve">The selection of any other form of sign in will be a permeant choice, only changeable through the settings page. </w:t>
+      </w:r>
+    </w:p>
+    <w:p/>
+    <w:p/>
+    <w:p/>
+    <w:p/>
+    <w:p/>
+    <w:p/>
+    <w:p/>
+    <w:p/>
+    <w:p/>
+    <w:p>
+      <w:pPr>
+        <w:pStyle w:val="Heading3"/>
+      </w:pPr>
+      <w:bookmarkStart w:id="45" w:name="_Toc508278055"/>
+      <w:r>
+        <w:lastRenderedPageBreak/>
+        <w:t>Main Menu Scene</w:t>
+      </w:r>
+      <w:r>
+        <w:rPr>
+          <w:noProof/>
+          <w:lang w:eastAsia="en-AU"/>
+        </w:rPr>
+        <w:drawing>
+          <wp:anchor distT="0" distB="0" distL="114300" distR="114300" simplePos="0" relativeHeight="251660288" behindDoc="0" locked="0" layoutInCell="1" allowOverlap="1" wp14:anchorId="7CF21064" wp14:editId="6D6BD705">
+            <wp:simplePos x="0" y="0"/>
+            <wp:positionH relativeFrom="column">
+              <wp:posOffset>0</wp:posOffset>
+            </wp:positionH>
+            <wp:positionV relativeFrom="paragraph">
+              <wp:posOffset>-1270</wp:posOffset>
+            </wp:positionV>
+            <wp:extent cx="1882775" cy="3239770"/>
+            <wp:effectExtent l="0" t="0" r="3175" b="0"/>
+            <wp:wrapSquare wrapText="bothSides"/>
+            <wp:docPr id="5" name="Picture 5" descr="C:\Users\Collin.Mckeahnie\Pictures\screen shots of quiz game\main menu.PNG"/>
+            <wp:cNvGraphicFramePr>
+              <a:graphicFrameLocks xmlns:a="http://schemas.openxmlformats.org/drawingml/2006/main" noChangeAspect="1"/>
+            </wp:cNvGraphicFramePr>
+            <a:graphic xmlns:a="http://schemas.openxmlformats.org/drawingml/2006/main">
+              <a:graphicData uri="http://schemas.openxmlformats.org/drawingml/2006/picture">
+                <pic:pic xmlns:pic="http://schemas.openxmlformats.org/drawingml/2006/picture">
+                  <pic:nvPicPr>
+                    <pic:cNvPr id="0" name="Picture 3" descr="C:\Users\Collin.Mckeahnie\Pictures\screen shots of quiz game\main menu.PNG"/>
+                    <pic:cNvPicPr>
+                      <a:picLocks noChangeAspect="1" noChangeArrowheads="1"/>
+                    </pic:cNvPicPr>
+                  </pic:nvPicPr>
+                  <pic:blipFill>
+                    <a:blip r:embed="rId11">
+                      <a:extLst>
+                        <a:ext uri="{28A0092B-C50C-407E-A947-70E740481C1C}">
+                          <a14:useLocalDpi xmlns:a14="http://schemas.microsoft.com/office/drawing/2010/main" val="0"/>
+                        </a:ext>
+                      </a:extLst>
+                    </a:blip>
+                    <a:srcRect/>
+                    <a:stretch>
+                      <a:fillRect/>
+                    </a:stretch>
+                  </pic:blipFill>
+                  <pic:spPr bwMode="auto">
+                    <a:xfrm>
+                      <a:off x="0" y="0"/>
+                      <a:ext cx="1882775" cy="3239770"/>
+                    </a:xfrm>
+                    <a:prstGeom prst="rect">
+                      <a:avLst/>
+                    </a:prstGeom>
+                    <a:noFill/>
+                    <a:ln>
+                      <a:noFill/>
+                    </a:ln>
+                  </pic:spPr>
+                </pic:pic>
+              </a:graphicData>
+            </a:graphic>
+            <wp14:sizeRelH relativeFrom="page">
+              <wp14:pctWidth>0</wp14:pctWidth>
+            </wp14:sizeRelH>
+            <wp14:sizeRelV relativeFrom="page">
+              <wp14:pctHeight>0</wp14:pctHeight>
+            </wp14:sizeRelV>
+          </wp:anchor>
+        </w:drawing>
+      </w:r>
+      <w:bookmarkEnd w:id="45"/>
+    </w:p>
+    <w:p>
+      <w:r>
+        <w:t>The main menu page is fairly self-explanatory. Users who have signed in for the first time will then arrive at this page, returning users who previously signed in will immediately arrive at this scene upon opening the app.</w:t>
+      </w:r>
+    </w:p>
+    <w:p>
+      <w:r>
+        <w:t xml:space="preserve">Should the app encounter any errors the user will be returned to the Main </w:t>
+      </w:r>
+      <w:proofErr w:type="gramStart"/>
+      <w:r>
+        <w:t>Menu.</w:t>
+      </w:r>
+      <w:proofErr w:type="gramEnd"/>
+      <w:r>
+        <w:t xml:space="preserve"> If the user presses the back button on an android device from the Main Menu they will be asked if they wish to quit.</w:t>
+      </w:r>
+    </w:p>
+    <w:p/>
+    <w:p/>
+    <w:p>
+      <w:pPr>
+        <w:rPr>
+          <w:rFonts w:asciiTheme="majorHAnsi" w:eastAsiaTheme="majorEastAsia" w:hAnsiTheme="majorHAnsi" w:cstheme="majorBidi"/>
+          <w:color w:val="2E74B5" w:themeColor="accent1" w:themeShade="BF"/>
+          <w:sz w:val="26"/>
+          <w:szCs w:val="26"/>
+        </w:rPr>
+      </w:pPr>
+      <w:r>
+        <w:br w:type="page"/>
+      </w:r>
+    </w:p>
+    <w:p>
+      <w:pPr>
+        <w:pStyle w:val="Heading3"/>
+      </w:pPr>
+      <w:bookmarkStart w:id="46" w:name="_Toc508278056"/>
+      <w:r>
+        <w:lastRenderedPageBreak/>
+        <w:t>Pregame Scene</w:t>
+      </w:r>
+      <w:r>
+        <w:rPr>
+          <w:noProof/>
+          <w:lang w:eastAsia="en-AU"/>
+        </w:rPr>
+        <w:drawing>
+          <wp:anchor distT="0" distB="0" distL="114300" distR="114300" simplePos="0" relativeHeight="251661312" behindDoc="0" locked="0" layoutInCell="1" allowOverlap="1" wp14:anchorId="5D24BD0C" wp14:editId="6575544B">
+            <wp:simplePos x="0" y="0"/>
+            <wp:positionH relativeFrom="column">
+              <wp:posOffset>0</wp:posOffset>
+            </wp:positionH>
+            <wp:positionV relativeFrom="paragraph">
+              <wp:posOffset>-8255</wp:posOffset>
+            </wp:positionV>
+            <wp:extent cx="1882800" cy="3150000"/>
+            <wp:effectExtent l="0" t="0" r="3175" b="0"/>
+            <wp:wrapSquare wrapText="bothSides"/>
+            <wp:docPr id="6" name="Picture 6" descr="C:\Users\Collin.Mckeahnie\Pictures\screen shots of quiz game\pregame.PNG"/>
+            <wp:cNvGraphicFramePr>
+              <a:graphicFrameLocks xmlns:a="http://schemas.openxmlformats.org/drawingml/2006/main" noChangeAspect="1"/>
+            </wp:cNvGraphicFramePr>
+            <a:graphic xmlns:a="http://schemas.openxmlformats.org/drawingml/2006/main">
+              <a:graphicData uri="http://schemas.openxmlformats.org/drawingml/2006/picture">
+                <pic:pic xmlns:pic="http://schemas.openxmlformats.org/drawingml/2006/picture">
+                  <pic:nvPicPr>
+                    <pic:cNvPr id="0" name="Picture 4" descr="C:\Users\Collin.Mckeahnie\Pictures\screen shots of quiz game\pregame.PNG"/>
+                    <pic:cNvPicPr>
+                      <a:picLocks noChangeAspect="1" noChangeArrowheads="1"/>
+                    </pic:cNvPicPr>
+                  </pic:nvPicPr>
+                  <pic:blipFill>
+                    <a:blip r:embed="rId12">
+                      <a:extLst>
+                        <a:ext uri="{28A0092B-C50C-407E-A947-70E740481C1C}">
+                          <a14:useLocalDpi xmlns:a14="http://schemas.microsoft.com/office/drawing/2010/main" val="0"/>
+                        </a:ext>
+                      </a:extLst>
+                    </a:blip>
+                    <a:srcRect/>
+                    <a:stretch>
+                      <a:fillRect/>
+                    </a:stretch>
+                  </pic:blipFill>
+                  <pic:spPr bwMode="auto">
+                    <a:xfrm>
+                      <a:off x="0" y="0"/>
+                      <a:ext cx="1882800" cy="3150000"/>
+                    </a:xfrm>
+                    <a:prstGeom prst="rect">
+                      <a:avLst/>
+                    </a:prstGeom>
+                    <a:noFill/>
+                    <a:ln>
+                      <a:noFill/>
+                    </a:ln>
+                  </pic:spPr>
+                </pic:pic>
+              </a:graphicData>
+            </a:graphic>
+            <wp14:sizeRelH relativeFrom="page">
+              <wp14:pctWidth>0</wp14:pctWidth>
+            </wp14:sizeRelH>
+            <wp14:sizeRelV relativeFrom="page">
+              <wp14:pctHeight>0</wp14:pctHeight>
+            </wp14:sizeRelV>
+          </wp:anchor>
+        </w:drawing>
+      </w:r>
+      <w:bookmarkEnd w:id="46"/>
+    </w:p>
+    <w:p>
+      <w:r>
+        <w:t xml:space="preserve">The Pregame Scene is designed to be the launch pad for users to start new games, return to old games and check on progress and scores of existing games. Visible from this screen shot it is possible to see the user has four games open concurrently, the top two are waiting for the user to take his turn. The two games in red are awaiting the other player to take their turn. To enter a game the user need only press anywhere on a green banner. The final option presented to the user is at the bottom of the page where they can begin a new game. </w:t>
+      </w:r>
+    </w:p>
+    <w:p>
+      <w:pPr>
+        <w:tabs>
+          <w:tab w:val="right" w:pos="9026"/>
+        </w:tabs>
+      </w:pPr>
+      <w:r>
+        <w:t>In the top right corner is a refresh button so user can force a refresh of the page.</w:t>
+      </w:r>
+    </w:p>
+    <w:p>
+      <w:pPr>
+        <w:pStyle w:val="Heading2"/>
+        <w:numPr>
+          <w:ilvl w:val="0"/>
+          <w:numId w:val="0"/>
+        </w:numPr>
+        <w:ind w:left="720"/>
+      </w:pPr>
+    </w:p>
+    <w:p>
+      <w:pPr>
+        <w:pStyle w:val="Heading2"/>
+        <w:numPr>
+          <w:ilvl w:val="0"/>
+          <w:numId w:val="0"/>
+        </w:numPr>
+        <w:ind w:left="720"/>
+      </w:pPr>
+    </w:p>
+    <w:p>
+      <w:pPr>
+        <w:pStyle w:val="Heading2"/>
+        <w:numPr>
+          <w:ilvl w:val="0"/>
+          <w:numId w:val="0"/>
+        </w:numPr>
+        <w:ind w:left="720"/>
+      </w:pPr>
+    </w:p>
+    <w:p>
+      <w:pPr>
+        <w:pStyle w:val="Heading2"/>
+        <w:numPr>
+          <w:ilvl w:val="0"/>
+          <w:numId w:val="0"/>
+        </w:numPr>
+        <w:ind w:left="720"/>
+      </w:pPr>
+    </w:p>
+    <w:p/>
+    <w:p/>
+    <w:p/>
+    <w:p>
+      <w:pPr>
+        <w:pStyle w:val="Heading3"/>
+      </w:pPr>
+      <w:bookmarkStart w:id="47" w:name="_Toc508278057"/>
+      <w:r>
+        <w:t>Game Scene</w:t>
+      </w:r>
+      <w:bookmarkEnd w:id="47"/>
+    </w:p>
+    <w:p>
+      <w:r>
+        <w:rPr>
+          <w:noProof/>
+          <w:lang w:eastAsia="en-AU"/>
+        </w:rPr>
+        <w:drawing>
+          <wp:anchor distT="0" distB="0" distL="114300" distR="114300" simplePos="0" relativeHeight="251662336" behindDoc="0" locked="0" layoutInCell="1" allowOverlap="1" wp14:anchorId="612FA067" wp14:editId="7B29837B">
+            <wp:simplePos x="0" y="0"/>
+            <wp:positionH relativeFrom="column">
+              <wp:posOffset>0</wp:posOffset>
+            </wp:positionH>
+            <wp:positionV relativeFrom="paragraph">
+              <wp:posOffset>4445</wp:posOffset>
+            </wp:positionV>
+            <wp:extent cx="1882800" cy="3178800"/>
+            <wp:effectExtent l="0" t="0" r="3175" b="3175"/>
+            <wp:wrapSquare wrapText="bothSides"/>
+            <wp:docPr id="8" name="Picture 8" descr="C:\Users\Collin.Mckeahnie\Pictures\screen shots of quiz game\game.PNG"/>
+            <wp:cNvGraphicFramePr>
+              <a:graphicFrameLocks xmlns:a="http://schemas.openxmlformats.org/drawingml/2006/main" noChangeAspect="1"/>
+            </wp:cNvGraphicFramePr>
+            <a:graphic xmlns:a="http://schemas.openxmlformats.org/drawingml/2006/main">
+              <a:graphicData uri="http://schemas.openxmlformats.org/drawingml/2006/picture">
+                <pic:pic xmlns:pic="http://schemas.openxmlformats.org/drawingml/2006/picture">
+                  <pic:nvPicPr>
+                    <pic:cNvPr id="0" name="Picture 6" descr="C:\Users\Collin.Mckeahnie\Pictures\screen shots of quiz game\game.PNG"/>
+                    <pic:cNvPicPr>
+                      <a:picLocks noChangeAspect="1" noChangeArrowheads="1"/>
+                    </pic:cNvPicPr>
+                  </pic:nvPicPr>
+                  <pic:blipFill>
+                    <a:blip r:embed="rId13">
+                      <a:extLst>
+                        <a:ext uri="{28A0092B-C50C-407E-A947-70E740481C1C}">
+                          <a14:useLocalDpi xmlns:a14="http://schemas.microsoft.com/office/drawing/2010/main" val="0"/>
+                        </a:ext>
+                      </a:extLst>
+                    </a:blip>
+                    <a:srcRect/>
+                    <a:stretch>
+                      <a:fillRect/>
+                    </a:stretch>
+                  </pic:blipFill>
+                  <pic:spPr bwMode="auto">
+                    <a:xfrm>
+                      <a:off x="0" y="0"/>
+                      <a:ext cx="1882800" cy="3178800"/>
+                    </a:xfrm>
+                    <a:prstGeom prst="rect">
+                      <a:avLst/>
+                    </a:prstGeom>
+                    <a:noFill/>
+                    <a:ln>
+                      <a:noFill/>
+                    </a:ln>
+                  </pic:spPr>
+                </pic:pic>
+              </a:graphicData>
+            </a:graphic>
+            <wp14:sizeRelH relativeFrom="page">
+              <wp14:pctWidth>0</wp14:pctWidth>
+            </wp14:sizeRelH>
+            <wp14:sizeRelV relativeFrom="page">
+              <wp14:pctHeight>0</wp14:pctHeight>
+            </wp14:sizeRelV>
+          </wp:anchor>
+        </w:drawing>
+      </w:r>
+    </w:p>
+    <w:p>
+      <w:r>
+        <w:t xml:space="preserve">The main game of Let’s Quiz will present as a series of questions and answers like this. Once the user has made the selection they think is correct the button will light up, green if it is right and red if it is wrong. In the event of an incorrect selection the right answer will light up green. </w:t>
+      </w:r>
+    </w:p>
+    <w:p>
+      <w:r>
+        <w:t>In the top right is the user score for the round and on the left is the remaining time for the round.</w:t>
+      </w:r>
+    </w:p>
+    <w:p>
+      <w:r>
+        <w:br w:type="page"/>
+      </w:r>
+    </w:p>
+    <w:p>
+      <w:pPr>
+        <w:pStyle w:val="Heading2"/>
+      </w:pPr>
+    </w:p>
+    <w:p>
+      <w:pPr>
+        <w:pStyle w:val="Heading3"/>
+      </w:pPr>
+      <w:bookmarkStart w:id="48" w:name="_Toc508278058"/>
+      <w:r>
+        <w:rPr>
+          <w:noProof/>
+          <w:lang w:eastAsia="en-AU"/>
+        </w:rPr>
+        <w:drawing>
+          <wp:anchor distT="0" distB="0" distL="114300" distR="114300" simplePos="0" relativeHeight="251663360" behindDoc="0" locked="0" layoutInCell="1" allowOverlap="1" wp14:anchorId="02A5ED63" wp14:editId="3290B16D">
+            <wp:simplePos x="0" y="0"/>
+            <wp:positionH relativeFrom="column">
+              <wp:posOffset>0</wp:posOffset>
+            </wp:positionH>
+            <wp:positionV relativeFrom="paragraph">
+              <wp:posOffset>29845</wp:posOffset>
+            </wp:positionV>
+            <wp:extent cx="1831975" cy="3239770"/>
+            <wp:effectExtent l="0" t="0" r="0" b="0"/>
+            <wp:wrapSquare wrapText="bothSides"/>
+            <wp:docPr id="7" name="Picture 7" descr="C:\Users\Collin.Mckeahnie\Pictures\screen shots of quiz game\Post Game Scene.PNG"/>
+            <wp:cNvGraphicFramePr>
+              <a:graphicFrameLocks xmlns:a="http://schemas.openxmlformats.org/drawingml/2006/main" noChangeAspect="1"/>
+            </wp:cNvGraphicFramePr>
+            <a:graphic xmlns:a="http://schemas.openxmlformats.org/drawingml/2006/main">
+              <a:graphicData uri="http://schemas.openxmlformats.org/drawingml/2006/picture">
+                <pic:pic xmlns:pic="http://schemas.openxmlformats.org/drawingml/2006/picture">
+                  <pic:nvPicPr>
+                    <pic:cNvPr id="0" name="Picture 5" descr="C:\Users\Collin.Mckeahnie\Pictures\screen shots of quiz game\Post Game Scene.PNG"/>
+                    <pic:cNvPicPr>
+                      <a:picLocks noChangeAspect="1" noChangeArrowheads="1"/>
+                    </pic:cNvPicPr>
+                  </pic:nvPicPr>
+                  <pic:blipFill>
+                    <a:blip r:embed="rId14" cstate="print">
+                      <a:extLst>
+                        <a:ext uri="{28A0092B-C50C-407E-A947-70E740481C1C}">
+                          <a14:useLocalDpi xmlns:a14="http://schemas.microsoft.com/office/drawing/2010/main" val="0"/>
+                        </a:ext>
+                      </a:extLst>
+                    </a:blip>
+                    <a:srcRect/>
+                    <a:stretch>
+                      <a:fillRect/>
+                    </a:stretch>
+                  </pic:blipFill>
+                  <pic:spPr bwMode="auto">
+                    <a:xfrm>
+                      <a:off x="0" y="0"/>
+                      <a:ext cx="1831975" cy="3239770"/>
+                    </a:xfrm>
+                    <a:prstGeom prst="rect">
+                      <a:avLst/>
+                    </a:prstGeom>
+                    <a:noFill/>
+                    <a:ln>
+                      <a:noFill/>
+                    </a:ln>
+                  </pic:spPr>
+                </pic:pic>
+              </a:graphicData>
+            </a:graphic>
+            <wp14:sizeRelH relativeFrom="page">
+              <wp14:pctWidth>0</wp14:pctWidth>
+            </wp14:sizeRelH>
+            <wp14:sizeRelV relativeFrom="page">
+              <wp14:pctHeight>0</wp14:pctHeight>
+            </wp14:sizeRelV>
+          </wp:anchor>
+        </w:drawing>
+      </w:r>
+      <w:proofErr w:type="spellStart"/>
+      <w:r>
+        <w:t>Post Game</w:t>
+      </w:r>
+      <w:proofErr w:type="spellEnd"/>
+      <w:r>
+        <w:t xml:space="preserve"> Scene</w:t>
+      </w:r>
+      <w:bookmarkEnd w:id="48"/>
+    </w:p>
+    <w:p>
+      <w:r>
+        <w:t>The final scene is displayed after the round has ended, the Post Game Scene. Here the user can review the questions that were asked, red means they got the answer wrong and green for correct. A user can press a question and the text will change from the question text to</w:t>
+      </w:r>
+    </w:p>
+    <w:p>
+      <w:pPr>
+        <w:pStyle w:val="BodyText"/>
+        <w:ind w:left="0"/>
+      </w:pPr>
+    </w:p>
+    <w:p>
+      <w:pPr>
         <w:pStyle w:val="Heading1"/>
-      </w:pPr>
-      <w:r>
-        <w:lastRenderedPageBreak/>
+        <w:numPr>
+          <w:ilvl w:val="0"/>
+          <w:numId w:val="0"/>
+        </w:numPr>
+        <w:ind w:left="720"/>
+      </w:pPr>
+      <w:bookmarkStart w:id="49" w:name="_Toc436203387"/>
+      <w:bookmarkStart w:id="50" w:name="_Toc452813590"/>
+      <w:bookmarkStart w:id="51" w:name="_Toc512930915"/>
+      <w:bookmarkStart w:id="52" w:name="_Toc20715760"/>
+      <w:bookmarkEnd w:id="26"/>
+    </w:p>
+    <w:p>
+      <w:pPr>
+        <w:pStyle w:val="Heading1"/>
+        <w:numPr>
+          <w:ilvl w:val="0"/>
+          <w:numId w:val="0"/>
+        </w:numPr>
+        <w:ind w:left="720"/>
+      </w:pPr>
+    </w:p>
+    <w:p>
+      <w:pPr>
+        <w:pStyle w:val="Heading1"/>
+        <w:numPr>
+          <w:ilvl w:val="0"/>
+          <w:numId w:val="0"/>
+        </w:numPr>
+        <w:ind w:left="720"/>
+      </w:pPr>
+    </w:p>
+    <w:p>
+      <w:pPr>
+        <w:pStyle w:val="Heading1"/>
+        <w:numPr>
+          <w:ilvl w:val="0"/>
+          <w:numId w:val="0"/>
+        </w:numPr>
+        <w:ind w:left="720"/>
+      </w:pPr>
+    </w:p>
+    <w:p>
+      <w:pPr>
+        <w:pStyle w:val="Heading1"/>
+        <w:numPr>
+          <w:ilvl w:val="0"/>
+          <w:numId w:val="0"/>
+        </w:numPr>
+        <w:ind w:left="720"/>
+      </w:pPr>
+    </w:p>
+    <w:p>
+      <w:pPr>
+        <w:pStyle w:val="Heading1"/>
+        <w:numPr>
+          <w:ilvl w:val="0"/>
+          <w:numId w:val="0"/>
+        </w:numPr>
+        <w:ind w:left="720"/>
+      </w:pPr>
+    </w:p>
+    <w:p>
+      <w:pPr>
+        <w:pStyle w:val="Heading1"/>
+        <w:numPr>
+          <w:ilvl w:val="0"/>
+          <w:numId w:val="0"/>
+        </w:numPr>
+      </w:pPr>
+    </w:p>
+    <w:p>
+      <w:pPr>
+        <w:pStyle w:val="Heading1"/>
+        <w:numPr>
+          <w:ilvl w:val="0"/>
+          <w:numId w:val="0"/>
+        </w:numPr>
+        <w:ind w:left="720"/>
+      </w:pPr>
+    </w:p>
+    <w:p>
+      <w:pPr>
+        <w:pStyle w:val="Heading1"/>
+        <w:numPr>
+          <w:ilvl w:val="0"/>
+          <w:numId w:val="0"/>
+        </w:numPr>
+        <w:ind w:left="720"/>
+      </w:pPr>
+    </w:p>
+    <w:p>
+      <w:pPr>
+        <w:pStyle w:val="Heading1"/>
+        <w:numPr>
+          <w:ilvl w:val="0"/>
+          <w:numId w:val="0"/>
+        </w:numPr>
+        <w:ind w:left="720"/>
+      </w:pPr>
+    </w:p>
+    <w:p>
+      <w:pPr>
+        <w:pStyle w:val="Heading1"/>
+      </w:pPr>
+      <w:r>
         <w:t>Product Overview</w:t>
       </w:r>
-      <w:bookmarkEnd w:id="36"/>
-      <w:bookmarkEnd w:id="37"/>
-      <w:bookmarkEnd w:id="38"/>
-      <w:bookmarkEnd w:id="39"/>
+      <w:bookmarkEnd w:id="49"/>
+      <w:bookmarkEnd w:id="50"/>
+      <w:bookmarkEnd w:id="51"/>
+      <w:bookmarkEnd w:id="52"/>
     </w:p>
     <w:p>
       <w:pPr>
         <w:pStyle w:val="Heading2"/>
       </w:pPr>
-      <w:bookmarkStart w:id="40" w:name="_Toc452813588"/>
-      <w:bookmarkStart w:id="41" w:name="_Toc512930913"/>
-      <w:bookmarkStart w:id="42" w:name="_Toc20715763"/>
+      <w:r>
+        <w:t>Scope for expansion</w:t>
+      </w:r>
+    </w:p>
+    <w:p>
+      <w:r>
+        <w:t xml:space="preserve">An expansion of the application to </w:t>
+      </w:r>
+      <w:r>
+        <w:t>categories</w:t>
+      </w:r>
+      <w:r>
+        <w:t xml:space="preserve"> questions so users can play only certain </w:t>
+      </w:r>
+      <w:r>
+        <w:t>categories</w:t>
+      </w:r>
+      <w:r>
+        <w:t xml:space="preserve"> or random, this may also tie into the global score board to show where users rank on particular </w:t>
+      </w:r>
+      <w:r>
+        <w:t>categories</w:t>
+      </w:r>
+      <w:r>
+        <w:t xml:space="preserve">. </w:t>
+      </w:r>
+    </w:p>
+    <w:p>
+      <w:r>
+        <w:t xml:space="preserve">Currently the app is designed to work with text based questions, a future expansion may be to allow for picture based questions so for example we could show users an image of an animal and ask them to select the correct name. </w:t>
+      </w:r>
+    </w:p>
+    <w:p>
+      <w:r>
+        <w:t>Another area of expansion may be in how answers are submitted, on release Let’s Quiz presents users with 4 possible answers and the user must choose the correct one. A</w:t>
+      </w:r>
+      <w:r>
+        <w:t>nother</w:t>
+      </w:r>
+      <w:r>
+        <w:t xml:space="preserve"> possible expansion might be to allow users to write their own answers or lists of answers, in this way we could ask a user to list as many countries starting the with letter C for example.</w:t>
+      </w:r>
+    </w:p>
+    <w:p>
+      <w:r>
+        <w:t xml:space="preserve">For minor tweaks and </w:t>
+      </w:r>
+      <w:r>
+        <w:t>usability</w:t>
+      </w:r>
+      <w:r>
+        <w:t xml:space="preserve"> improvements our plan is to roll out an app in the best state possible and then listen to our users requests as to what they feel is important and beneficial and </w:t>
+      </w:r>
+      <w:r>
+        <w:t>priorities</w:t>
+      </w:r>
+      <w:r>
+        <w:t xml:space="preserve"> from there. </w:t>
+      </w:r>
+    </w:p>
+    <w:p/>
+    <w:p>
+      <w:pPr>
+        <w:pStyle w:val="Heading2"/>
+      </w:pPr>
+      <w:bookmarkStart w:id="53" w:name="_Toc452813588"/>
+      <w:bookmarkStart w:id="54" w:name="_Toc512930913"/>
+      <w:bookmarkStart w:id="55" w:name="_Toc20715763"/>
       <w:r>
         <w:t>Needs</w:t>
       </w:r>
-      <w:bookmarkEnd w:id="40"/>
-      <w:bookmarkEnd w:id="41"/>
+      <w:bookmarkEnd w:id="53"/>
+      <w:bookmarkEnd w:id="54"/>
       <w:r>
         <w:t xml:space="preserve"> and Features</w:t>
       </w:r>
-      <w:bookmarkEnd w:id="42"/>
+      <w:bookmarkEnd w:id="55"/>
     </w:p>
     <w:p>
       <w:pPr>
@@ -1465,24 +2375,27 @@
               <w:pStyle w:val="BodyText"/>
               <w:ind w:left="0"/>
             </w:pPr>
-            <w:commentRangeStart w:id="43"/>
-            <w:commentRangeStart w:id="44"/>
+            <w:r>
+              <w:t xml:space="preserve">Playable </w:t>
+            </w:r>
+            <w:commentRangeStart w:id="56"/>
+            <w:commentRangeStart w:id="57"/>
             <w:r>
               <w:t>Quiz Game</w:t>
             </w:r>
-            <w:commentRangeEnd w:id="43"/>
+            <w:commentRangeEnd w:id="56"/>
             <w:r>
               <w:rPr>
                 <w:rStyle w:val="CommentReference"/>
               </w:rPr>
-              <w:commentReference w:id="43"/>
-            </w:r>
-            <w:commentRangeEnd w:id="44"/>
+              <w:commentReference w:id="56"/>
+            </w:r>
+            <w:commentRangeEnd w:id="57"/>
             <w:r>
               <w:rPr>
                 <w:rStyle w:val="CommentReference"/>
               </w:rPr>
-              <w:commentReference w:id="44"/>
+              <w:commentReference w:id="57"/>
             </w:r>
           </w:p>
         </w:tc>
@@ -1546,7 +2459,7 @@
               <w:ind w:left="0"/>
             </w:pPr>
             <w:r>
-              <w:t>Question list that can be updated by users</w:t>
+              <w:t>Question pool that can be updated by users</w:t>
             </w:r>
           </w:p>
         </w:tc>
@@ -1560,7 +2473,7 @@
               <w:ind w:left="0"/>
             </w:pPr>
             <w:r>
-              <w:t>1</w:t>
+              <w:t>2</w:t>
             </w:r>
           </w:p>
         </w:tc>
@@ -1573,36 +2486,11 @@
               <w:pStyle w:val="BodyText"/>
               <w:ind w:left="0"/>
             </w:pPr>
-            <w:commentRangeStart w:id="45"/>
-            <w:commentRangeStart w:id="46"/>
-            <w:r>
-              <w:t>Connection to online database</w:t>
-            </w:r>
-            <w:r>
-              <w:t xml:space="preserve"> accessible to all users. </w:t>
-            </w:r>
-          </w:p>
-          <w:commentRangeEnd w:id="45"/>
-          <w:p>
-            <w:pPr>
-              <w:pStyle w:val="BodyText"/>
-              <w:ind w:left="0"/>
-            </w:pPr>
-            <w:r>
-              <w:rPr>
-                <w:rStyle w:val="CommentReference"/>
-              </w:rPr>
-              <w:commentReference w:id="45"/>
-            </w:r>
-            <w:commentRangeEnd w:id="46"/>
-            <w:r>
-              <w:rPr>
-                <w:rStyle w:val="CommentReference"/>
-              </w:rPr>
-              <w:commentReference w:id="46"/>
-            </w:r>
-            <w:r>
-              <w:t>An in app submit question scene where user’s trivia questions are entered and uploaded to the server.</w:t>
+            <w:r>
+              <w:t>Allow users to submit questions to the online question pool via an</w:t>
+            </w:r>
+            <w:r>
+              <w:t xml:space="preserve"> in app submit question scene where user’s trivia questions are entered and uploaded to the server.</w:t>
             </w:r>
           </w:p>
         </w:tc>
@@ -1616,10 +2504,7 @@
               <w:ind w:left="0"/>
             </w:pPr>
             <w:r>
-              <w:t>July</w:t>
-            </w:r>
-            <w:r>
-              <w:t xml:space="preserve"> 2018</w:t>
+              <w:t>July 2018</w:t>
             </w:r>
           </w:p>
         </w:tc>
@@ -1635,7 +2520,8 @@
               <w:ind w:left="0"/>
             </w:pPr>
             <w:r>
-              <w:t>Living question pool that is constantly updated by users</w:t>
+              <w:lastRenderedPageBreak/>
+              <w:t>Multiplayer Quiz Game</w:t>
             </w:r>
           </w:p>
         </w:tc>
@@ -1663,7 +2549,7 @@
               <w:ind w:left="0"/>
             </w:pPr>
             <w:r>
-              <w:t>Allow users to submit questions to the online question pool</w:t>
+              <w:t>Connect 2 users together so they can play against each other</w:t>
             </w:r>
           </w:p>
         </w:tc>
@@ -1677,10 +2563,7 @@
               <w:ind w:left="0"/>
             </w:pPr>
             <w:r>
-              <w:t xml:space="preserve">July </w:t>
-            </w:r>
-            <w:r>
-              <w:t>2018</w:t>
+              <w:t>July 2018</w:t>
             </w:r>
           </w:p>
         </w:tc>
@@ -1696,7 +2579,7 @@
               <w:ind w:left="0"/>
             </w:pPr>
             <w:r>
-              <w:t>Multiplayer Quiz Game</w:t>
+              <w:t xml:space="preserve">Allow user to have multiple games running simultaneously </w:t>
             </w:r>
           </w:p>
         </w:tc>
@@ -1724,7 +2607,7 @@
               <w:ind w:left="0"/>
             </w:pPr>
             <w:r>
-              <w:t>Connect 2 users together so they can play against each other</w:t>
+              <w:t>Have game management page where users can see and join all their outstanding games</w:t>
             </w:r>
           </w:p>
         </w:tc>
@@ -1738,10 +2621,7 @@
               <w:ind w:left="0"/>
             </w:pPr>
             <w:r>
-              <w:t xml:space="preserve">July </w:t>
-            </w:r>
-            <w:r>
-              <w:t>2018</w:t>
+              <w:t>July 2018</w:t>
             </w:r>
           </w:p>
         </w:tc>
@@ -1757,7 +2637,7 @@
               <w:ind w:left="0"/>
             </w:pPr>
             <w:r>
-              <w:t xml:space="preserve">Allow user to have multiple games running simultaneously </w:t>
+              <w:t>Have users play multiple rounds against each other making up a complete game</w:t>
             </w:r>
           </w:p>
         </w:tc>
@@ -1771,7 +2651,7 @@
               <w:ind w:left="0"/>
             </w:pPr>
             <w:r>
-              <w:t>2</w:t>
+              <w:t>3</w:t>
             </w:r>
           </w:p>
         </w:tc>
@@ -1785,7 +2665,7 @@
               <w:ind w:left="0"/>
             </w:pPr>
             <w:r>
-              <w:t>Have game management page where users can see and join all their outstanding games</w:t>
+              <w:t>Ongoing games management for each user, to be handled on the server.</w:t>
             </w:r>
           </w:p>
         </w:tc>
@@ -1799,10 +2679,7 @@
               <w:ind w:left="0"/>
             </w:pPr>
             <w:r>
-              <w:t xml:space="preserve">July </w:t>
-            </w:r>
-            <w:r>
-              <w:t>2018</w:t>
+              <w:t>July 2018</w:t>
             </w:r>
           </w:p>
         </w:tc>
@@ -1818,7 +2695,7 @@
               <w:ind w:left="0"/>
             </w:pPr>
             <w:r>
-              <w:t>Have users play multiple rounds against each other making up a complete game</w:t>
+              <w:t xml:space="preserve">Link Let’s Quiz with popular social media platforms </w:t>
             </w:r>
           </w:p>
         </w:tc>
@@ -1846,7 +2723,7 @@
               <w:ind w:left="0"/>
             </w:pPr>
             <w:r>
-              <w:t>Ongoing games management for each user, to be handled on the server.</w:t>
+              <w:t>Integrate Let’s Quiz with Facebook and Google Play’s APIs</w:t>
             </w:r>
           </w:p>
         </w:tc>
@@ -1860,10 +2737,7 @@
               <w:ind w:left="0"/>
             </w:pPr>
             <w:r>
-              <w:t xml:space="preserve">July </w:t>
-            </w:r>
-            <w:r>
-              <w:t>2018</w:t>
+              <w:t>September 2018</w:t>
             </w:r>
           </w:p>
         </w:tc>
@@ -1878,8 +2752,13 @@
               <w:pStyle w:val="BodyText"/>
               <w:ind w:left="0"/>
             </w:pPr>
-            <w:r>
-              <w:t>Allow users to login in with social media accounts</w:t>
+            <w:proofErr w:type="spellStart"/>
+            <w:r>
+              <w:t>Notifiy</w:t>
+            </w:r>
+            <w:proofErr w:type="spellEnd"/>
+            <w:r>
+              <w:t xml:space="preserve"> users when it is their turn to ensure faster game play</w:t>
             </w:r>
           </w:p>
         </w:tc>
@@ -1907,7 +2786,7 @@
               <w:ind w:left="0"/>
             </w:pPr>
             <w:r>
-              <w:t>Integrate Let’s Quiz with Facebook and Google Play’s APIs</w:t>
+              <w:t xml:space="preserve">Push notifications to user’s phones to alert them when it is their turn. </w:t>
             </w:r>
           </w:p>
         </w:tc>
@@ -1937,7 +2816,7 @@
               <w:ind w:left="0"/>
             </w:pPr>
             <w:r>
-              <w:t>Send users push notifications that it is their turn</w:t>
+              <w:t>Ability for users to vote on questions they like or do not</w:t>
             </w:r>
           </w:p>
         </w:tc>
@@ -1951,7 +2830,7 @@
               <w:ind w:left="0"/>
             </w:pPr>
             <w:r>
-              <w:t>3</w:t>
+              <w:t>4</w:t>
             </w:r>
           </w:p>
         </w:tc>
@@ -1964,13 +2843,8 @@
               <w:pStyle w:val="BodyText"/>
               <w:ind w:left="0"/>
             </w:pPr>
-            <w:proofErr w:type="spellStart"/>
-            <w:r>
-              <w:t>FireBase</w:t>
-            </w:r>
-            <w:proofErr w:type="spellEnd"/>
-            <w:r>
-              <w:t xml:space="preserve"> is the planned system to implement push notifications</w:t>
+            <w:r>
+              <w:t>Optional button available to the user at the end of the quiz that increments a rating held against each question on the server</w:t>
             </w:r>
           </w:p>
         </w:tc>
@@ -2000,7 +2874,7 @@
               <w:ind w:left="0"/>
             </w:pPr>
             <w:r>
-              <w:t>Ability for users to vote on questions they like or do not</w:t>
+              <w:t>Global Score board containing all users</w:t>
             </w:r>
           </w:p>
         </w:tc>
@@ -2028,29 +2902,7 @@
               <w:ind w:left="0"/>
             </w:pPr>
             <w:r>
-              <w:t>Optional b</w:t>
-            </w:r>
-            <w:commentRangeStart w:id="47"/>
-            <w:commentRangeStart w:id="48"/>
-            <w:r>
-              <w:t xml:space="preserve">utton </w:t>
-            </w:r>
-            <w:commentRangeEnd w:id="47"/>
-            <w:r>
-              <w:rPr>
-                <w:rStyle w:val="CommentReference"/>
-              </w:rPr>
-              <w:commentReference w:id="47"/>
-            </w:r>
-            <w:commentRangeEnd w:id="48"/>
-            <w:r>
-              <w:rPr>
-                <w:rStyle w:val="CommentReference"/>
-              </w:rPr>
-              <w:commentReference w:id="48"/>
-            </w:r>
-            <w:r>
-              <w:t>available to the user at the end of the quiz that increments a rating held against each question on the server</w:t>
+              <w:t>Have a high scores page that syncs with a high scores table on the Let’s Quiz server</w:t>
             </w:r>
           </w:p>
         </w:tc>
@@ -2080,7 +2932,7 @@
               <w:ind w:left="0"/>
             </w:pPr>
             <w:r>
-              <w:t>Global Score board containing all users</w:t>
+              <w:t>Polished game, globally available</w:t>
             </w:r>
           </w:p>
         </w:tc>
@@ -2094,7 +2946,7 @@
               <w:ind w:left="0"/>
             </w:pPr>
             <w:r>
-              <w:t>4</w:t>
+              <w:t>5</w:t>
             </w:r>
           </w:p>
         </w:tc>
@@ -2108,19 +2960,7 @@
               <w:ind w:left="0"/>
             </w:pPr>
             <w:r>
-              <w:t>Have a high scores page that syncs with a high scores table on the Let’</w:t>
-            </w:r>
-            <w:r>
-              <w:t>s</w:t>
-            </w:r>
-            <w:r>
-              <w:t xml:space="preserve"> </w:t>
-            </w:r>
-            <w:r>
-              <w:t>Quiz</w:t>
-            </w:r>
-            <w:r>
-              <w:t xml:space="preserve"> server</w:t>
+              <w:t>Publish Let’s Quiz to Apple’s App Store and Google’s Play Store</w:t>
             </w:r>
           </w:p>
         </w:tc>
@@ -2150,7 +2990,7 @@
               <w:ind w:left="0"/>
             </w:pPr>
             <w:r>
-              <w:t>Polished game, globally available</w:t>
+              <w:t xml:space="preserve">Multiple categories of questions </w:t>
             </w:r>
           </w:p>
         </w:tc>
@@ -2164,7 +3004,7 @@
               <w:ind w:left="0"/>
             </w:pPr>
             <w:r>
-              <w:t>5</w:t>
+              <w:t>6</w:t>
             </w:r>
           </w:p>
         </w:tc>
@@ -2178,7 +3018,7 @@
               <w:ind w:left="0"/>
             </w:pPr>
             <w:r>
-              <w:t>Publish Let’s Quiz to Apple’s App Store and Google’s Play Store</w:t>
+              <w:t>User option to select a specific category of questions before the game, so the quiz is on a particular topic of interest to the user</w:t>
             </w:r>
           </w:p>
         </w:tc>
@@ -2192,7 +3032,123 @@
               <w:ind w:left="0"/>
             </w:pPr>
             <w:r>
-              <w:t>September 2018</w:t>
+              <w:t>TBA</w:t>
+            </w:r>
+          </w:p>
+        </w:tc>
+      </w:tr>
+      <w:tr>
+        <w:tc>
+          <w:tcPr>
+            <w:tcW w:w="2969" w:type="dxa"/>
+          </w:tcPr>
+          <w:p>
+            <w:pPr>
+              <w:pStyle w:val="BodyText"/>
+              <w:ind w:left="0"/>
+            </w:pPr>
+            <w:r>
+              <w:t>Picture based questions</w:t>
+            </w:r>
+          </w:p>
+        </w:tc>
+        <w:tc>
+          <w:tcPr>
+            <w:tcW w:w="992" w:type="dxa"/>
+          </w:tcPr>
+          <w:p>
+            <w:pPr>
+              <w:pStyle w:val="BodyText"/>
+              <w:ind w:left="0"/>
+            </w:pPr>
+            <w:r>
+              <w:t>6</w:t>
+            </w:r>
+          </w:p>
+        </w:tc>
+        <w:tc>
+          <w:tcPr>
+            <w:tcW w:w="4395" w:type="dxa"/>
+          </w:tcPr>
+          <w:p>
+            <w:pPr>
+              <w:pStyle w:val="BodyText"/>
+              <w:ind w:left="0"/>
+            </w:pPr>
+            <w:r>
+              <w:t>Questions could be based off pictures as opposed to text only</w:t>
+            </w:r>
+          </w:p>
+        </w:tc>
+        <w:tc>
+          <w:tcPr>
+            <w:tcW w:w="1104" w:type="dxa"/>
+          </w:tcPr>
+          <w:p>
+            <w:pPr>
+              <w:pStyle w:val="BodyText"/>
+              <w:ind w:left="0"/>
+            </w:pPr>
+            <w:r>
+              <w:t>TBA</w:t>
+            </w:r>
+          </w:p>
+        </w:tc>
+      </w:tr>
+      <w:tr>
+        <w:tc>
+          <w:tcPr>
+            <w:tcW w:w="2969" w:type="dxa"/>
+          </w:tcPr>
+          <w:p>
+            <w:pPr>
+              <w:pStyle w:val="BodyText"/>
+              <w:ind w:left="0"/>
+            </w:pPr>
+            <w:r>
+              <w:t xml:space="preserve">Allow for user input as an answer </w:t>
+            </w:r>
+          </w:p>
+        </w:tc>
+        <w:tc>
+          <w:tcPr>
+            <w:tcW w:w="992" w:type="dxa"/>
+          </w:tcPr>
+          <w:p>
+            <w:pPr>
+              <w:pStyle w:val="BodyText"/>
+              <w:ind w:left="0"/>
+            </w:pPr>
+            <w:r>
+              <w:t>6</w:t>
+            </w:r>
+          </w:p>
+        </w:tc>
+        <w:tc>
+          <w:tcPr>
+            <w:tcW w:w="4395" w:type="dxa"/>
+          </w:tcPr>
+          <w:p>
+            <w:pPr>
+              <w:pStyle w:val="BodyText"/>
+              <w:ind w:left="0"/>
+            </w:pPr>
+            <w:r>
+              <w:t>Ask open ended questions and have users provide an answer as opposed to selected from a multiple choice list</w:t>
+            </w:r>
+          </w:p>
+        </w:tc>
+        <w:tc>
+          <w:tcPr>
+            <w:tcW w:w="1104" w:type="dxa"/>
+          </w:tcPr>
+          <w:p>
+            <w:pPr>
+              <w:pStyle w:val="BodyText"/>
+              <w:ind w:left="0"/>
+            </w:pPr>
+            <w:r>
+              <w:t>TBA</w:t>
             </w:r>
           </w:p>
         </w:tc>
@@ -2214,10 +3170,10 @@
           <w:sz w:val="24"/>
         </w:rPr>
       </w:pPr>
-      <w:bookmarkStart w:id="49" w:name="_Toc436203408"/>
-      <w:bookmarkStart w:id="50" w:name="_Toc452813602"/>
-      <w:bookmarkStart w:id="51" w:name="_Toc512930919"/>
-      <w:bookmarkStart w:id="52" w:name="_Toc20715765"/>
+      <w:bookmarkStart w:id="58" w:name="_Toc436203408"/>
+      <w:bookmarkStart w:id="59" w:name="_Toc452813602"/>
+      <w:bookmarkStart w:id="60" w:name="_Toc512930919"/>
+      <w:bookmarkStart w:id="61" w:name="_Toc20715765"/>
       <w:r>
         <w:br w:type="page"/>
       </w:r>
@@ -2226,16 +3182,14 @@
       <w:pPr>
         <w:pStyle w:val="Heading1"/>
       </w:pPr>
-      <w:bookmarkStart w:id="53" w:name="_GoBack"/>
-      <w:bookmarkEnd w:id="53"/>
       <w:r>
         <w:lastRenderedPageBreak/>
         <w:t>Other Product Requirements</w:t>
       </w:r>
-      <w:bookmarkEnd w:id="49"/>
-      <w:bookmarkEnd w:id="50"/>
-      <w:bookmarkEnd w:id="51"/>
-      <w:bookmarkEnd w:id="52"/>
+      <w:bookmarkEnd w:id="58"/>
+      <w:bookmarkEnd w:id="59"/>
+      <w:bookmarkEnd w:id="60"/>
+      <w:bookmarkEnd w:id="61"/>
     </w:p>
     <w:p>
       <w:pPr>
@@ -2247,7 +3201,7 @@
     </w:p>
     <w:p>
       <w:pPr>
-        <w:pStyle w:val="Heading3"/>
+        <w:pStyle w:val="Heading4"/>
       </w:pPr>
       <w:r>
         <w:t>Security</w:t>
@@ -2260,7 +3214,7 @@
     </w:p>
     <w:p>
       <w:pPr>
-        <w:pStyle w:val="Heading3"/>
+        <w:pStyle w:val="Heading4"/>
       </w:pPr>
       <w:r>
         <w:t>Reliability</w:t>
@@ -2285,7 +3239,7 @@
     </w:p>
     <w:p>
       <w:pPr>
-        <w:pStyle w:val="Heading3"/>
+        <w:pStyle w:val="Heading4"/>
       </w:pPr>
       <w:r>
         <w:t>Usability</w:t>
@@ -2298,7 +3252,7 @@
     </w:p>
     <w:p>
       <w:pPr>
-        <w:pStyle w:val="Heading3"/>
+        <w:pStyle w:val="Heading4"/>
       </w:pPr>
       <w:r>
         <w:t>Fault Tolerance</w:t>
@@ -2323,7 +3277,7 @@
     </w:p>
     <w:p>
       <w:pPr>
-        <w:pStyle w:val="Heading3"/>
+        <w:pStyle w:val="Heading4"/>
       </w:pPr>
       <w:r>
         <w:t>Legal constraints</w:t>
@@ -2336,7 +3290,7 @@
     </w:p>
     <w:p>
       <w:pPr>
-        <w:pStyle w:val="Heading3"/>
+        <w:pStyle w:val="Heading4"/>
       </w:pPr>
       <w:r>
         <w:t>User requirements</w:t>
@@ -2349,7 +3303,7 @@
     </w:p>
     <w:p>
       <w:pPr>
-        <w:pStyle w:val="Heading3"/>
+        <w:pStyle w:val="Heading4"/>
       </w:pPr>
       <w:r>
         <w:t>Environmental Constraints</w:t>
@@ -2362,7 +3316,7 @@
     </w:p>
     <w:p>
       <w:pPr>
-        <w:pStyle w:val="Heading3"/>
+        <w:pStyle w:val="Heading4"/>
       </w:pPr>
       <w:r>
         <w:t xml:space="preserve">Market Constraints </w:t>
@@ -2370,15 +3324,12 @@
     </w:p>
     <w:p>
       <w:r>
-        <w:t>The intention is to release Let’s Quiz using the mobile apps for each mobile platform, The Play Store and The App Store, for android and IOS respectively</w:t>
-      </w:r>
-      <w:r>
-        <w:t>. These online market stores have terms and conditions that the development team and the application Let’s Quiz must heed to.</w:t>
-      </w:r>
-    </w:p>
-    <w:p>
-      <w:pPr>
-        <w:pStyle w:val="Heading3"/>
+        <w:t>The intention is to release Let’s Quiz using the mobile apps for each mobile platform, The Play Store and The App Store, for android and IOS respectively. These online market stores have terms and conditions that the development team and the application Let’s Quiz must heed to.</w:t>
+      </w:r>
+    </w:p>
+    <w:p>
+      <w:pPr>
+        <w:pStyle w:val="Heading4"/>
       </w:pPr>
       <w:r>
         <w:t>Hardware</w:t>
@@ -2391,7 +3342,7 @@
     </w:p>
     <w:p>
       <w:pPr>
-        <w:pStyle w:val="Heading3"/>
+        <w:pStyle w:val="Heading4"/>
       </w:pPr>
       <w:r>
         <w:t xml:space="preserve">Operating System </w:t>
@@ -2399,7 +3350,15 @@
     </w:p>
     <w:p>
       <w:r>
-        <w:t>Due to the low system requirements of Let’s Quiz it will be compatible with Android devices running Lollipop 5.0 or newer and IOS 8 or better, these versions have been around since 2014 as such we are not expecting any compatibility issues.</w:t>
+        <w:t xml:space="preserve">Due to the low system requirements of Let’s Quiz it will be compatible with Android devices running Lollipop 5.0 </w:t>
+      </w:r>
+      <w:proofErr w:type="gramStart"/>
+      <w:r>
+        <w:t>or</w:t>
+      </w:r>
+      <w:proofErr w:type="gramEnd"/>
+      <w:r>
+        <w:t xml:space="preserve"> newer and IOS 8 or better, these versions have been around since 2014 as such we are not expecting any compatibility issues.</w:t>
       </w:r>
     </w:p>
     <w:p/>
@@ -2443,7 +3402,14 @@
                 <w:b/>
                 <w:bCs/>
               </w:rPr>
-              <w:t>Requirement</w:t>
+              <w:t>Staged Roll Out Release Schedule</w:t>
+            </w:r>
+            <w:r>
+              <w:rPr>
+                <w:b/>
+                <w:bCs/>
+              </w:rPr>
+              <w:t xml:space="preserve"> </w:t>
             </w:r>
           </w:p>
         </w:tc>
@@ -2503,7 +3469,7 @@
               <w:ind w:left="0"/>
             </w:pPr>
             <w:r>
-              <w:t>User login</w:t>
+              <w:t>Single player quiz game</w:t>
             </w:r>
           </w:p>
         </w:tc>
@@ -2517,7 +3483,7 @@
               <w:ind w:left="0"/>
             </w:pPr>
             <w:r>
-              <w:t>2</w:t>
+              <w:t>1</w:t>
             </w:r>
           </w:p>
         </w:tc>
@@ -2531,7 +3497,10 @@
               <w:ind w:left="0"/>
             </w:pPr>
             <w:r>
-              <w:t>July 2018</w:t>
+              <w:t>April</w:t>
+            </w:r>
+            <w:r>
+              <w:t xml:space="preserve"> 2018</w:t>
             </w:r>
           </w:p>
         </w:tc>
@@ -2547,7 +3516,10 @@
               <w:ind w:left="0"/>
             </w:pPr>
             <w:r>
-              <w:t xml:space="preserve">Reliable online server </w:t>
+              <w:t xml:space="preserve">Guest login and Let’s Quiz account creation and login </w:t>
+            </w:r>
+            <w:r>
+              <w:t xml:space="preserve"> </w:t>
             </w:r>
           </w:p>
         </w:tc>
@@ -2575,7 +3547,7 @@
               <w:ind w:left="0"/>
             </w:pPr>
             <w:r>
-              <w:t>July 2018</w:t>
+              <w:t>June 2018</w:t>
             </w:r>
           </w:p>
         </w:tc>
@@ -2591,7 +3563,7 @@
               <w:ind w:left="0"/>
             </w:pPr>
             <w:r>
-              <w:t>Let’s Quiz meets the terms and conditions of the Play Store and the Apps Store</w:t>
+              <w:t>Multi player quiz game</w:t>
             </w:r>
           </w:p>
         </w:tc>
@@ -2605,7 +3577,7 @@
               <w:ind w:left="0"/>
             </w:pPr>
             <w:r>
-              <w:t>3</w:t>
+              <w:t>2</w:t>
             </w:r>
           </w:p>
         </w:tc>
@@ -2619,7 +3591,7 @@
               <w:ind w:left="0"/>
             </w:pPr>
             <w:r>
-              <w:t>September 2018</w:t>
+              <w:t>July 2018</w:t>
             </w:r>
           </w:p>
         </w:tc>
@@ -2635,6 +3607,138 @@
               <w:ind w:left="0"/>
             </w:pPr>
             <w:r>
+              <w:t xml:space="preserve">Ongoing games lobby for users, to allow for multiple ongoing games </w:t>
+            </w:r>
+          </w:p>
+        </w:tc>
+        <w:tc>
+          <w:tcPr>
+            <w:tcW w:w="1276" w:type="dxa"/>
+          </w:tcPr>
+          <w:p>
+            <w:pPr>
+              <w:pStyle w:val="BodyText"/>
+              <w:ind w:left="0"/>
+            </w:pPr>
+            <w:r>
+              <w:t>3</w:t>
+            </w:r>
+          </w:p>
+        </w:tc>
+        <w:tc>
+          <w:tcPr>
+            <w:tcW w:w="1987" w:type="dxa"/>
+          </w:tcPr>
+          <w:p>
+            <w:pPr>
+              <w:pStyle w:val="BodyText"/>
+              <w:ind w:left="0"/>
+            </w:pPr>
+            <w:r>
+              <w:t>August 2018</w:t>
+            </w:r>
+          </w:p>
+        </w:tc>
+      </w:tr>
+      <w:tr>
+        <w:tc>
+          <w:tcPr>
+            <w:tcW w:w="6229" w:type="dxa"/>
+          </w:tcPr>
+          <w:p>
+            <w:pPr>
+              <w:pStyle w:val="BodyText"/>
+              <w:ind w:left="0"/>
+            </w:pPr>
+            <w:r>
+              <w:t>User ability to submit question</w:t>
+            </w:r>
+          </w:p>
+        </w:tc>
+        <w:tc>
+          <w:tcPr>
+            <w:tcW w:w="1276" w:type="dxa"/>
+          </w:tcPr>
+          <w:p>
+            <w:pPr>
+              <w:pStyle w:val="BodyText"/>
+              <w:ind w:left="0"/>
+            </w:pPr>
+            <w:r>
+              <w:t>3</w:t>
+            </w:r>
+          </w:p>
+        </w:tc>
+        <w:tc>
+          <w:tcPr>
+            <w:tcW w:w="1987" w:type="dxa"/>
+          </w:tcPr>
+          <w:p>
+            <w:pPr>
+              <w:pStyle w:val="BodyText"/>
+              <w:ind w:left="0"/>
+            </w:pPr>
+            <w:r>
+              <w:t>August 2018</w:t>
+            </w:r>
+          </w:p>
+        </w:tc>
+      </w:tr>
+      <w:tr>
+        <w:tc>
+          <w:tcPr>
+            <w:tcW w:w="6229" w:type="dxa"/>
+          </w:tcPr>
+          <w:p>
+            <w:pPr>
+              <w:pStyle w:val="BodyText"/>
+              <w:ind w:left="0"/>
+            </w:pPr>
+            <w:r>
+              <w:t>Global Score board</w:t>
+            </w:r>
+          </w:p>
+        </w:tc>
+        <w:tc>
+          <w:tcPr>
+            <w:tcW w:w="1276" w:type="dxa"/>
+          </w:tcPr>
+          <w:p>
+            <w:pPr>
+              <w:pStyle w:val="BodyText"/>
+              <w:ind w:left="0"/>
+            </w:pPr>
+            <w:r>
+              <w:t>4</w:t>
+            </w:r>
+          </w:p>
+        </w:tc>
+        <w:tc>
+          <w:tcPr>
+            <w:tcW w:w="1987" w:type="dxa"/>
+          </w:tcPr>
+          <w:p>
+            <w:pPr>
+              <w:pStyle w:val="BodyText"/>
+              <w:ind w:left="0"/>
+            </w:pPr>
+            <w:r>
+              <w:t>September 2018</w:t>
+            </w:r>
+          </w:p>
+        </w:tc>
+      </w:tr>
+      <w:tr>
+        <w:tc>
+          <w:tcPr>
+            <w:tcW w:w="6229" w:type="dxa"/>
+          </w:tcPr>
+          <w:p>
+            <w:pPr>
+              <w:pStyle w:val="BodyText"/>
+              <w:ind w:left="0"/>
+            </w:pPr>
+            <w:r>
               <w:t xml:space="preserve">Question rating system for users </w:t>
             </w:r>
           </w:p>
@@ -2649,7 +3753,95 @@
               <w:ind w:left="0"/>
             </w:pPr>
             <w:r>
-              <w:t>3</w:t>
+              <w:t>4</w:t>
+            </w:r>
+          </w:p>
+        </w:tc>
+        <w:tc>
+          <w:tcPr>
+            <w:tcW w:w="1987" w:type="dxa"/>
+          </w:tcPr>
+          <w:p>
+            <w:pPr>
+              <w:pStyle w:val="BodyText"/>
+              <w:ind w:left="0"/>
+            </w:pPr>
+            <w:r>
+              <w:t>September 2018</w:t>
+            </w:r>
+          </w:p>
+        </w:tc>
+      </w:tr>
+      <w:tr>
+        <w:tc>
+          <w:tcPr>
+            <w:tcW w:w="6229" w:type="dxa"/>
+          </w:tcPr>
+          <w:p>
+            <w:pPr>
+              <w:pStyle w:val="BodyText"/>
+              <w:ind w:left="0"/>
+            </w:pPr>
+            <w:r>
+              <w:t>Login with social media accounts</w:t>
+            </w:r>
+          </w:p>
+        </w:tc>
+        <w:tc>
+          <w:tcPr>
+            <w:tcW w:w="1276" w:type="dxa"/>
+          </w:tcPr>
+          <w:p>
+            <w:pPr>
+              <w:pStyle w:val="BodyText"/>
+              <w:ind w:left="0"/>
+            </w:pPr>
+            <w:r>
+              <w:t>4</w:t>
+            </w:r>
+          </w:p>
+        </w:tc>
+        <w:tc>
+          <w:tcPr>
+            <w:tcW w:w="1987" w:type="dxa"/>
+          </w:tcPr>
+          <w:p>
+            <w:pPr>
+              <w:pStyle w:val="BodyText"/>
+              <w:ind w:left="0"/>
+            </w:pPr>
+            <w:r>
+              <w:t>September 2018</w:t>
+            </w:r>
+          </w:p>
+        </w:tc>
+      </w:tr>
+      <w:tr>
+        <w:tc>
+          <w:tcPr>
+            <w:tcW w:w="6229" w:type="dxa"/>
+          </w:tcPr>
+          <w:p>
+            <w:pPr>
+              <w:pStyle w:val="BodyText"/>
+              <w:ind w:left="0"/>
+            </w:pPr>
+            <w:r>
+              <w:t xml:space="preserve">Push notifications </w:t>
+            </w:r>
+          </w:p>
+        </w:tc>
+        <w:tc>
+          <w:tcPr>
+            <w:tcW w:w="1276" w:type="dxa"/>
+          </w:tcPr>
+          <w:p>
+            <w:pPr>
+              <w:pStyle w:val="BodyText"/>
+              <w:ind w:left="0"/>
+            </w:pPr>
+            <w:r>
+              <w:t>4</w:t>
             </w:r>
           </w:p>
         </w:tc>
@@ -2682,8 +3874,8 @@
       </w:pPr>
     </w:p>
     <w:sectPr>
-      <w:headerReference w:type="default" r:id="rId10"/>
-      <w:footerReference w:type="default" r:id="rId11"/>
+      <w:headerReference w:type="default" r:id="rId15"/>
+      <w:footerReference w:type="default" r:id="rId16"/>
       <w:pgSz w:w="12240" w:h="15840" w:code="1"/>
       <w:pgMar w:top="1440" w:right="1440" w:bottom="1440" w:left="1440" w:header="720" w:footer="720" w:gutter="0"/>
       <w:cols w:space="720"/>
@@ -2694,7 +3886,7 @@
 
 <file path=word/comments.xml><?xml version="1.0" encoding="utf-8"?>
 <w:comments xmlns:wpc="http://schemas.microsoft.com/office/word/2010/wordprocessingCanvas" xmlns:cx="http://schemas.microsoft.com/office/drawing/2014/chartex" xmlns:cx1="http://schemas.microsoft.com/office/drawing/2015/9/8/chartex" xmlns:mc="http://schemas.openxmlformats.org/markup-compatibility/2006" xmlns:o="urn:schemas-microsoft-com:office:office" xmlns:r="http://schemas.openxmlformats.org/officeDocument/2006/relationships" xmlns:m="http://schemas.openxmlformats.org/officeDocument/2006/math" xmlns:v="urn:schemas-microsoft-com:vml" xmlns:wp14="http://schemas.microsoft.com/office/word/2010/wordprocessingDrawing" xmlns:wp="http://schemas.openxmlformats.org/drawingml/2006/wordprocessingDrawing" xmlns:w10="urn:schemas-microsoft-com:office:word" xmlns:w="http://schemas.openxmlformats.org/wordprocessingml/2006/main" xmlns:w14="http://schemas.microsoft.com/office/word/2010/wordml" xmlns:w15="http://schemas.microsoft.com/office/word/2012/wordml" xmlns:w16se="http://schemas.microsoft.com/office/word/2015/wordml/symex" xmlns:wpg="http://schemas.microsoft.com/office/word/2010/wordprocessingGroup" xmlns:wpi="http://schemas.microsoft.com/office/word/2010/wordprocessingInk" xmlns:wne="http://schemas.microsoft.com/office/word/2006/wordml" xmlns:wps="http://schemas.microsoft.com/office/word/2010/wordprocessingShape" mc:Ignorable="w14 w15 w16se wp14">
-  <w:comment w:id="6" w:author="McKeahnie, Collin" w:date="2018-03-27T08:34:00Z" w:initials="MC">
+  <w:comment w:id="13" w:author="McKeahnie, Collin" w:date="2018-03-29T08:43:00Z" w:initials="MC">
     <w:p>
       <w:pPr>
         <w:pStyle w:val="CommentText"/>
@@ -2706,40 +3898,11 @@
         <w:annotationRef/>
       </w:r>
       <w:r>
-        <w:t>(</w:t>
-      </w:r>
-      <w:proofErr w:type="gramStart"/>
-      <w:r>
-        <w:t>personal</w:t>
-      </w:r>
-      <w:proofErr w:type="gramEnd"/>
-      <w:r>
-        <w:t xml:space="preserve"> note, disregard) </w:t>
-      </w:r>
-      <w:r>
-        <w:t xml:space="preserve">Need to add </w:t>
-      </w:r>
-      <w:r>
-        <w:br/>
-        <w:t>“</w:t>
-      </w:r>
-      <w:r>
-        <w:t xml:space="preserve">Who has commissioned the project and what do they do </w:t>
-      </w:r>
-      <w:proofErr w:type="spellStart"/>
-      <w:r>
-        <w:t>ie</w:t>
-      </w:r>
-      <w:proofErr w:type="spellEnd"/>
-      <w:r>
-        <w:t xml:space="preserve"> the business aims?</w:t>
-      </w:r>
-      <w:r>
-        <w:t>”</w:t>
+        <w:t>?? Does this sound right?</w:t>
       </w:r>
     </w:p>
   </w:comment>
-  <w:comment w:id="19" w:author="Charnes Nell" w:date="2018-03-20T10:06:00Z" w:initials="CN">
+  <w:comment w:id="20" w:author="Charnes Nell" w:date="2018-03-20T10:06:00Z" w:initials="CN">
     <w:p>
       <w:pPr>
         <w:pStyle w:val="CommentText"/>
@@ -2755,7 +3918,7 @@
       </w:r>
     </w:p>
   </w:comment>
-  <w:comment w:id="20" w:author="McKeahnie, Collin" w:date="2018-03-26T15:22:00Z" w:initials="MC">
+  <w:comment w:id="21" w:author="McKeahnie, Collin" w:date="2018-03-26T15:22:00Z" w:initials="MC">
     <w:p>
       <w:pPr>
         <w:pStyle w:val="CommentText"/>
@@ -2771,7 +3934,7 @@
       </w:r>
     </w:p>
   </w:comment>
-  <w:comment w:id="34" w:author="Charnes Nell" w:date="2018-03-20T10:06:00Z" w:initials="CN">
+  <w:comment w:id="27" w:author="McKeahnie, Collin" w:date="2018-03-29T08:58:00Z" w:initials="MC">
     <w:p>
       <w:pPr>
         <w:pStyle w:val="CommentText"/>
@@ -2783,16 +3946,11 @@
         <w:annotationRef/>
       </w:r>
       <w:r>
-        <w:t>Maybe state that the task cycle is a minimum of two-week iteration blocks that may or may not change according to tasks</w:t>
-      </w:r>
-    </w:p>
-    <w:p>
-      <w:pPr>
-        <w:pStyle w:val="CommentText"/>
-      </w:pPr>
+        <w:t>Is the server host company really not a stake holder?</w:t>
+      </w:r>
     </w:p>
   </w:comment>
-  <w:comment w:id="35" w:author="McKeahnie, Collin" w:date="2018-03-27T11:57:00Z" w:initials="MC">
+  <w:comment w:id="28" w:author="McKeahnie, Collin" w:date="2018-03-29T09:01:00Z" w:initials="MC">
     <w:p>
       <w:pPr>
         <w:pStyle w:val="CommentText"/>
@@ -2803,14 +3961,12 @@
         </w:rPr>
         <w:annotationRef/>
       </w:r>
-      <w:proofErr w:type="gramStart"/>
-      <w:r>
-        <w:t>done</w:t>
-      </w:r>
-      <w:proofErr w:type="gramEnd"/>
+      <w:r>
+        <w:t>Unity have a small financial interest in us, does that not make them a stake holder?</w:t>
+      </w:r>
     </w:p>
   </w:comment>
-  <w:comment w:id="43" w:author="Charnes Nell" w:date="2018-03-20T10:09:00Z" w:initials="CN">
+  <w:comment w:id="42" w:author="McKeahnie, Collin" w:date="2018-03-29T11:59:00Z" w:initials="MC">
     <w:p>
       <w:pPr>
         <w:pStyle w:val="CommentText"/>
@@ -2822,11 +3978,28 @@
         <w:annotationRef/>
       </w:r>
       <w:r>
-        <w:t>Platform specific?</w:t>
+        <w:t>Not sure if this</w:t>
+      </w:r>
+      <w:r>
+        <w:t xml:space="preserve"> whole section</w:t>
+      </w:r>
+      <w:r>
+        <w:t xml:space="preserve"> is necessary, </w:t>
+      </w:r>
+      <w:r>
+        <w:t xml:space="preserve">it is something I wrote a while ago so more </w:t>
+      </w:r>
+      <w:proofErr w:type="spellStart"/>
+      <w:r>
+        <w:t>then</w:t>
+      </w:r>
+      <w:proofErr w:type="spellEnd"/>
+      <w:r>
+        <w:t xml:space="preserve"> happy to delete it if you don’t think it appropriate</w:t>
       </w:r>
     </w:p>
   </w:comment>
-  <w:comment w:id="44" w:author="McKeahnie, Collin" w:date="2018-03-27T11:57:00Z" w:initials="MC">
+  <w:comment w:id="56" w:author="Charnes Nell" w:date="2018-03-20T10:09:00Z" w:initials="CN">
     <w:p>
       <w:pPr>
         <w:pStyle w:val="CommentText"/>
@@ -2837,73 +4010,12 @@
         </w:rPr>
         <w:annotationRef/>
       </w:r>
-      <w:proofErr w:type="gramStart"/>
-      <w:r>
-        <w:t>done</w:t>
-      </w:r>
-      <w:proofErr w:type="gramEnd"/>
+      <w:r>
+        <w:t>Platform specific?</w:t>
+      </w:r>
     </w:p>
   </w:comment>
-  <w:comment w:id="45" w:author="Charnes Nell" w:date="2018-03-20T10:07:00Z" w:initials="CN">
-    <w:p>
-      <w:pPr>
-        <w:pStyle w:val="CommentText"/>
-      </w:pPr>
-      <w:r>
-        <w:rPr>
-          <w:rStyle w:val="CommentReference"/>
-        </w:rPr>
-        <w:annotationRef/>
-      </w:r>
-      <w:r>
-        <w:t>Outline the need for an online database with the feature of an updateable question list</w:t>
-      </w:r>
-    </w:p>
-  </w:comment>
-  <w:comment w:id="46" w:author="McKeahnie, Collin" w:date="2018-03-27T11:55:00Z" w:initials="MC">
-    <w:p>
-      <w:pPr>
-        <w:pStyle w:val="CommentText"/>
-      </w:pPr>
-      <w:r>
-        <w:rPr>
-          <w:rStyle w:val="CommentReference"/>
-        </w:rPr>
-        <w:annotationRef/>
-      </w:r>
-      <w:r>
-        <w:t>Not sure I understand you here</w:t>
-      </w:r>
-    </w:p>
-    <w:p>
-      <w:pPr>
-        <w:pStyle w:val="CommentText"/>
-      </w:pPr>
-      <w:r>
-        <w:t xml:space="preserve">A need is a problem, in this case updatable question list and the feature is the solution, so </w:t>
-      </w:r>
-      <w:r>
-        <w:t>the database &amp; submit question scene</w:t>
-      </w:r>
-    </w:p>
-  </w:comment>
-  <w:comment w:id="47" w:author="Charnes Nell" w:date="2018-03-20T10:08:00Z" w:initials="CN">
-    <w:p>
-      <w:pPr>
-        <w:pStyle w:val="CommentText"/>
-      </w:pPr>
-      <w:r>
-        <w:rPr>
-          <w:rStyle w:val="CommentReference"/>
-        </w:rPr>
-        <w:annotationRef/>
-      </w:r>
-      <w:r>
-        <w:t>Maybe imply that this is optional to the user</w:t>
-      </w:r>
-    </w:p>
-  </w:comment>
-  <w:comment w:id="48" w:author="McKeahnie, Collin" w:date="2018-03-27T11:49:00Z" w:initials="MC">
+  <w:comment w:id="57" w:author="McKeahnie, Collin" w:date="2018-03-27T11:57:00Z" w:initials="MC">
     <w:p>
       <w:pPr>
         <w:pStyle w:val="CommentText"/>
@@ -2926,17 +4038,14 @@
 
 <file path=word/commentsExtended.xml><?xml version="1.0" encoding="utf-8"?>
 <w15:commentsEx xmlns:wpc="http://schemas.microsoft.com/office/word/2010/wordprocessingCanvas" xmlns:cx="http://schemas.microsoft.com/office/drawing/2014/chartex" xmlns:cx1="http://schemas.microsoft.com/office/drawing/2015/9/8/chartex" xmlns:mc="http://schemas.openxmlformats.org/markup-compatibility/2006" xmlns:o="urn:schemas-microsoft-com:office:office" xmlns:r="http://schemas.openxmlformats.org/officeDocument/2006/relationships" xmlns:m="http://schemas.openxmlformats.org/officeDocument/2006/math" xmlns:v="urn:schemas-microsoft-com:vml" xmlns:wp14="http://schemas.microsoft.com/office/word/2010/wordprocessingDrawing" xmlns:wp="http://schemas.openxmlformats.org/drawingml/2006/wordprocessingDrawing" xmlns:w10="urn:schemas-microsoft-com:office:word" xmlns:w="http://schemas.openxmlformats.org/wordprocessingml/2006/main" xmlns:w14="http://schemas.microsoft.com/office/word/2010/wordml" xmlns:w15="http://schemas.microsoft.com/office/word/2012/wordml" xmlns:w16se="http://schemas.microsoft.com/office/word/2015/wordml/symex" xmlns:wpg="http://schemas.microsoft.com/office/word/2010/wordprocessingGroup" xmlns:wpi="http://schemas.microsoft.com/office/word/2010/wordprocessingInk" xmlns:wne="http://schemas.microsoft.com/office/word/2006/wordml" xmlns:wps="http://schemas.microsoft.com/office/word/2010/wordprocessingShape" mc:Ignorable="w14 w15 w16se wp14">
-  <w15:commentEx w15:paraId="05DD1397" w15:done="0"/>
+  <w15:commentEx w15:paraId="74789C59" w15:done="0"/>
   <w15:commentEx w15:paraId="2B87DF98" w15:done="0"/>
   <w15:commentEx w15:paraId="664EA431" w15:paraIdParent="2B87DF98" w15:done="0"/>
-  <w15:commentEx w15:paraId="51B7B8F9" w15:done="0"/>
-  <w15:commentEx w15:paraId="046C1D26" w15:paraIdParent="51B7B8F9" w15:done="0"/>
+  <w15:commentEx w15:paraId="5B320AAF" w15:done="0"/>
+  <w15:commentEx w15:paraId="4A3E7382" w15:done="0"/>
+  <w15:commentEx w15:paraId="612E3D89" w15:done="0"/>
   <w15:commentEx w15:paraId="2F29265A" w15:done="0"/>
   <w15:commentEx w15:paraId="34A1CAFF" w15:paraIdParent="2F29265A" w15:done="0"/>
-  <w15:commentEx w15:paraId="18505F52" w15:done="0"/>
-  <w15:commentEx w15:paraId="387BB40A" w15:paraIdParent="18505F52" w15:done="0"/>
-  <w15:commentEx w15:paraId="53228329" w15:done="0"/>
-  <w15:commentEx w15:paraId="77A321B3" w15:paraIdParent="53228329" w15:done="0"/>
 </w15:commentsEx>
 </file>
 
@@ -3040,11 +4149,21 @@
           <w:r>
             <w:sym w:font="Symbol" w:char="F0D3"/>
           </w:r>
-          <w:fldSimple w:instr=" DOCPROPERTY &quot;Company&quot;  \* MERGEFORMAT ">
-            <w:r>
-              <w:t>&lt;Company Name&gt;</w:t>
-            </w:r>
-          </w:fldSimple>
+          <w:r>
+            <w:fldChar w:fldCharType="begin"/>
+          </w:r>
+          <w:r>
+            <w:instrText xml:space="preserve"> DOCPROPERTY "Company"  \* MERGEFORMAT </w:instrText>
+          </w:r>
+          <w:r>
+            <w:fldChar w:fldCharType="separate"/>
+          </w:r>
+          <w:r>
+            <w:t>&lt;Company Name&gt;</w:t>
+          </w:r>
+          <w:r>
+            <w:fldChar w:fldCharType="end"/>
+          </w:r>
           <w:r>
             <w:t xml:space="preserve">, </w:t>
           </w:r>
@@ -3108,7 +4227,7 @@
               <w:rStyle w:val="PageNumber"/>
               <w:noProof/>
             </w:rPr>
-            <w:t>1</w:t>
+            <w:t>10</w:t>
           </w:r>
           <w:r>
             <w:rPr>
@@ -3211,11 +4330,21 @@
           <w:tcW w:w="6379" w:type="dxa"/>
         </w:tcPr>
         <w:p>
-          <w:fldSimple w:instr=" TITLE  \* MERGEFORMAT ">
-            <w:r>
-              <w:t>Vision</w:t>
-            </w:r>
-          </w:fldSimple>
+          <w:r>
+            <w:fldChar w:fldCharType="begin"/>
+          </w:r>
+          <w:r>
+            <w:instrText xml:space="preserve"> TITLE  \* MERGEFORMAT </w:instrText>
+          </w:r>
+          <w:r>
+            <w:fldChar w:fldCharType="separate"/>
+          </w:r>
+          <w:r>
+            <w:t>Vision</w:t>
+          </w:r>
+          <w:r>
+            <w:fldChar w:fldCharType="end"/>
+          </w:r>
         </w:p>
       </w:tc>
       <w:tc>
@@ -3243,7 +4372,7 @@
   <w:abstractNum w:abstractNumId="0" w15:restartNumberingAfterBreak="0">
     <w:nsid w:val="FFFFFFFB"/>
     <w:multiLevelType w:val="multilevel"/>
-    <w:tmpl w:val="FFFFFFFF"/>
+    <w:tmpl w:val="FE4EAA80"/>
     <w:lvl w:ilvl="0">
       <w:start w:val="1"/>
       <w:numFmt w:val="decimal"/>
@@ -3807,6 +4936,119 @@
     </w:lvl>
   </w:abstractNum>
   <w:abstractNum w:abstractNumId="20" w15:restartNumberingAfterBreak="0">
+    <w:nsid w:val="55E1510F"/>
+    <w:multiLevelType w:val="hybridMultilevel"/>
+    <w:tmpl w:val="00681322"/>
+    <w:lvl w:ilvl="0" w:tplc="0C090001">
+      <w:start w:val="1"/>
+      <w:numFmt w:val="bullet"/>
+      <w:lvlText w:val=""/>
+      <w:lvlJc w:val="left"/>
+      <w:pPr>
+        <w:ind w:left="720" w:hanging="360"/>
+      </w:pPr>
+      <w:rPr>
+        <w:rFonts w:ascii="Symbol" w:hAnsi="Symbol" w:hint="default"/>
+      </w:rPr>
+    </w:lvl>
+    <w:lvl w:ilvl="1" w:tplc="0C090003">
+      <w:start w:val="1"/>
+      <w:numFmt w:val="bullet"/>
+      <w:lvlText w:val="o"/>
+      <w:lvlJc w:val="left"/>
+      <w:pPr>
+        <w:ind w:left="1440" w:hanging="360"/>
+      </w:pPr>
+      <w:rPr>
+        <w:rFonts w:ascii="Courier New" w:hAnsi="Courier New" w:cs="Courier New" w:hint="default"/>
+      </w:rPr>
+    </w:lvl>
+    <w:lvl w:ilvl="2" w:tplc="0C090005" w:tentative="1">
+      <w:start w:val="1"/>
+      <w:numFmt w:val="bullet"/>
+      <w:lvlText w:val=""/>
+      <w:lvlJc w:val="left"/>
+      <w:pPr>
+        <w:ind w:left="2160" w:hanging="360"/>
+      </w:pPr>
+      <w:rPr>
+        <w:rFonts w:ascii="Wingdings" w:hAnsi="Wingdings" w:hint="default"/>
+      </w:rPr>
+    </w:lvl>
+    <w:lvl w:ilvl="3" w:tplc="0C090001" w:tentative="1">
+      <w:start w:val="1"/>
+      <w:numFmt w:val="bullet"/>
+      <w:lvlText w:val=""/>
+      <w:lvlJc w:val="left"/>
+      <w:pPr>
+        <w:ind w:left="2880" w:hanging="360"/>
+      </w:pPr>
+      <w:rPr>
+        <w:rFonts w:ascii="Symbol" w:hAnsi="Symbol" w:hint="default"/>
+      </w:rPr>
+    </w:lvl>
+    <w:lvl w:ilvl="4" w:tplc="0C090003" w:tentative="1">
+      <w:start w:val="1"/>
+      <w:numFmt w:val="bullet"/>
+      <w:lvlText w:val="o"/>
+      <w:lvlJc w:val="left"/>
+      <w:pPr>
+        <w:ind w:left="3600" w:hanging="360"/>
+      </w:pPr>
+      <w:rPr>
+        <w:rFonts w:ascii="Courier New" w:hAnsi="Courier New" w:cs="Courier New" w:hint="default"/>
+      </w:rPr>
+    </w:lvl>
+    <w:lvl w:ilvl="5" w:tplc="0C090005" w:tentative="1">
+      <w:start w:val="1"/>
+      <w:numFmt w:val="bullet"/>
+      <w:lvlText w:val=""/>
+      <w:lvlJc w:val="left"/>
+      <w:pPr>
+        <w:ind w:left="4320" w:hanging="360"/>
+      </w:pPr>
+      <w:rPr>
+        <w:rFonts w:ascii="Wingdings" w:hAnsi="Wingdings" w:hint="default"/>
+      </w:rPr>
+    </w:lvl>
+    <w:lvl w:ilvl="6" w:tplc="0C090001" w:tentative="1">
+      <w:start w:val="1"/>
+      <w:numFmt w:val="bullet"/>
+      <w:lvlText w:val=""/>
+      <w:lvlJc w:val="left"/>
+      <w:pPr>
+        <w:ind w:left="5040" w:hanging="360"/>
+      </w:pPr>
+      <w:rPr>
+        <w:rFonts w:ascii="Symbol" w:hAnsi="Symbol" w:hint="default"/>
+      </w:rPr>
+    </w:lvl>
+    <w:lvl w:ilvl="7" w:tplc="0C090003" w:tentative="1">
+      <w:start w:val="1"/>
+      <w:numFmt w:val="bullet"/>
+      <w:lvlText w:val="o"/>
+      <w:lvlJc w:val="left"/>
+      <w:pPr>
+        <w:ind w:left="5760" w:hanging="360"/>
+      </w:pPr>
+      <w:rPr>
+        <w:rFonts w:ascii="Courier New" w:hAnsi="Courier New" w:cs="Courier New" w:hint="default"/>
+      </w:rPr>
+    </w:lvl>
+    <w:lvl w:ilvl="8" w:tplc="0C090005" w:tentative="1">
+      <w:start w:val="1"/>
+      <w:numFmt w:val="bullet"/>
+      <w:lvlText w:val=""/>
+      <w:lvlJc w:val="left"/>
+      <w:pPr>
+        <w:ind w:left="6480" w:hanging="360"/>
+      </w:pPr>
+      <w:rPr>
+        <w:rFonts w:ascii="Wingdings" w:hAnsi="Wingdings" w:hint="default"/>
+      </w:rPr>
+    </w:lvl>
+  </w:abstractNum>
+  <w:abstractNum w:abstractNumId="21" w15:restartNumberingAfterBreak="0">
     <w:nsid w:val="59F314B7"/>
     <w:multiLevelType w:val="singleLevel"/>
     <w:tmpl w:val="04090001"/>
@@ -3826,7 +5068,7 @@
       </w:rPr>
     </w:lvl>
   </w:abstractNum>
-  <w:abstractNum w:abstractNumId="21" w15:restartNumberingAfterBreak="0">
+  <w:abstractNum w:abstractNumId="22" w15:restartNumberingAfterBreak="0">
     <w:nsid w:val="647235F1"/>
     <w:multiLevelType w:val="singleLevel"/>
     <w:tmpl w:val="04090001"/>
@@ -3846,7 +5088,7 @@
       </w:rPr>
     </w:lvl>
   </w:abstractNum>
-  <w:abstractNum w:abstractNumId="22" w15:restartNumberingAfterBreak="0">
+  <w:abstractNum w:abstractNumId="23" w15:restartNumberingAfterBreak="0">
     <w:nsid w:val="6D2F7D46"/>
     <w:multiLevelType w:val="singleLevel"/>
     <w:tmpl w:val="04090001"/>
@@ -3866,7 +5108,7 @@
       </w:rPr>
     </w:lvl>
   </w:abstractNum>
-  <w:abstractNum w:abstractNumId="23" w15:restartNumberingAfterBreak="0">
+  <w:abstractNum w:abstractNumId="24" w15:restartNumberingAfterBreak="0">
     <w:nsid w:val="71F21F2A"/>
     <w:multiLevelType w:val="singleLevel"/>
     <w:tmpl w:val="04090001"/>
@@ -3886,7 +5128,7 @@
       </w:rPr>
     </w:lvl>
   </w:abstractNum>
-  <w:abstractNum w:abstractNumId="24" w15:restartNumberingAfterBreak="0">
+  <w:abstractNum w:abstractNumId="25" w15:restartNumberingAfterBreak="0">
     <w:nsid w:val="743601FB"/>
     <w:multiLevelType w:val="singleLevel"/>
     <w:tmpl w:val="04090001"/>
@@ -3906,7 +5148,7 @@
       </w:rPr>
     </w:lvl>
   </w:abstractNum>
-  <w:abstractNum w:abstractNumId="25" w15:restartNumberingAfterBreak="0">
+  <w:abstractNum w:abstractNumId="26" w15:restartNumberingAfterBreak="0">
     <w:nsid w:val="756150CA"/>
     <w:multiLevelType w:val="singleLevel"/>
     <w:tmpl w:val="04090001"/>
@@ -3926,7 +5168,7 @@
       </w:rPr>
     </w:lvl>
   </w:abstractNum>
-  <w:abstractNum w:abstractNumId="26" w15:restartNumberingAfterBreak="0">
+  <w:abstractNum w:abstractNumId="27" w15:restartNumberingAfterBreak="0">
     <w:nsid w:val="7BE434D7"/>
     <w:multiLevelType w:val="singleLevel"/>
     <w:tmpl w:val="04090001"/>
@@ -3946,7 +5188,7 @@
       </w:rPr>
     </w:lvl>
   </w:abstractNum>
-  <w:abstractNum w:abstractNumId="27" w15:restartNumberingAfterBreak="0">
+  <w:abstractNum w:abstractNumId="28" w15:restartNumberingAfterBreak="0">
     <w:nsid w:val="7C9362FF"/>
     <w:multiLevelType w:val="hybridMultilevel"/>
     <w:tmpl w:val="23B07F92"/>
@@ -4114,7 +5356,7 @@
     <w:abstractNumId w:val="13"/>
   </w:num>
   <w:num w:numId="5">
-    <w:abstractNumId w:val="26"/>
+    <w:abstractNumId w:val="27"/>
   </w:num>
   <w:num w:numId="6">
     <w:abstractNumId w:val="19"/>
@@ -4143,7 +5385,7 @@
     <w:abstractNumId w:val="2"/>
   </w:num>
   <w:num w:numId="10">
-    <w:abstractNumId w:val="25"/>
+    <w:abstractNumId w:val="26"/>
   </w:num>
   <w:num w:numId="11">
     <w:abstractNumId w:val="4"/>
@@ -4155,7 +5397,7 @@
     <w:abstractNumId w:val="12"/>
   </w:num>
   <w:num w:numId="14">
-    <w:abstractNumId w:val="24"/>
+    <w:abstractNumId w:val="25"/>
   </w:num>
   <w:num w:numId="15">
     <w:abstractNumId w:val="11"/>
@@ -4164,7 +5406,7 @@
     <w:abstractNumId w:val="5"/>
   </w:num>
   <w:num w:numId="17">
-    <w:abstractNumId w:val="23"/>
+    <w:abstractNumId w:val="24"/>
   </w:num>
   <w:num w:numId="18">
     <w:abstractNumId w:val="17"/>
@@ -4179,7 +5421,7 @@
     <w:abstractNumId w:val="10"/>
   </w:num>
   <w:num w:numId="22">
-    <w:abstractNumId w:val="22"/>
+    <w:abstractNumId w:val="23"/>
   </w:num>
   <w:num w:numId="23">
     <w:abstractNumId w:val="9"/>
@@ -4191,16 +5433,19 @@
     <w:abstractNumId w:val="7"/>
   </w:num>
   <w:num w:numId="26">
-    <w:abstractNumId w:val="20"/>
+    <w:abstractNumId w:val="21"/>
   </w:num>
   <w:num w:numId="27">
-    <w:abstractNumId w:val="21"/>
+    <w:abstractNumId w:val="22"/>
   </w:num>
   <w:num w:numId="28">
-    <w:abstractNumId w:val="27"/>
+    <w:abstractNumId w:val="28"/>
   </w:num>
   <w:num w:numId="29">
     <w:abstractNumId w:val="15"/>
+  </w:num>
+  <w:num w:numId="30">
+    <w:abstractNumId w:val="20"/>
   </w:num>
 </w:numbering>
 </file>
@@ -4639,7 +5884,7 @@
     <w:next w:val="Normal"/>
     <w:link w:val="Heading2Char"/>
     <w:qFormat/>
-    <w:rsid w:val="00481D3A"/>
+    <w:rsid w:val="00F9051A"/>
     <w:pPr>
       <w:numPr>
         <w:ilvl w:val="1"/>
@@ -4656,11 +5901,12 @@
     <w:next w:val="Normal"/>
     <w:link w:val="Heading3Char"/>
     <w:qFormat/>
-    <w:rsid w:val="00481D3A"/>
+    <w:rsid w:val="00F9051A"/>
     <w:pPr>
       <w:numPr>
         <w:ilvl w:val="2"/>
       </w:numPr>
+      <w:ind w:left="1440"/>
       <w:outlineLvl w:val="2"/>
     </w:pPr>
     <w:rPr>
@@ -4674,10 +5920,12 @@
     <w:basedOn w:val="Heading1"/>
     <w:next w:val="Normal"/>
     <w:qFormat/>
+    <w:rsid w:val="00F9051A"/>
     <w:pPr>
       <w:numPr>
         <w:ilvl w:val="3"/>
       </w:numPr>
+      <w:ind w:left="1440"/>
       <w:outlineLvl w:val="3"/>
     </w:pPr>
     <w:rPr>
@@ -4690,18 +5938,17 @@
     <w:basedOn w:val="Normal"/>
     <w:next w:val="Normal"/>
     <w:qFormat/>
-    <w:rsid w:val="00481D3A"/>
+    <w:rsid w:val="00F9051A"/>
     <w:pPr>
       <w:numPr>
         <w:ilvl w:val="4"/>
         <w:numId w:val="1"/>
       </w:numPr>
       <w:spacing w:before="240" w:after="60"/>
-      <w:ind w:left="2880"/>
+      <w:ind w:left="1440"/>
       <w:outlineLvl w:val="4"/>
     </w:pPr>
     <w:rPr>
-      <w:color w:val="0070C0"/>
       <w:sz w:val="22"/>
     </w:rPr>
   </w:style>
@@ -4780,6 +6027,7 @@
   <w:style w:type="character" w:default="1" w:styleId="DefaultParagraphFont">
     <w:name w:val="Default Paragraph Font"/>
     <w:uiPriority w:val="1"/>
+    <w:semiHidden/>
     <w:unhideWhenUsed/>
   </w:style>
   <w:style w:type="table" w:default="1" w:styleId="TableNormal">
@@ -5299,7 +6547,7 @@
     <w:name w:val="Heading 2 Char"/>
     <w:basedOn w:val="DefaultParagraphFont"/>
     <w:link w:val="Heading2"/>
-    <w:rsid w:val="00481D3A"/>
+    <w:rsid w:val="00F9051A"/>
     <w:rPr>
       <w:rFonts w:ascii="Arial" w:hAnsi="Arial"/>
       <w:b/>
@@ -5311,7 +6559,7 @@
     <w:name w:val="Heading 3 Char"/>
     <w:basedOn w:val="DefaultParagraphFont"/>
     <w:link w:val="Heading3"/>
-    <w:rsid w:val="00481D3A"/>
+    <w:rsid w:val="00F9051A"/>
     <w:rPr>
       <w:rFonts w:ascii="Arial" w:hAnsi="Arial"/>
       <w:i/>
@@ -5588,7 +6836,7 @@
 </file>
 
 <file path=customXml/itemProps1.xml><?xml version="1.0" encoding="utf-8"?>
-<ds:datastoreItem xmlns:ds="http://schemas.openxmlformats.org/officeDocument/2006/customXml" ds:itemID="{B8413632-7714-4EDC-9A1E-A0EFBE48EF9E}">
+<ds:datastoreItem xmlns:ds="http://schemas.openxmlformats.org/officeDocument/2006/customXml" ds:itemID="{C1B701C3-5CFB-4F56-947C-B88BE6B900D0}">
   <ds:schemaRefs>
     <ds:schemaRef ds:uri="http://schemas.openxmlformats.org/officeDocument/2006/bibliography"/>
   </ds:schemaRefs>

</xml_diff>

<commit_message>
Final changes + deleted comments
</commit_message>
<xml_diff>
--- a/Documentation/Vision Draft.docx
+++ b/Documentation/Vision Draft.docx
@@ -14,11 +14,21 @@
       <w:pPr>
         <w:pStyle w:val="Title"/>
       </w:pPr>
-      <w:fldSimple w:instr=" TITLE  \* MERGEFORMAT ">
-        <w:r>
-          <w:t>Vision</w:t>
-        </w:r>
-      </w:fldSimple>
+      <w:r>
+        <w:fldChar w:fldCharType="begin"/>
+      </w:r>
+      <w:r>
+        <w:instrText xml:space="preserve"> TITLE  \* MERGEFORMAT </w:instrText>
+      </w:r>
+      <w:r>
+        <w:fldChar w:fldCharType="separate"/>
+      </w:r>
+      <w:r>
+        <w:t>Vision</w:t>
+      </w:r>
+      <w:r>
+        <w:fldChar w:fldCharType="end"/>
+      </w:r>
     </w:p>
     <w:p>
       <w:pPr>
@@ -39,83 +49,22 @@
       <w:bookmarkEnd w:id="3"/>
     </w:p>
     <w:p>
-      <w:commentRangeStart w:id="6"/>
-      <w:r>
-        <w:t xml:space="preserve">The </w:t>
-      </w:r>
-      <w:commentRangeStart w:id="7"/>
-      <w:r>
-        <w:t xml:space="preserve">client </w:t>
-      </w:r>
-      <w:commentRangeEnd w:id="7"/>
-      <w:r>
-        <w:rPr>
-          <w:rStyle w:val="CommentReference"/>
-        </w:rPr>
-        <w:commentReference w:id="7"/>
-      </w:r>
-      <w:r>
-        <w:t>have identified an existing need in the market for a multiplayer mobile based quiz game. The client believes the current applications does not adequately meet the market needs and have engaged the Let’s Quiz development team to design a better application.</w:t>
-      </w:r>
-    </w:p>
-    <w:p>
-      <w:r>
-        <w:t xml:space="preserve">Let’s Quiz is </w:t>
-      </w:r>
-      <w:r>
-        <w:t xml:space="preserve">designed to be </w:t>
-      </w:r>
-      <w:r>
-        <w:t xml:space="preserve">an online mobile game where players can verse one another in a multiple-choice </w:t>
-      </w:r>
-      <w:r>
-        <w:t xml:space="preserve">trivia </w:t>
-      </w:r>
-      <w:r>
-        <w:t>quiz</w:t>
-      </w:r>
-      <w:r>
-        <w:t>, player involvement is encouraged further with question submission and player polling of questions.</w:t>
+      <w:bookmarkStart w:id="6" w:name="_Toc508278035"/>
+      <w:r>
+        <w:t xml:space="preserve">The client has identified an existing need in the market for an online multiplayer mobile quiz game. The client believes the current applications available do not adequately meet the market needs and have engaged the Let’s Quiz development team to produce a better application. As a result, the development team is proposing Let’s Quiz, an online mobile game where players can verse one another in a multiple-choice trivia quiz, player involvement is encouraged further with question submission and player polling of questions. </w:t>
+      </w:r>
+    </w:p>
+    <w:p>
+      <w:r>
+        <w:t>The proposed product differs from its competitors by allowing users to participate in a quiz game made up of three rounds, in each round the user will play their turn and then the app will notify their opponent to take their turn. The client has commissioned the development team to design Let’s Quiz as outlined below, it is their intention that they will have a fully completed application before the end of the year.</w:t>
       </w:r>
       <w:r>
         <w:t xml:space="preserve"> </w:t>
       </w:r>
-    </w:p>
-    <w:p>
-      <w:r>
-        <w:t xml:space="preserve">The app will allow users to participate in a quiz game made up of three rounds, in each round the user will play their turn and then the app will notify their opponent to take their turn. </w:t>
-      </w:r>
-    </w:p>
-    <w:p>
-      <w:r>
-        <w:t>The client has commissioned the development team</w:t>
-      </w:r>
-      <w:r>
-        <w:t xml:space="preserve"> to design</w:t>
-      </w:r>
-      <w:r>
-        <w:t xml:space="preserve"> Let’s Quiz as outlined below</w:t>
-      </w:r>
-      <w:r>
-        <w:t xml:space="preserve">, it is their intention that we will have a fully completed application before the end of the year. </w:t>
-      </w:r>
-      <w:commentRangeEnd w:id="6"/>
-      <w:r>
-        <w:rPr>
-          <w:rStyle w:val="CommentReference"/>
-        </w:rPr>
-        <w:commentReference w:id="6"/>
-      </w:r>
-    </w:p>
-    <w:p>
-      <w:pPr>
-        <w:pStyle w:val="Heading2"/>
-      </w:pPr>
-      <w:bookmarkStart w:id="8" w:name="_Toc508278035"/>
       <w:r>
         <w:t>Who has a use for this app?</w:t>
       </w:r>
-      <w:bookmarkEnd w:id="8"/>
+      <w:bookmarkEnd w:id="6"/>
     </w:p>
     <w:p>
       <w:r>
@@ -127,35 +76,35 @@
       <w:pPr>
         <w:pStyle w:val="Heading1"/>
       </w:pPr>
-      <w:bookmarkStart w:id="9" w:name="_Toc512930906"/>
-      <w:bookmarkStart w:id="10" w:name="_Toc20715755"/>
+      <w:bookmarkStart w:id="7" w:name="_Toc512930906"/>
+      <w:bookmarkStart w:id="8" w:name="_Toc20715755"/>
       <w:r>
         <w:t>Positioning</w:t>
       </w:r>
       <w:bookmarkEnd w:id="4"/>
       <w:bookmarkEnd w:id="5"/>
+      <w:bookmarkEnd w:id="7"/>
+      <w:bookmarkEnd w:id="8"/>
+    </w:p>
+    <w:p/>
+    <w:p>
+      <w:pPr>
+        <w:pStyle w:val="Heading2"/>
+      </w:pPr>
+      <w:bookmarkStart w:id="9" w:name="_Toc436203379"/>
+      <w:bookmarkStart w:id="10" w:name="_Toc452813579"/>
+      <w:bookmarkStart w:id="11" w:name="_Toc512930907"/>
+      <w:bookmarkStart w:id="12" w:name="_Toc20715756"/>
+      <w:r>
+        <w:t>Goal</w:t>
+      </w:r>
+      <w:r>
+        <w:t xml:space="preserve"> Statement</w:t>
+      </w:r>
       <w:bookmarkEnd w:id="9"/>
       <w:bookmarkEnd w:id="10"/>
-    </w:p>
-    <w:p/>
-    <w:p>
-      <w:pPr>
-        <w:pStyle w:val="Heading2"/>
-      </w:pPr>
-      <w:bookmarkStart w:id="11" w:name="_Toc436203379"/>
-      <w:bookmarkStart w:id="12" w:name="_Toc452813579"/>
-      <w:bookmarkStart w:id="13" w:name="_Toc512930907"/>
-      <w:bookmarkStart w:id="14" w:name="_Toc20715756"/>
-      <w:r>
-        <w:t>Goal</w:t>
-      </w:r>
-      <w:r>
-        <w:t xml:space="preserve"> Statement</w:t>
-      </w:r>
       <w:bookmarkEnd w:id="11"/>
       <w:bookmarkEnd w:id="12"/>
-      <w:bookmarkEnd w:id="13"/>
-      <w:bookmarkEnd w:id="14"/>
     </w:p>
     <w:p>
       <w:pPr>
@@ -257,27 +206,11 @@
             </w:tcBorders>
           </w:tcPr>
           <w:p>
-            <w:commentRangeStart w:id="15"/>
-            <w:commentRangeStart w:id="16"/>
             <w:r>
               <w:t>The</w:t>
             </w:r>
             <w:r>
               <w:t xml:space="preserve"> client</w:t>
-            </w:r>
-            <w:commentRangeEnd w:id="15"/>
-            <w:r>
-              <w:rPr>
-                <w:rStyle w:val="CommentReference"/>
-              </w:rPr>
-              <w:commentReference w:id="15"/>
-            </w:r>
-            <w:commentRangeEnd w:id="16"/>
-            <w:r>
-              <w:rPr>
-                <w:rStyle w:val="CommentReference"/>
-              </w:rPr>
-              <w:commentReference w:id="16"/>
             </w:r>
           </w:p>
         </w:tc>
@@ -373,21 +306,21 @@
       <w:pPr>
         <w:pStyle w:val="Heading2"/>
       </w:pPr>
-      <w:bookmarkStart w:id="17" w:name="_Toc425054392"/>
-      <w:bookmarkStart w:id="18" w:name="_Toc422186485"/>
-      <w:bookmarkStart w:id="19" w:name="_Toc436203380"/>
-      <w:bookmarkStart w:id="20" w:name="_Toc452813580"/>
-      <w:bookmarkStart w:id="21" w:name="_Toc512930908"/>
-      <w:bookmarkStart w:id="22" w:name="_Toc20715757"/>
+      <w:bookmarkStart w:id="13" w:name="_Toc425054392"/>
+      <w:bookmarkStart w:id="14" w:name="_Toc422186485"/>
+      <w:bookmarkStart w:id="15" w:name="_Toc436203380"/>
+      <w:bookmarkStart w:id="16" w:name="_Toc452813580"/>
+      <w:bookmarkStart w:id="17" w:name="_Toc512930908"/>
+      <w:bookmarkStart w:id="18" w:name="_Toc20715757"/>
       <w:r>
         <w:t>Product Position Statement</w:t>
       </w:r>
+      <w:bookmarkEnd w:id="13"/>
+      <w:bookmarkEnd w:id="14"/>
+      <w:bookmarkEnd w:id="15"/>
+      <w:bookmarkEnd w:id="16"/>
       <w:bookmarkEnd w:id="17"/>
       <w:bookmarkEnd w:id="18"/>
-      <w:bookmarkEnd w:id="19"/>
-      <w:bookmarkEnd w:id="20"/>
-      <w:bookmarkEnd w:id="21"/>
-      <w:bookmarkEnd w:id="22"/>
     </w:p>
     <w:p>
       <w:r>
@@ -441,35 +374,8 @@
             <w:r>
               <w:t>Noncommercial</w:t>
             </w:r>
-            <w:commentRangeStart w:id="23"/>
-            <w:commentRangeStart w:id="24"/>
-            <w:commentRangeStart w:id="25"/>
-            <w:r>
-              <w:t xml:space="preserve"> </w:t>
-            </w:r>
-            <w:commentRangeEnd w:id="23"/>
-            <w:r>
-              <w:rPr>
-                <w:rStyle w:val="CommentReference"/>
-              </w:rPr>
-              <w:commentReference w:id="23"/>
-            </w:r>
-            <w:commentRangeEnd w:id="24"/>
-            <w:r>
-              <w:rPr>
-                <w:rStyle w:val="CommentReference"/>
-              </w:rPr>
-              <w:commentReference w:id="24"/>
-            </w:r>
-            <w:commentRangeEnd w:id="25"/>
-            <w:r>
-              <w:rPr>
-                <w:rStyle w:val="CommentReference"/>
-              </w:rPr>
-              <w:commentReference w:id="25"/>
-            </w:r>
-            <w:r>
-              <w:t>mobile phone users</w:t>
+            <w:r>
+              <w:t xml:space="preserve"> mobile phone users</w:t>
             </w:r>
             <w:r>
               <w:t xml:space="preserve"> </w:t>
@@ -693,11 +599,11 @@
         </w:numPr>
         <w:ind w:left="720"/>
       </w:pPr>
-      <w:bookmarkStart w:id="26" w:name="_Toc447960005"/>
-      <w:bookmarkStart w:id="27" w:name="_Toc452813581"/>
-      <w:bookmarkStart w:id="28" w:name="_Toc512930909"/>
-      <w:bookmarkStart w:id="29" w:name="_Toc20715758"/>
-      <w:bookmarkStart w:id="30" w:name="_Toc436203381"/>
+      <w:bookmarkStart w:id="19" w:name="_Toc447960005"/>
+      <w:bookmarkStart w:id="20" w:name="_Toc452813581"/>
+      <w:bookmarkStart w:id="21" w:name="_Toc512930909"/>
+      <w:bookmarkStart w:id="22" w:name="_Toc20715758"/>
+      <w:bookmarkStart w:id="23" w:name="_Toc436203381"/>
     </w:p>
     <w:p>
       <w:pPr>
@@ -721,10 +627,10 @@
         <w:lastRenderedPageBreak/>
         <w:t>Stakeholder Descriptions</w:t>
       </w:r>
-      <w:bookmarkEnd w:id="26"/>
-      <w:bookmarkEnd w:id="27"/>
-      <w:bookmarkEnd w:id="28"/>
-      <w:bookmarkEnd w:id="29"/>
+      <w:bookmarkEnd w:id="19"/>
+      <w:bookmarkEnd w:id="20"/>
+      <w:bookmarkEnd w:id="21"/>
+      <w:bookmarkEnd w:id="22"/>
     </w:p>
     <w:p>
       <w:pPr>
@@ -991,26 +897,8 @@
             <w:vAlign w:val="center"/>
           </w:tcPr>
           <w:p>
-            <w:commentRangeStart w:id="31"/>
-            <w:commentRangeStart w:id="32"/>
-            <w:proofErr w:type="spellStart"/>
-            <w:r>
-              <w:t>Hostinger</w:t>
-            </w:r>
-            <w:commentRangeEnd w:id="31"/>
-            <w:proofErr w:type="spellEnd"/>
-            <w:r>
-              <w:rPr>
-                <w:rStyle w:val="CommentReference"/>
-              </w:rPr>
-              <w:commentReference w:id="31"/>
-            </w:r>
-            <w:commentRangeEnd w:id="32"/>
-            <w:r>
-              <w:rPr>
-                <w:rStyle w:val="CommentReference"/>
-              </w:rPr>
-              <w:commentReference w:id="32"/>
+            <w:r>
+              <w:t>The Client</w:t>
             </w:r>
           </w:p>
         </w:tc>
@@ -1021,44 +909,7 @@
           </w:tcPr>
           <w:p>
             <w:r>
-              <w:t>User devices need to be able to access the Let’s Quiz server</w:t>
-            </w:r>
-            <w:r>
-              <w:t xml:space="preserve">, </w:t>
-            </w:r>
-            <w:r>
-              <w:t xml:space="preserve">which is hosted by </w:t>
-            </w:r>
-            <w:proofErr w:type="spellStart"/>
-            <w:r>
-              <w:t>Hostinge</w:t>
-            </w:r>
-            <w:r>
-              <w:t>r</w:t>
-            </w:r>
-            <w:proofErr w:type="spellEnd"/>
-            <w:r>
-              <w:t xml:space="preserve"> </w:t>
-            </w:r>
-            <w:r>
-              <w:t xml:space="preserve">to view and update information stored there. </w:t>
-            </w:r>
-          </w:p>
-          <w:p>
-            <w:r>
-              <w:t>The sever contains</w:t>
-            </w:r>
-            <w:r>
-              <w:t xml:space="preserve"> user information, ongoing game data and</w:t>
-            </w:r>
-            <w:r>
-              <w:t xml:space="preserve"> </w:t>
-            </w:r>
-            <w:r>
-              <w:t>the global score board</w:t>
-            </w:r>
-            <w:r>
-              <w:t>.</w:t>
+              <w:t>The Client has engaged the Let’s Quiz Development Team to complete the project as outlined</w:t>
             </w:r>
           </w:p>
         </w:tc>
@@ -1069,49 +920,7 @@
           </w:tcPr>
           <w:p>
             <w:r>
-              <w:t>The server needs to be able to store and maintain several SQL tables,</w:t>
-            </w:r>
-            <w:r>
-              <w:t xml:space="preserve"> as well as</w:t>
-            </w:r>
-            <w:r>
-              <w:t xml:space="preserve"> receive and execute PHP scripts</w:t>
-            </w:r>
-            <w:r>
-              <w:t>.</w:t>
-            </w:r>
-          </w:p>
-          <w:p>
-            <w:r>
-              <w:t xml:space="preserve">The server must also be </w:t>
-            </w:r>
-            <w:r>
-              <w:t>available</w:t>
-            </w:r>
-            <w:r>
-              <w:t xml:space="preserve"> to users, </w:t>
-            </w:r>
-            <w:r>
-              <w:t>which</w:t>
-            </w:r>
-            <w:r>
-              <w:t xml:space="preserve"> m</w:t>
-            </w:r>
-            <w:r>
-              <w:t>eans it must have reliable up time and be a trusted location</w:t>
-            </w:r>
-            <w:r>
-              <w:t>.</w:t>
-            </w:r>
-          </w:p>
-          <w:p>
-            <w:r>
-              <w:t>It is also the responsibility of the server hosting provider to offer some level of technical support to assist the Let’s Quiz development team should they need it.</w:t>
-            </w:r>
-          </w:p>
-          <w:p>
-            <w:r>
-              <w:t>It is also their responsibility to be able to handle the traffic from the Let’s Quiz customer base.</w:t>
+              <w:t xml:space="preserve">To agree to the initial project outline, maintain oversight of the project and communicate any alterations or requirements the project may develop as the design is carried out. </w:t>
             </w:r>
           </w:p>
         </w:tc>
@@ -1124,7 +933,7 @@
           </w:tcPr>
           <w:p>
             <w:r>
-              <w:t>The Client</w:t>
+              <w:t>Unity 3d</w:t>
             </w:r>
           </w:p>
         </w:tc>
@@ -1135,7 +944,7 @@
           </w:tcPr>
           <w:p>
             <w:r>
-              <w:t>The Client has engaged the Let’s Quiz Development Team to complete the project as outlined</w:t>
+              <w:t>Unity 3D is the development platform the design team has elected to use. If Let’s Quiz makes over $100 000 USD per year Unity begins to take a percentage of the profits.</w:t>
             </w:r>
           </w:p>
         </w:tc>
@@ -1146,7 +955,7 @@
           </w:tcPr>
           <w:p>
             <w:r>
-              <w:t xml:space="preserve">To agree to the initial project outline, maintain oversight of the project and communicate any alterations or requirements the project may develop as the design is carried out. </w:t>
+              <w:t>The Let’s Quiz development team will be relying on accurate and up to date documentation. It is the responsibility of Unity3D to provide documentation as well as some level of technical support and troubleshooting.</w:t>
             </w:r>
           </w:p>
         </w:tc>
@@ -1157,79 +966,21 @@
             <w:tcW w:w="1126" w:type="dxa"/>
             <w:vAlign w:val="center"/>
           </w:tcPr>
-          <w:p>
-            <w:commentRangeStart w:id="33"/>
-            <w:commentRangeStart w:id="34"/>
-            <w:r>
-              <w:t>Unity 3d</w:t>
-            </w:r>
-            <w:commentRangeEnd w:id="33"/>
-            <w:r>
-              <w:rPr>
-                <w:rStyle w:val="CommentReference"/>
-              </w:rPr>
-              <w:commentReference w:id="33"/>
-            </w:r>
-            <w:commentRangeEnd w:id="34"/>
-            <w:r>
-              <w:rPr>
-                <w:rStyle w:val="CommentReference"/>
-              </w:rPr>
-              <w:commentReference w:id="34"/>
-            </w:r>
-          </w:p>
+          <w:p/>
         </w:tc>
         <w:tc>
           <w:tcPr>
             <w:tcW w:w="3374" w:type="dxa"/>
             <w:vAlign w:val="center"/>
           </w:tcPr>
-          <w:p>
-            <w:r>
-              <w:t>Unity 3</w:t>
-            </w:r>
-            <w:r>
-              <w:t>D</w:t>
-            </w:r>
-            <w:r>
-              <w:t xml:space="preserve"> is the development platform the design team has elected to use.</w:t>
-            </w:r>
-            <w:r>
-              <w:t xml:space="preserve"> If Let’s Quiz makes over $100 000 USD per year Unity begin</w:t>
-            </w:r>
-            <w:r>
-              <w:t>s</w:t>
-            </w:r>
-            <w:r>
-              <w:t xml:space="preserve"> to take a percentage of the profits.</w:t>
-            </w:r>
-          </w:p>
+          <w:p/>
         </w:tc>
         <w:tc>
           <w:tcPr>
             <w:tcW w:w="4990" w:type="dxa"/>
             <w:vAlign w:val="center"/>
           </w:tcPr>
-          <w:p>
-            <w:r>
-              <w:t xml:space="preserve">The Let’s Quiz development team will be relying on accurate and up to date documentation. It is the responsibility </w:t>
-            </w:r>
-            <w:r>
-              <w:t>of Unity</w:t>
-            </w:r>
-            <w:r>
-              <w:t>3D</w:t>
-            </w:r>
-            <w:r>
-              <w:t xml:space="preserve"> to provide </w:t>
-            </w:r>
-            <w:r>
-              <w:t>documentation</w:t>
-            </w:r>
-            <w:r>
-              <w:t xml:space="preserve"> as well as some level of technical support and troubleshooting.</w:t>
-            </w:r>
-          </w:p>
+          <w:p/>
         </w:tc>
       </w:tr>
     </w:tbl>
@@ -1248,14 +999,14 @@
           <w:color w:val="0070C0"/>
         </w:rPr>
       </w:pPr>
-      <w:bookmarkStart w:id="35" w:name="_Toc425054386"/>
-      <w:bookmarkStart w:id="36" w:name="_Toc342757864"/>
-      <w:bookmarkStart w:id="37" w:name="_Toc346297773"/>
-      <w:bookmarkStart w:id="38" w:name="_Toc422186479"/>
-      <w:bookmarkStart w:id="39" w:name="_Toc436203384"/>
-      <w:bookmarkStart w:id="40" w:name="_Toc452813585"/>
-      <w:bookmarkStart w:id="41" w:name="_Toc512930912"/>
-      <w:bookmarkStart w:id="42" w:name="_Toc20715759"/>
+      <w:bookmarkStart w:id="24" w:name="_Toc425054386"/>
+      <w:bookmarkStart w:id="25" w:name="_Toc342757864"/>
+      <w:bookmarkStart w:id="26" w:name="_Toc346297773"/>
+      <w:bookmarkStart w:id="27" w:name="_Toc422186479"/>
+      <w:bookmarkStart w:id="28" w:name="_Toc436203384"/>
+      <w:bookmarkStart w:id="29" w:name="_Toc452813585"/>
+      <w:bookmarkStart w:id="30" w:name="_Toc512930912"/>
+      <w:bookmarkStart w:id="31" w:name="_Toc20715759"/>
       <w:r>
         <w:br w:type="page"/>
       </w:r>
@@ -1268,14 +1019,14 @@
         <w:lastRenderedPageBreak/>
         <w:t>User Environment</w:t>
       </w:r>
-      <w:bookmarkEnd w:id="35"/>
-      <w:bookmarkEnd w:id="36"/>
-      <w:bookmarkEnd w:id="37"/>
-      <w:bookmarkEnd w:id="38"/>
-      <w:bookmarkEnd w:id="39"/>
-      <w:bookmarkEnd w:id="40"/>
-      <w:bookmarkEnd w:id="41"/>
-      <w:bookmarkEnd w:id="42"/>
+      <w:bookmarkEnd w:id="24"/>
+      <w:bookmarkEnd w:id="25"/>
+      <w:bookmarkEnd w:id="26"/>
+      <w:bookmarkEnd w:id="27"/>
+      <w:bookmarkEnd w:id="28"/>
+      <w:bookmarkEnd w:id="29"/>
+      <w:bookmarkEnd w:id="30"/>
+      <w:bookmarkEnd w:id="31"/>
     </w:p>
     <w:p>
       <w:pPr>
@@ -1318,272 +1069,284 @@
       </w:r>
     </w:p>
     <w:p>
-      <w:bookmarkStart w:id="43" w:name="_Hlk510613483"/>
-      <w:commentRangeStart w:id="44"/>
-      <w:r>
-        <w:t xml:space="preserve">The app’s visual design will be quite sleek and minimalist, the specific look we are trying to avoid is cluttered and confusing. If you compare a traditional digital calculator with a TV remote it is abundantly clear that an excess of buttons and complex features do not make for a more pleasant user experience.  </w:t>
-      </w:r>
-    </w:p>
-    <w:p>
-      <w:r>
-        <w:t xml:space="preserve">Due to the fun nature quiz game inherently are and because the colorful images </w:t>
-      </w:r>
-      <w:r>
-        <w:t>Trivial</w:t>
-      </w:r>
-      <w:r>
-        <w:t xml:space="preserve"> Pursuit, the </w:t>
-      </w:r>
-      <w:r>
-        <w:t>world’s</w:t>
-      </w:r>
-      <w:r>
-        <w:t xml:space="preserve"> most popular trivia board game, </w:t>
+      <w:bookmarkStart w:id="32" w:name="_Hlk510613483"/>
+      <w:r>
+        <w:t xml:space="preserve">The development team proposes a visual design following a minimalist aesthetic, with a fun and </w:t>
+      </w:r>
+      <w:proofErr w:type="spellStart"/>
+      <w:r>
+        <w:t>colourful</w:t>
+      </w:r>
+      <w:proofErr w:type="spellEnd"/>
+      <w:r>
+        <w:t xml:space="preserve"> theme. The aim of implementing this design is to marry the inherently fun nature of quiz games and to enhance user experience by attempting to avoid user confusion which is confused caused by a clutter user interface. For example, comparing a traditional digital calculator with a TV remote, it is abundantly clear that an excess of buttons and complex features does not make for a more pleasant user experience.</w:t>
+      </w:r>
+      <w:r>
+        <w:t xml:space="preserve"> </w:t>
+      </w:r>
+    </w:p>
+    <w:p>
+      <w:pPr>
+        <w:pStyle w:val="Heading4"/>
+      </w:pPr>
+      <w:bookmarkStart w:id="33" w:name="_Toc508278038"/>
+      <w:bookmarkEnd w:id="32"/>
+      <w:r>
+        <w:t>How will users interact with Let’s Quiz</w:t>
+      </w:r>
+      <w:bookmarkEnd w:id="33"/>
+    </w:p>
+    <w:p>
+      <w:r>
+        <w:t>Given the minimalist aesthetic, t</w:t>
+      </w:r>
+      <w:r>
+        <w:t xml:space="preserve">he application is designed </w:t>
+      </w:r>
+      <w:r>
+        <w:t>to be simple yet intuitive</w:t>
+      </w:r>
+      <w:r>
+        <w:t xml:space="preserve">. There are only three ways a user can interact with </w:t>
+      </w:r>
+      <w:r>
+        <w:t>the</w:t>
+      </w:r>
+      <w:r>
+        <w:t xml:space="preserve"> </w:t>
+      </w:r>
+      <w:r>
+        <w:t>app</w:t>
+      </w:r>
+      <w:r>
+        <w:t xml:space="preserve">, </w:t>
+      </w:r>
+      <w:r>
+        <w:t xml:space="preserve">touch </w:t>
+      </w:r>
+      <w:r>
+        <w:t>buttons</w:t>
+      </w:r>
+      <w:r>
+        <w:t>,</w:t>
+      </w:r>
+      <w:r>
+        <w:t xml:space="preserve"> </w:t>
+      </w:r>
+      <w:r>
+        <w:t>drop-down</w:t>
+      </w:r>
+      <w:r>
+        <w:t xml:space="preserve"> menus</w:t>
+      </w:r>
+      <w:r>
+        <w:t>,</w:t>
+      </w:r>
+      <w:r>
+        <w:t xml:space="preserve"> and </w:t>
+      </w:r>
+      <w:r>
+        <w:t>on</w:t>
+      </w:r>
+      <w:r>
+        <w:t>-</w:t>
+      </w:r>
+      <w:r>
+        <w:t xml:space="preserve">screen </w:t>
+      </w:r>
+      <w:r>
+        <w:t>keyboard input.</w:t>
+      </w:r>
+    </w:p>
+    <w:p>
+      <w:pPr>
+        <w:pStyle w:val="Heading5"/>
+      </w:pPr>
+      <w:bookmarkStart w:id="34" w:name="_Toc508278039"/>
+      <w:r>
+        <w:t>Touch buttons</w:t>
+      </w:r>
+      <w:bookmarkEnd w:id="34"/>
+    </w:p>
+    <w:p>
+      <w:r>
+        <w:t xml:space="preserve">Touch buttons are the simplest form of input and </w:t>
+      </w:r>
+      <w:r>
+        <w:t>the</w:t>
+      </w:r>
+      <w:r>
+        <w:t xml:space="preserve"> go</w:t>
+      </w:r>
+      <w:r>
+        <w:t xml:space="preserve"> </w:t>
       </w:r>
       <w:proofErr w:type="gramStart"/>
       <w:r>
-        <w:t>brings to mind</w:t>
+        <w:t>to choice</w:t>
       </w:r>
       <w:proofErr w:type="gramEnd"/>
       <w:r>
-        <w:t xml:space="preserve">, we have elected to have a colorful and fun theme. </w:t>
-      </w:r>
-      <w:commentRangeEnd w:id="44"/>
-      <w:r>
-        <w:rPr>
-          <w:rStyle w:val="CommentReference"/>
-        </w:rPr>
-        <w:commentReference w:id="44"/>
-      </w:r>
-    </w:p>
+        <w:t xml:space="preserve"> for how user</w:t>
+      </w:r>
+      <w:r>
+        <w:t>s</w:t>
+      </w:r>
+      <w:r>
+        <w:t xml:space="preserve"> are expected to navigate </w:t>
+      </w:r>
+      <w:r>
+        <w:t>the application</w:t>
+      </w:r>
+      <w:r>
+        <w:t>. It is reasonable to expect users to have familiarity with how touch buttons work</w:t>
+      </w:r>
+      <w:r>
+        <w:t xml:space="preserve">, </w:t>
+      </w:r>
+      <w:r>
+        <w:t>as</w:t>
+      </w:r>
+      <w:r>
+        <w:t xml:space="preserve"> these elements are a staple among mobile applications there is no reason to instruct the user on how to interact with them</w:t>
+      </w:r>
+      <w:r>
+        <w:t xml:space="preserve">. Having simple buttons eliminates any chance of incorrect usage, continuing with </w:t>
+      </w:r>
+      <w:r>
+        <w:t>the</w:t>
+      </w:r>
+      <w:r>
+        <w:t xml:space="preserve"> design goal of simplicity.</w:t>
+      </w:r>
+    </w:p>
+    <w:p>
+      <w:pPr>
+        <w:pStyle w:val="Heading5"/>
+      </w:pPr>
+      <w:bookmarkStart w:id="35" w:name="_Toc508278040"/>
+      <w:r>
+        <w:t>Drop Down Menus</w:t>
+      </w:r>
+      <w:bookmarkEnd w:id="35"/>
+    </w:p>
+    <w:p>
+      <w:r>
+        <w:t>Where there are more options available to a user th</w:t>
+      </w:r>
+      <w:r>
+        <w:t>a</w:t>
+      </w:r>
+      <w:r>
+        <w:t xml:space="preserve">n a simple touch button can reasonably handle, </w:t>
+      </w:r>
+      <w:r>
+        <w:t>like for example presenting the user with a question category selection, the design calls for use of a drop-down menu.</w:t>
+      </w:r>
+      <w:r>
+        <w:t xml:space="preserve"> </w:t>
+      </w:r>
+      <w:r>
+        <w:t>The advantage of a drop</w:t>
+      </w:r>
+      <w:r>
+        <w:t>-</w:t>
+      </w:r>
+      <w:r>
+        <w:t xml:space="preserve">down menu is it presents the user with an array of options but limits their potential selections to those that are valid. </w:t>
+      </w:r>
+    </w:p>
+    <w:p>
+      <w:pPr>
+        <w:pStyle w:val="Heading5"/>
+      </w:pPr>
+      <w:bookmarkStart w:id="36" w:name="_Toc508278041"/>
+      <w:r>
+        <w:t xml:space="preserve">On-Screen </w:t>
+      </w:r>
+      <w:r>
+        <w:t xml:space="preserve">Keyboard </w:t>
+      </w:r>
+      <w:r>
+        <w:t>I</w:t>
+      </w:r>
+      <w:r>
+        <w:t>nput</w:t>
+      </w:r>
+      <w:bookmarkEnd w:id="36"/>
+    </w:p>
+    <w:p>
+      <w:r>
+        <w:t xml:space="preserve">Where the app asks the user for input that requires creativity or </w:t>
+      </w:r>
+      <w:proofErr w:type="spellStart"/>
+      <w:r>
+        <w:t>personalisation</w:t>
+      </w:r>
+      <w:proofErr w:type="spellEnd"/>
+      <w:r>
+        <w:t xml:space="preserve"> for example when submitting a question, an </w:t>
+      </w:r>
+      <w:r>
+        <w:t>on-screen</w:t>
+      </w:r>
+      <w:r>
+        <w:t xml:space="preserve"> keyboard will present itself in a similar fashion to text messaging.  </w:t>
+      </w:r>
+    </w:p>
+    <w:p/>
     <w:p>
       <w:pPr>
         <w:pStyle w:val="Heading4"/>
       </w:pPr>
-      <w:bookmarkStart w:id="45" w:name="_Toc508278038"/>
-      <w:bookmarkEnd w:id="43"/>
-      <w:r>
-        <w:t>How will users interact with Let’s Quiz</w:t>
-      </w:r>
-      <w:bookmarkEnd w:id="45"/>
-    </w:p>
-    <w:p>
-      <w:r>
-        <w:t>Given the minimalist aesthetic, t</w:t>
-      </w:r>
-      <w:r>
-        <w:t xml:space="preserve">he application is designed </w:t>
-      </w:r>
-      <w:r>
-        <w:t>to be simple yet intuitive</w:t>
-      </w:r>
-      <w:r>
-        <w:t xml:space="preserve">. There are only three ways a user can interact with </w:t>
-      </w:r>
-      <w:r>
-        <w:t>the</w:t>
+      <w:r>
+        <w:t>Game</w:t>
+      </w:r>
+      <w:r>
+        <w:t xml:space="preserve"> Structure</w:t>
+      </w:r>
+    </w:p>
+    <w:p>
+      <w:r>
+        <w:t>After the user selects start new game they will be asked a series of questions and provide with four answers. They will select the answer they think most correct, the right answer will light up in green and if they selected the wrong answer it will light up in red. This will continue until the round timer has expired.</w:t>
       </w:r>
       <w:r>
         <w:t xml:space="preserve"> </w:t>
       </w:r>
       <w:r>
-        <w:t>app</w:t>
-      </w:r>
-      <w:r>
-        <w:t xml:space="preserve">, </w:t>
-      </w:r>
-      <w:r>
-        <w:t xml:space="preserve">touch </w:t>
-      </w:r>
-      <w:r>
-        <w:t>buttons</w:t>
-      </w:r>
-      <w:r>
-        <w:t>,</w:t>
-      </w:r>
-      <w:r>
-        <w:t xml:space="preserve"> </w:t>
-      </w:r>
-      <w:r>
-        <w:t>drop-down</w:t>
-      </w:r>
-      <w:r>
-        <w:t xml:space="preserve"> menus</w:t>
-      </w:r>
-      <w:r>
-        <w:t>,</w:t>
-      </w:r>
-      <w:r>
-        <w:t xml:space="preserve"> and </w:t>
-      </w:r>
-      <w:r>
-        <w:t>on</w:t>
-      </w:r>
-      <w:r>
-        <w:t>-</w:t>
-      </w:r>
-      <w:r>
-        <w:t xml:space="preserve">screen </w:t>
-      </w:r>
-      <w:r>
-        <w:t>keyboard input.</w:t>
-      </w:r>
-    </w:p>
-    <w:p>
-      <w:pPr>
-        <w:pStyle w:val="Heading5"/>
-      </w:pPr>
-      <w:bookmarkStart w:id="46" w:name="_Toc508278039"/>
-      <w:r>
-        <w:t>Touch buttons</w:t>
-      </w:r>
-      <w:bookmarkEnd w:id="46"/>
-    </w:p>
-    <w:p>
-      <w:r>
-        <w:t xml:space="preserve">Touch buttons are the simplest form of input and </w:t>
-      </w:r>
-      <w:r>
-        <w:t>the</w:t>
-      </w:r>
-      <w:r>
-        <w:t xml:space="preserve"> go</w:t>
-      </w:r>
-      <w:r>
-        <w:t xml:space="preserve"> </w:t>
-      </w:r>
-      <w:proofErr w:type="gramStart"/>
-      <w:r>
-        <w:t>to choice</w:t>
-      </w:r>
-      <w:proofErr w:type="gramEnd"/>
-      <w:r>
-        <w:t xml:space="preserve"> for how user</w:t>
-      </w:r>
-      <w:r>
-        <w:t>s</w:t>
-      </w:r>
-      <w:r>
-        <w:t xml:space="preserve"> are expected to navigate </w:t>
-      </w:r>
-      <w:r>
-        <w:t>the application</w:t>
-      </w:r>
-      <w:r>
-        <w:t>. It is reasonable to expect users to have familiarity with how touch buttons work</w:t>
-      </w:r>
-      <w:r>
-        <w:t xml:space="preserve">, </w:t>
-      </w:r>
-      <w:commentRangeStart w:id="47"/>
-      <w:r>
-        <w:t>so we do not have to be concerned with teaching them how to interact and operate touch buttons.</w:t>
-      </w:r>
-      <w:commentRangeEnd w:id="47"/>
-      <w:r>
-        <w:rPr>
-          <w:rStyle w:val="CommentReference"/>
-        </w:rPr>
-        <w:commentReference w:id="47"/>
-      </w:r>
-      <w:r>
-        <w:t xml:space="preserve"> Having simple buttons eliminates any chance of incorrect usage, continuing with </w:t>
-      </w:r>
-      <w:r>
-        <w:t>the</w:t>
-      </w:r>
-      <w:r>
-        <w:t xml:space="preserve"> design goal of simplicity.</w:t>
-      </w:r>
-    </w:p>
-    <w:p>
-      <w:pPr>
-        <w:pStyle w:val="Heading5"/>
-      </w:pPr>
-      <w:bookmarkStart w:id="48" w:name="_Toc508278040"/>
-      <w:r>
-        <w:t>Drop Down Menus</w:t>
-      </w:r>
-      <w:bookmarkEnd w:id="48"/>
-    </w:p>
-    <w:p>
-      <w:r>
-        <w:t>Where there are more options available to a user th</w:t>
-      </w:r>
-      <w:r>
-        <w:t>a</w:t>
-      </w:r>
-      <w:r>
-        <w:t xml:space="preserve">n a simple touch button can reasonably handle, </w:t>
-      </w:r>
-      <w:commentRangeStart w:id="49"/>
-      <w:r>
-        <w:t xml:space="preserve">like for example if the user </w:t>
-      </w:r>
-      <w:proofErr w:type="gramStart"/>
-      <w:r>
-        <w:t>has to</w:t>
-      </w:r>
-      <w:proofErr w:type="gramEnd"/>
-      <w:r>
-        <w:t xml:space="preserve"> select a question category we have elected to use drop down menus</w:t>
-      </w:r>
-      <w:commentRangeEnd w:id="49"/>
-      <w:r>
-        <w:rPr>
-          <w:rStyle w:val="CommentReference"/>
-        </w:rPr>
-        <w:commentReference w:id="49"/>
-      </w:r>
-      <w:r>
-        <w:t xml:space="preserve">. </w:t>
-      </w:r>
-      <w:r>
-        <w:t>The advantage of a drop</w:t>
-      </w:r>
-      <w:r>
-        <w:t>-</w:t>
-      </w:r>
-      <w:r>
-        <w:t xml:space="preserve">down menu is it presents the user with an array of options but limits their potential selections to those that are valid. </w:t>
-      </w:r>
-    </w:p>
-    <w:p>
-      <w:pPr>
-        <w:pStyle w:val="Heading5"/>
-      </w:pPr>
-      <w:bookmarkStart w:id="50" w:name="_Toc508278041"/>
-      <w:r>
-        <w:t xml:space="preserve">On-Screen </w:t>
-      </w:r>
-      <w:r>
-        <w:t xml:space="preserve">Keyboard </w:t>
-      </w:r>
-      <w:r>
-        <w:t>I</w:t>
-      </w:r>
-      <w:r>
-        <w:t>nput</w:t>
-      </w:r>
-      <w:bookmarkEnd w:id="50"/>
-    </w:p>
-    <w:p>
-      <w:r>
-        <w:t xml:space="preserve">Where the app asks the user for input that requires creativity or </w:t>
-      </w:r>
-      <w:proofErr w:type="spellStart"/>
-      <w:r>
-        <w:t>personalisation</w:t>
-      </w:r>
-      <w:proofErr w:type="spellEnd"/>
-      <w:r>
-        <w:t xml:space="preserve"> for example when submitting a question, an </w:t>
-      </w:r>
-      <w:r>
-        <w:t>on-screen</w:t>
-      </w:r>
-      <w:r>
-        <w:t xml:space="preserve"> keyboard will present itself in a similar fashion to text messaging.  </w:t>
+        <w:t>After the round has ended the user will be presented with a debrief scene where they can review each question, see their how their opponent did on each question and rate their favorite questions. Afterward the game will move into the users open game list and will be available for them to play their next round after their opponent has had their turn.</w:t>
+      </w:r>
+    </w:p>
+    <w:p>
+      <w:pPr>
+        <w:pStyle w:val="Heading4"/>
+      </w:pPr>
+      <w:r>
+        <w:t xml:space="preserve">Scoring </w:t>
+      </w:r>
+    </w:p>
+    <w:p>
+      <w:r>
+        <w:t>Users will receive 10 points for correct answers. To prevent users from rapidly guessing at the questions, a problem we found during testing, users will lose 5 points for wrong answers.</w:t>
+      </w:r>
+    </w:p>
+    <w:p>
+      <w:pPr>
+        <w:pStyle w:val="Heading4"/>
+      </w:pPr>
+      <w:r>
+        <w:t>Question submission</w:t>
+      </w:r>
+    </w:p>
+    <w:p>
+      <w:r>
+        <w:t xml:space="preserve">To engage users to the highest degree the </w:t>
+      </w:r>
+      <w:r>
+        <w:t>c</w:t>
+      </w:r>
+      <w:r>
+        <w:t xml:space="preserve">lient has requested that users be able to submit their own questions that are then added to the general question pool. Users will be able to select ‘Submit Question’ from the main menu and then be able to enter the question, correct answer and incorrect answers. </w:t>
       </w:r>
     </w:p>
     <w:p/>
@@ -1592,21 +1355,19 @@
         <w:pStyle w:val="Heading4"/>
       </w:pPr>
       <w:r>
-        <w:t>Game</w:t>
-      </w:r>
-      <w:r>
-        <w:t xml:space="preserve"> Structure</w:t>
-      </w:r>
-    </w:p>
-    <w:p>
-      <w:r>
-        <w:t>After the user selects start new game they will be asked a series of questions and provide with four answers. They will select the answer they think most correct, the right answer will light up in green and if they selected the wrong answer it will light up in red. This will continue until the round timer has expired.</w:t>
-      </w:r>
-      <w:r>
-        <w:t xml:space="preserve"> </w:t>
-      </w:r>
-      <w:r>
-        <w:t>After the round has ended the user will be presented with a debrief scene where they can review each question, see their how their opponent did on each question and rate their favorite questions. Afterward the game will move into the users open game list and will be available for them to play their next round after their opponent has had their turn.</w:t>
+        <w:t>Question Ranking</w:t>
+      </w:r>
+    </w:p>
+    <w:p>
+      <w:r>
+        <w:t xml:space="preserve">After each round users will be able to rate questions with a thumbs up or thumbs down. This will help Let’s Quiz </w:t>
+      </w:r>
+      <w:r>
+        <w:lastRenderedPageBreak/>
+        <w:t>automatically r</w:t>
+      </w:r>
+      <w:r>
+        <w:t>emove poor performing questions. Users will be able to see on a global score board which questions are highest rated and how well their submitted questions are being received.</w:t>
       </w:r>
     </w:p>
     <w:p>
@@ -1614,20 +1375,18 @@
         <w:pStyle w:val="Heading4"/>
       </w:pPr>
       <w:r>
-        <w:t xml:space="preserve">Scoring </w:t>
-      </w:r>
-    </w:p>
-    <w:p>
-      <w:commentRangeStart w:id="51"/>
-      <w:r>
-        <w:t>Users will receive 10 points for correct answers. To prevent users from rapidly guessing at the questions, a problem we found during testing, users will lose 5 points for wrong answers.</w:t>
-      </w:r>
-      <w:commentRangeEnd w:id="51"/>
-      <w:r>
-        <w:rPr>
-          <w:rStyle w:val="CommentReference"/>
-        </w:rPr>
-        <w:commentReference w:id="51"/>
+        <w:t>Environmental con</w:t>
+      </w:r>
+      <w:r>
+        <w:t>straints</w:t>
+      </w:r>
+    </w:p>
+    <w:p>
+      <w:r>
+        <w:t xml:space="preserve">Let’s quiz is designed to run on </w:t>
+      </w:r>
+      <w:r>
+        <w:t>IOS and Android mobile devices. It is a requirement of the application that the device has internet connectivity. This means that the individual device must be configured to allow the application to access the internet and that the device is in a physical location that has internet.</w:t>
       </w:r>
     </w:p>
     <w:p>
@@ -1635,122 +1394,41 @@
         <w:pStyle w:val="Heading4"/>
       </w:pPr>
       <w:r>
-        <w:t>Question submission</w:t>
-      </w:r>
-    </w:p>
-    <w:p>
-      <w:r>
-        <w:t xml:space="preserve">To engage users to the highest degree the </w:t>
-      </w:r>
-      <w:r>
-        <w:t>c</w:t>
-      </w:r>
-      <w:r>
-        <w:t xml:space="preserve">lient has requested that users be able to submit their own questions that are then added to the general question pool. Users will be able to select ‘Submit Question’ from the main menu and then be able to enter the question, correct answer and incorrect answers. </w:t>
+        <w:t>Required integration</w:t>
+      </w:r>
+    </w:p>
+    <w:p>
+      <w:r>
+        <w:t xml:space="preserve">In testing it became apparent that Let’s Quiz needs to interact with the android OS in a nontraditional way. Normally when an app is not being displayed but has not been closed it is paused. For example normally if the user presses the home key, the app that they were in is paused and minimized, they then have the option to go back to their game at the spot they left it in. </w:t>
+      </w:r>
+    </w:p>
+    <w:p>
+      <w:r>
+        <w:t xml:space="preserve">Let’s Quiz is a trivia game where the rounds are timed, as such it is a requirement that the game not pause the countdown timer if, for example, the user was to open up a web browser and search for the answer. </w:t>
       </w:r>
     </w:p>
     <w:p/>
     <w:p>
       <w:pPr>
-        <w:pStyle w:val="Heading4"/>
-      </w:pPr>
-      <w:r>
-        <w:t>Question Ranking</w:t>
-      </w:r>
-    </w:p>
-    <w:p>
-      <w:r>
-        <w:t>After each round users will be able to rate questions with a thumbs up or thumbs down. This will help Let’s Quiz automatically r</w:t>
-      </w:r>
-      <w:r>
-        <w:t xml:space="preserve">emove poor performing questions. Users will be able to see on a global score board which questions </w:t>
-      </w:r>
-      <w:r>
-        <w:lastRenderedPageBreak/>
-        <w:t>are highest rated and how well their submitted questions are being received.</w:t>
-      </w:r>
-    </w:p>
-    <w:p>
-      <w:pPr>
-        <w:pStyle w:val="Heading4"/>
-      </w:pPr>
-      <w:r>
-        <w:t>Environmental con</w:t>
-      </w:r>
-      <w:r>
-        <w:t>straints</w:t>
-      </w:r>
-    </w:p>
-    <w:p>
-      <w:r>
-        <w:t xml:space="preserve">Let’s quiz is designed to run on </w:t>
-      </w:r>
-      <w:r>
-        <w:t>IOS and Android mobile devices. It is a requirement of the application that the device has internet connectivity. This means that the individual device must be configured to allow the application to access the internet and that the device is in a physical location that has internet.</w:t>
-      </w:r>
-    </w:p>
-    <w:p>
-      <w:pPr>
-        <w:pStyle w:val="Heading4"/>
-      </w:pPr>
-      <w:r>
-        <w:t>Required integration</w:t>
-      </w:r>
-    </w:p>
-    <w:p>
-      <w:r>
-        <w:t xml:space="preserve">In testing it became apparent that Let’s Quiz needs to interact with the android OS in a nontraditional way. Normally when an app is not being displayed but has not been closed it is paused. For example normally if the user presses the home key, the app that they were in is paused and minimized, they then have the option to go back to their game at the spot they left it in. </w:t>
-      </w:r>
-    </w:p>
-    <w:p>
-      <w:r>
-        <w:t xml:space="preserve">Let’s Quiz is a trivia game where the rounds are timed, as such it is a requirement that the game not pause the countdown timer if, for example, the user was to open up a web browser and search for the answer. </w:t>
+        <w:pStyle w:val="Heading2"/>
+      </w:pPr>
+      <w:bookmarkStart w:id="37" w:name="_Toc508278053"/>
+      <w:r>
+        <w:t>Visual Design</w:t>
+      </w:r>
+      <w:bookmarkEnd w:id="37"/>
+    </w:p>
+    <w:p>
+      <w:r>
+        <w:t>The following outlines the planned flow of scenes from app start up to completion and while the theme may change the functional design and feel of each scene should not alter much.</w:t>
       </w:r>
     </w:p>
     <w:p/>
     <w:p>
       <w:pPr>
-        <w:pStyle w:val="Heading2"/>
-      </w:pPr>
-      <w:bookmarkStart w:id="52" w:name="_Toc508278053"/>
-      <w:commentRangeStart w:id="53"/>
-      <w:commentRangeStart w:id="54"/>
-      <w:r>
-        <w:t>Visual Design</w:t>
-      </w:r>
-      <w:bookmarkEnd w:id="52"/>
-      <w:commentRangeEnd w:id="53"/>
-      <w:r>
-        <w:rPr>
-          <w:rStyle w:val="CommentReference"/>
-          <w:rFonts w:ascii="Times New Roman" w:hAnsi="Times New Roman"/>
-          <w:b w:val="0"/>
-          <w:color w:val="auto"/>
-        </w:rPr>
-        <w:commentReference w:id="53"/>
-      </w:r>
-      <w:commentRangeEnd w:id="54"/>
-      <w:r>
-        <w:rPr>
-          <w:rStyle w:val="CommentReference"/>
-          <w:rFonts w:ascii="Times New Roman" w:hAnsi="Times New Roman"/>
-          <w:b w:val="0"/>
-          <w:color w:val="auto"/>
-        </w:rPr>
-        <w:commentReference w:id="54"/>
-      </w:r>
-    </w:p>
-    <w:p>
-      <w:r>
-        <w:t>The following outlines the planned flow of scenes from app start up to completion and while the theme may change the functional design and feel of each scene should not alter much.</w:t>
-      </w:r>
-    </w:p>
-    <w:p/>
-    <w:p>
-      <w:pPr>
         <w:pStyle w:val="Heading3"/>
       </w:pPr>
-      <w:bookmarkStart w:id="55" w:name="_Toc508278054"/>
+      <w:bookmarkStart w:id="38" w:name="_Toc508278054"/>
       <w:r>
         <w:rPr>
           <w:noProof/>
@@ -1782,7 +1460,7 @@
                     </pic:cNvPicPr>
                   </pic:nvPicPr>
                   <pic:blipFill>
-                    <a:blip r:embed="rId11">
+                    <a:blip r:embed="rId8">
                       <a:extLst>
                         <a:ext uri="{28A0092B-C50C-407E-A947-70E740481C1C}">
                           <a14:useLocalDpi xmlns:a14="http://schemas.microsoft.com/office/drawing/2010/main" val="0"/>
@@ -1822,7 +1500,7 @@
       <w:r>
         <w:t>Login Scene</w:t>
       </w:r>
-      <w:bookmarkEnd w:id="55"/>
+      <w:bookmarkEnd w:id="38"/>
     </w:p>
     <w:p>
       <w:r>
@@ -1860,7 +1538,7 @@
       <w:pPr>
         <w:pStyle w:val="Heading3"/>
       </w:pPr>
-      <w:bookmarkStart w:id="56" w:name="_Toc508278055"/>
+      <w:bookmarkStart w:id="39" w:name="_Toc508278055"/>
       <w:r>
         <w:lastRenderedPageBreak/>
         <w:t>Main Menu Scene</w:t>
@@ -1896,7 +1574,7 @@
                     </pic:cNvPicPr>
                   </pic:nvPicPr>
                   <pic:blipFill>
-                    <a:blip r:embed="rId12">
+                    <a:blip r:embed="rId9">
                       <a:extLst>
                         <a:ext uri="{28A0092B-C50C-407E-A947-70E740481C1C}">
                           <a14:useLocalDpi xmlns:a14="http://schemas.microsoft.com/office/drawing/2010/main" val="0"/>
@@ -1933,7 +1611,7 @@
           </wp:anchor>
         </w:drawing>
       </w:r>
-      <w:bookmarkEnd w:id="56"/>
+      <w:bookmarkEnd w:id="39"/>
     </w:p>
     <w:p>
       <w:r>
@@ -1946,26 +1624,113 @@
       </w:r>
     </w:p>
     <w:p/>
+    <w:p>
+      <w:pPr>
+        <w:rPr>
+          <w:sz w:val="22"/>
+        </w:rPr>
+      </w:pPr>
+    </w:p>
+    <w:p>
+      <w:pPr>
+        <w:rPr>
+          <w:sz w:val="22"/>
+        </w:rPr>
+      </w:pPr>
+    </w:p>
+    <w:p>
+      <w:pPr>
+        <w:rPr>
+          <w:sz w:val="22"/>
+        </w:rPr>
+      </w:pPr>
+    </w:p>
+    <w:p>
+      <w:pPr>
+        <w:rPr>
+          <w:sz w:val="22"/>
+        </w:rPr>
+      </w:pPr>
+    </w:p>
+    <w:p>
+      <w:pPr>
+        <w:rPr>
+          <w:sz w:val="22"/>
+        </w:rPr>
+      </w:pPr>
+    </w:p>
+    <w:p>
+      <w:pPr>
+        <w:rPr>
+          <w:sz w:val="22"/>
+        </w:rPr>
+      </w:pPr>
+    </w:p>
+    <w:p>
+      <w:pPr>
+        <w:rPr>
+          <w:sz w:val="22"/>
+        </w:rPr>
+      </w:pPr>
+    </w:p>
+    <w:p>
+      <w:pPr>
+        <w:rPr>
+          <w:sz w:val="22"/>
+        </w:rPr>
+      </w:pPr>
+    </w:p>
+    <w:p>
+      <w:pPr>
+        <w:rPr>
+          <w:sz w:val="22"/>
+        </w:rPr>
+      </w:pPr>
+    </w:p>
+    <w:p>
+      <w:pPr>
+        <w:rPr>
+          <w:sz w:val="22"/>
+        </w:rPr>
+      </w:pPr>
+    </w:p>
+    <w:p>
+      <w:pPr>
+        <w:rPr>
+          <w:sz w:val="22"/>
+        </w:rPr>
+      </w:pPr>
+    </w:p>
+    <w:p>
+      <w:pPr>
+        <w:rPr>
+          <w:sz w:val="22"/>
+        </w:rPr>
+      </w:pPr>
+    </w:p>
+    <w:p>
+      <w:pPr>
+        <w:rPr>
+          <w:sz w:val="22"/>
+        </w:rPr>
+      </w:pPr>
+    </w:p>
     <w:p>
       <w:pPr>
         <w:rPr>
           <w:rFonts w:asciiTheme="majorHAnsi" w:eastAsiaTheme="majorEastAsia" w:hAnsiTheme="majorHAnsi" w:cstheme="majorBidi"/>
           <w:color w:val="2E74B5" w:themeColor="accent1" w:themeShade="BF"/>
-          <w:sz w:val="26"/>
+          <w:sz w:val="28"/>
           <w:szCs w:val="26"/>
         </w:rPr>
       </w:pPr>
-      <w:r>
-        <w:br w:type="page"/>
-      </w:r>
     </w:p>
     <w:p>
       <w:pPr>
         <w:pStyle w:val="Heading3"/>
       </w:pPr>
-      <w:bookmarkStart w:id="57" w:name="_Toc508278056"/>
-      <w:r>
-        <w:lastRenderedPageBreak/>
+      <w:bookmarkStart w:id="40" w:name="_Toc508278056"/>
+      <w:r>
         <w:t>Pregame Scene</w:t>
       </w:r>
       <w:r>
@@ -1999,7 +1764,7 @@
                     </pic:cNvPicPr>
                   </pic:nvPicPr>
                   <pic:blipFill>
-                    <a:blip r:embed="rId13">
+                    <a:blip r:embed="rId10">
                       <a:extLst>
                         <a:ext uri="{28A0092B-C50C-407E-A947-70E740481C1C}">
                           <a14:useLocalDpi xmlns:a14="http://schemas.microsoft.com/office/drawing/2010/main" val="0"/>
@@ -2036,20 +1801,14 @@
           </wp:anchor>
         </w:drawing>
       </w:r>
-      <w:bookmarkEnd w:id="57"/>
-    </w:p>
-    <w:p>
-      <w:commentRangeStart w:id="58"/>
+      <w:bookmarkEnd w:id="40"/>
+    </w:p>
+    <w:p>
       <w:r>
         <w:t>The Pregame Scene is designed to be the launch pad for users to start new games, return to old games and check on progress and scores of existing games. Visible from this screen shot it is possible to see the user has four games open concurrently, the top two are waiting for the user to take his turn. The two games in red are awaiting the other player to take their turn. To enter a game the user need only press anywhere on a green banner. The final option presented to the user is at the bottom of the page where they can begin a new game. In the top right corner is a refresh button so user can force a refresh of the page.</w:t>
       </w:r>
-      <w:commentRangeEnd w:id="58"/>
-      <w:r>
-        <w:rPr>
-          <w:rStyle w:val="CommentReference"/>
-        </w:rPr>
-        <w:commentReference w:id="58"/>
-      </w:r>
+      <w:bookmarkStart w:id="41" w:name="_GoBack"/>
+      <w:bookmarkEnd w:id="41"/>
     </w:p>
     <w:p/>
     <w:p/>
@@ -2067,12 +1826,13 @@
       <w:pPr>
         <w:pStyle w:val="Heading3"/>
       </w:pPr>
-      <w:bookmarkStart w:id="59" w:name="_Toc508278057"/>
+      <w:bookmarkStart w:id="42" w:name="_Toc508278057"/>
       <w:r>
         <w:rPr>
           <w:noProof/>
           <w:lang w:eastAsia="en-AU"/>
         </w:rPr>
+        <w:lastRenderedPageBreak/>
         <w:drawing>
           <wp:anchor distT="0" distB="0" distL="114300" distR="114300" simplePos="0" relativeHeight="251662336" behindDoc="0" locked="0" layoutInCell="1" allowOverlap="1" wp14:anchorId="612FA067" wp14:editId="6E0E2730">
             <wp:simplePos x="0" y="0"/>
@@ -2099,7 +1859,7 @@
                     </pic:cNvPicPr>
                   </pic:nvPicPr>
                   <pic:blipFill>
-                    <a:blip r:embed="rId14">
+                    <a:blip r:embed="rId11">
                       <a:extLst>
                         <a:ext uri="{28A0092B-C50C-407E-A947-70E740481C1C}">
                           <a14:useLocalDpi xmlns:a14="http://schemas.microsoft.com/office/drawing/2010/main" val="0"/>
@@ -2139,7 +1899,7 @@
       <w:r>
         <w:t>Game Scene</w:t>
       </w:r>
-      <w:bookmarkEnd w:id="59"/>
+      <w:bookmarkEnd w:id="42"/>
     </w:p>
     <w:p/>
     <w:p>
@@ -2161,7 +1921,7 @@
       <w:pPr>
         <w:pStyle w:val="Heading3"/>
       </w:pPr>
-      <w:bookmarkStart w:id="60" w:name="_Toc508278058"/>
+      <w:bookmarkStart w:id="43" w:name="_Toc508278058"/>
       <w:r>
         <w:rPr>
           <w:noProof/>
@@ -2194,7 +1954,7 @@
                     </pic:cNvPicPr>
                   </pic:nvPicPr>
                   <pic:blipFill>
-                    <a:blip r:embed="rId15" cstate="print">
+                    <a:blip r:embed="rId12" cstate="print">
                       <a:extLst>
                         <a:ext uri="{28A0092B-C50C-407E-A947-70E740481C1C}">
                           <a14:useLocalDpi xmlns:a14="http://schemas.microsoft.com/office/drawing/2010/main" val="0"/>
@@ -2239,7 +1999,7 @@
       <w:r>
         <w:t xml:space="preserve"> Scene</w:t>
       </w:r>
-      <w:bookmarkEnd w:id="60"/>
+      <w:bookmarkEnd w:id="43"/>
     </w:p>
     <w:p>
       <w:r>
@@ -2248,11 +2008,11 @@
     </w:p>
     <w:p/>
     <w:p>
-      <w:bookmarkStart w:id="61" w:name="_Toc436203387"/>
-      <w:bookmarkStart w:id="62" w:name="_Toc452813590"/>
-      <w:bookmarkStart w:id="63" w:name="_Toc512930915"/>
-      <w:bookmarkStart w:id="64" w:name="_Toc20715760"/>
-      <w:bookmarkEnd w:id="30"/>
+      <w:bookmarkStart w:id="44" w:name="_Toc436203387"/>
+      <w:bookmarkStart w:id="45" w:name="_Toc452813590"/>
+      <w:bookmarkStart w:id="46" w:name="_Toc512930915"/>
+      <w:bookmarkStart w:id="47" w:name="_Toc20715760"/>
+      <w:bookmarkEnd w:id="23"/>
     </w:p>
     <w:p/>
     <w:p/>
@@ -2276,10 +2036,10 @@
       <w:r>
         <w:t>Product Overview</w:t>
       </w:r>
-      <w:bookmarkEnd w:id="61"/>
-      <w:bookmarkEnd w:id="62"/>
-      <w:bookmarkEnd w:id="63"/>
-      <w:bookmarkEnd w:id="64"/>
+      <w:bookmarkEnd w:id="44"/>
+      <w:bookmarkEnd w:id="45"/>
+      <w:bookmarkEnd w:id="46"/>
+      <w:bookmarkEnd w:id="47"/>
     </w:p>
     <w:p>
       <w:pPr>
@@ -2290,123 +2050,67 @@
       </w:r>
     </w:p>
     <w:p>
-      <w:bookmarkStart w:id="65" w:name="_Hlk510615753"/>
-      <w:commentRangeStart w:id="66"/>
-      <w:r>
-        <w:t>An expansion of the application</w:t>
-      </w:r>
-      <w:r>
-        <w:t xml:space="preserve"> is</w:t>
-      </w:r>
-      <w:r>
-        <w:t xml:space="preserve"> to</w:t>
-      </w:r>
-      <w:r>
-        <w:t xml:space="preserve"> add</w:t>
-      </w:r>
-      <w:r>
-        <w:t xml:space="preserve"> </w:t>
-      </w:r>
-      <w:r>
-        <w:t>categor</w:t>
-      </w:r>
-      <w:r>
-        <w:t xml:space="preserve">y specific </w:t>
-      </w:r>
-      <w:r>
-        <w:t xml:space="preserve">questions, </w:t>
-      </w:r>
-      <w:r>
-        <w:t xml:space="preserve">so users can play only certain </w:t>
-      </w:r>
-      <w:r>
-        <w:t>categories</w:t>
-      </w:r>
-      <w:r>
-        <w:t xml:space="preserve"> or random, this may also tie into the global score board to show where users rank on </w:t>
-      </w:r>
-      <w:proofErr w:type="gramStart"/>
-      <w:r>
-        <w:t xml:space="preserve">particular </w:t>
-      </w:r>
-      <w:r>
-        <w:t>categories</w:t>
-      </w:r>
-      <w:proofErr w:type="gramEnd"/>
-      <w:r>
-        <w:t xml:space="preserve">. </w:t>
-      </w:r>
-    </w:p>
-    <w:p>
-      <w:r>
-        <w:t xml:space="preserve">Currently the app is designed to work with </w:t>
-      </w:r>
-      <w:r>
-        <w:t>text-based</w:t>
-      </w:r>
-      <w:r>
-        <w:t xml:space="preserve"> questions, a future expansion may be to allow for </w:t>
-      </w:r>
-      <w:r>
-        <w:t>picture-based</w:t>
-      </w:r>
-      <w:r>
-        <w:t xml:space="preserve"> questions</w:t>
-      </w:r>
-      <w:r>
-        <w:t>,</w:t>
-      </w:r>
-      <w:r>
-        <w:t xml:space="preserve"> for example an image of an animal</w:t>
-      </w:r>
-      <w:r>
-        <w:t xml:space="preserve"> may appear</w:t>
-      </w:r>
-      <w:r>
-        <w:t xml:space="preserve"> and ask them to select the correct name. </w:t>
-      </w:r>
-    </w:p>
-    <w:p>
-      <w:r>
-        <w:t xml:space="preserve">Another area of expansion may be in how answers are submitted, on release Let’s Quiz presents users with 4 possible answers and the user must choose the correct one. Another possible expansion might be to allow users to write their own answers or lists of answers, in this way </w:t>
-      </w:r>
-      <w:r>
-        <w:t xml:space="preserve">the possibility to </w:t>
-      </w:r>
-      <w:r>
-        <w:t>ask a user to list as many countries starting the with letter C for example.</w:t>
-      </w:r>
+      <w:bookmarkStart w:id="48" w:name="_Toc452813588"/>
+      <w:bookmarkStart w:id="49" w:name="_Toc512930913"/>
+      <w:bookmarkStart w:id="50" w:name="_Toc20715763"/>
+      <w:r>
+        <w:t>The application can be expanded in a variety of ways;</w:t>
+      </w:r>
+    </w:p>
+    <w:p>
+      <w:pPr>
+        <w:pStyle w:val="ListParagraph"/>
+        <w:numPr>
+          <w:ilvl w:val="0"/>
+          <w:numId w:val="32"/>
+        </w:numPr>
+      </w:pPr>
+      <w:r>
+        <w:t>Category specific questions, this would allow users to choose if they wish to participate in a game only specific to a certain category or if they wish to participate in a general game. This expansion could also allow for an extended leaderboard to show the users their rank in a category.</w:t>
+      </w:r>
+    </w:p>
+    <w:p>
+      <w:pPr>
+        <w:pStyle w:val="ListParagraph"/>
+        <w:numPr>
+          <w:ilvl w:val="0"/>
+          <w:numId w:val="32"/>
+        </w:numPr>
+      </w:pPr>
+      <w:r>
+        <w:t>Image based question, this would allow for users to be asked questions based on the image they are seeing, for example showing a picture of an animal and asking the user which animal it is.</w:t>
+      </w:r>
+    </w:p>
+    <w:p>
+      <w:pPr>
+        <w:pStyle w:val="ListParagraph"/>
+        <w:numPr>
+          <w:ilvl w:val="0"/>
+          <w:numId w:val="32"/>
+        </w:numPr>
+      </w:pPr>
+      <w:r>
+        <w:t>Input based questions, this would allow for users to submit questions with a variety of answers presented in a list format, for example asking a user to enter in all the countries that start with C.</w:t>
+      </w:r>
+    </w:p>
+    <w:p>
+      <w:pPr>
+        <w:ind w:left="360"/>
+      </w:pPr>
     </w:p>
     <w:p>
       <w:r>
         <w:t xml:space="preserve">For minor tweaks and usability improvements our plan is to roll out an app in the best state possible and then listen to our users requests as to what they feel is important and beneficial and priorities from there. </w:t>
       </w:r>
-      <w:commentRangeEnd w:id="66"/>
-      <w:r>
-        <w:rPr>
-          <w:rStyle w:val="CommentReference"/>
-        </w:rPr>
-        <w:commentReference w:id="66"/>
-      </w:r>
-    </w:p>
-    <w:bookmarkEnd w:id="65"/>
-    <w:p/>
-    <w:p>
-      <w:pPr>
-        <w:pStyle w:val="Heading2"/>
-      </w:pPr>
-      <w:bookmarkStart w:id="67" w:name="_Toc452813588"/>
-      <w:bookmarkStart w:id="68" w:name="_Toc512930913"/>
-      <w:bookmarkStart w:id="69" w:name="_Toc20715763"/>
       <w:r>
         <w:t>Needs</w:t>
       </w:r>
-      <w:bookmarkEnd w:id="67"/>
-      <w:bookmarkEnd w:id="68"/>
+      <w:bookmarkEnd w:id="48"/>
+      <w:bookmarkEnd w:id="49"/>
       <w:r>
         <w:t xml:space="preserve"> and Features</w:t>
       </w:r>
-      <w:bookmarkEnd w:id="69"/>
+      <w:bookmarkEnd w:id="50"/>
     </w:p>
     <w:p>
       <w:pPr>
@@ -2536,24 +2240,8 @@
             <w:r>
               <w:t xml:space="preserve">Playable </w:t>
             </w:r>
-            <w:commentRangeStart w:id="70"/>
-            <w:commentRangeStart w:id="71"/>
             <w:r>
               <w:t>Quiz Game</w:t>
-            </w:r>
-            <w:commentRangeEnd w:id="70"/>
-            <w:r>
-              <w:rPr>
-                <w:rStyle w:val="CommentReference"/>
-              </w:rPr>
-              <w:commentReference w:id="70"/>
-            </w:r>
-            <w:commentRangeEnd w:id="71"/>
-            <w:r>
-              <w:rPr>
-                <w:rStyle w:val="CommentReference"/>
-              </w:rPr>
-              <w:commentReference w:id="71"/>
             </w:r>
           </w:p>
         </w:tc>
@@ -3332,10 +3020,10 @@
           <w:sz w:val="24"/>
         </w:rPr>
       </w:pPr>
-      <w:bookmarkStart w:id="72" w:name="_Toc436203408"/>
-      <w:bookmarkStart w:id="73" w:name="_Toc452813602"/>
-      <w:bookmarkStart w:id="74" w:name="_Toc512930919"/>
-      <w:bookmarkStart w:id="75" w:name="_Toc20715765"/>
+      <w:bookmarkStart w:id="51" w:name="_Toc436203408"/>
+      <w:bookmarkStart w:id="52" w:name="_Toc452813602"/>
+      <w:bookmarkStart w:id="53" w:name="_Toc512930919"/>
+      <w:bookmarkStart w:id="54" w:name="_Toc20715765"/>
       <w:r>
         <w:br w:type="page"/>
       </w:r>
@@ -3348,10 +3036,10 @@
         <w:lastRenderedPageBreak/>
         <w:t>Other Product Requirements</w:t>
       </w:r>
-      <w:bookmarkEnd w:id="72"/>
-      <w:bookmarkEnd w:id="73"/>
-      <w:bookmarkEnd w:id="74"/>
-      <w:bookmarkEnd w:id="75"/>
+      <w:bookmarkEnd w:id="51"/>
+      <w:bookmarkEnd w:id="52"/>
+      <w:bookmarkEnd w:id="53"/>
+      <w:bookmarkEnd w:id="54"/>
     </w:p>
     <w:p>
       <w:pPr>
@@ -3427,19 +3115,11 @@
       </w:r>
     </w:p>
     <w:p>
-      <w:commentRangeStart w:id="76"/>
-      <w:r>
-        <w:t>The most common fault predicted is incorrect answers, the user ratings and report system should help to isolate problematic questions. The proposed</w:t>
-      </w:r>
-      <w:r>
-        <w:t xml:space="preserve">. </w:t>
-      </w:r>
-      <w:commentRangeEnd w:id="76"/>
-      <w:r>
-        <w:rPr>
-          <w:rStyle w:val="CommentReference"/>
-        </w:rPr>
-        <w:commentReference w:id="76"/>
+      <w:r>
+        <w:t>The most common fault predicted is incorrect answers, the user ratings and report system should help to isolate problematic questions</w:t>
+      </w:r>
+      <w:r>
+        <w:t xml:space="preserve"> which can then be removed automatically.</w:t>
       </w:r>
     </w:p>
     <w:p/>
@@ -3576,14 +3256,7 @@
                 <w:b/>
                 <w:bCs/>
               </w:rPr>
-              <w:t>Staged Roll Out Release Schedule</w:t>
-            </w:r>
-            <w:r>
-              <w:rPr>
-                <w:b/>
-                <w:bCs/>
-              </w:rPr>
-              <w:t xml:space="preserve"> </w:t>
+              <w:t xml:space="preserve">Staged Roll Out Release Schedule </w:t>
             </w:r>
           </w:p>
         </w:tc>
@@ -3671,10 +3344,7 @@
               <w:ind w:left="0"/>
             </w:pPr>
             <w:r>
-              <w:t>April</w:t>
-            </w:r>
-            <w:r>
-              <w:t xml:space="preserve"> 2018</w:t>
+              <w:t>April 2018</w:t>
             </w:r>
           </w:p>
         </w:tc>
@@ -3690,10 +3360,7 @@
               <w:ind w:left="0"/>
             </w:pPr>
             <w:r>
-              <w:t xml:space="preserve">Guest login and Let’s Quiz account creation and login </w:t>
-            </w:r>
-            <w:r>
-              <w:t xml:space="preserve"> </w:t>
+              <w:t xml:space="preserve">Guest login and Let’s Quiz account creation and login  </w:t>
             </w:r>
           </w:p>
         </w:tc>
@@ -3915,8 +3582,6 @@
             <w:r>
               <w:t xml:space="preserve">Question rating system for users </w:t>
             </w:r>
-            <w:bookmarkStart w:id="77" w:name="_GoBack"/>
-            <w:bookmarkEnd w:id="77"/>
           </w:p>
         </w:tc>
         <w:tc>
@@ -4031,18 +3696,139 @@
               <w:ind w:left="0"/>
             </w:pPr>
             <w:r>
-              <w:t xml:space="preserve">September </w:t>
-            </w:r>
-            <w:commentRangeStart w:id="78"/>
-            <w:r>
-              <w:t>2018</w:t>
-            </w:r>
-            <w:commentRangeEnd w:id="78"/>
-            <w:r>
-              <w:rPr>
-                <w:rStyle w:val="CommentReference"/>
-              </w:rPr>
-              <w:commentReference w:id="78"/>
+              <w:t>September 2018</w:t>
+            </w:r>
+          </w:p>
+        </w:tc>
+      </w:tr>
+      <w:tr>
+        <w:tc>
+          <w:tcPr>
+            <w:tcW w:w="6229" w:type="dxa"/>
+          </w:tcPr>
+          <w:p>
+            <w:pPr>
+              <w:pStyle w:val="BodyText"/>
+              <w:ind w:left="0"/>
+            </w:pPr>
+            <w:r>
+              <w:t xml:space="preserve">Multiple categories of questions </w:t>
+            </w:r>
+          </w:p>
+        </w:tc>
+        <w:tc>
+          <w:tcPr>
+            <w:tcW w:w="1276" w:type="dxa"/>
+          </w:tcPr>
+          <w:p>
+            <w:pPr>
+              <w:pStyle w:val="BodyText"/>
+              <w:ind w:left="0"/>
+            </w:pPr>
+            <w:r>
+              <w:t>6</w:t>
+            </w:r>
+          </w:p>
+        </w:tc>
+        <w:tc>
+          <w:tcPr>
+            <w:tcW w:w="1987" w:type="dxa"/>
+          </w:tcPr>
+          <w:p>
+            <w:pPr>
+              <w:pStyle w:val="BodyText"/>
+              <w:ind w:left="0"/>
+            </w:pPr>
+            <w:r>
+              <w:t>TBA</w:t>
+            </w:r>
+          </w:p>
+        </w:tc>
+      </w:tr>
+      <w:tr>
+        <w:tc>
+          <w:tcPr>
+            <w:tcW w:w="6229" w:type="dxa"/>
+          </w:tcPr>
+          <w:p>
+            <w:pPr>
+              <w:pStyle w:val="BodyText"/>
+              <w:ind w:left="0"/>
+            </w:pPr>
+            <w:r>
+              <w:t>Picture based questions</w:t>
+            </w:r>
+          </w:p>
+        </w:tc>
+        <w:tc>
+          <w:tcPr>
+            <w:tcW w:w="1276" w:type="dxa"/>
+          </w:tcPr>
+          <w:p>
+            <w:pPr>
+              <w:pStyle w:val="BodyText"/>
+              <w:ind w:left="0"/>
+            </w:pPr>
+            <w:r>
+              <w:t>6</w:t>
+            </w:r>
+          </w:p>
+        </w:tc>
+        <w:tc>
+          <w:tcPr>
+            <w:tcW w:w="1987" w:type="dxa"/>
+          </w:tcPr>
+          <w:p>
+            <w:pPr>
+              <w:pStyle w:val="BodyText"/>
+              <w:ind w:left="0"/>
+            </w:pPr>
+            <w:r>
+              <w:t>TBA</w:t>
+            </w:r>
+          </w:p>
+        </w:tc>
+      </w:tr>
+      <w:tr>
+        <w:tc>
+          <w:tcPr>
+            <w:tcW w:w="6229" w:type="dxa"/>
+          </w:tcPr>
+          <w:p>
+            <w:pPr>
+              <w:pStyle w:val="BodyText"/>
+              <w:ind w:left="0"/>
+            </w:pPr>
+            <w:r>
+              <w:t xml:space="preserve">Allow for user input as an answer </w:t>
+            </w:r>
+          </w:p>
+        </w:tc>
+        <w:tc>
+          <w:tcPr>
+            <w:tcW w:w="1276" w:type="dxa"/>
+          </w:tcPr>
+          <w:p>
+            <w:pPr>
+              <w:pStyle w:val="BodyText"/>
+              <w:ind w:left="0"/>
+            </w:pPr>
+            <w:r>
+              <w:t>6</w:t>
+            </w:r>
+          </w:p>
+        </w:tc>
+        <w:tc>
+          <w:tcPr>
+            <w:tcW w:w="1987" w:type="dxa"/>
+          </w:tcPr>
+          <w:p>
+            <w:pPr>
+              <w:pStyle w:val="BodyText"/>
+              <w:ind w:left="0"/>
+            </w:pPr>
+            <w:r>
+              <w:t>TBA</w:t>
             </w:r>
           </w:p>
         </w:tc>
@@ -4061,632 +3847,14 @@
       </w:pPr>
     </w:p>
     <w:sectPr>
-      <w:headerReference w:type="default" r:id="rId16"/>
-      <w:footerReference w:type="default" r:id="rId17"/>
+      <w:headerReference w:type="default" r:id="rId13"/>
+      <w:footerReference w:type="default" r:id="rId14"/>
       <w:pgSz w:w="12240" w:h="15840" w:code="1"/>
       <w:pgMar w:top="1440" w:right="1440" w:bottom="1440" w:left="1440" w:header="720" w:footer="720" w:gutter="0"/>
       <w:cols w:space="720"/>
     </w:sectPr>
   </w:body>
 </w:document>
-</file>
-
-<file path=word/comments.xml><?xml version="1.0" encoding="utf-8"?>
-<w:comments xmlns:wpc="http://schemas.microsoft.com/office/word/2010/wordprocessingCanvas" xmlns:cx="http://schemas.microsoft.com/office/drawing/2014/chartex" xmlns:cx1="http://schemas.microsoft.com/office/drawing/2015/9/8/chartex" xmlns:cx2="http://schemas.microsoft.com/office/drawing/2015/10/21/chartex" xmlns:cx3="http://schemas.microsoft.com/office/drawing/2016/5/9/chartex" xmlns:cx4="http://schemas.microsoft.com/office/drawing/2016/5/10/chartex" xmlns:cx5="http://schemas.microsoft.com/office/drawing/2016/5/11/chartex" xmlns:cx6="http://schemas.microsoft.com/office/drawing/2016/5/12/chartex" xmlns:cx7="http://schemas.microsoft.com/office/drawing/2016/5/13/chartex" xmlns:cx8="http://schemas.microsoft.com/office/drawing/2016/5/14/chartex" xmlns:mc="http://schemas.openxmlformats.org/markup-compatibility/2006" xmlns:aink="http://schemas.microsoft.com/office/drawing/2016/ink" xmlns:am3d="http://schemas.microsoft.com/office/drawing/2017/model3d" xmlns:o="urn:schemas-microsoft-com:office:office" xmlns:r="http://schemas.openxmlformats.org/officeDocument/2006/relationships" xmlns:m="http://schemas.openxmlformats.org/officeDocument/2006/math" xmlns:v="urn:schemas-microsoft-com:vml" xmlns:wp14="http://schemas.microsoft.com/office/word/2010/wordprocessingDrawing" xmlns:wp="http://schemas.openxmlformats.org/drawingml/2006/wordprocessingDrawing" xmlns:w10="urn:schemas-microsoft-com:office:word" xmlns:w="http://schemas.openxmlformats.org/wordprocessingml/2006/main" xmlns:w14="http://schemas.microsoft.com/office/word/2010/wordml" xmlns:w15="http://schemas.microsoft.com/office/word/2012/wordml" xmlns:w16cid="http://schemas.microsoft.com/office/word/2016/wordml/cid" xmlns:w16se="http://schemas.microsoft.com/office/word/2015/wordml/symex" xmlns:wpg="http://schemas.microsoft.com/office/word/2010/wordprocessingGroup" xmlns:wpi="http://schemas.microsoft.com/office/word/2010/wordprocessingInk" xmlns:wne="http://schemas.microsoft.com/office/word/2006/wordml" xmlns:wps="http://schemas.microsoft.com/office/word/2010/wordprocessingShape" mc:Ignorable="w14 w15 w16se w16cid wp14">
-  <w:comment w:id="7" w:author="Charnes Nell" w:date="2018-04-04T13:47:00Z" w:initials="CN">
-    <w:p>
-      <w:pPr>
-        <w:pStyle w:val="CommentText"/>
-      </w:pPr>
-      <w:r>
-        <w:rPr>
-          <w:rStyle w:val="CommentReference"/>
-        </w:rPr>
-        <w:annotationRef/>
-      </w:r>
-      <w:r>
-        <w:t>Who is the client?</w:t>
-      </w:r>
-    </w:p>
-  </w:comment>
-  <w:comment w:id="6" w:author="Charnes Nell" w:date="2018-04-04T13:45:00Z" w:initials="CN">
-    <w:p>
-      <w:pPr>
-        <w:pStyle w:val="CommentText"/>
-      </w:pPr>
-      <w:r>
-        <w:rPr>
-          <w:rStyle w:val="CommentReference"/>
-        </w:rPr>
-        <w:annotationRef/>
-      </w:r>
-      <w:r>
-        <w:t>Rewritten this section a bit.</w:t>
-      </w:r>
-    </w:p>
-    <w:p>
-      <w:pPr>
-        <w:pStyle w:val="CommentText"/>
-      </w:pPr>
-    </w:p>
-    <w:p>
-      <w:r>
-        <w:t xml:space="preserve">The client has identified an existing need in the market for an online multiplayer mobile quiz game. The client believes the current applications available do not adequately meet the market needs and have engaged the Let’s Quiz development team to produce a better application. As a result, the development team is proposing Let’s Quiz, an online mobile game where players can verse one another in a multiple-choice trivia quiz, player involvement is encouraged further with question submission and player polling of questions. </w:t>
-      </w:r>
-    </w:p>
-    <w:p/>
-    <w:p>
-      <w:r>
-        <w:t xml:space="preserve">The proposed product differs from </w:t>
-      </w:r>
-      <w:r>
-        <w:t>its</w:t>
-      </w:r>
-      <w:r>
-        <w:t xml:space="preserve"> competitors by allowing users to participate in a quiz game made up of three rounds, in each round the user will play their turn and then the app will notify their opponent to take their turn. The client has commissioned the development team to design Let’s Quiz as outlined below, it is their intention that they will have a fully completed application before the end of the year. </w:t>
-      </w:r>
-    </w:p>
-  </w:comment>
-  <w:comment w:id="15" w:author="McKeahnie, Collin" w:date="2018-03-29T08:43:00Z" w:initials="MC">
-    <w:p>
-      <w:pPr>
-        <w:pStyle w:val="CommentText"/>
-      </w:pPr>
-      <w:r>
-        <w:rPr>
-          <w:rStyle w:val="CommentReference"/>
-        </w:rPr>
-        <w:annotationRef/>
-      </w:r>
-      <w:r>
-        <w:t>?? Does this sound right?</w:t>
-      </w:r>
-    </w:p>
-  </w:comment>
-  <w:comment w:id="16" w:author="Charnes Nell" w:date="2018-04-04T13:48:00Z" w:initials="CN">
-    <w:p>
-      <w:pPr>
-        <w:pStyle w:val="CommentText"/>
-      </w:pPr>
-      <w:r>
-        <w:rPr>
-          <w:rStyle w:val="CommentReference"/>
-        </w:rPr>
-        <w:annotationRef/>
-      </w:r>
-      <w:r>
-        <w:t>Maybe just outline who the client is, but that sounds alright</w:t>
-      </w:r>
-    </w:p>
-  </w:comment>
-  <w:comment w:id="23" w:author="Charnes Nell" w:date="2018-03-20T10:06:00Z" w:initials="CN">
-    <w:p>
-      <w:pPr>
-        <w:pStyle w:val="CommentText"/>
-      </w:pPr>
-      <w:r>
-        <w:rPr>
-          <w:rStyle w:val="CommentReference"/>
-        </w:rPr>
-        <w:annotationRef/>
-      </w:r>
-      <w:r>
-        <w:t>Assuming only domestic because of project scope</w:t>
-      </w:r>
-    </w:p>
-  </w:comment>
-  <w:comment w:id="24" w:author="McKeahnie, Collin" w:date="2018-03-26T15:22:00Z" w:initials="MC">
-    <w:p>
-      <w:pPr>
-        <w:pStyle w:val="CommentText"/>
-      </w:pPr>
-      <w:r>
-        <w:rPr>
-          <w:rStyle w:val="CommentReference"/>
-        </w:rPr>
-        <w:annotationRef/>
-      </w:r>
-      <w:r>
-        <w:t>I changed it to noncommercial, it is actually easier to release to the world then restrict users based on countries</w:t>
-      </w:r>
-    </w:p>
-  </w:comment>
-  <w:comment w:id="25" w:author="Charnes Nell" w:date="2018-04-04T13:49:00Z" w:initials="CN">
-    <w:p>
-      <w:pPr>
-        <w:pStyle w:val="CommentText"/>
-      </w:pPr>
-      <w:r>
-        <w:rPr>
-          <w:rStyle w:val="CommentReference"/>
-        </w:rPr>
-        <w:annotationRef/>
-      </w:r>
-      <w:r>
-        <w:t>Agreed</w:t>
-      </w:r>
-    </w:p>
-  </w:comment>
-  <w:comment w:id="31" w:author="McKeahnie, Collin" w:date="2018-03-29T08:58:00Z" w:initials="MC">
-    <w:p>
-      <w:pPr>
-        <w:pStyle w:val="CommentText"/>
-      </w:pPr>
-      <w:r>
-        <w:rPr>
-          <w:rStyle w:val="CommentReference"/>
-        </w:rPr>
-        <w:annotationRef/>
-      </w:r>
-      <w:r>
-        <w:t xml:space="preserve">Is the server host company </w:t>
-      </w:r>
-      <w:proofErr w:type="gramStart"/>
-      <w:r>
-        <w:t>really not</w:t>
-      </w:r>
-      <w:proofErr w:type="gramEnd"/>
-      <w:r>
-        <w:t xml:space="preserve"> a stake holder?</w:t>
-      </w:r>
-    </w:p>
-  </w:comment>
-  <w:comment w:id="32" w:author="Charnes Nell" w:date="2018-04-04T13:49:00Z" w:initials="CN">
-    <w:p>
-      <w:pPr>
-        <w:pStyle w:val="CommentText"/>
-      </w:pPr>
-      <w:r>
-        <w:rPr>
-          <w:rStyle w:val="CommentReference"/>
-        </w:rPr>
-        <w:annotationRef/>
-      </w:r>
-      <w:r>
-        <w:t>Wouldn’t think so since the success / failure of the project doesn’t affect them</w:t>
-      </w:r>
-    </w:p>
-  </w:comment>
-  <w:comment w:id="33" w:author="McKeahnie, Collin" w:date="2018-03-29T09:01:00Z" w:initials="MC">
-    <w:p>
-      <w:pPr>
-        <w:pStyle w:val="CommentText"/>
-      </w:pPr>
-      <w:r>
-        <w:rPr>
-          <w:rStyle w:val="CommentReference"/>
-        </w:rPr>
-        <w:annotationRef/>
-      </w:r>
-      <w:r>
-        <w:t>Unity have a small financial interest in us, does that not make them a stake holder?</w:t>
-      </w:r>
-    </w:p>
-  </w:comment>
-  <w:comment w:id="34" w:author="Charnes Nell" w:date="2018-04-04T14:42:00Z" w:initials="CN">
-    <w:p>
-      <w:pPr>
-        <w:pStyle w:val="CommentText"/>
-      </w:pPr>
-      <w:r>
-        <w:rPr>
-          <w:rStyle w:val="CommentReference"/>
-        </w:rPr>
-        <w:annotationRef/>
-      </w:r>
-      <w:r>
-        <w:t>Sure does, it’s a possibility to be made aware of.</w:t>
-      </w:r>
-    </w:p>
-  </w:comment>
-  <w:comment w:id="44" w:author="Charnes Nell" w:date="2018-04-04T14:02:00Z" w:initials="CN">
-    <w:p>
-      <w:pPr>
-        <w:pStyle w:val="CommentText"/>
-      </w:pPr>
-      <w:r>
-        <w:rPr>
-          <w:rStyle w:val="CommentReference"/>
-        </w:rPr>
-        <w:annotationRef/>
-      </w:r>
-      <w:r>
-        <w:t>Feel like this needs to be rewritten, but confusing to read.</w:t>
-      </w:r>
-    </w:p>
-    <w:p>
-      <w:r>
-        <w:t>“</w:t>
-      </w:r>
-      <w:r>
-        <w:t xml:space="preserve">The development team proposes a visual design following a minimalist aesthetic, with a fun and </w:t>
-      </w:r>
-      <w:proofErr w:type="spellStart"/>
-      <w:r>
-        <w:t>colourful</w:t>
-      </w:r>
-      <w:proofErr w:type="spellEnd"/>
-      <w:r>
-        <w:t xml:space="preserve"> theme. The aim of implementing this design is to marry the inherently fun nature of quiz games and to enhance user experience by attempting to avoid user confusion which is confused caused by a clutter user interface. For example, comparing a traditional digital calculator with a TV remote, it is abundantly clear that an excess of buttons and complex features does not make for a more pleasant user experience.</w:t>
-      </w:r>
-    </w:p>
-    <w:p>
-      <w:pPr>
-        <w:pStyle w:val="CommentText"/>
-      </w:pPr>
-      <w:r>
-        <w:t>“</w:t>
-      </w:r>
-    </w:p>
-  </w:comment>
-  <w:comment w:id="47" w:author="Charnes Nell" w:date="2018-04-04T14:15:00Z" w:initials="CN">
-    <w:p>
-      <w:pPr>
-        <w:pStyle w:val="CommentText"/>
-      </w:pPr>
-      <w:r>
-        <w:rPr>
-          <w:rStyle w:val="CommentReference"/>
-        </w:rPr>
-        <w:annotationRef/>
-      </w:r>
-      <w:r>
-        <w:t>“</w:t>
-      </w:r>
-      <w:r>
-        <w:t>since these elements are a staple among mobile applications</w:t>
-      </w:r>
-      <w:r>
-        <w:t xml:space="preserve"> there is no reason to instruct the user on how to interact with them.”</w:t>
-      </w:r>
-    </w:p>
-  </w:comment>
-  <w:comment w:id="49" w:author="Charnes Nell" w:date="2018-04-04T14:19:00Z" w:initials="CN">
-    <w:p>
-      <w:pPr>
-        <w:pStyle w:val="CommentText"/>
-      </w:pPr>
-      <w:r>
-        <w:rPr>
-          <w:rStyle w:val="CommentReference"/>
-        </w:rPr>
-        <w:annotationRef/>
-      </w:r>
-      <w:r>
-        <w:t>“like for example presenting the user with a question category selection, the design calls for use of a drop-down menu.”</w:t>
-      </w:r>
-    </w:p>
-  </w:comment>
-  <w:comment w:id="51" w:author="Charnes Nell" w:date="2018-04-04T14:22:00Z" w:initials="CN">
-    <w:p>
-      <w:pPr>
-        <w:pStyle w:val="CommentText"/>
-      </w:pPr>
-      <w:r>
-        <w:rPr>
-          <w:rStyle w:val="CommentReference"/>
-        </w:rPr>
-        <w:annotationRef/>
-      </w:r>
-      <w:r>
-        <w:t>Harsh! But I like it!</w:t>
-      </w:r>
-    </w:p>
-    <w:p>
-      <w:pPr>
-        <w:pStyle w:val="CommentText"/>
-      </w:pPr>
-      <w:r>
-        <w:t xml:space="preserve">Could maybe copy </w:t>
-      </w:r>
-      <w:proofErr w:type="spellStart"/>
-      <w:r>
-        <w:t>QuizUp</w:t>
-      </w:r>
-      <w:proofErr w:type="spellEnd"/>
-      <w:r>
-        <w:t xml:space="preserve"> and use a score multiplier on how quickly they did answer the question correctly.</w:t>
-      </w:r>
-    </w:p>
-  </w:comment>
-  <w:comment w:id="53" w:author="McKeahnie, Collin" w:date="2018-03-29T11:59:00Z" w:initials="MC">
-    <w:p>
-      <w:pPr>
-        <w:pStyle w:val="CommentText"/>
-      </w:pPr>
-      <w:r>
-        <w:rPr>
-          <w:rStyle w:val="CommentReference"/>
-        </w:rPr>
-        <w:annotationRef/>
-      </w:r>
-      <w:r>
-        <w:t>Not sure if this</w:t>
-      </w:r>
-      <w:r>
-        <w:t xml:space="preserve"> whole section</w:t>
-      </w:r>
-      <w:r>
-        <w:t xml:space="preserve"> is necessary, </w:t>
-      </w:r>
-      <w:r>
-        <w:t xml:space="preserve">it is something I wrote a while ago so more </w:t>
-      </w:r>
-      <w:proofErr w:type="spellStart"/>
-      <w:r>
-        <w:t>then</w:t>
-      </w:r>
-      <w:proofErr w:type="spellEnd"/>
-      <w:r>
-        <w:t xml:space="preserve"> happy to delete it if you don’t think it appropriate</w:t>
-      </w:r>
-    </w:p>
-  </w:comment>
-  <w:comment w:id="54" w:author="Charnes Nell" w:date="2018-04-04T14:26:00Z" w:initials="CN">
-    <w:p>
-      <w:pPr>
-        <w:pStyle w:val="CommentText"/>
-      </w:pPr>
-      <w:r>
-        <w:rPr>
-          <w:rStyle w:val="CommentReference"/>
-        </w:rPr>
-        <w:annotationRef/>
-      </w:r>
-      <w:r>
-        <w:t xml:space="preserve">If you want, I can create mock layouts to replace </w:t>
-      </w:r>
-      <w:proofErr w:type="gramStart"/>
-      <w:r>
-        <w:t>these ?</w:t>
-      </w:r>
-      <w:proofErr w:type="gramEnd"/>
-    </w:p>
-    <w:p>
-      <w:pPr>
-        <w:pStyle w:val="CommentText"/>
-      </w:pPr>
-      <w:proofErr w:type="gramStart"/>
-      <w:r>
-        <w:t>Also</w:t>
-      </w:r>
-      <w:proofErr w:type="gramEnd"/>
-      <w:r>
-        <w:t xml:space="preserve"> do you want the leaderboard, settings, achievement, submission, </w:t>
-      </w:r>
-      <w:proofErr w:type="spellStart"/>
-      <w:r>
-        <w:t>etc</w:t>
-      </w:r>
-      <w:proofErr w:type="spellEnd"/>
-      <w:r>
-        <w:t xml:space="preserve"> scenes?</w:t>
-      </w:r>
-    </w:p>
-  </w:comment>
-  <w:comment w:id="58" w:author="Charnes Nell" w:date="2018-04-04T14:29:00Z" w:initials="CN">
-    <w:p>
-      <w:pPr>
-        <w:pStyle w:val="CommentText"/>
-      </w:pPr>
-      <w:r>
-        <w:rPr>
-          <w:rStyle w:val="CommentReference"/>
-        </w:rPr>
-        <w:annotationRef/>
-      </w:r>
-      <w:r>
-        <w:t xml:space="preserve">I was going to propose a </w:t>
-      </w:r>
-      <w:proofErr w:type="spellStart"/>
-      <w:r>
-        <w:t>nav</w:t>
-      </w:r>
-      <w:proofErr w:type="spellEnd"/>
-      <w:r>
-        <w:t xml:space="preserve"> drawer solution to skip a page like this. </w:t>
-      </w:r>
-    </w:p>
-  </w:comment>
-  <w:comment w:id="66" w:author="Charnes Nell" w:date="2018-04-04T14:41:00Z" w:initials="CN">
-    <w:p>
-      <w:pPr>
-        <w:pStyle w:val="CommentText"/>
-      </w:pPr>
-      <w:r>
-        <w:rPr>
-          <w:rStyle w:val="CommentReference"/>
-        </w:rPr>
-        <w:annotationRef/>
-      </w:r>
-      <w:r>
-        <w:t>Rewrite this to use bullet points or something similar</w:t>
-      </w:r>
-      <w:r>
-        <w:t>.</w:t>
-      </w:r>
-    </w:p>
-    <w:p>
-      <w:r>
-        <w:t>The application can be expanded in a variety of ways;</w:t>
-      </w:r>
-    </w:p>
-    <w:p>
-      <w:pPr>
-        <w:pStyle w:val="ListParagraph"/>
-        <w:numPr>
-          <w:ilvl w:val="0"/>
-          <w:numId w:val="31"/>
-        </w:numPr>
-      </w:pPr>
-      <w:r>
-        <w:t>Category specific questions, this would allow users to choose if they wish to participate in a game only specific to a certain category or if they wish to participate in a general game. This expansion could also allow for an extended leaderboard to show the users their rank in a category.</w:t>
-      </w:r>
-    </w:p>
-    <w:p>
-      <w:pPr>
-        <w:pStyle w:val="ListParagraph"/>
-        <w:numPr>
-          <w:ilvl w:val="0"/>
-          <w:numId w:val="31"/>
-        </w:numPr>
-      </w:pPr>
-      <w:r>
-        <w:t>Image based question, this would allow for users to be asked questions based on the image they are seeing, for example showing a picture of an animal and asking the user which animal it is.</w:t>
-      </w:r>
-    </w:p>
-    <w:p>
-      <w:pPr>
-        <w:pStyle w:val="ListParagraph"/>
-        <w:numPr>
-          <w:ilvl w:val="0"/>
-          <w:numId w:val="31"/>
-        </w:numPr>
-      </w:pPr>
-      <w:r>
-        <w:t>Input based questions, this would allow for users to submit questions with a variety of answers presented in a list format, for example asking a user to enter in all the countries that start with C.</w:t>
-      </w:r>
-    </w:p>
-    <w:p>
-      <w:pPr>
-        <w:ind w:left="360"/>
-      </w:pPr>
-    </w:p>
-    <w:p>
-      <w:pPr>
-        <w:ind w:left="360"/>
-      </w:pPr>
-      <w:r>
-        <w:t xml:space="preserve">For minor tweaks and usability improvements our plan is to roll out an app in the best state possible and then listen to our users requests as to what they feel is important and beneficial and priorities from there. </w:t>
-      </w:r>
-    </w:p>
-  </w:comment>
-  <w:comment w:id="70" w:author="Charnes Nell" w:date="2018-03-20T10:09:00Z" w:initials="CN">
-    <w:p>
-      <w:pPr>
-        <w:pStyle w:val="CommentText"/>
-      </w:pPr>
-      <w:r>
-        <w:rPr>
-          <w:rStyle w:val="CommentReference"/>
-        </w:rPr>
-        <w:annotationRef/>
-      </w:r>
-      <w:r>
-        <w:t xml:space="preserve">Platform </w:t>
-      </w:r>
-      <w:proofErr w:type="gramStart"/>
-      <w:r>
-        <w:t>specific?</w:t>
-      </w:r>
-      <w:proofErr w:type="gramEnd"/>
-    </w:p>
-  </w:comment>
-  <w:comment w:id="71" w:author="McKeahnie, Collin" w:date="2018-03-27T11:57:00Z" w:initials="MC">
-    <w:p>
-      <w:pPr>
-        <w:pStyle w:val="CommentText"/>
-      </w:pPr>
-      <w:r>
-        <w:rPr>
-          <w:rStyle w:val="CommentReference"/>
-        </w:rPr>
-        <w:annotationRef/>
-      </w:r>
-      <w:r>
-        <w:t>done</w:t>
-      </w:r>
-    </w:p>
-  </w:comment>
-  <w:comment w:id="76" w:author="Charnes Nell" w:date="2018-04-04T14:47:00Z" w:initials="CN">
-    <w:p>
-      <w:pPr>
-        <w:pStyle w:val="CommentText"/>
-      </w:pPr>
-      <w:r>
-        <w:rPr>
-          <w:rStyle w:val="CommentReference"/>
-        </w:rPr>
-        <w:annotationRef/>
-      </w:r>
-      <w:r>
-        <w:t>Incomplete or?</w:t>
-      </w:r>
-    </w:p>
-  </w:comment>
-  <w:comment w:id="78" w:author="Charnes Nell" w:date="2018-04-04T14:48:00Z" w:initials="CN">
-    <w:p>
-      <w:pPr>
-        <w:pStyle w:val="CommentText"/>
-      </w:pPr>
-      <w:r>
-        <w:rPr>
-          <w:rStyle w:val="CommentReference"/>
-        </w:rPr>
-        <w:annotationRef/>
-      </w:r>
-      <w:r>
-        <w:t>Maybe have expansion in case we deliver final product before?</w:t>
-      </w:r>
-    </w:p>
-  </w:comment>
-</w:comments>
-</file>
-
-<file path=word/commentsExtended.xml><?xml version="1.0" encoding="utf-8"?>
-<w15:commentsEx xmlns:wpc="http://schemas.microsoft.com/office/word/2010/wordprocessingCanvas" xmlns:cx="http://schemas.microsoft.com/office/drawing/2014/chartex" xmlns:cx1="http://schemas.microsoft.com/office/drawing/2015/9/8/chartex" xmlns:cx2="http://schemas.microsoft.com/office/drawing/2015/10/21/chartex" xmlns:cx3="http://schemas.microsoft.com/office/drawing/2016/5/9/chartex" xmlns:cx4="http://schemas.microsoft.com/office/drawing/2016/5/10/chartex" xmlns:cx5="http://schemas.microsoft.com/office/drawing/2016/5/11/chartex" xmlns:cx6="http://schemas.microsoft.com/office/drawing/2016/5/12/chartex" xmlns:cx7="http://schemas.microsoft.com/office/drawing/2016/5/13/chartex" xmlns:cx8="http://schemas.microsoft.com/office/drawing/2016/5/14/chartex" xmlns:mc="http://schemas.openxmlformats.org/markup-compatibility/2006" xmlns:aink="http://schemas.microsoft.com/office/drawing/2016/ink" xmlns:am3d="http://schemas.microsoft.com/office/drawing/2017/model3d" xmlns:o="urn:schemas-microsoft-com:office:office" xmlns:r="http://schemas.openxmlformats.org/officeDocument/2006/relationships" xmlns:m="http://schemas.openxmlformats.org/officeDocument/2006/math" xmlns:v="urn:schemas-microsoft-com:vml" xmlns:wp14="http://schemas.microsoft.com/office/word/2010/wordprocessingDrawing" xmlns:wp="http://schemas.openxmlformats.org/drawingml/2006/wordprocessingDrawing" xmlns:w10="urn:schemas-microsoft-com:office:word" xmlns:w="http://schemas.openxmlformats.org/wordprocessingml/2006/main" xmlns:w14="http://schemas.microsoft.com/office/word/2010/wordml" xmlns:w15="http://schemas.microsoft.com/office/word/2012/wordml" xmlns:w16cid="http://schemas.microsoft.com/office/word/2016/wordml/cid" xmlns:w16se="http://schemas.microsoft.com/office/word/2015/wordml/symex" xmlns:wpg="http://schemas.microsoft.com/office/word/2010/wordprocessingGroup" xmlns:wpi="http://schemas.microsoft.com/office/word/2010/wordprocessingInk" xmlns:wne="http://schemas.microsoft.com/office/word/2006/wordml" xmlns:wps="http://schemas.microsoft.com/office/word/2010/wordprocessingShape" mc:Ignorable="w14 w15 w16se w16cid wp14">
-  <w15:commentEx w15:paraId="738753A3" w15:done="0"/>
-  <w15:commentEx w15:paraId="29A4C680" w15:done="0"/>
-  <w15:commentEx w15:paraId="74789C59" w15:done="0"/>
-  <w15:commentEx w15:paraId="5C960E2F" w15:paraIdParent="74789C59" w15:done="0"/>
-  <w15:commentEx w15:paraId="2B87DF98" w15:done="1"/>
-  <w15:commentEx w15:paraId="664EA431" w15:paraIdParent="2B87DF98" w15:done="1"/>
-  <w15:commentEx w15:paraId="3A010191" w15:paraIdParent="2B87DF98" w15:done="1"/>
-  <w15:commentEx w15:paraId="5B320AAF" w15:done="0"/>
-  <w15:commentEx w15:paraId="4308A77E" w15:paraIdParent="5B320AAF" w15:done="0"/>
-  <w15:commentEx w15:paraId="4A3E7382" w15:done="0"/>
-  <w15:commentEx w15:paraId="280837BE" w15:paraIdParent="4A3E7382" w15:done="0"/>
-  <w15:commentEx w15:paraId="2E6C1A14" w15:done="0"/>
-  <w15:commentEx w15:paraId="634959BA" w15:done="0"/>
-  <w15:commentEx w15:paraId="4A9D5DC4" w15:done="0"/>
-  <w15:commentEx w15:paraId="54E3DD94" w15:done="0"/>
-  <w15:commentEx w15:paraId="612E3D89" w15:done="0"/>
-  <w15:commentEx w15:paraId="37F6DC2A" w15:paraIdParent="612E3D89" w15:done="0"/>
-  <w15:commentEx w15:paraId="4DEC716F" w15:done="0"/>
-  <w15:commentEx w15:paraId="3709F086" w15:done="0"/>
-  <w15:commentEx w15:paraId="2F29265A" w15:done="1"/>
-  <w15:commentEx w15:paraId="34A1CAFF" w15:paraIdParent="2F29265A" w15:done="1"/>
-  <w15:commentEx w15:paraId="03868737" w15:done="0"/>
-  <w15:commentEx w15:paraId="3255AE65" w15:done="0"/>
-</w15:commentsEx>
-</file>
-
-<file path=word/commentsIds.xml><?xml version="1.0" encoding="utf-8"?>
-<w16cid:commentsIds xmlns:wpc="http://schemas.microsoft.com/office/word/2010/wordprocessingCanvas" xmlns:cx="http://schemas.microsoft.com/office/drawing/2014/chartex" xmlns:cx1="http://schemas.microsoft.com/office/drawing/2015/9/8/chartex" xmlns:cx2="http://schemas.microsoft.com/office/drawing/2015/10/21/chartex" xmlns:cx3="http://schemas.microsoft.com/office/drawing/2016/5/9/chartex" xmlns:cx4="http://schemas.microsoft.com/office/drawing/2016/5/10/chartex" xmlns:cx5="http://schemas.microsoft.com/office/drawing/2016/5/11/chartex" xmlns:cx6="http://schemas.microsoft.com/office/drawing/2016/5/12/chartex" xmlns:cx7="http://schemas.microsoft.com/office/drawing/2016/5/13/chartex" xmlns:cx8="http://schemas.microsoft.com/office/drawing/2016/5/14/chartex" xmlns:mc="http://schemas.openxmlformats.org/markup-compatibility/2006" xmlns:aink="http://schemas.microsoft.com/office/drawing/2016/ink" xmlns:am3d="http://schemas.microsoft.com/office/drawing/2017/model3d" xmlns:o="urn:schemas-microsoft-com:office:office" xmlns:r="http://schemas.openxmlformats.org/officeDocument/2006/relationships" xmlns:m="http://schemas.openxmlformats.org/officeDocument/2006/math" xmlns:v="urn:schemas-microsoft-com:vml" xmlns:wp14="http://schemas.microsoft.com/office/word/2010/wordprocessingDrawing" xmlns:wp="http://schemas.openxmlformats.org/drawingml/2006/wordprocessingDrawing" xmlns:w10="urn:schemas-microsoft-com:office:word" xmlns:w="http://schemas.openxmlformats.org/wordprocessingml/2006/main" xmlns:w14="http://schemas.microsoft.com/office/word/2010/wordml" xmlns:w15="http://schemas.microsoft.com/office/word/2012/wordml" xmlns:w16cid="http://schemas.microsoft.com/office/word/2016/wordml/cid" xmlns:w16se="http://schemas.microsoft.com/office/word/2015/wordml/symex" xmlns:wpg="http://schemas.microsoft.com/office/word/2010/wordprocessingGroup" xmlns:wpi="http://schemas.microsoft.com/office/word/2010/wordprocessingInk" xmlns:wne="http://schemas.microsoft.com/office/word/2006/wordml" xmlns:wps="http://schemas.microsoft.com/office/word/2010/wordprocessingShape" mc:Ignorable="w14 w15 w16se w16cid wp14">
-  <w16cid:commentId w16cid:paraId="738753A3" w16cid:durableId="1E6F55EB"/>
-  <w16cid:commentId w16cid:paraId="29A4C680" w16cid:durableId="1E6F5595"/>
-  <w16cid:commentId w16cid:paraId="74789C59" w16cid:durableId="1E6F547E"/>
-  <w16cid:commentId w16cid:paraId="5C960E2F" w16cid:durableId="1E6F5637"/>
-  <w16cid:commentId w16cid:paraId="2B87DF98" w16cid:durableId="1E5B5B90"/>
-  <w16cid:commentId w16cid:paraId="664EA431" w16cid:durableId="1E6F5480"/>
-  <w16cid:commentId w16cid:paraId="3A010191" w16cid:durableId="1E6F5651"/>
-  <w16cid:commentId w16cid:paraId="5B320AAF" w16cid:durableId="1E6F5481"/>
-  <w16cid:commentId w16cid:paraId="4308A77E" w16cid:durableId="1E6F567A"/>
-  <w16cid:commentId w16cid:paraId="4A3E7382" w16cid:durableId="1E6F5482"/>
-  <w16cid:commentId w16cid:paraId="280837BE" w16cid:durableId="1E6F62E1"/>
-  <w16cid:commentId w16cid:paraId="2E6C1A14" w16cid:durableId="1E6F596C"/>
-  <w16cid:commentId w16cid:paraId="634959BA" w16cid:durableId="1E6F5C87"/>
-  <w16cid:commentId w16cid:paraId="4A9D5DC4" w16cid:durableId="1E6F5D7B"/>
-  <w16cid:commentId w16cid:paraId="54E3DD94" w16cid:durableId="1E6F5E13"/>
-  <w16cid:commentId w16cid:paraId="612E3D89" w16cid:durableId="1E6F5483"/>
-  <w16cid:commentId w16cid:paraId="37F6DC2A" w16cid:durableId="1E6F5F30"/>
-  <w16cid:commentId w16cid:paraId="4DEC716F" w16cid:durableId="1E6F5FCE"/>
-  <w16cid:commentId w16cid:paraId="3709F086" w16cid:durableId="1E6F62A3"/>
-  <w16cid:commentId w16cid:paraId="2F29265A" w16cid:durableId="1E5B5C4C"/>
-  <w16cid:commentId w16cid:paraId="34A1CAFF" w16cid:durableId="1E6F5485"/>
-  <w16cid:commentId w16cid:paraId="03868737" w16cid:durableId="1E6F6413"/>
-  <w16cid:commentId w16cid:paraId="3255AE65" w16cid:durableId="1E6F645B"/>
-</w16cid:commentsIds>
 </file>
 
 <file path=word/endnotes.xml><?xml version="1.0" encoding="utf-8"?>
@@ -4772,11 +3940,21 @@
           <w:r>
             <w:sym w:font="Symbol" w:char="F0D3"/>
           </w:r>
-          <w:fldSimple w:instr=" DOCPROPERTY &quot;Company&quot;  \* MERGEFORMAT ">
-            <w:r>
-              <w:t>&lt;Company Name&gt;</w:t>
-            </w:r>
-          </w:fldSimple>
+          <w:r>
+            <w:fldChar w:fldCharType="begin"/>
+          </w:r>
+          <w:r>
+            <w:instrText xml:space="preserve"> DOCPROPERTY "Company"  \* MERGEFORMAT </w:instrText>
+          </w:r>
+          <w:r>
+            <w:fldChar w:fldCharType="separate"/>
+          </w:r>
+          <w:r>
+            <w:t>&lt;Company Name&gt;</w:t>
+          </w:r>
+          <w:r>
+            <w:fldChar w:fldCharType="end"/>
+          </w:r>
           <w:r>
             <w:t xml:space="preserve">, </w:t>
           </w:r>
@@ -4943,11 +4121,21 @@
           <w:tcW w:w="6379" w:type="dxa"/>
         </w:tcPr>
         <w:p>
-          <w:fldSimple w:instr=" TITLE  \* MERGEFORMAT ">
-            <w:r>
-              <w:t>Vision</w:t>
-            </w:r>
-          </w:fldSimple>
+          <w:r>
+            <w:fldChar w:fldCharType="begin"/>
+          </w:r>
+          <w:r>
+            <w:instrText xml:space="preserve"> TITLE  \* MERGEFORMAT </w:instrText>
+          </w:r>
+          <w:r>
+            <w:fldChar w:fldCharType="separate"/>
+          </w:r>
+          <w:r>
+            <w:t>Vision</w:t>
+          </w:r>
+          <w:r>
+            <w:fldChar w:fldCharType="end"/>
+          </w:r>
         </w:p>
       </w:tc>
       <w:tc>
@@ -5884,6 +5072,119 @@
     </w:lvl>
   </w:abstractNum>
   <w:abstractNum w:abstractNumId="28" w15:restartNumberingAfterBreak="0">
+    <w:nsid w:val="795B6562"/>
+    <w:multiLevelType w:val="hybridMultilevel"/>
+    <w:tmpl w:val="65BAE8BC"/>
+    <w:lvl w:ilvl="0" w:tplc="0C090001">
+      <w:start w:val="1"/>
+      <w:numFmt w:val="bullet"/>
+      <w:lvlText w:val=""/>
+      <w:lvlJc w:val="left"/>
+      <w:pPr>
+        <w:ind w:left="1080" w:hanging="360"/>
+      </w:pPr>
+      <w:rPr>
+        <w:rFonts w:ascii="Symbol" w:hAnsi="Symbol" w:hint="default"/>
+      </w:rPr>
+    </w:lvl>
+    <w:lvl w:ilvl="1" w:tplc="0C090003" w:tentative="1">
+      <w:start w:val="1"/>
+      <w:numFmt w:val="bullet"/>
+      <w:lvlText w:val="o"/>
+      <w:lvlJc w:val="left"/>
+      <w:pPr>
+        <w:ind w:left="1800" w:hanging="360"/>
+      </w:pPr>
+      <w:rPr>
+        <w:rFonts w:ascii="Courier New" w:hAnsi="Courier New" w:cs="Courier New" w:hint="default"/>
+      </w:rPr>
+    </w:lvl>
+    <w:lvl w:ilvl="2" w:tplc="0C090005" w:tentative="1">
+      <w:start w:val="1"/>
+      <w:numFmt w:val="bullet"/>
+      <w:lvlText w:val=""/>
+      <w:lvlJc w:val="left"/>
+      <w:pPr>
+        <w:ind w:left="2520" w:hanging="360"/>
+      </w:pPr>
+      <w:rPr>
+        <w:rFonts w:ascii="Wingdings" w:hAnsi="Wingdings" w:hint="default"/>
+      </w:rPr>
+    </w:lvl>
+    <w:lvl w:ilvl="3" w:tplc="0C090001" w:tentative="1">
+      <w:start w:val="1"/>
+      <w:numFmt w:val="bullet"/>
+      <w:lvlText w:val=""/>
+      <w:lvlJc w:val="left"/>
+      <w:pPr>
+        <w:ind w:left="3240" w:hanging="360"/>
+      </w:pPr>
+      <w:rPr>
+        <w:rFonts w:ascii="Symbol" w:hAnsi="Symbol" w:hint="default"/>
+      </w:rPr>
+    </w:lvl>
+    <w:lvl w:ilvl="4" w:tplc="0C090003" w:tentative="1">
+      <w:start w:val="1"/>
+      <w:numFmt w:val="bullet"/>
+      <w:lvlText w:val="o"/>
+      <w:lvlJc w:val="left"/>
+      <w:pPr>
+        <w:ind w:left="3960" w:hanging="360"/>
+      </w:pPr>
+      <w:rPr>
+        <w:rFonts w:ascii="Courier New" w:hAnsi="Courier New" w:cs="Courier New" w:hint="default"/>
+      </w:rPr>
+    </w:lvl>
+    <w:lvl w:ilvl="5" w:tplc="0C090005" w:tentative="1">
+      <w:start w:val="1"/>
+      <w:numFmt w:val="bullet"/>
+      <w:lvlText w:val=""/>
+      <w:lvlJc w:val="left"/>
+      <w:pPr>
+        <w:ind w:left="4680" w:hanging="360"/>
+      </w:pPr>
+      <w:rPr>
+        <w:rFonts w:ascii="Wingdings" w:hAnsi="Wingdings" w:hint="default"/>
+      </w:rPr>
+    </w:lvl>
+    <w:lvl w:ilvl="6" w:tplc="0C090001" w:tentative="1">
+      <w:start w:val="1"/>
+      <w:numFmt w:val="bullet"/>
+      <w:lvlText w:val=""/>
+      <w:lvlJc w:val="left"/>
+      <w:pPr>
+        <w:ind w:left="5400" w:hanging="360"/>
+      </w:pPr>
+      <w:rPr>
+        <w:rFonts w:ascii="Symbol" w:hAnsi="Symbol" w:hint="default"/>
+      </w:rPr>
+    </w:lvl>
+    <w:lvl w:ilvl="7" w:tplc="0C090003" w:tentative="1">
+      <w:start w:val="1"/>
+      <w:numFmt w:val="bullet"/>
+      <w:lvlText w:val="o"/>
+      <w:lvlJc w:val="left"/>
+      <w:pPr>
+        <w:ind w:left="6120" w:hanging="360"/>
+      </w:pPr>
+      <w:rPr>
+        <w:rFonts w:ascii="Courier New" w:hAnsi="Courier New" w:cs="Courier New" w:hint="default"/>
+      </w:rPr>
+    </w:lvl>
+    <w:lvl w:ilvl="8" w:tplc="0C090005" w:tentative="1">
+      <w:start w:val="1"/>
+      <w:numFmt w:val="bullet"/>
+      <w:lvlText w:val=""/>
+      <w:lvlJc w:val="left"/>
+      <w:pPr>
+        <w:ind w:left="6840" w:hanging="360"/>
+      </w:pPr>
+      <w:rPr>
+        <w:rFonts w:ascii="Wingdings" w:hAnsi="Wingdings" w:hint="default"/>
+      </w:rPr>
+    </w:lvl>
+  </w:abstractNum>
+  <w:abstractNum w:abstractNumId="29" w15:restartNumberingAfterBreak="0">
     <w:nsid w:val="7BE434D7"/>
     <w:multiLevelType w:val="singleLevel"/>
     <w:tmpl w:val="04090001"/>
@@ -5903,7 +5204,7 @@
       </w:rPr>
     </w:lvl>
   </w:abstractNum>
-  <w:abstractNum w:abstractNumId="29" w15:restartNumberingAfterBreak="0">
+  <w:abstractNum w:abstractNumId="30" w15:restartNumberingAfterBreak="0">
     <w:nsid w:val="7C9362FF"/>
     <w:multiLevelType w:val="hybridMultilevel"/>
     <w:tmpl w:val="23B07F92"/>
@@ -6071,7 +5372,7 @@
     <w:abstractNumId w:val="14"/>
   </w:num>
   <w:num w:numId="5">
-    <w:abstractNumId w:val="28"/>
+    <w:abstractNumId w:val="29"/>
   </w:num>
   <w:num w:numId="6">
     <w:abstractNumId w:val="20"/>
@@ -6154,7 +5455,7 @@
     <w:abstractNumId w:val="23"/>
   </w:num>
   <w:num w:numId="28">
-    <w:abstractNumId w:val="29"/>
+    <w:abstractNumId w:val="30"/>
   </w:num>
   <w:num w:numId="29">
     <w:abstractNumId w:val="16"/>
@@ -6165,18 +5466,10 @@
   <w:num w:numId="31">
     <w:abstractNumId w:val="5"/>
   </w:num>
+  <w:num w:numId="32">
+    <w:abstractNumId w:val="28"/>
+  </w:num>
 </w:numbering>
-</file>
-
-<file path=word/people.xml><?xml version="1.0" encoding="utf-8"?>
-<w15:people xmlns:wpc="http://schemas.microsoft.com/office/word/2010/wordprocessingCanvas" xmlns:cx="http://schemas.microsoft.com/office/drawing/2014/chartex" xmlns:cx1="http://schemas.microsoft.com/office/drawing/2015/9/8/chartex" xmlns:cx2="http://schemas.microsoft.com/office/drawing/2015/10/21/chartex" xmlns:cx3="http://schemas.microsoft.com/office/drawing/2016/5/9/chartex" xmlns:cx4="http://schemas.microsoft.com/office/drawing/2016/5/10/chartex" xmlns:cx5="http://schemas.microsoft.com/office/drawing/2016/5/11/chartex" xmlns:cx6="http://schemas.microsoft.com/office/drawing/2016/5/12/chartex" xmlns:cx7="http://schemas.microsoft.com/office/drawing/2016/5/13/chartex" xmlns:cx8="http://schemas.microsoft.com/office/drawing/2016/5/14/chartex" xmlns:mc="http://schemas.openxmlformats.org/markup-compatibility/2006" xmlns:aink="http://schemas.microsoft.com/office/drawing/2016/ink" xmlns:am3d="http://schemas.microsoft.com/office/drawing/2017/model3d" xmlns:o="urn:schemas-microsoft-com:office:office" xmlns:r="http://schemas.openxmlformats.org/officeDocument/2006/relationships" xmlns:m="http://schemas.openxmlformats.org/officeDocument/2006/math" xmlns:v="urn:schemas-microsoft-com:vml" xmlns:wp14="http://schemas.microsoft.com/office/word/2010/wordprocessingDrawing" xmlns:wp="http://schemas.openxmlformats.org/drawingml/2006/wordprocessingDrawing" xmlns:w10="urn:schemas-microsoft-com:office:word" xmlns:w="http://schemas.openxmlformats.org/wordprocessingml/2006/main" xmlns:w14="http://schemas.microsoft.com/office/word/2010/wordml" xmlns:w15="http://schemas.microsoft.com/office/word/2012/wordml" xmlns:w16cid="http://schemas.microsoft.com/office/word/2016/wordml/cid" xmlns:w16se="http://schemas.microsoft.com/office/word/2015/wordml/symex" xmlns:wpg="http://schemas.microsoft.com/office/word/2010/wordprocessingGroup" xmlns:wpi="http://schemas.microsoft.com/office/word/2010/wordprocessingInk" xmlns:wne="http://schemas.microsoft.com/office/word/2006/wordml" xmlns:wps="http://schemas.microsoft.com/office/word/2010/wordprocessingShape" mc:Ignorable="w14 w15 w16se w16cid wp14">
-  <w15:person w15:author="Charnes Nell">
-    <w15:presenceInfo w15:providerId="None" w15:userId="Charnes Nell"/>
-  </w15:person>
-  <w15:person w15:author="McKeahnie, Collin">
-    <w15:presenceInfo w15:providerId="AD" w15:userId="S-1-5-21-3116327230-3747694248-558935996-73041"/>
-  </w15:person>
-</w15:people>
 </file>
 
 <file path=word/styles.xml><?xml version="1.0" encoding="utf-8"?>
@@ -6296,6 +5589,7 @@
     <w:lsdException w:name="HTML Sample" w:semiHidden="1" w:unhideWhenUsed="1"/>
     <w:lsdException w:name="HTML Typewriter" w:semiHidden="1" w:unhideWhenUsed="1"/>
     <w:lsdException w:name="HTML Variable" w:semiHidden="1" w:unhideWhenUsed="1"/>
+    <w:lsdException w:name="Normal Table" w:semiHidden="1" w:unhideWhenUsed="1"/>
     <w:lsdException w:name="annotation subject" w:semiHidden="1" w:unhideWhenUsed="1"/>
     <w:lsdException w:name="No List" w:semiHidden="1" w:unhideWhenUsed="1"/>
     <w:lsdException w:name="Outline List 1" w:semiHidden="1" w:unhideWhenUsed="1"/>
@@ -6339,8 +5633,10 @@
     <w:lsdException w:name="Table Elegant" w:semiHidden="1" w:unhideWhenUsed="1"/>
     <w:lsdException w:name="Table Professional" w:semiHidden="1" w:unhideWhenUsed="1"/>
     <w:lsdException w:name="Table Subtle 1" w:semiHidden="1" w:unhideWhenUsed="1"/>
+    <w:lsdException w:name="Table Subtle 2" w:semiHidden="1" w:unhideWhenUsed="1"/>
     <w:lsdException w:name="Table Web 1" w:semiHidden="1" w:unhideWhenUsed="1"/>
     <w:lsdException w:name="Table Web 2" w:semiHidden="1" w:unhideWhenUsed="1"/>
+    <w:lsdException w:name="Table Web 3" w:semiHidden="1" w:unhideWhenUsed="1"/>
     <w:lsdException w:name="Balloon Text" w:semiHidden="1" w:unhideWhenUsed="1"/>
     <w:lsdException w:name="Table Grid" w:uiPriority="59"/>
     <w:lsdException w:name="Table Theme" w:semiHidden="1" w:unhideWhenUsed="1"/>
@@ -7566,7 +6862,7 @@
 </file>
 
 <file path=customXml/itemProps1.xml><?xml version="1.0" encoding="utf-8"?>
-<ds:datastoreItem xmlns:ds="http://schemas.openxmlformats.org/officeDocument/2006/customXml" ds:itemID="{A2C54D0D-3B48-4927-BA60-277053B1F35E}">
+<ds:datastoreItem xmlns:ds="http://schemas.openxmlformats.org/officeDocument/2006/customXml" ds:itemID="{8289B5DD-CA54-484D-A05A-0809993809AA}">
   <ds:schemaRefs>
     <ds:schemaRef ds:uri="http://schemas.openxmlformats.org/officeDocument/2006/bibliography"/>
   </ds:schemaRefs>

</xml_diff>

<commit_message>
Review of LCAM draft 1
Added comments, etc.
</commit_message>
<xml_diff>
--- a/Documentation/Vision Draft.docx
+++ b/Documentation/Vision Draft.docx
@@ -1,6 +1,6 @@
 
 <file path=word/document.xml><?xml version="1.0" encoding="utf-8"?>
-<w:document xmlns:wpc="http://schemas.microsoft.com/office/word/2010/wordprocessingCanvas" xmlns:cx="http://schemas.microsoft.com/office/drawing/2014/chartex" xmlns:cx1="http://schemas.microsoft.com/office/drawing/2015/9/8/chartex" xmlns:mc="http://schemas.openxmlformats.org/markup-compatibility/2006" xmlns:o="urn:schemas-microsoft-com:office:office" xmlns:r="http://schemas.openxmlformats.org/officeDocument/2006/relationships" xmlns:m="http://schemas.openxmlformats.org/officeDocument/2006/math" xmlns:v="urn:schemas-microsoft-com:vml" xmlns:wp14="http://schemas.microsoft.com/office/word/2010/wordprocessingDrawing" xmlns:wp="http://schemas.openxmlformats.org/drawingml/2006/wordprocessingDrawing" xmlns:w10="urn:schemas-microsoft-com:office:word" xmlns:w="http://schemas.openxmlformats.org/wordprocessingml/2006/main" xmlns:w14="http://schemas.microsoft.com/office/word/2010/wordml" xmlns:w15="http://schemas.microsoft.com/office/word/2012/wordml" xmlns:w16se="http://schemas.microsoft.com/office/word/2015/wordml/symex" xmlns:wpg="http://schemas.microsoft.com/office/word/2010/wordprocessingGroup" xmlns:wpi="http://schemas.microsoft.com/office/word/2010/wordprocessingInk" xmlns:wne="http://schemas.microsoft.com/office/word/2006/wordml" xmlns:wps="http://schemas.microsoft.com/office/word/2010/wordprocessingShape" mc:Ignorable="w14 w15 w16se wp14">
+<w:document xmlns:wpc="http://schemas.microsoft.com/office/word/2010/wordprocessingCanvas" xmlns:cx="http://schemas.microsoft.com/office/drawing/2014/chartex" xmlns:cx1="http://schemas.microsoft.com/office/drawing/2015/9/8/chartex" xmlns:cx2="http://schemas.microsoft.com/office/drawing/2015/10/21/chartex" xmlns:cx3="http://schemas.microsoft.com/office/drawing/2016/5/9/chartex" xmlns:cx4="http://schemas.microsoft.com/office/drawing/2016/5/10/chartex" xmlns:cx5="http://schemas.microsoft.com/office/drawing/2016/5/11/chartex" xmlns:cx6="http://schemas.microsoft.com/office/drawing/2016/5/12/chartex" xmlns:cx7="http://schemas.microsoft.com/office/drawing/2016/5/13/chartex" xmlns:cx8="http://schemas.microsoft.com/office/drawing/2016/5/14/chartex" xmlns:mc="http://schemas.openxmlformats.org/markup-compatibility/2006" xmlns:aink="http://schemas.microsoft.com/office/drawing/2016/ink" xmlns:am3d="http://schemas.microsoft.com/office/drawing/2017/model3d" xmlns:o="urn:schemas-microsoft-com:office:office" xmlns:r="http://schemas.openxmlformats.org/officeDocument/2006/relationships" xmlns:m="http://schemas.openxmlformats.org/officeDocument/2006/math" xmlns:v="urn:schemas-microsoft-com:vml" xmlns:wp14="http://schemas.microsoft.com/office/word/2010/wordprocessingDrawing" xmlns:wp="http://schemas.openxmlformats.org/drawingml/2006/wordprocessingDrawing" xmlns:w10="urn:schemas-microsoft-com:office:word" xmlns:w="http://schemas.openxmlformats.org/wordprocessingml/2006/main" xmlns:w14="http://schemas.microsoft.com/office/word/2010/wordml" xmlns:w15="http://schemas.microsoft.com/office/word/2012/wordml" xmlns:w16cid="http://schemas.microsoft.com/office/word/2016/wordml/cid" xmlns:w16se="http://schemas.microsoft.com/office/word/2015/wordml/symex" xmlns:wpg="http://schemas.microsoft.com/office/word/2010/wordprocessingGroup" xmlns:wpi="http://schemas.microsoft.com/office/word/2010/wordprocessingInk" xmlns:wne="http://schemas.microsoft.com/office/word/2006/wordml" xmlns:wps="http://schemas.microsoft.com/office/word/2010/wordprocessingShape" mc:Ignorable="w14 w15 w16se w16cid wp14">
   <w:body>
     <w:sdt>
       <w:sdtPr>
@@ -2233,11 +2233,15 @@
       <w:bookmarkStart w:id="1" w:name="_Toc456600917"/>
       <w:bookmarkStart w:id="2" w:name="_Toc512930904"/>
       <w:bookmarkStart w:id="3" w:name="_Toc20715754"/>
-      <w:bookmarkStart w:id="4" w:name="_Toc436203377"/>
-      <w:bookmarkStart w:id="5" w:name="_Toc452813577"/>
-      <w:bookmarkStart w:id="6" w:name="_Toc511979543"/>
+      <w:bookmarkStart w:id="4" w:name="_Toc511979543"/>
+      <w:bookmarkStart w:id="5" w:name="_Toc436203377"/>
+      <w:bookmarkStart w:id="6" w:name="_Toc452813577"/>
       <w:commentRangeStart w:id="7"/>
       <w:commentRangeStart w:id="8"/>
+      <w:commentRangeStart w:id="9"/>
+      <w:commentRangeStart w:id="10"/>
+      <w:commentRangeStart w:id="11"/>
+      <w:commentRangeStart w:id="12"/>
       <w:r>
         <w:t>Introduction</w:t>
       </w:r>
@@ -2256,6 +2260,8 @@
         <w:commentReference w:id="7"/>
       </w:r>
       <w:commentRangeEnd w:id="8"/>
+      <w:commentRangeEnd w:id="9"/>
+      <w:commentRangeEnd w:id="10"/>
       <w:r>
         <w:rPr>
           <w:rStyle w:val="CommentReference"/>
@@ -2263,17 +2269,76 @@
           <w:b w:val="0"/>
           <w:color w:val="auto"/>
         </w:rPr>
+        <w:commentReference w:id="9"/>
+      </w:r>
+      <w:commentRangeEnd w:id="11"/>
+      <w:r>
+        <w:rPr>
+          <w:rStyle w:val="CommentReference"/>
+          <w:rFonts w:ascii="Times New Roman" w:hAnsi="Times New Roman"/>
+          <w:b w:val="0"/>
+          <w:color w:val="auto"/>
+        </w:rPr>
+        <w:commentReference w:id="11"/>
+      </w:r>
+      <w:commentRangeEnd w:id="12"/>
+      <w:r>
+        <w:rPr>
+          <w:rStyle w:val="CommentReference"/>
+          <w:rFonts w:ascii="Times New Roman" w:hAnsi="Times New Roman"/>
+          <w:b w:val="0"/>
+          <w:color w:val="auto"/>
+        </w:rPr>
+        <w:commentReference w:id="12"/>
+      </w:r>
+      <w:r>
+        <w:rPr>
+          <w:rStyle w:val="CommentReference"/>
+          <w:rFonts w:ascii="Times New Roman" w:hAnsi="Times New Roman"/>
+          <w:b w:val="0"/>
+          <w:color w:val="auto"/>
+        </w:rPr>
         <w:commentReference w:id="8"/>
       </w:r>
-      <w:bookmarkEnd w:id="6"/>
-    </w:p>
-    <w:p>
-      <w:bookmarkStart w:id="9" w:name="_Toc508278035"/>
-      <w:r>
-        <w:t xml:space="preserve">The client has identified an existing need in the market for an online multiplayer mobile quiz game. The client believes the current applications available do not adequately meet the market needs and have engaged the Let’s Quiz development team to produce a better application. As a result, the development team is proposing Let’s Quiz, an online mobile game where players can verse one another in a multiple-choice trivia quiz, player involvement is encouraged further with question submission and player polling of questions. </w:t>
-      </w:r>
-    </w:p>
-    <w:p>
+      <w:bookmarkEnd w:id="4"/>
+      <w:r>
+        <w:rPr>
+          <w:rStyle w:val="CommentReference"/>
+          <w:rFonts w:ascii="Times New Roman" w:hAnsi="Times New Roman"/>
+          <w:b w:val="0"/>
+          <w:color w:val="auto"/>
+        </w:rPr>
+        <w:commentReference w:id="10"/>
+      </w:r>
+    </w:p>
+    <w:p>
+      <w:bookmarkStart w:id="13" w:name="_Toc508278035"/>
+      <w:r>
+        <w:t xml:space="preserve">The client has identified an existing need in the market for an online multiplayer mobile quiz game. The client believes the current applications available do not adequately meet the market needs and have engaged the Let’s Quiz development team to produce a better application. As a result, the development team is proposing Let’s Quiz, an online mobile game where players can verse one another in a multiple-choice </w:t>
+      </w:r>
+      <w:commentRangeStart w:id="14"/>
+      <w:r>
+        <w:rPr>
+          <w:highlight w:val="cyan"/>
+        </w:rPr>
+        <w:t>turned based</w:t>
+      </w:r>
+      <w:r>
+        <w:t xml:space="preserve"> </w:t>
+      </w:r>
+      <w:commentRangeEnd w:id="14"/>
+      <w:r>
+        <w:rPr>
+          <w:rStyle w:val="CommentReference"/>
+        </w:rPr>
+        <w:commentReference w:id="14"/>
+      </w:r>
+      <w:r>
+        <w:t xml:space="preserve">trivia quiz, player involvement is encouraged further with question submission and player polling of questions. </w:t>
+      </w:r>
+    </w:p>
+    <w:p>
+      <w:commentRangeStart w:id="15"/>
       <w:r>
         <w:rPr>
           <w:highlight w:val="yellow"/>
@@ -2295,6 +2360,13 @@
       <w:r>
         <w:t xml:space="preserve"> </w:t>
       </w:r>
+      <w:commentRangeEnd w:id="15"/>
+      <w:r>
+        <w:rPr>
+          <w:rStyle w:val="CommentReference"/>
+        </w:rPr>
+        <w:commentReference w:id="15"/>
+      </w:r>
     </w:p>
     <w:p>
       <w:r>
@@ -2308,14 +2380,14 @@
           <w:highlight w:val="yellow"/>
         </w:rPr>
       </w:pPr>
-      <w:bookmarkStart w:id="10" w:name="_Toc511979544"/>
+      <w:bookmarkStart w:id="16" w:name="_Toc511979544"/>
       <w:r>
         <w:rPr>
           <w:highlight w:val="yellow"/>
         </w:rPr>
         <w:t>What is expected to be delivered?</w:t>
       </w:r>
-      <w:bookmarkEnd w:id="10"/>
+      <w:bookmarkEnd w:id="16"/>
     </w:p>
     <w:p>
       <w:pPr>
@@ -2331,7 +2403,8 @@
       </w:r>
     </w:p>
     <w:p>
-      <w:commentRangeStart w:id="11"/>
+      <w:commentRangeStart w:id="17"/>
+      <w:commentRangeStart w:id="18"/>
       <w:r>
         <w:rPr>
           <w:highlight w:val="yellow"/>
@@ -2344,25 +2417,32 @@
         </w:rPr>
         <w:t xml:space="preserve"> </w:t>
       </w:r>
-      <w:commentRangeEnd w:id="11"/>
+      <w:commentRangeEnd w:id="17"/>
       <w:r>
         <w:rPr>
           <w:rStyle w:val="CommentReference"/>
           <w:highlight w:val="yellow"/>
         </w:rPr>
-        <w:commentReference w:id="11"/>
+        <w:commentReference w:id="17"/>
+      </w:r>
+      <w:commentRangeEnd w:id="18"/>
+      <w:r>
+        <w:rPr>
+          <w:rStyle w:val="CommentReference"/>
+        </w:rPr>
+        <w:commentReference w:id="18"/>
       </w:r>
     </w:p>
     <w:p>
       <w:pPr>
         <w:pStyle w:val="Heading2"/>
       </w:pPr>
-      <w:bookmarkStart w:id="12" w:name="_Toc511979545"/>
+      <w:bookmarkStart w:id="19" w:name="_Toc511979545"/>
       <w:r>
         <w:t>Who has a use for this app?</w:t>
       </w:r>
-      <w:bookmarkEnd w:id="9"/>
-      <w:bookmarkEnd w:id="12"/>
+      <w:bookmarkEnd w:id="13"/>
+      <w:bookmarkEnd w:id="19"/>
     </w:p>
     <w:p>
       <w:r>
@@ -2373,6 +2453,7 @@
       </w:r>
     </w:p>
     <w:p>
+      <w:commentRangeStart w:id="20"/>
       <w:r>
         <w:rPr>
           <w:highlight w:val="yellow"/>
@@ -2391,45 +2472,52 @@
         </w:rPr>
         <w:t>.</w:t>
       </w:r>
+      <w:commentRangeEnd w:id="20"/>
+      <w:r>
+        <w:rPr>
+          <w:rStyle w:val="CommentReference"/>
+        </w:rPr>
+        <w:commentReference w:id="20"/>
+      </w:r>
     </w:p>
     <w:p/>
     <w:p>
       <w:pPr>
         <w:pStyle w:val="Heading1"/>
       </w:pPr>
-      <w:bookmarkStart w:id="13" w:name="_Toc512930906"/>
-      <w:bookmarkStart w:id="14" w:name="_Toc20715755"/>
-      <w:bookmarkStart w:id="15" w:name="_Toc511979546"/>
+      <w:bookmarkStart w:id="21" w:name="_Toc512930906"/>
+      <w:bookmarkStart w:id="22" w:name="_Toc20715755"/>
+      <w:bookmarkStart w:id="23" w:name="_Toc511979546"/>
       <w:r>
         <w:t>Positioning</w:t>
       </w:r>
-      <w:bookmarkEnd w:id="4"/>
       <w:bookmarkEnd w:id="5"/>
-      <w:bookmarkEnd w:id="13"/>
-      <w:bookmarkEnd w:id="14"/>
-      <w:bookmarkEnd w:id="15"/>
+      <w:bookmarkEnd w:id="6"/>
+      <w:bookmarkEnd w:id="21"/>
+      <w:bookmarkEnd w:id="22"/>
+      <w:bookmarkEnd w:id="23"/>
     </w:p>
     <w:p/>
     <w:p>
       <w:pPr>
         <w:pStyle w:val="Heading2"/>
       </w:pPr>
-      <w:bookmarkStart w:id="16" w:name="_Toc436203379"/>
-      <w:bookmarkStart w:id="17" w:name="_Toc452813579"/>
-      <w:bookmarkStart w:id="18" w:name="_Toc512930907"/>
-      <w:bookmarkStart w:id="19" w:name="_Toc20715756"/>
-      <w:bookmarkStart w:id="20" w:name="_Toc511979547"/>
+      <w:bookmarkStart w:id="24" w:name="_Toc436203379"/>
+      <w:bookmarkStart w:id="25" w:name="_Toc452813579"/>
+      <w:bookmarkStart w:id="26" w:name="_Toc512930907"/>
+      <w:bookmarkStart w:id="27" w:name="_Toc20715756"/>
+      <w:bookmarkStart w:id="28" w:name="_Toc511979547"/>
       <w:r>
         <w:t>Goal</w:t>
       </w:r>
       <w:r>
         <w:t xml:space="preserve"> Statement</w:t>
       </w:r>
-      <w:bookmarkEnd w:id="16"/>
-      <w:bookmarkEnd w:id="17"/>
-      <w:bookmarkEnd w:id="18"/>
-      <w:bookmarkEnd w:id="19"/>
-      <w:bookmarkEnd w:id="20"/>
+      <w:bookmarkEnd w:id="24"/>
+      <w:bookmarkEnd w:id="25"/>
+      <w:bookmarkEnd w:id="26"/>
+      <w:bookmarkEnd w:id="27"/>
+      <w:bookmarkEnd w:id="28"/>
     </w:p>
     <w:p>
       <w:pPr>
@@ -2465,7 +2553,7 @@
               <w:keepNext/>
               <w:ind w:left="72"/>
             </w:pPr>
-            <w:commentRangeStart w:id="21"/>
+            <w:commentRangeStart w:id="29"/>
             <w:r>
               <w:lastRenderedPageBreak/>
               <w:t xml:space="preserve">The </w:t>
@@ -2578,16 +2666,16 @@
             </w:tcBorders>
           </w:tcPr>
           <w:p>
-            <w:commentRangeStart w:id="22"/>
+            <w:commentRangeStart w:id="30"/>
             <w:r>
               <w:t>Will fill the clients perceived gap in the market</w:t>
             </w:r>
-            <w:commentRangeEnd w:id="22"/>
+            <w:commentRangeEnd w:id="30"/>
             <w:r>
               <w:rPr>
                 <w:rStyle w:val="CommentReference"/>
               </w:rPr>
-              <w:commentReference w:id="22"/>
+              <w:commentReference w:id="30"/>
             </w:r>
           </w:p>
         </w:tc>
@@ -2633,12 +2721,12 @@
             <w:r>
               <w:t xml:space="preserve"> the App Store and Google Play Store</w:t>
             </w:r>
-            <w:commentRangeEnd w:id="21"/>
+            <w:commentRangeEnd w:id="29"/>
             <w:r>
               <w:rPr>
                 <w:rStyle w:val="CommentReference"/>
               </w:rPr>
-              <w:commentReference w:id="21"/>
+              <w:commentReference w:id="29"/>
             </w:r>
           </w:p>
         </w:tc>
@@ -2653,12 +2741,12 @@
         </w:numPr>
         <w:ind w:left="720"/>
       </w:pPr>
-      <w:bookmarkStart w:id="23" w:name="_Toc425054392"/>
-      <w:bookmarkStart w:id="24" w:name="_Toc422186485"/>
-      <w:bookmarkStart w:id="25" w:name="_Toc436203380"/>
-      <w:bookmarkStart w:id="26" w:name="_Toc452813580"/>
-      <w:bookmarkStart w:id="27" w:name="_Toc512930908"/>
-      <w:bookmarkStart w:id="28" w:name="_Toc20715757"/>
+      <w:bookmarkStart w:id="31" w:name="_Toc425054392"/>
+      <w:bookmarkStart w:id="32" w:name="_Toc422186485"/>
+      <w:bookmarkStart w:id="33" w:name="_Toc436203380"/>
+      <w:bookmarkStart w:id="34" w:name="_Toc452813580"/>
+      <w:bookmarkStart w:id="35" w:name="_Toc512930908"/>
+      <w:bookmarkStart w:id="36" w:name="_Toc20715757"/>
     </w:p>
     <w:tbl>
       <w:tblPr>
@@ -2768,11 +2856,19 @@
                 <w:highlight w:val="yellow"/>
               </w:rPr>
             </w:pPr>
+            <w:commentRangeStart w:id="37"/>
             <w:r>
               <w:rPr>
                 <w:highlight w:val="yellow"/>
               </w:rPr>
               <w:t xml:space="preserve">All Let’s Quiz stakeholders </w:t>
+            </w:r>
+            <w:commentRangeEnd w:id="37"/>
+            <w:r>
+              <w:rPr>
+                <w:rStyle w:val="CommentReference"/>
+              </w:rPr>
+              <w:commentReference w:id="37"/>
             </w:r>
           </w:p>
         </w:tc>
@@ -2913,18 +3009,19 @@
       <w:pPr>
         <w:pStyle w:val="Heading2"/>
       </w:pPr>
-      <w:bookmarkStart w:id="29" w:name="_Toc511979548"/>
-      <w:commentRangeStart w:id="30"/>
+      <w:bookmarkStart w:id="38" w:name="_Toc511979548"/>
+      <w:commentRangeStart w:id="39"/>
+      <w:commentRangeStart w:id="40"/>
       <w:r>
         <w:t>Product Position Statement</w:t>
       </w:r>
-      <w:bookmarkEnd w:id="23"/>
-      <w:bookmarkEnd w:id="24"/>
-      <w:bookmarkEnd w:id="25"/>
-      <w:bookmarkEnd w:id="26"/>
-      <w:bookmarkEnd w:id="27"/>
-      <w:bookmarkEnd w:id="28"/>
-      <w:bookmarkEnd w:id="29"/>
+      <w:bookmarkEnd w:id="31"/>
+      <w:bookmarkEnd w:id="32"/>
+      <w:bookmarkEnd w:id="33"/>
+      <w:bookmarkEnd w:id="34"/>
+      <w:bookmarkEnd w:id="35"/>
+      <w:bookmarkEnd w:id="36"/>
+      <w:bookmarkEnd w:id="38"/>
     </w:p>
     <w:p>
       <w:r>
@@ -3111,7 +3208,32 @@
           </w:tcPr>
           <w:p>
             <w:r>
-              <w:t>Allows for a customizable competitive trivia quiz game against people from all over the world</w:t>
+              <w:t xml:space="preserve">Allows for a </w:t>
+            </w:r>
+            <w:commentRangeStart w:id="41"/>
+            <w:proofErr w:type="spellStart"/>
+            <w:r>
+              <w:t>customi</w:t>
+            </w:r>
+            <w:r>
+              <w:t>s</w:t>
+            </w:r>
+            <w:r>
+              <w:t>able</w:t>
+            </w:r>
+            <w:proofErr w:type="spellEnd"/>
+            <w:r>
+              <w:t xml:space="preserve"> </w:t>
+            </w:r>
+            <w:commentRangeEnd w:id="41"/>
+            <w:r>
+              <w:rPr>
+                <w:rStyle w:val="CommentReference"/>
+              </w:rPr>
+              <w:commentReference w:id="41"/>
+            </w:r>
+            <w:r>
+              <w:t>competitive trivia quiz game against people from all over the world</w:t>
             </w:r>
           </w:p>
         </w:tc>
@@ -3203,13 +3325,13 @@
         </w:numPr>
         <w:ind w:left="720"/>
       </w:pPr>
-      <w:bookmarkStart w:id="31" w:name="_Toc447960005"/>
-      <w:bookmarkStart w:id="32" w:name="_Toc452813581"/>
-      <w:bookmarkStart w:id="33" w:name="_Toc512930909"/>
-      <w:bookmarkStart w:id="34" w:name="_Toc20715758"/>
-      <w:bookmarkStart w:id="35" w:name="_Toc436203381"/>
-      <w:bookmarkStart w:id="36" w:name="_Toc511979549"/>
-      <w:commentRangeEnd w:id="30"/>
+      <w:bookmarkStart w:id="42" w:name="_Toc511979549"/>
+      <w:bookmarkStart w:id="43" w:name="_Toc447960005"/>
+      <w:bookmarkStart w:id="44" w:name="_Toc452813581"/>
+      <w:bookmarkStart w:id="45" w:name="_Toc512930909"/>
+      <w:bookmarkStart w:id="46" w:name="_Toc20715758"/>
+      <w:bookmarkStart w:id="47" w:name="_Toc436203381"/>
+      <w:commentRangeEnd w:id="39"/>
       <w:r>
         <w:rPr>
           <w:rStyle w:val="CommentReference"/>
@@ -3217,9 +3339,19 @@
           <w:b w:val="0"/>
           <w:color w:val="auto"/>
         </w:rPr>
-        <w:commentReference w:id="30"/>
-      </w:r>
-      <w:bookmarkEnd w:id="36"/>
+        <w:commentReference w:id="39"/>
+      </w:r>
+      <w:bookmarkEnd w:id="42"/>
+      <w:commentRangeEnd w:id="40"/>
+      <w:r>
+        <w:rPr>
+          <w:rStyle w:val="CommentReference"/>
+          <w:rFonts w:ascii="Times New Roman" w:hAnsi="Times New Roman"/>
+          <w:b w:val="0"/>
+          <w:color w:val="auto"/>
+        </w:rPr>
+        <w:commentReference w:id="40"/>
+      </w:r>
     </w:p>
     <w:p>
       <w:pPr>
@@ -3234,9 +3366,9 @@
       <w:r>
         <w:br w:type="page"/>
       </w:r>
-      <w:bookmarkStart w:id="37" w:name="_Toc51579501"/>
-      <w:bookmarkStart w:id="38" w:name="_Toc196124180"/>
-      <w:bookmarkStart w:id="39" w:name="_Toc511979550"/>
+      <w:bookmarkStart w:id="48" w:name="_Toc51579501"/>
+      <w:bookmarkStart w:id="49" w:name="_Toc196124180"/>
+      <w:bookmarkStart w:id="50" w:name="_Toc511979550"/>
       <w:r>
         <w:rPr>
           <w:highlight w:val="yellow"/>
@@ -3244,9 +3376,9 @@
         <w:lastRenderedPageBreak/>
         <w:t>The Business Case</w:t>
       </w:r>
-      <w:bookmarkEnd w:id="37"/>
-      <w:bookmarkEnd w:id="38"/>
-      <w:bookmarkEnd w:id="39"/>
+      <w:bookmarkEnd w:id="48"/>
+      <w:bookmarkEnd w:id="49"/>
+      <w:bookmarkEnd w:id="50"/>
     </w:p>
     <w:p>
       <w:pPr>
@@ -3256,9 +3388,9 @@
           <w:highlight w:val="yellow"/>
         </w:rPr>
       </w:pPr>
-      <w:bookmarkStart w:id="40" w:name="_Toc497817113"/>
-      <w:bookmarkStart w:id="41" w:name="_Toc497817331"/>
-      <w:bookmarkStart w:id="42" w:name="_Toc511979551"/>
+      <w:bookmarkStart w:id="51" w:name="_Toc511979551"/>
+      <w:bookmarkStart w:id="52" w:name="_Toc497817113"/>
+      <w:bookmarkStart w:id="53" w:name="_Toc497817331"/>
       <w:r>
         <w:rPr>
           <w:rStyle w:val="InstructionText"/>
@@ -3266,7 +3398,7 @@
         </w:rPr>
         <w:t>The business need</w:t>
       </w:r>
-      <w:bookmarkEnd w:id="42"/>
+      <w:bookmarkEnd w:id="51"/>
     </w:p>
     <w:p>
       <w:pPr>
@@ -3286,31 +3418,45 @@
         </w:rPr>
         <w:t>The reason these three things are needs is c</w:t>
       </w:r>
-      <w:commentRangeStart w:id="43"/>
+      <w:commentRangeStart w:id="54"/>
+      <w:commentRangeStart w:id="55"/>
       <w:r>
         <w:rPr>
           <w:highlight w:val="yellow"/>
         </w:rPr>
         <w:t xml:space="preserve">urrently there are no products on the market that </w:t>
       </w:r>
-      <w:commentRangeEnd w:id="43"/>
+      <w:commentRangeEnd w:id="54"/>
       <w:r>
         <w:rPr>
           <w:rStyle w:val="CommentReference"/>
           <w:highlight w:val="yellow"/>
         </w:rPr>
-        <w:commentReference w:id="43"/>
+        <w:commentReference w:id="54"/>
+      </w:r>
+      <w:commentRangeEnd w:id="55"/>
+      <w:r>
+        <w:rPr>
+          <w:rStyle w:val="CommentReference"/>
+        </w:rPr>
+        <w:commentReference w:id="55"/>
       </w:r>
       <w:r>
         <w:rPr>
           <w:highlight w:val="yellow"/>
         </w:rPr>
-        <w:t>addresses this criteria</w:t>
+        <w:t xml:space="preserve">addresses </w:t>
       </w:r>
       <w:r>
         <w:rPr>
           <w:highlight w:val="yellow"/>
         </w:rPr>
+        <w:t>this criterion</w:t>
+      </w:r>
+      <w:r>
+        <w:rPr>
+          <w:highlight w:val="yellow"/>
+        </w:rPr>
         <w:t xml:space="preserve">. </w:t>
       </w:r>
       <w:r>
@@ -3332,6 +3478,7 @@
         </w:rPr>
         <w:tab/>
       </w:r>
+      <w:commentRangeStart w:id="56"/>
       <w:r>
         <w:rPr>
           <w:b/>
@@ -3339,6 +3486,13 @@
         </w:rPr>
         <w:t>Fast</w:t>
       </w:r>
+      <w:commentRangeEnd w:id="56"/>
+      <w:r>
+        <w:rPr>
+          <w:rStyle w:val="CommentReference"/>
+        </w:rPr>
+        <w:commentReference w:id="56"/>
+      </w:r>
       <w:r>
         <w:rPr>
           <w:b/>
@@ -3346,19 +3500,11 @@
         </w:rPr>
         <w:br/>
       </w:r>
-      <w:proofErr w:type="gramStart"/>
       <w:r>
         <w:rPr>
           <w:highlight w:val="yellow"/>
         </w:rPr>
-        <w:t>The</w:t>
-      </w:r>
-      <w:proofErr w:type="gramEnd"/>
-      <w:r>
-        <w:rPr>
-          <w:highlight w:val="yellow"/>
-        </w:rPr>
-        <w:t xml:space="preserve"> application must be easy to use and fast to play through. People do not necessarily have multiple hours to invest in a mobile app, the market need identified is for a game that can be played multiple times per day in the small and common down times people have. </w:t>
+        <w:t xml:space="preserve">The application must be easy to use and fast to play through. People do not necessarily have multiple hours to invest in a mobile app, the market need identified is for a game that can be played multiple times per day in the small and common down times people have. </w:t>
       </w:r>
     </w:p>
     <w:p>
@@ -3407,6 +3553,7 @@
         </w:rPr>
         <w:tab/>
       </w:r>
+      <w:commentRangeStart w:id="57"/>
       <w:r>
         <w:rPr>
           <w:b/>
@@ -3414,6 +3561,13 @@
         </w:rPr>
         <w:t>Competitive</w:t>
       </w:r>
+      <w:commentRangeEnd w:id="57"/>
+      <w:r>
+        <w:rPr>
+          <w:rStyle w:val="CommentReference"/>
+        </w:rPr>
+        <w:commentReference w:id="57"/>
+      </w:r>
       <w:r>
         <w:rPr>
           <w:b/>
@@ -3479,20 +3633,28 @@
         </w:rPr>
         <w:t xml:space="preserve">vote on questions in the question pool the question list will always be changing and if the questions being presented to the player are shown as a </w:t>
       </w:r>
-      <w:commentRangeStart w:id="44"/>
+      <w:commentRangeStart w:id="58"/>
+      <w:commentRangeStart w:id="59"/>
       <w:r>
         <w:rPr>
           <w:highlight w:val="yellow"/>
         </w:rPr>
         <w:t>function of their popularity and their age in the database players should mostly be seeing new and interesting questions.</w:t>
       </w:r>
-      <w:commentRangeEnd w:id="44"/>
+      <w:commentRangeEnd w:id="58"/>
       <w:r>
         <w:rPr>
           <w:rStyle w:val="CommentReference"/>
           <w:highlight w:val="yellow"/>
         </w:rPr>
-        <w:commentReference w:id="44"/>
+        <w:commentReference w:id="58"/>
+      </w:r>
+      <w:commentRangeEnd w:id="59"/>
+      <w:r>
+        <w:rPr>
+          <w:rStyle w:val="CommentReference"/>
+        </w:rPr>
+        <w:commentReference w:id="59"/>
       </w:r>
     </w:p>
     <w:p/>
@@ -3500,28 +3662,29 @@
       <w:pPr>
         <w:pStyle w:val="Heading1"/>
       </w:pPr>
-      <w:bookmarkStart w:id="45" w:name="_Toc511979552"/>
-      <w:bookmarkEnd w:id="40"/>
-      <w:bookmarkEnd w:id="41"/>
+      <w:bookmarkStart w:id="60" w:name="_Toc511979552"/>
+      <w:bookmarkEnd w:id="52"/>
+      <w:bookmarkEnd w:id="53"/>
       <w:r>
         <w:t>Stakeholder Descriptions</w:t>
       </w:r>
-      <w:bookmarkEnd w:id="31"/>
-      <w:bookmarkEnd w:id="32"/>
-      <w:bookmarkEnd w:id="33"/>
-      <w:bookmarkEnd w:id="34"/>
+      <w:bookmarkEnd w:id="43"/>
+      <w:bookmarkEnd w:id="44"/>
       <w:bookmarkEnd w:id="45"/>
+      <w:bookmarkEnd w:id="46"/>
+      <w:bookmarkEnd w:id="60"/>
     </w:p>
     <w:p>
       <w:pPr>
         <w:pStyle w:val="Heading2"/>
       </w:pPr>
-      <w:bookmarkStart w:id="46" w:name="_Toc511979553"/>
-      <w:commentRangeStart w:id="47"/>
+      <w:bookmarkStart w:id="61" w:name="_Toc511979553"/>
+      <w:commentRangeStart w:id="62"/>
+      <w:commentRangeStart w:id="63"/>
       <w:r>
         <w:t>Stakeholder Summary</w:t>
       </w:r>
-      <w:commentRangeEnd w:id="47"/>
+      <w:commentRangeEnd w:id="62"/>
       <w:r>
         <w:rPr>
           <w:rStyle w:val="CommentReference"/>
@@ -3529,9 +3692,19 @@
           <w:b w:val="0"/>
           <w:color w:val="auto"/>
         </w:rPr>
-        <w:commentReference w:id="47"/>
-      </w:r>
-      <w:bookmarkEnd w:id="46"/>
+        <w:commentReference w:id="62"/>
+      </w:r>
+      <w:bookmarkEnd w:id="61"/>
+      <w:commentRangeEnd w:id="63"/>
+      <w:r>
+        <w:rPr>
+          <w:rStyle w:val="CommentReference"/>
+          <w:rFonts w:ascii="Times New Roman" w:hAnsi="Times New Roman"/>
+          <w:b w:val="0"/>
+          <w:color w:val="auto"/>
+        </w:rPr>
+        <w:commentReference w:id="63"/>
+      </w:r>
     </w:p>
     <w:p>
       <w:pPr>
@@ -3875,14 +4048,14 @@
           <w:color w:val="0070C0"/>
         </w:rPr>
       </w:pPr>
-      <w:bookmarkStart w:id="48" w:name="_Toc425054386"/>
-      <w:bookmarkStart w:id="49" w:name="_Toc342757864"/>
-      <w:bookmarkStart w:id="50" w:name="_Toc346297773"/>
-      <w:bookmarkStart w:id="51" w:name="_Toc422186479"/>
-      <w:bookmarkStart w:id="52" w:name="_Toc436203384"/>
-      <w:bookmarkStart w:id="53" w:name="_Toc452813585"/>
-      <w:bookmarkStart w:id="54" w:name="_Toc512930912"/>
-      <w:bookmarkStart w:id="55" w:name="_Toc20715759"/>
+      <w:bookmarkStart w:id="64" w:name="_Toc425054386"/>
+      <w:bookmarkStart w:id="65" w:name="_Toc342757864"/>
+      <w:bookmarkStart w:id="66" w:name="_Toc346297773"/>
+      <w:bookmarkStart w:id="67" w:name="_Toc422186479"/>
+      <w:bookmarkStart w:id="68" w:name="_Toc436203384"/>
+      <w:bookmarkStart w:id="69" w:name="_Toc452813585"/>
+      <w:bookmarkStart w:id="70" w:name="_Toc512930912"/>
+      <w:bookmarkStart w:id="71" w:name="_Toc20715759"/>
       <w:r>
         <w:br w:type="page"/>
       </w:r>
@@ -3891,20 +4064,20 @@
       <w:pPr>
         <w:pStyle w:val="Heading2"/>
       </w:pPr>
-      <w:bookmarkStart w:id="56" w:name="_Toc511979554"/>
+      <w:bookmarkStart w:id="72" w:name="_Toc511979554"/>
       <w:r>
         <w:lastRenderedPageBreak/>
         <w:t>User Environment</w:t>
       </w:r>
-      <w:bookmarkEnd w:id="48"/>
-      <w:bookmarkEnd w:id="49"/>
-      <w:bookmarkEnd w:id="50"/>
-      <w:bookmarkEnd w:id="51"/>
-      <w:bookmarkEnd w:id="52"/>
-      <w:bookmarkEnd w:id="53"/>
-      <w:bookmarkEnd w:id="54"/>
-      <w:bookmarkEnd w:id="55"/>
-      <w:bookmarkEnd w:id="56"/>
+      <w:bookmarkEnd w:id="64"/>
+      <w:bookmarkEnd w:id="65"/>
+      <w:bookmarkEnd w:id="66"/>
+      <w:bookmarkEnd w:id="67"/>
+      <w:bookmarkEnd w:id="68"/>
+      <w:bookmarkEnd w:id="69"/>
+      <w:bookmarkEnd w:id="70"/>
+      <w:bookmarkEnd w:id="71"/>
+      <w:bookmarkEnd w:id="72"/>
     </w:p>
     <w:p>
       <w:pPr>
@@ -3925,7 +4098,8 @@
         <w:pStyle w:val="BodyText"/>
         <w:ind w:left="0"/>
       </w:pPr>
-      <w:commentRangeStart w:id="57"/>
+      <w:commentRangeStart w:id="73"/>
+      <w:commentRangeStart w:id="74"/>
       <w:r>
         <w:rPr>
           <w:highlight w:val="yellow"/>
@@ -3962,13 +4136,20 @@
         </w:rPr>
         <w:t>member of the Charles Sturt University IT teaching faculty acting as oversight. This team is not expected to change.</w:t>
       </w:r>
-      <w:commentRangeEnd w:id="57"/>
+      <w:commentRangeEnd w:id="73"/>
       <w:r>
         <w:rPr>
           <w:rStyle w:val="CommentReference"/>
           <w:highlight w:val="yellow"/>
         </w:rPr>
-        <w:commentReference w:id="57"/>
+        <w:commentReference w:id="73"/>
+      </w:r>
+      <w:commentRangeEnd w:id="74"/>
+      <w:r>
+        <w:rPr>
+          <w:rStyle w:val="CommentReference"/>
+        </w:rPr>
+        <w:commentReference w:id="74"/>
       </w:r>
     </w:p>
     <w:p>
@@ -3980,7 +4161,7 @@
       </w:r>
     </w:p>
     <w:p>
-      <w:bookmarkStart w:id="58" w:name="_Hlk510613483"/>
+      <w:bookmarkStart w:id="75" w:name="_Hlk510613483"/>
       <w:r>
         <w:t xml:space="preserve">The development team proposes a visual design following a minimalist aesthetic, with a fun and </w:t>
       </w:r>
@@ -3993,6 +4174,7 @@
       <w:r>
         <w:t xml:space="preserve"> </w:t>
       </w:r>
+      <w:commentRangeStart w:id="76"/>
       <w:r>
         <w:rPr>
           <w:highlight w:val="yellow"/>
@@ -4002,17 +4184,24 @@
       <w:r>
         <w:t xml:space="preserve">. </w:t>
       </w:r>
+      <w:commentRangeEnd w:id="76"/>
+      <w:r>
+        <w:rPr>
+          <w:rStyle w:val="CommentReference"/>
+        </w:rPr>
+        <w:commentReference w:id="76"/>
+      </w:r>
     </w:p>
     <w:p>
       <w:pPr>
         <w:pStyle w:val="Heading4"/>
       </w:pPr>
-      <w:bookmarkStart w:id="59" w:name="_Toc508278038"/>
-      <w:bookmarkEnd w:id="58"/>
+      <w:bookmarkStart w:id="77" w:name="_Toc508278038"/>
+      <w:bookmarkEnd w:id="75"/>
       <w:r>
         <w:t>How will users interact with Let’s Quiz</w:t>
       </w:r>
-      <w:bookmarkEnd w:id="59"/>
+      <w:bookmarkEnd w:id="77"/>
     </w:p>
     <w:p>
       <w:r>
@@ -4080,11 +4269,11 @@
       <w:pPr>
         <w:pStyle w:val="Heading5"/>
       </w:pPr>
-      <w:bookmarkStart w:id="60" w:name="_Toc508278039"/>
+      <w:bookmarkStart w:id="78" w:name="_Toc508278039"/>
       <w:r>
         <w:t>Touch buttons</w:t>
       </w:r>
-      <w:bookmarkEnd w:id="60"/>
+      <w:bookmarkEnd w:id="78"/>
     </w:p>
     <w:p>
       <w:r>
@@ -4134,11 +4323,11 @@
       <w:pPr>
         <w:pStyle w:val="Heading5"/>
       </w:pPr>
-      <w:bookmarkStart w:id="61" w:name="_Toc508278040"/>
+      <w:bookmarkStart w:id="79" w:name="_Toc508278040"/>
       <w:r>
         <w:t>Drop Down Menus</w:t>
       </w:r>
-      <w:bookmarkEnd w:id="61"/>
+      <w:bookmarkEnd w:id="79"/>
     </w:p>
     <w:p>
       <w:r>
@@ -4170,7 +4359,7 @@
       <w:pPr>
         <w:pStyle w:val="Heading5"/>
       </w:pPr>
-      <w:bookmarkStart w:id="62" w:name="_Toc508278041"/>
+      <w:bookmarkStart w:id="80" w:name="_Toc508278041"/>
       <w:r>
         <w:t xml:space="preserve">On-Screen </w:t>
       </w:r>
@@ -4183,7 +4372,7 @@
       <w:r>
         <w:t>nput</w:t>
       </w:r>
-      <w:bookmarkEnd w:id="62"/>
+      <w:bookmarkEnd w:id="80"/>
     </w:p>
     <w:p>
       <w:r>
@@ -4224,10 +4413,22 @@
     </w:p>
     <w:p>
       <w:r>
-        <w:t>After the user selects start new game they will be asked a series of questions and provide with four answers. They will select the</w:t>
-      </w:r>
-      <w:r>
-        <w:t xml:space="preserve"> answer they think most correct.</w:t>
+        <w:t xml:space="preserve">After the user selects start new game they will be asked a series of questions and </w:t>
+      </w:r>
+      <w:r>
+        <w:t xml:space="preserve">be </w:t>
+      </w:r>
+      <w:r>
+        <w:t>provide</w:t>
+      </w:r>
+      <w:r>
+        <w:t>d</w:t>
+      </w:r>
+      <w:r>
+        <w:t xml:space="preserve"> with four answers. They will select the</w:t>
+      </w:r>
+      <w:r>
+        <w:t xml:space="preserve"> answer they think correct.</w:t>
       </w:r>
       <w:r>
         <w:t xml:space="preserve"> </w:t>
@@ -4463,14 +4664,15 @@
       <w:pPr>
         <w:pStyle w:val="Heading2"/>
       </w:pPr>
-      <w:bookmarkStart w:id="63" w:name="_Toc508278053"/>
-      <w:bookmarkStart w:id="64" w:name="_Toc511979555"/>
-      <w:commentRangeStart w:id="65"/>
+      <w:bookmarkStart w:id="81" w:name="_Toc508278053"/>
+      <w:bookmarkStart w:id="82" w:name="_Toc511979555"/>
+      <w:commentRangeStart w:id="83"/>
+      <w:commentRangeStart w:id="84"/>
       <w:r>
         <w:t>Visual Design</w:t>
       </w:r>
-      <w:bookmarkEnd w:id="63"/>
-      <w:commentRangeEnd w:id="65"/>
+      <w:bookmarkEnd w:id="81"/>
+      <w:commentRangeEnd w:id="83"/>
       <w:r>
         <w:rPr>
           <w:rStyle w:val="CommentReference"/>
@@ -4478,9 +4680,19 @@
           <w:b w:val="0"/>
           <w:color w:val="auto"/>
         </w:rPr>
-        <w:commentReference w:id="65"/>
-      </w:r>
-      <w:bookmarkEnd w:id="64"/>
+        <w:commentReference w:id="83"/>
+      </w:r>
+      <w:bookmarkEnd w:id="82"/>
+      <w:commentRangeEnd w:id="84"/>
+      <w:r>
+        <w:rPr>
+          <w:rStyle w:val="CommentReference"/>
+          <w:rFonts w:ascii="Times New Roman" w:hAnsi="Times New Roman"/>
+          <w:b w:val="0"/>
+          <w:color w:val="auto"/>
+        </w:rPr>
+        <w:commentReference w:id="84"/>
+      </w:r>
     </w:p>
     <w:p>
       <w:r>
@@ -4519,7 +4731,7 @@
                     </pic:cNvPicPr>
                   </pic:nvPicPr>
                   <pic:blipFill>
-                    <a:blip r:embed="rId10">
+                    <a:blip r:embed="rId11">
                       <a:extLst>
                         <a:ext uri="{28A0092B-C50C-407E-A947-70E740481C1C}">
                           <a14:useLocalDpi xmlns:a14="http://schemas.microsoft.com/office/drawing/2010/main" val="0"/>
@@ -4561,13 +4773,13 @@
       <w:pPr>
         <w:pStyle w:val="Heading3"/>
       </w:pPr>
-      <w:bookmarkStart w:id="66" w:name="_Toc508278054"/>
-      <w:bookmarkStart w:id="67" w:name="_Toc511979556"/>
+      <w:bookmarkStart w:id="85" w:name="_Toc508278054"/>
+      <w:bookmarkStart w:id="86" w:name="_Toc511979556"/>
       <w:r>
         <w:t>Login Scene</w:t>
       </w:r>
-      <w:bookmarkEnd w:id="66"/>
-      <w:bookmarkEnd w:id="67"/>
+      <w:bookmarkEnd w:id="85"/>
+      <w:bookmarkEnd w:id="86"/>
     </w:p>
     <w:p>
       <w:r>
@@ -4601,8 +4813,8 @@
       <w:pPr>
         <w:pStyle w:val="Heading3"/>
       </w:pPr>
-      <w:bookmarkStart w:id="68" w:name="_Toc508278055"/>
-      <w:bookmarkStart w:id="69" w:name="_Toc511979557"/>
+      <w:bookmarkStart w:id="87" w:name="_Toc508278055"/>
+      <w:bookmarkStart w:id="88" w:name="_Toc511979557"/>
       <w:r>
         <w:rPr>
           <w:noProof/>
@@ -4634,7 +4846,7 @@
                     </pic:cNvPicPr>
                   </pic:nvPicPr>
                   <pic:blipFill>
-                    <a:blip r:embed="rId11">
+                    <a:blip r:embed="rId12">
                       <a:extLst>
                         <a:ext uri="{28A0092B-C50C-407E-A947-70E740481C1C}">
                           <a14:useLocalDpi xmlns:a14="http://schemas.microsoft.com/office/drawing/2010/main" val="0"/>
@@ -4674,8 +4886,8 @@
       <w:r>
         <w:t>Main Menu Scene</w:t>
       </w:r>
-      <w:bookmarkEnd w:id="68"/>
-      <w:bookmarkEnd w:id="69"/>
+      <w:bookmarkEnd w:id="87"/>
+      <w:bookmarkEnd w:id="88"/>
     </w:p>
     <w:p>
       <w:r>
@@ -4773,7 +4985,7 @@
                     </pic:cNvPicPr>
                   </pic:nvPicPr>
                   <pic:blipFill>
-                    <a:blip r:embed="rId12">
+                    <a:blip r:embed="rId13">
                       <a:extLst>
                         <a:ext uri="{28A0092B-C50C-407E-A947-70E740481C1C}">
                           <a14:useLocalDpi xmlns:a14="http://schemas.microsoft.com/office/drawing/2010/main" val="0"/>
@@ -4815,13 +5027,13 @@
       <w:pPr>
         <w:pStyle w:val="Heading3"/>
       </w:pPr>
-      <w:bookmarkStart w:id="70" w:name="_Toc508278056"/>
-      <w:bookmarkStart w:id="71" w:name="_Toc511979558"/>
+      <w:bookmarkStart w:id="89" w:name="_Toc508278056"/>
+      <w:bookmarkStart w:id="90" w:name="_Toc511979558"/>
       <w:r>
         <w:t>Pregame Scene</w:t>
       </w:r>
-      <w:bookmarkEnd w:id="70"/>
-      <w:bookmarkEnd w:id="71"/>
+      <w:bookmarkEnd w:id="89"/>
+      <w:bookmarkEnd w:id="90"/>
     </w:p>
     <w:p>
       <w:r>
@@ -4839,8 +5051,8 @@
       <w:pPr>
         <w:pStyle w:val="Heading3"/>
       </w:pPr>
-      <w:bookmarkStart w:id="72" w:name="_Toc508278057"/>
-      <w:bookmarkStart w:id="73" w:name="_Toc511979559"/>
+      <w:bookmarkStart w:id="91" w:name="_Toc508278057"/>
+      <w:bookmarkStart w:id="92" w:name="_Toc511979559"/>
       <w:r>
         <w:rPr>
           <w:noProof/>
@@ -4873,7 +5085,7 @@
                     </pic:cNvPicPr>
                   </pic:nvPicPr>
                   <pic:blipFill>
-                    <a:blip r:embed="rId13">
+                    <a:blip r:embed="rId14">
                       <a:extLst>
                         <a:ext uri="{28A0092B-C50C-407E-A947-70E740481C1C}">
                           <a14:useLocalDpi xmlns:a14="http://schemas.microsoft.com/office/drawing/2010/main" val="0"/>
@@ -4913,8 +5125,8 @@
       <w:r>
         <w:t>Game Scene</w:t>
       </w:r>
-      <w:bookmarkEnd w:id="72"/>
-      <w:bookmarkEnd w:id="73"/>
+      <w:bookmarkEnd w:id="91"/>
+      <w:bookmarkEnd w:id="92"/>
     </w:p>
     <w:p>
       <w:r>
@@ -4940,8 +5152,8 @@
       <w:pPr>
         <w:pStyle w:val="Heading3"/>
       </w:pPr>
-      <w:bookmarkStart w:id="74" w:name="_Toc508278058"/>
-      <w:bookmarkStart w:id="75" w:name="_Toc511979560"/>
+      <w:bookmarkStart w:id="93" w:name="_Toc508278058"/>
+      <w:bookmarkStart w:id="94" w:name="_Toc511979560"/>
       <w:r>
         <w:rPr>
           <w:noProof/>
@@ -4973,7 +5185,7 @@
                     </pic:cNvPicPr>
                   </pic:nvPicPr>
                   <pic:blipFill>
-                    <a:blip r:embed="rId14" cstate="print">
+                    <a:blip r:embed="rId15" cstate="print">
                       <a:extLst>
                         <a:ext uri="{28A0092B-C50C-407E-A947-70E740481C1C}">
                           <a14:useLocalDpi xmlns:a14="http://schemas.microsoft.com/office/drawing/2010/main" val="0"/>
@@ -5018,8 +5230,8 @@
       <w:r>
         <w:t xml:space="preserve"> Scene</w:t>
       </w:r>
-      <w:bookmarkEnd w:id="74"/>
-      <w:bookmarkEnd w:id="75"/>
+      <w:bookmarkEnd w:id="93"/>
+      <w:bookmarkEnd w:id="94"/>
     </w:p>
     <w:p>
       <w:r>
@@ -5028,11 +5240,11 @@
     </w:p>
     <w:p/>
     <w:p>
-      <w:bookmarkStart w:id="76" w:name="_Toc436203387"/>
-      <w:bookmarkStart w:id="77" w:name="_Toc452813590"/>
-      <w:bookmarkStart w:id="78" w:name="_Toc512930915"/>
-      <w:bookmarkStart w:id="79" w:name="_Toc20715760"/>
-      <w:bookmarkEnd w:id="35"/>
+      <w:bookmarkStart w:id="95" w:name="_Toc436203387"/>
+      <w:bookmarkStart w:id="96" w:name="_Toc452813590"/>
+      <w:bookmarkStart w:id="97" w:name="_Toc512930915"/>
+      <w:bookmarkStart w:id="98" w:name="_Toc20715760"/>
+      <w:bookmarkEnd w:id="47"/>
     </w:p>
     <w:p/>
     <w:p/>
@@ -5051,31 +5263,31 @@
       <w:pPr>
         <w:pStyle w:val="Heading1"/>
       </w:pPr>
-      <w:bookmarkStart w:id="80" w:name="_Toc511979561"/>
+      <w:bookmarkStart w:id="99" w:name="_Toc511979561"/>
       <w:r>
         <w:lastRenderedPageBreak/>
         <w:t>Product Overview</w:t>
       </w:r>
-      <w:bookmarkEnd w:id="76"/>
-      <w:bookmarkEnd w:id="77"/>
-      <w:bookmarkEnd w:id="78"/>
-      <w:bookmarkEnd w:id="79"/>
-      <w:bookmarkEnd w:id="80"/>
+      <w:bookmarkEnd w:id="95"/>
+      <w:bookmarkEnd w:id="96"/>
+      <w:bookmarkEnd w:id="97"/>
+      <w:bookmarkEnd w:id="98"/>
+      <w:bookmarkEnd w:id="99"/>
     </w:p>
     <w:p>
       <w:pPr>
         <w:pStyle w:val="Heading2"/>
       </w:pPr>
-      <w:bookmarkStart w:id="81" w:name="_Toc511979562"/>
+      <w:bookmarkStart w:id="100" w:name="_Toc511979562"/>
       <w:r>
         <w:t>Scope for expansion</w:t>
       </w:r>
-      <w:bookmarkEnd w:id="81"/>
-    </w:p>
-    <w:p>
-      <w:bookmarkStart w:id="82" w:name="_Toc452813588"/>
-      <w:bookmarkStart w:id="83" w:name="_Toc512930913"/>
-      <w:bookmarkStart w:id="84" w:name="_Toc20715763"/>
+      <w:bookmarkEnd w:id="100"/>
+    </w:p>
+    <w:p>
+      <w:bookmarkStart w:id="101" w:name="_Toc452813588"/>
+      <w:bookmarkStart w:id="102" w:name="_Toc512930913"/>
+      <w:bookmarkStart w:id="103" w:name="_Toc20715763"/>
       <w:r>
         <w:t>The application can be expanded in a variety of ways;</w:t>
       </w:r>
@@ -5128,12 +5340,12 @@
       <w:r>
         <w:t>Needs</w:t>
       </w:r>
-      <w:bookmarkEnd w:id="82"/>
-      <w:bookmarkEnd w:id="83"/>
+      <w:bookmarkEnd w:id="101"/>
+      <w:bookmarkEnd w:id="102"/>
       <w:r>
         <w:t xml:space="preserve"> and Features</w:t>
       </w:r>
-      <w:bookmarkEnd w:id="84"/>
+      <w:bookmarkEnd w:id="103"/>
     </w:p>
     <w:p>
       <w:pPr>
@@ -5862,8 +6074,16 @@
               <w:pStyle w:val="BodyText"/>
               <w:ind w:left="0"/>
             </w:pPr>
+            <w:commentRangeStart w:id="104"/>
             <w:r>
               <w:t xml:space="preserve">Multiple categories of questions </w:t>
+            </w:r>
+            <w:commentRangeEnd w:id="104"/>
+            <w:r>
+              <w:rPr>
+                <w:rStyle w:val="CommentReference"/>
+              </w:rPr>
+              <w:commentReference w:id="104"/>
             </w:r>
           </w:p>
         </w:tc>
@@ -5920,8 +6140,16 @@
               <w:pStyle w:val="BodyText"/>
               <w:ind w:left="0"/>
             </w:pPr>
+            <w:commentRangeStart w:id="105"/>
             <w:r>
               <w:t>Picture based questions</w:t>
+            </w:r>
+            <w:commentRangeEnd w:id="105"/>
+            <w:r>
+              <w:rPr>
+                <w:rStyle w:val="CommentReference"/>
+              </w:rPr>
+              <w:commentReference w:id="105"/>
             </w:r>
           </w:p>
         </w:tc>
@@ -5978,8 +6206,16 @@
               <w:pStyle w:val="BodyText"/>
               <w:ind w:left="0"/>
             </w:pPr>
+            <w:commentRangeStart w:id="106"/>
             <w:r>
               <w:t xml:space="preserve">Allow for user input as an answer </w:t>
+            </w:r>
+            <w:commentRangeEnd w:id="106"/>
+            <w:r>
+              <w:rPr>
+                <w:rStyle w:val="CommentReference"/>
+              </w:rPr>
+              <w:commentReference w:id="106"/>
             </w:r>
           </w:p>
         </w:tc>
@@ -6042,10 +6278,10 @@
           <w:sz w:val="24"/>
         </w:rPr>
       </w:pPr>
-      <w:bookmarkStart w:id="85" w:name="_Toc436203408"/>
-      <w:bookmarkStart w:id="86" w:name="_Toc452813602"/>
-      <w:bookmarkStart w:id="87" w:name="_Toc512930919"/>
-      <w:bookmarkStart w:id="88" w:name="_Toc20715765"/>
+      <w:bookmarkStart w:id="107" w:name="_Toc436203408"/>
+      <w:bookmarkStart w:id="108" w:name="_Toc452813602"/>
+      <w:bookmarkStart w:id="109" w:name="_Toc512930919"/>
+      <w:bookmarkStart w:id="110" w:name="_Toc20715765"/>
       <w:r>
         <w:br w:type="page"/>
       </w:r>
@@ -6054,26 +6290,26 @@
       <w:pPr>
         <w:pStyle w:val="Heading1"/>
       </w:pPr>
-      <w:bookmarkStart w:id="89" w:name="_Toc511979563"/>
+      <w:bookmarkStart w:id="111" w:name="_Toc511979563"/>
       <w:r>
         <w:lastRenderedPageBreak/>
         <w:t>Other Product Requirements</w:t>
       </w:r>
-      <w:bookmarkEnd w:id="85"/>
-      <w:bookmarkEnd w:id="86"/>
-      <w:bookmarkEnd w:id="87"/>
-      <w:bookmarkEnd w:id="88"/>
-      <w:bookmarkEnd w:id="89"/>
+      <w:bookmarkEnd w:id="107"/>
+      <w:bookmarkEnd w:id="108"/>
+      <w:bookmarkEnd w:id="109"/>
+      <w:bookmarkEnd w:id="110"/>
+      <w:bookmarkEnd w:id="111"/>
     </w:p>
     <w:p>
       <w:pPr>
         <w:pStyle w:val="Heading2"/>
       </w:pPr>
-      <w:bookmarkStart w:id="90" w:name="_Toc511979564"/>
+      <w:bookmarkStart w:id="112" w:name="_Toc511979564"/>
       <w:r>
         <w:t>Quality Characteristics</w:t>
       </w:r>
-      <w:bookmarkEnd w:id="90"/>
+      <w:bookmarkEnd w:id="112"/>
     </w:p>
     <w:p>
       <w:pPr>
@@ -6089,6 +6325,7 @@
           <w:highlight w:val="yellow"/>
         </w:rPr>
       </w:pPr>
+      <w:commentRangeStart w:id="113"/>
       <w:r>
         <w:rPr>
           <w:highlight w:val="yellow"/>
@@ -6142,6 +6379,13 @@
       <w:r>
         <w:t xml:space="preserve"> </w:t>
       </w:r>
+      <w:commentRangeEnd w:id="113"/>
+      <w:r>
+        <w:rPr>
+          <w:rStyle w:val="CommentReference"/>
+        </w:rPr>
+        <w:commentReference w:id="113"/>
+      </w:r>
     </w:p>
     <w:p>
       <w:pPr>
@@ -6152,6 +6396,7 @@
       </w:r>
     </w:p>
     <w:p>
+      <w:commentRangeStart w:id="114"/>
       <w:r>
         <w:rPr>
           <w:highlight w:val="yellow"/>
@@ -6161,6 +6406,13 @@
       <w:r>
         <w:t xml:space="preserve">  </w:t>
       </w:r>
+      <w:commentRangeEnd w:id="114"/>
+      <w:r>
+        <w:rPr>
+          <w:rStyle w:val="CommentReference"/>
+        </w:rPr>
+        <w:commentReference w:id="114"/>
+      </w:r>
     </w:p>
     <w:p>
       <w:r>
@@ -6213,7 +6465,13 @@
         <w:rPr>
           <w:highlight w:val="yellow"/>
         </w:rPr>
-        <w:t>Client</w:t>
+        <w:t>c</w:t>
+      </w:r>
+      <w:r>
+        <w:rPr>
+          <w:highlight w:val="yellow"/>
+        </w:rPr>
+        <w:t>lient</w:t>
       </w:r>
       <w:r>
         <w:t xml:space="preserve"> and the </w:t>
@@ -6248,6 +6506,7 @@
       <w:r>
         <w:t xml:space="preserve">The most common fault predicted </w:t>
       </w:r>
+      <w:commentRangeStart w:id="115"/>
       <w:r>
         <w:rPr>
           <w:highlight w:val="yellow"/>
@@ -6266,6 +6525,13 @@
         </w:rPr>
         <w:t>incorrect answers</w:t>
       </w:r>
+      <w:commentRangeEnd w:id="115"/>
+      <w:r>
+        <w:rPr>
+          <w:rStyle w:val="CommentReference"/>
+        </w:rPr>
+        <w:commentReference w:id="115"/>
+      </w:r>
       <w:r>
         <w:t>, the user ratings and report system should help to isolate problematic questions</w:t>
       </w:r>
@@ -6281,11 +6547,11 @@
       <w:pPr>
         <w:pStyle w:val="Heading2"/>
       </w:pPr>
-      <w:bookmarkStart w:id="91" w:name="_Toc511979565"/>
+      <w:bookmarkStart w:id="116" w:name="_Toc511979565"/>
       <w:r>
         <w:t>Constraints</w:t>
       </w:r>
-      <w:bookmarkEnd w:id="91"/>
+      <w:bookmarkEnd w:id="116"/>
     </w:p>
     <w:p>
       <w:pPr>
@@ -7006,13 +7272,14 @@
       <w:pPr>
         <w:pStyle w:val="Heading1"/>
       </w:pPr>
-      <w:bookmarkStart w:id="92" w:name="_Toc511979566"/>
-      <w:commentRangeStart w:id="93"/>
+      <w:bookmarkStart w:id="117" w:name="_Toc511979566"/>
+      <w:commentRangeStart w:id="118"/>
+      <w:commentRangeStart w:id="119"/>
       <w:r>
         <w:lastRenderedPageBreak/>
         <w:t>Change Log</w:t>
       </w:r>
-      <w:commentRangeEnd w:id="93"/>
+      <w:commentRangeEnd w:id="118"/>
       <w:r>
         <w:rPr>
           <w:rStyle w:val="CommentReference"/>
@@ -7020,19 +7287,29 @@
           <w:b w:val="0"/>
           <w:color w:val="auto"/>
         </w:rPr>
-        <w:commentReference w:id="93"/>
-      </w:r>
-      <w:bookmarkEnd w:id="92"/>
+        <w:commentReference w:id="118"/>
+      </w:r>
+      <w:bookmarkEnd w:id="117"/>
+      <w:commentRangeEnd w:id="119"/>
+      <w:r>
+        <w:rPr>
+          <w:rStyle w:val="CommentReference"/>
+          <w:rFonts w:ascii="Times New Roman" w:hAnsi="Times New Roman"/>
+          <w:b w:val="0"/>
+          <w:color w:val="auto"/>
+        </w:rPr>
+        <w:commentReference w:id="119"/>
+      </w:r>
     </w:p>
     <w:p>
       <w:pPr>
         <w:pStyle w:val="Heading2"/>
       </w:pPr>
-      <w:bookmarkStart w:id="94" w:name="_Toc511979567"/>
+      <w:bookmarkStart w:id="120" w:name="_Toc511979567"/>
       <w:r>
         <w:t>Specific changes to the Vision Document</w:t>
       </w:r>
-      <w:bookmarkEnd w:id="94"/>
+      <w:bookmarkEnd w:id="120"/>
     </w:p>
     <w:p/>
     <w:tbl>
@@ -7325,6 +7602,8 @@
             </w:r>
           </w:p>
         </w:tc>
+        <w:bookmarkStart w:id="121" w:name="_GoBack"/>
+        <w:bookmarkEnd w:id="121"/>
       </w:tr>
       <w:tr>
         <w:tc>
@@ -7471,13 +7750,7 @@
           </w:tcPr>
           <w:p>
             <w:r>
-              <w:t xml:space="preserve">Added paragraph specifically stating why a </w:t>
-            </w:r>
-            <w:r>
-              <w:t>question submission</w:t>
-            </w:r>
-            <w:r>
-              <w:t xml:space="preserve"> meets business needs</w:t>
+              <w:t>Added paragraph specifically stating why a question submission meets business needs</w:t>
             </w:r>
           </w:p>
         </w:tc>
@@ -7530,7 +7803,6 @@
             <w:tcW w:w="2972" w:type="dxa"/>
           </w:tcPr>
           <w:p>
-            <w:bookmarkStart w:id="95" w:name="_GoBack" w:colFirst="2" w:colLast="2"/>
             <w:r>
               <w:t>7 change log</w:t>
             </w:r>
@@ -7557,15 +7829,11 @@
           </w:p>
         </w:tc>
       </w:tr>
-      <w:bookmarkEnd w:id="95"/>
     </w:tbl>
     <w:p/>
-    <w:p/>
-    <w:p/>
-    <w:p/>
     <w:sectPr>
-      <w:headerReference w:type="default" r:id="rId15"/>
-      <w:footerReference w:type="default" r:id="rId16"/>
+      <w:headerReference w:type="default" r:id="rId16"/>
+      <w:footerReference w:type="default" r:id="rId17"/>
       <w:pgSz w:w="12240" w:h="15840" w:code="1"/>
       <w:pgMar w:top="1440" w:right="1440" w:bottom="1440" w:left="1440" w:header="720" w:footer="720" w:gutter="0"/>
       <w:cols w:space="720"/>
@@ -7575,7 +7843,7 @@
 </file>
 
 <file path=word/comments.xml><?xml version="1.0" encoding="utf-8"?>
-<w:comments xmlns:wpc="http://schemas.microsoft.com/office/word/2010/wordprocessingCanvas" xmlns:cx="http://schemas.microsoft.com/office/drawing/2014/chartex" xmlns:cx1="http://schemas.microsoft.com/office/drawing/2015/9/8/chartex" xmlns:mc="http://schemas.openxmlformats.org/markup-compatibility/2006" xmlns:o="urn:schemas-microsoft-com:office:office" xmlns:r="http://schemas.openxmlformats.org/officeDocument/2006/relationships" xmlns:m="http://schemas.openxmlformats.org/officeDocument/2006/math" xmlns:v="urn:schemas-microsoft-com:vml" xmlns:wp14="http://schemas.microsoft.com/office/word/2010/wordprocessingDrawing" xmlns:wp="http://schemas.openxmlformats.org/drawingml/2006/wordprocessingDrawing" xmlns:w10="urn:schemas-microsoft-com:office:word" xmlns:w="http://schemas.openxmlformats.org/wordprocessingml/2006/main" xmlns:w14="http://schemas.microsoft.com/office/word/2010/wordml" xmlns:w15="http://schemas.microsoft.com/office/word/2012/wordml" xmlns:w16se="http://schemas.microsoft.com/office/word/2015/wordml/symex" xmlns:wpg="http://schemas.microsoft.com/office/word/2010/wordprocessingGroup" xmlns:wpi="http://schemas.microsoft.com/office/word/2010/wordprocessingInk" xmlns:wne="http://schemas.microsoft.com/office/word/2006/wordml" xmlns:wps="http://schemas.microsoft.com/office/word/2010/wordprocessingShape" mc:Ignorable="w14 w15 w16se wp14">
+<w:comments xmlns:wpc="http://schemas.microsoft.com/office/word/2010/wordprocessingCanvas" xmlns:cx="http://schemas.microsoft.com/office/drawing/2014/chartex" xmlns:cx1="http://schemas.microsoft.com/office/drawing/2015/9/8/chartex" xmlns:cx2="http://schemas.microsoft.com/office/drawing/2015/10/21/chartex" xmlns:cx3="http://schemas.microsoft.com/office/drawing/2016/5/9/chartex" xmlns:cx4="http://schemas.microsoft.com/office/drawing/2016/5/10/chartex" xmlns:cx5="http://schemas.microsoft.com/office/drawing/2016/5/11/chartex" xmlns:cx6="http://schemas.microsoft.com/office/drawing/2016/5/12/chartex" xmlns:cx7="http://schemas.microsoft.com/office/drawing/2016/5/13/chartex" xmlns:cx8="http://schemas.microsoft.com/office/drawing/2016/5/14/chartex" xmlns:mc="http://schemas.openxmlformats.org/markup-compatibility/2006" xmlns:aink="http://schemas.microsoft.com/office/drawing/2016/ink" xmlns:am3d="http://schemas.microsoft.com/office/drawing/2017/model3d" xmlns:o="urn:schemas-microsoft-com:office:office" xmlns:r="http://schemas.openxmlformats.org/officeDocument/2006/relationships" xmlns:m="http://schemas.openxmlformats.org/officeDocument/2006/math" xmlns:v="urn:schemas-microsoft-com:vml" xmlns:wp14="http://schemas.microsoft.com/office/word/2010/wordprocessingDrawing" xmlns:wp="http://schemas.openxmlformats.org/drawingml/2006/wordprocessingDrawing" xmlns:w10="urn:schemas-microsoft-com:office:word" xmlns:w="http://schemas.openxmlformats.org/wordprocessingml/2006/main" xmlns:w14="http://schemas.microsoft.com/office/word/2010/wordml" xmlns:w15="http://schemas.microsoft.com/office/word/2012/wordml" xmlns:w16cid="http://schemas.microsoft.com/office/word/2016/wordml/cid" xmlns:w16se="http://schemas.microsoft.com/office/word/2015/wordml/symex" xmlns:wpg="http://schemas.microsoft.com/office/word/2010/wordprocessingGroup" xmlns:wpi="http://schemas.microsoft.com/office/word/2010/wordprocessingInk" xmlns:wne="http://schemas.microsoft.com/office/word/2006/wordml" xmlns:wps="http://schemas.microsoft.com/office/word/2010/wordprocessingShape" mc:Ignorable="w14 w15 w16se w16cid wp14">
   <w:comment w:id="7" w:author="McKeahnie, Collin" w:date="2018-04-19T12:35:00Z" w:initials="MC">
     <w:p>
       <w:pPr>
@@ -7607,6 +7875,73 @@
       </w:r>
     </w:p>
   </w:comment>
+  <w:comment w:id="9" w:author="Charnes Nell" w:date="2018-04-23T10:09:00Z" w:initials="CN">
+    <w:p>
+      <w:pPr>
+        <w:pStyle w:val="CommentText"/>
+      </w:pPr>
+      <w:r>
+        <w:rPr>
+          <w:rStyle w:val="CommentReference"/>
+        </w:rPr>
+        <w:annotationRef/>
+      </w:r>
+      <w:r>
+        <w:t>If I remember correctly</w:t>
+      </w:r>
+      <w:r>
+        <w:t>, we just needed to “roleplay” a bit more and make stuff up regarding market need etc.</w:t>
+      </w:r>
+    </w:p>
+  </w:comment>
+  <w:comment w:id="11" w:author="Charnes Nell" w:date="2018-04-23T10:46:00Z" w:initials="CN">
+    <w:p>
+      <w:pPr>
+        <w:pStyle w:val="CommentText"/>
+      </w:pPr>
+      <w:r>
+        <w:rPr>
+          <w:rStyle w:val="CommentReference"/>
+        </w:rPr>
+        <w:annotationRef/>
+      </w:r>
+      <w:r>
+        <w:t xml:space="preserve">Also, I think it would be a good idea to have a glossary of like key </w:t>
+      </w:r>
+      <w:proofErr w:type="gramStart"/>
+      <w:r>
+        <w:t>terms</w:t>
+      </w:r>
+      <w:proofErr w:type="gramEnd"/>
+      <w:r>
+        <w:t xml:space="preserve"> so he doesn’t get confused by what we mean by round and game, etc.</w:t>
+      </w:r>
+    </w:p>
+    <w:p>
+      <w:pPr>
+        <w:pStyle w:val="CommentText"/>
+      </w:pPr>
+      <w:r>
+        <w:t>Will keep documents consistent across the board as well.</w:t>
+      </w:r>
+    </w:p>
+  </w:comment>
+  <w:comment w:id="12" w:author="Charnes Nell" w:date="2018-04-23T10:48:00Z" w:initials="CN">
+    <w:p>
+      <w:pPr>
+        <w:pStyle w:val="CommentText"/>
+      </w:pPr>
+      <w:r>
+        <w:rPr>
+          <w:rStyle w:val="CommentReference"/>
+        </w:rPr>
+        <w:annotationRef/>
+      </w:r>
+      <w:r>
+        <w:t>For example, global scoreboard and global leaderboard.</w:t>
+      </w:r>
+    </w:p>
+  </w:comment>
   <w:comment w:id="8" w:author="McKeahnie, Collin" w:date="2018-04-19T12:41:00Z" w:initials="MC">
     <w:p>
       <w:pPr>
@@ -7623,7 +7958,7 @@
       </w:r>
     </w:p>
   </w:comment>
-  <w:comment w:id="11" w:author="McKeahnie, Collin" w:date="2018-04-19T11:03:00Z" w:initials="MC">
+  <w:comment w:id="10" w:author="Charnes Nell" w:date="2018-04-23T10:35:00Z" w:initials="CN">
     <w:p>
       <w:pPr>
         <w:pStyle w:val="CommentText"/>
@@ -7635,11 +7970,62 @@
         <w:annotationRef/>
       </w:r>
       <w:r>
+        <w:t xml:space="preserve">Will highlighted sections be replacing current content or be appended to current </w:t>
+      </w:r>
+      <w:r>
+        <w:t>content?</w:t>
+      </w:r>
+    </w:p>
+  </w:comment>
+  <w:comment w:id="14" w:author="Charnes Nell" w:date="2018-04-23T10:23:00Z" w:initials="CN">
+    <w:p>
+      <w:pPr>
+        <w:pStyle w:val="CommentText"/>
+      </w:pPr>
+      <w:r>
+        <w:rPr>
+          <w:rStyle w:val="CommentReference"/>
+        </w:rPr>
+        <w:annotationRef/>
+      </w:r>
+      <w:r>
+        <w:t>Just added that</w:t>
+      </w:r>
+    </w:p>
+  </w:comment>
+  <w:comment w:id="15" w:author="Charnes Nell" w:date="2018-04-23T10:24:00Z" w:initials="CN">
+    <w:p>
+      <w:pPr>
+        <w:pStyle w:val="CommentText"/>
+      </w:pPr>
+      <w:r>
+        <w:rPr>
+          <w:rStyle w:val="CommentReference"/>
+        </w:rPr>
+        <w:annotationRef/>
+      </w:r>
+      <w:r>
+        <w:t>Is this complete or does it flow into the next paragraph?</w:t>
+      </w:r>
+    </w:p>
+  </w:comment>
+  <w:comment w:id="17" w:author="McKeahnie, Collin" w:date="2018-04-19T11:03:00Z" w:initials="MC">
+    <w:p>
+      <w:pPr>
+        <w:pStyle w:val="CommentText"/>
+      </w:pPr>
+      <w:r>
+        <w:rPr>
+          <w:rStyle w:val="CommentReference"/>
+        </w:rPr>
+        <w:annotationRef/>
+      </w:r>
+      <w:r>
         <w:t>This is vague, should I expand on this here?</w:t>
       </w:r>
     </w:p>
   </w:comment>
-  <w:comment w:id="22" w:author="McKeahnie, Collin" w:date="2018-04-19T11:05:00Z" w:initials="MC">
+  <w:comment w:id="18" w:author="Charnes Nell" w:date="2018-04-23T10:25:00Z" w:initials="CN">
     <w:p>
       <w:pPr>
         <w:pStyle w:val="CommentText"/>
@@ -7651,11 +8037,43 @@
         <w:annotationRef/>
       </w:r>
       <w:r>
+        <w:t>It would be best; how will it be managed through the backend? How will it be presented to the user? Etc.</w:t>
+      </w:r>
+    </w:p>
+  </w:comment>
+  <w:comment w:id="20" w:author="Charnes Nell" w:date="2018-04-23T10:27:00Z" w:initials="CN">
+    <w:p>
+      <w:pPr>
+        <w:pStyle w:val="CommentText"/>
+      </w:pPr>
+      <w:r>
+        <w:rPr>
+          <w:rStyle w:val="CommentReference"/>
+        </w:rPr>
+        <w:annotationRef/>
+      </w:r>
+      <w:r>
+        <w:t>Maybe put this under a separate heading? Since this isn’t about the target audience, but about fiscal related information</w:t>
+      </w:r>
+    </w:p>
+  </w:comment>
+  <w:comment w:id="30" w:author="McKeahnie, Collin" w:date="2018-04-19T11:05:00Z" w:initials="MC">
+    <w:p>
+      <w:pPr>
+        <w:pStyle w:val="CommentText"/>
+      </w:pPr>
+      <w:r>
+        <w:rPr>
+          <w:rStyle w:val="CommentReference"/>
+        </w:rPr>
+        <w:annotationRef/>
+      </w:r>
+      <w:r>
         <w:t xml:space="preserve">He specifically called out this line as inadequate </w:t>
       </w:r>
     </w:p>
   </w:comment>
-  <w:comment w:id="21" w:author="McKeahnie, Collin" w:date="2018-04-19T11:07:00Z" w:initials="MC">
+  <w:comment w:id="29" w:author="McKeahnie, Collin" w:date="2018-04-19T11:07:00Z" w:initials="MC">
     <w:p>
       <w:pPr>
         <w:pStyle w:val="CommentText"/>
@@ -7671,7 +8089,7 @@
       </w:r>
     </w:p>
   </w:comment>
-  <w:comment w:id="30" w:author="McKeahnie, Collin" w:date="2018-04-19T10:45:00Z" w:initials="MC">
+  <w:comment w:id="37" w:author="Charnes Nell" w:date="2018-04-23T09:37:00Z" w:initials="CN">
     <w:p>
       <w:pPr>
         <w:pStyle w:val="CommentText"/>
@@ -7683,11 +8101,54 @@
         <w:annotationRef/>
       </w:r>
       <w:r>
+        <w:t>Maybe specifically state which stakeholder, just to make it clear</w:t>
+      </w:r>
+      <w:r>
+        <w:t>, especially which one is most affected.</w:t>
+      </w:r>
+    </w:p>
+  </w:comment>
+  <w:comment w:id="41" w:author="Charnes Nell" w:date="2018-04-23T09:38:00Z" w:initials="CN">
+    <w:p>
+      <w:pPr>
+        <w:pStyle w:val="CommentText"/>
+      </w:pPr>
+      <w:r>
+        <w:rPr>
+          <w:rStyle w:val="CommentReference"/>
+        </w:rPr>
+        <w:annotationRef/>
+      </w:r>
+      <w:r>
+        <w:t>What do you mean ‘</w:t>
+      </w:r>
+      <w:proofErr w:type="spellStart"/>
+      <w:r>
+        <w:t>customisable</w:t>
+      </w:r>
+      <w:proofErr w:type="spellEnd"/>
+      <w:r>
+        <w:t>?’</w:t>
+      </w:r>
+    </w:p>
+  </w:comment>
+  <w:comment w:id="39" w:author="McKeahnie, Collin" w:date="2018-04-19T10:45:00Z" w:initials="MC">
+    <w:p>
+      <w:pPr>
+        <w:pStyle w:val="CommentText"/>
+      </w:pPr>
+      <w:r>
+        <w:rPr>
+          <w:rStyle w:val="CommentReference"/>
+        </w:rPr>
+        <w:annotationRef/>
+      </w:r>
+      <w:r>
         <w:t xml:space="preserve">This seems fine to me. Thoughts? </w:t>
       </w:r>
     </w:p>
   </w:comment>
-  <w:comment w:id="43" w:author="McKeahnie, Collin" w:date="2018-04-19T11:19:00Z" w:initials="MC">
+  <w:comment w:id="40" w:author="Charnes Nell" w:date="2018-04-23T09:40:00Z" w:initials="CN">
     <w:p>
       <w:pPr>
         <w:pStyle w:val="CommentText"/>
@@ -7699,11 +8160,27 @@
         <w:annotationRef/>
       </w:r>
       <w:r>
+        <w:t>See below question, but other than that it’s all good</w:t>
+      </w:r>
+    </w:p>
+  </w:comment>
+  <w:comment w:id="54" w:author="McKeahnie, Collin" w:date="2018-04-19T11:19:00Z" w:initials="MC">
+    <w:p>
+      <w:pPr>
+        <w:pStyle w:val="CommentText"/>
+      </w:pPr>
+      <w:r>
+        <w:rPr>
+          <w:rStyle w:val="CommentReference"/>
+        </w:rPr>
+        <w:annotationRef/>
+      </w:r>
+      <w:r>
         <w:t xml:space="preserve">This is completely wrong but without this fabrication there really is no reason to make this application from a business point of view. </w:t>
       </w:r>
     </w:p>
   </w:comment>
-  <w:comment w:id="44" w:author="McKeahnie, Collin" w:date="2018-04-19T11:42:00Z" w:initials="MC">
+  <w:comment w:id="55" w:author="Charnes Nell" w:date="2018-04-23T09:39:00Z" w:initials="CN">
     <w:p>
       <w:pPr>
         <w:pStyle w:val="CommentText"/>
@@ -7715,11 +8192,78 @@
         <w:annotationRef/>
       </w:r>
       <w:r>
+        <w:t>Understood. He did say “roleplay”</w:t>
+      </w:r>
+    </w:p>
+  </w:comment>
+  <w:comment w:id="56" w:author="Charnes Nell" w:date="2018-04-23T09:41:00Z" w:initials="CN">
+    <w:p>
+      <w:pPr>
+        <w:pStyle w:val="CommentText"/>
+      </w:pPr>
+      <w:r>
+        <w:rPr>
+          <w:rStyle w:val="CommentReference"/>
+        </w:rPr>
+        <w:annotationRef/>
+      </w:r>
+      <w:r>
+        <w:t xml:space="preserve">Maybe state here that that is different from </w:t>
+      </w:r>
+      <w:proofErr w:type="spellStart"/>
+      <w:r>
+        <w:t>QuizUp</w:t>
+      </w:r>
+      <w:proofErr w:type="spellEnd"/>
+      <w:r>
+        <w:t xml:space="preserve"> as this allows a user to leave the app even though they are still playing, whereas </w:t>
+      </w:r>
+      <w:proofErr w:type="spellStart"/>
+      <w:r>
+        <w:t>QuizUp</w:t>
+      </w:r>
+      <w:proofErr w:type="spellEnd"/>
+      <w:r>
+        <w:t xml:space="preserve"> requires you to stay in app to play? Just a thought</w:t>
+      </w:r>
+      <w:r>
+        <w:t>…</w:t>
+      </w:r>
+    </w:p>
+  </w:comment>
+  <w:comment w:id="57" w:author="Charnes Nell" w:date="2018-04-23T09:43:00Z" w:initials="CN">
+    <w:p>
+      <w:pPr>
+        <w:pStyle w:val="CommentText"/>
+      </w:pPr>
+      <w:r>
+        <w:rPr>
+          <w:rStyle w:val="CommentReference"/>
+        </w:rPr>
+        <w:annotationRef/>
+      </w:r>
+      <w:r>
+        <w:t>Is this complete or?</w:t>
+      </w:r>
+    </w:p>
+  </w:comment>
+  <w:comment w:id="58" w:author="McKeahnie, Collin" w:date="2018-04-19T11:42:00Z" w:initials="MC">
+    <w:p>
+      <w:pPr>
+        <w:pStyle w:val="CommentText"/>
+      </w:pPr>
+      <w:r>
+        <w:rPr>
+          <w:rStyle w:val="CommentReference"/>
+        </w:rPr>
+        <w:annotationRef/>
+      </w:r>
+      <w:r>
         <w:t>This is not currently part of our design, should we add it in or should I get rid of this bit?</w:t>
       </w:r>
     </w:p>
   </w:comment>
-  <w:comment w:id="47" w:author="McKeahnie, Collin" w:date="2018-04-19T12:57:00Z" w:initials="MC">
+  <w:comment w:id="59" w:author="Charnes Nell" w:date="2018-04-23T09:44:00Z" w:initials="CN">
     <w:p>
       <w:pPr>
         <w:pStyle w:val="CommentText"/>
@@ -7731,6 +8275,22 @@
         <w:annotationRef/>
       </w:r>
       <w:r>
+        <w:t>I do like this because then you can set “age appropriate” questions or rather give the illusion of that</w:t>
+      </w:r>
+    </w:p>
+  </w:comment>
+  <w:comment w:id="62" w:author="McKeahnie, Collin" w:date="2018-04-19T12:57:00Z" w:initials="MC">
+    <w:p>
+      <w:pPr>
+        <w:pStyle w:val="CommentText"/>
+      </w:pPr>
+      <w:r>
+        <w:rPr>
+          <w:rStyle w:val="CommentReference"/>
+        </w:rPr>
+        <w:annotationRef/>
+      </w:r>
+      <w:r>
         <w:t xml:space="preserve">From the marking criteria it appears I have identified ‘some’ or ‘most’ stakeholders and their “interests have been generically defined’  </w:t>
       </w:r>
     </w:p>
@@ -7764,7 +8324,7 @@
       </w:r>
     </w:p>
   </w:comment>
-  <w:comment w:id="57" w:author="McKeahnie, Collin" w:date="2018-04-19T10:50:00Z" w:initials="MC">
+  <w:comment w:id="63" w:author="Charnes Nell" w:date="2018-04-23T10:00:00Z" w:initials="CN">
     <w:p>
       <w:pPr>
         <w:pStyle w:val="CommentText"/>
@@ -7776,11 +8336,33 @@
         <w:annotationRef/>
       </w:r>
       <w:r>
+        <w:t xml:space="preserve">Well you do need pay to publish an app on either, but I don’t think they are since they aren’t </w:t>
+      </w:r>
+      <w:r>
+        <w:t>affected</w:t>
+      </w:r>
+      <w:r>
+        <w:t xml:space="preserve"> by the success / failure</w:t>
+      </w:r>
+    </w:p>
+  </w:comment>
+  <w:comment w:id="73" w:author="McKeahnie, Collin" w:date="2018-04-19T10:50:00Z" w:initials="MC">
+    <w:p>
+      <w:pPr>
+        <w:pStyle w:val="CommentText"/>
+      </w:pPr>
+      <w:r>
+        <w:rPr>
+          <w:rStyle w:val="CommentReference"/>
+        </w:rPr>
+        <w:annotationRef/>
+      </w:r>
+      <w:r>
         <w:t>Probably not part of the User Environment. Delete?</w:t>
       </w:r>
     </w:p>
   </w:comment>
-  <w:comment w:id="65" w:author="McKeahnie, Collin" w:date="2018-04-20T08:52:00Z" w:initials="MC">
+  <w:comment w:id="74" w:author="Charnes Nell" w:date="2018-04-23T10:31:00Z" w:initials="CN">
     <w:p>
       <w:pPr>
         <w:pStyle w:val="CommentText"/>
@@ -7792,11 +8374,11 @@
         <w:annotationRef/>
       </w:r>
       <w:r>
-        <w:t>At this stage I will keep this in but I will update the screen shots with images from the app we submit</w:t>
+        <w:t>Agreed.</w:t>
       </w:r>
     </w:p>
   </w:comment>
-  <w:comment w:id="93" w:author="McKeahnie, Collin" w:date="2018-04-20T09:21:00Z" w:initials="MC">
+  <w:comment w:id="76" w:author="Charnes Nell" w:date="2018-04-23T10:32:00Z" w:initials="CN">
     <w:p>
       <w:pPr>
         <w:pStyle w:val="CommentText"/>
@@ -7808,6 +8390,178 @@
         <w:annotationRef/>
       </w:r>
       <w:r>
+        <w:t>Maybe add engaging as well.</w:t>
+      </w:r>
+    </w:p>
+    <w:p>
+      <w:pPr>
+        <w:pStyle w:val="CommentText"/>
+      </w:pPr>
+      <w:r>
+        <w:t xml:space="preserve">Read somewhere that if a user doesn’t understand / engage your app in the first </w:t>
+      </w:r>
+      <w:r>
+        <w:t>minute</w:t>
+      </w:r>
+      <w:r>
+        <w:t xml:space="preserve"> </w:t>
+      </w:r>
+      <w:r>
+        <w:t xml:space="preserve">(could be less) </w:t>
+      </w:r>
+      <w:r>
+        <w:t>they won’t use it.</w:t>
+      </w:r>
+    </w:p>
+  </w:comment>
+  <w:comment w:id="83" w:author="McKeahnie, Collin" w:date="2018-04-20T08:52:00Z" w:initials="MC">
+    <w:p>
+      <w:pPr>
+        <w:pStyle w:val="CommentText"/>
+      </w:pPr>
+      <w:r>
+        <w:rPr>
+          <w:rStyle w:val="CommentReference"/>
+        </w:rPr>
+        <w:annotationRef/>
+      </w:r>
+      <w:r>
+        <w:t xml:space="preserve">At this stage I will keep this </w:t>
+      </w:r>
+      <w:proofErr w:type="gramStart"/>
+      <w:r>
+        <w:t>in</w:t>
+      </w:r>
+      <w:proofErr w:type="gramEnd"/>
+      <w:r>
+        <w:t xml:space="preserve"> but I will update the screen shots with images from the app we submit</w:t>
+      </w:r>
+    </w:p>
+  </w:comment>
+  <w:comment w:id="84" w:author="Charnes Nell" w:date="2018-04-23T10:50:00Z" w:initials="CN">
+    <w:p>
+      <w:pPr>
+        <w:pStyle w:val="CommentText"/>
+      </w:pPr>
+      <w:r>
+        <w:rPr>
+          <w:rStyle w:val="CommentReference"/>
+        </w:rPr>
+        <w:annotationRef/>
+      </w:r>
+      <w:r>
+        <w:t>Understood</w:t>
+      </w:r>
+    </w:p>
+  </w:comment>
+  <w:comment w:id="104" w:author="Charnes Nell" w:date="2018-04-23T11:02:00Z" w:initials="CN">
+    <w:p>
+      <w:pPr>
+        <w:pStyle w:val="CommentText"/>
+      </w:pPr>
+      <w:r>
+        <w:rPr>
+          <w:rStyle w:val="CommentReference"/>
+        </w:rPr>
+        <w:annotationRef/>
+      </w:r>
+      <w:r>
+        <w:t>Need or feature?</w:t>
+      </w:r>
+    </w:p>
+  </w:comment>
+  <w:comment w:id="105" w:author="Charnes Nell" w:date="2018-04-23T11:02:00Z" w:initials="CN">
+    <w:p>
+      <w:pPr>
+        <w:pStyle w:val="CommentText"/>
+      </w:pPr>
+      <w:r>
+        <w:rPr>
+          <w:rStyle w:val="CommentReference"/>
+        </w:rPr>
+        <w:annotationRef/>
+      </w:r>
+      <w:r>
+        <w:t>Need or feature?</w:t>
+      </w:r>
+    </w:p>
+  </w:comment>
+  <w:comment w:id="106" w:author="Charnes Nell" w:date="2018-04-23T11:02:00Z" w:initials="CN">
+    <w:p>
+      <w:pPr>
+        <w:pStyle w:val="CommentText"/>
+      </w:pPr>
+      <w:r>
+        <w:rPr>
+          <w:rStyle w:val="CommentReference"/>
+        </w:rPr>
+        <w:annotationRef/>
+      </w:r>
+      <w:r>
+        <w:t>Need or feature?</w:t>
+      </w:r>
+    </w:p>
+  </w:comment>
+  <w:comment w:id="113" w:author="Charnes Nell" w:date="2018-04-23T10:51:00Z" w:initials="CN">
+    <w:p>
+      <w:pPr>
+        <w:pStyle w:val="CommentText"/>
+      </w:pPr>
+      <w:r>
+        <w:rPr>
+          <w:rStyle w:val="CommentReference"/>
+        </w:rPr>
+        <w:annotationRef/>
+      </w:r>
+      <w:r>
+        <w:t xml:space="preserve">Is social media the main form of account management or is the email account? Because if the social media is the main form then privacy is a risk, maybe? </w:t>
+      </w:r>
+    </w:p>
+  </w:comment>
+  <w:comment w:id="114" w:author="Charnes Nell" w:date="2018-04-23T10:58:00Z" w:initials="CN">
+    <w:p>
+      <w:pPr>
+        <w:pStyle w:val="CommentText"/>
+      </w:pPr>
+      <w:r>
+        <w:rPr>
+          <w:rStyle w:val="CommentReference"/>
+        </w:rPr>
+        <w:annotationRef/>
+      </w:r>
+      <w:r>
+        <w:t>Maybe say here that that is where a single player mode will be triggered as a risk mitigation strategy?</w:t>
+      </w:r>
+    </w:p>
+  </w:comment>
+  <w:comment w:id="115" w:author="Charnes Nell" w:date="2018-04-23T10:59:00Z" w:initials="CN">
+    <w:p>
+      <w:pPr>
+        <w:pStyle w:val="CommentText"/>
+      </w:pPr>
+      <w:r>
+        <w:rPr>
+          <w:rStyle w:val="CommentReference"/>
+        </w:rPr>
+        <w:annotationRef/>
+      </w:r>
+      <w:r>
+        <w:t>Is this a risk then? How will that be mitigated?</w:t>
+      </w:r>
+    </w:p>
+  </w:comment>
+  <w:comment w:id="118" w:author="McKeahnie, Collin" w:date="2018-04-20T09:21:00Z" w:initials="MC">
+    <w:p>
+      <w:pPr>
+        <w:pStyle w:val="CommentText"/>
+      </w:pPr>
+      <w:r>
+        <w:rPr>
+          <w:rStyle w:val="CommentReference"/>
+        </w:rPr>
+        <w:annotationRef/>
+      </w:r>
+      <w:r>
         <w:t>Should this cover only changes made to the Vision Document or changes to all the documents?</w:t>
       </w:r>
     </w:p>
@@ -7821,13 +8575,8 @@
         <w:pStyle w:val="CommentText"/>
       </w:pPr>
       <w:r>
-        <w:t>From the marking criteria</w:t>
-      </w:r>
-      <w:proofErr w:type="gramStart"/>
-      <w:r>
-        <w:t>:</w:t>
-      </w:r>
-      <w:proofErr w:type="gramEnd"/>
+        <w:t>From the marking criteria:</w:t>
+      </w:r>
       <w:r>
         <w:br/>
         <w:t xml:space="preserve">“There is a </w:t>
@@ -7849,6 +8598,22 @@
       </w:r>
       <w:r>
         <w:t xml:space="preserve"> that have been made”</w:t>
+      </w:r>
+    </w:p>
+  </w:comment>
+  <w:comment w:id="119" w:author="Charnes Nell" w:date="2018-04-23T11:02:00Z" w:initials="CN">
+    <w:p>
+      <w:pPr>
+        <w:pStyle w:val="CommentText"/>
+      </w:pPr>
+      <w:r>
+        <w:rPr>
+          <w:rStyle w:val="CommentReference"/>
+        </w:rPr>
+        <w:annotationRef/>
+      </w:r>
+      <w:r>
+        <w:t>Specific only to this document</w:t>
       </w:r>
     </w:p>
   </w:comment>
@@ -7856,24 +8621,93 @@
 </file>
 
 <file path=word/commentsExtended.xml><?xml version="1.0" encoding="utf-8"?>
-<w15:commentsEx xmlns:wpc="http://schemas.microsoft.com/office/word/2010/wordprocessingCanvas" xmlns:cx="http://schemas.microsoft.com/office/drawing/2014/chartex" xmlns:cx1="http://schemas.microsoft.com/office/drawing/2015/9/8/chartex" xmlns:mc="http://schemas.openxmlformats.org/markup-compatibility/2006" xmlns:o="urn:schemas-microsoft-com:office:office" xmlns:r="http://schemas.openxmlformats.org/officeDocument/2006/relationships" xmlns:m="http://schemas.openxmlformats.org/officeDocument/2006/math" xmlns:v="urn:schemas-microsoft-com:vml" xmlns:wp14="http://schemas.microsoft.com/office/word/2010/wordprocessingDrawing" xmlns:wp="http://schemas.openxmlformats.org/drawingml/2006/wordprocessingDrawing" xmlns:w10="urn:schemas-microsoft-com:office:word" xmlns:w="http://schemas.openxmlformats.org/wordprocessingml/2006/main" xmlns:w14="http://schemas.microsoft.com/office/word/2010/wordml" xmlns:w15="http://schemas.microsoft.com/office/word/2012/wordml" xmlns:w16se="http://schemas.microsoft.com/office/word/2015/wordml/symex" xmlns:wpg="http://schemas.microsoft.com/office/word/2010/wordprocessingGroup" xmlns:wpi="http://schemas.microsoft.com/office/word/2010/wordprocessingInk" xmlns:wne="http://schemas.microsoft.com/office/word/2006/wordml" xmlns:wps="http://schemas.microsoft.com/office/word/2010/wordprocessingShape" mc:Ignorable="w14 w15 w16se wp14">
+<w15:commentsEx xmlns:wpc="http://schemas.microsoft.com/office/word/2010/wordprocessingCanvas" xmlns:cx="http://schemas.microsoft.com/office/drawing/2014/chartex" xmlns:cx1="http://schemas.microsoft.com/office/drawing/2015/9/8/chartex" xmlns:cx2="http://schemas.microsoft.com/office/drawing/2015/10/21/chartex" xmlns:cx3="http://schemas.microsoft.com/office/drawing/2016/5/9/chartex" xmlns:cx4="http://schemas.microsoft.com/office/drawing/2016/5/10/chartex" xmlns:cx5="http://schemas.microsoft.com/office/drawing/2016/5/11/chartex" xmlns:cx6="http://schemas.microsoft.com/office/drawing/2016/5/12/chartex" xmlns:cx7="http://schemas.microsoft.com/office/drawing/2016/5/13/chartex" xmlns:cx8="http://schemas.microsoft.com/office/drawing/2016/5/14/chartex" xmlns:mc="http://schemas.openxmlformats.org/markup-compatibility/2006" xmlns:aink="http://schemas.microsoft.com/office/drawing/2016/ink" xmlns:am3d="http://schemas.microsoft.com/office/drawing/2017/model3d" xmlns:o="urn:schemas-microsoft-com:office:office" xmlns:r="http://schemas.openxmlformats.org/officeDocument/2006/relationships" xmlns:m="http://schemas.openxmlformats.org/officeDocument/2006/math" xmlns:v="urn:schemas-microsoft-com:vml" xmlns:wp14="http://schemas.microsoft.com/office/word/2010/wordprocessingDrawing" xmlns:wp="http://schemas.openxmlformats.org/drawingml/2006/wordprocessingDrawing" xmlns:w10="urn:schemas-microsoft-com:office:word" xmlns:w="http://schemas.openxmlformats.org/wordprocessingml/2006/main" xmlns:w14="http://schemas.microsoft.com/office/word/2010/wordml" xmlns:w15="http://schemas.microsoft.com/office/word/2012/wordml" xmlns:w16cid="http://schemas.microsoft.com/office/word/2016/wordml/cid" xmlns:w16se="http://schemas.microsoft.com/office/word/2015/wordml/symex" xmlns:wpg="http://schemas.microsoft.com/office/word/2010/wordprocessingGroup" xmlns:wpi="http://schemas.microsoft.com/office/word/2010/wordprocessingInk" xmlns:wne="http://schemas.microsoft.com/office/word/2006/wordml" xmlns:wps="http://schemas.microsoft.com/office/word/2010/wordprocessingShape" mc:Ignorable="w14 w15 w16se w16cid wp14">
   <w15:commentEx w15:paraId="1EDF0BDC" w15:done="0"/>
+  <w15:commentEx w15:paraId="0D8E187F" w15:paraIdParent="1EDF0BDC" w15:done="0"/>
+  <w15:commentEx w15:paraId="36524586" w15:paraIdParent="1EDF0BDC" w15:done="0"/>
+  <w15:commentEx w15:paraId="6AA95AA2" w15:paraIdParent="1EDF0BDC" w15:done="0"/>
   <w15:commentEx w15:paraId="7580ACA1" w15:done="0"/>
+  <w15:commentEx w15:paraId="0FF369BE" w15:paraIdParent="7580ACA1" w15:done="0"/>
+  <w15:commentEx w15:paraId="2A29F97F" w15:done="0"/>
+  <w15:commentEx w15:paraId="6D466FF8" w15:done="0"/>
   <w15:commentEx w15:paraId="3C6A6C80" w15:done="0"/>
+  <w15:commentEx w15:paraId="7470D872" w15:paraIdParent="3C6A6C80" w15:done="0"/>
+  <w15:commentEx w15:paraId="47DC1886" w15:done="0"/>
   <w15:commentEx w15:paraId="28FA172D" w15:done="0"/>
   <w15:commentEx w15:paraId="69163620" w15:done="0"/>
+  <w15:commentEx w15:paraId="42C80141" w15:done="0"/>
+  <w15:commentEx w15:paraId="3906663C" w15:done="0"/>
   <w15:commentEx w15:paraId="782DE663" w15:done="0"/>
+  <w15:commentEx w15:paraId="0235E8D4" w15:paraIdParent="782DE663" w15:done="0"/>
   <w15:commentEx w15:paraId="528852E2" w15:done="0"/>
+  <w15:commentEx w15:paraId="13154DA6" w15:paraIdParent="528852E2" w15:done="0"/>
+  <w15:commentEx w15:paraId="7AB13DDC" w15:done="0"/>
+  <w15:commentEx w15:paraId="003BCCD0" w15:done="0"/>
   <w15:commentEx w15:paraId="32F8F66E" w15:done="0"/>
+  <w15:commentEx w15:paraId="5C0BA9FA" w15:paraIdParent="32F8F66E" w15:done="0"/>
   <w15:commentEx w15:paraId="3D0D4C9A" w15:done="0"/>
+  <w15:commentEx w15:paraId="39D62A35" w15:paraIdParent="3D0D4C9A" w15:done="0"/>
   <w15:commentEx w15:paraId="56FD48DC" w15:done="0"/>
+  <w15:commentEx w15:paraId="4C6356CB" w15:paraIdParent="56FD48DC" w15:done="0"/>
+  <w15:commentEx w15:paraId="54BD4642" w15:done="0"/>
   <w15:commentEx w15:paraId="07D8A9DE" w15:done="0"/>
+  <w15:commentEx w15:paraId="78D2EC3E" w15:paraIdParent="07D8A9DE" w15:done="0"/>
+  <w15:commentEx w15:paraId="7F85A859" w15:done="0"/>
+  <w15:commentEx w15:paraId="1D01B046" w15:done="0"/>
+  <w15:commentEx w15:paraId="13D0290A" w15:done="0"/>
+  <w15:commentEx w15:paraId="7CFCC9F8" w15:done="0"/>
+  <w15:commentEx w15:paraId="3E4F6197" w15:done="0"/>
+  <w15:commentEx w15:paraId="3A077ACF" w15:done="0"/>
   <w15:commentEx w15:paraId="621C2E72" w15:done="0"/>
+  <w15:commentEx w15:paraId="02132EE1" w15:paraIdParent="621C2E72" w15:done="0"/>
 </w15:commentsEx>
 </file>
 
+<file path=word/commentsIds.xml><?xml version="1.0" encoding="utf-8"?>
+<w16cid:commentsIds xmlns:wpc="http://schemas.microsoft.com/office/word/2010/wordprocessingCanvas" xmlns:cx="http://schemas.microsoft.com/office/drawing/2014/chartex" xmlns:cx1="http://schemas.microsoft.com/office/drawing/2015/9/8/chartex" xmlns:cx2="http://schemas.microsoft.com/office/drawing/2015/10/21/chartex" xmlns:cx3="http://schemas.microsoft.com/office/drawing/2016/5/9/chartex" xmlns:cx4="http://schemas.microsoft.com/office/drawing/2016/5/10/chartex" xmlns:cx5="http://schemas.microsoft.com/office/drawing/2016/5/11/chartex" xmlns:cx6="http://schemas.microsoft.com/office/drawing/2016/5/12/chartex" xmlns:cx7="http://schemas.microsoft.com/office/drawing/2016/5/13/chartex" xmlns:cx8="http://schemas.microsoft.com/office/drawing/2016/5/14/chartex" xmlns:mc="http://schemas.openxmlformats.org/markup-compatibility/2006" xmlns:aink="http://schemas.microsoft.com/office/drawing/2016/ink" xmlns:am3d="http://schemas.microsoft.com/office/drawing/2017/model3d" xmlns:o="urn:schemas-microsoft-com:office:office" xmlns:r="http://schemas.openxmlformats.org/officeDocument/2006/relationships" xmlns:m="http://schemas.openxmlformats.org/officeDocument/2006/math" xmlns:v="urn:schemas-microsoft-com:vml" xmlns:wp14="http://schemas.microsoft.com/office/word/2010/wordprocessingDrawing" xmlns:wp="http://schemas.openxmlformats.org/drawingml/2006/wordprocessingDrawing" xmlns:w10="urn:schemas-microsoft-com:office:word" xmlns:w="http://schemas.openxmlformats.org/wordprocessingml/2006/main" xmlns:w14="http://schemas.microsoft.com/office/word/2010/wordml" xmlns:w15="http://schemas.microsoft.com/office/word/2012/wordml" xmlns:w16cid="http://schemas.microsoft.com/office/word/2016/wordml/cid" xmlns:w16se="http://schemas.microsoft.com/office/word/2015/wordml/symex" xmlns:wpg="http://schemas.microsoft.com/office/word/2010/wordprocessingGroup" xmlns:wpi="http://schemas.microsoft.com/office/word/2010/wordprocessingInk" xmlns:wne="http://schemas.microsoft.com/office/word/2006/wordml" xmlns:wps="http://schemas.microsoft.com/office/word/2010/wordprocessingShape" mc:Ignorable="w14 w15 w16se w16cid wp14">
+  <w16cid:commentId w16cid:paraId="1EDF0BDC" w16cid:durableId="1E882764"/>
+  <w16cid:commentId w16cid:paraId="0D8E187F" w16cid:durableId="1E882F73"/>
+  <w16cid:commentId w16cid:paraId="36524586" w16cid:durableId="1E883800"/>
+  <w16cid:commentId w16cid:paraId="6AA95AA2" w16cid:durableId="1E883893"/>
+  <w16cid:commentId w16cid:paraId="7580ACA1" w16cid:durableId="1E882765"/>
+  <w16cid:commentId w16cid:paraId="0FF369BE" w16cid:durableId="1E883576"/>
+  <w16cid:commentId w16cid:paraId="2A29F97F" w16cid:durableId="1E8832A6"/>
+  <w16cid:commentId w16cid:paraId="6D466FF8" w16cid:durableId="1E8832CA"/>
+  <w16cid:commentId w16cid:paraId="3C6A6C80" w16cid:durableId="1E882766"/>
+  <w16cid:commentId w16cid:paraId="7470D872" w16cid:durableId="1E883323"/>
+  <w16cid:commentId w16cid:paraId="47DC1886" w16cid:durableId="1E883381"/>
+  <w16cid:commentId w16cid:paraId="28FA172D" w16cid:durableId="1E882767"/>
+  <w16cid:commentId w16cid:paraId="69163620" w16cid:durableId="1E882768"/>
+  <w16cid:commentId w16cid:paraId="42C80141" w16cid:durableId="1E8827CF"/>
+  <w16cid:commentId w16cid:paraId="3906663C" w16cid:durableId="1E88281A"/>
+  <w16cid:commentId w16cid:paraId="782DE663" w16cid:durableId="1E882769"/>
+  <w16cid:commentId w16cid:paraId="0235E8D4" w16cid:durableId="1E882885"/>
+  <w16cid:commentId w16cid:paraId="528852E2" w16cid:durableId="1E88276A"/>
+  <w16cid:commentId w16cid:paraId="13154DA6" w16cid:durableId="1E882860"/>
+  <w16cid:commentId w16cid:paraId="7AB13DDC" w16cid:durableId="1E8828D0"/>
+  <w16cid:commentId w16cid:paraId="003BCCD0" w16cid:durableId="1E882939"/>
+  <w16cid:commentId w16cid:paraId="32F8F66E" w16cid:durableId="1E88276B"/>
+  <w16cid:commentId w16cid:paraId="5C0BA9FA" w16cid:durableId="1E882968"/>
+  <w16cid:commentId w16cid:paraId="3D0D4C9A" w16cid:durableId="1E88276C"/>
+  <w16cid:commentId w16cid:paraId="39D62A35" w16cid:durableId="1E882D42"/>
+  <w16cid:commentId w16cid:paraId="56FD48DC" w16cid:durableId="1E88276D"/>
+  <w16cid:commentId w16cid:paraId="4C6356CB" w16cid:durableId="1E883491"/>
+  <w16cid:commentId w16cid:paraId="54BD4642" w16cid:durableId="1E8834AA"/>
+  <w16cid:commentId w16cid:paraId="07D8A9DE" w16cid:durableId="1E88276E"/>
+  <w16cid:commentId w16cid:paraId="78D2EC3E" w16cid:durableId="1E8838D9"/>
+  <w16cid:commentId w16cid:paraId="7F85A859" w16cid:durableId="1E883BB2"/>
+  <w16cid:commentId w16cid:paraId="1D01B046" w16cid:durableId="1E883BBB"/>
+  <w16cid:commentId w16cid:paraId="13D0290A" w16cid:durableId="1E883BC1"/>
+  <w16cid:commentId w16cid:paraId="7CFCC9F8" w16cid:durableId="1E88394E"/>
+  <w16cid:commentId w16cid:paraId="3E4F6197" w16cid:durableId="1E883ACF"/>
+  <w16cid:commentId w16cid:paraId="3A077ACF" w16cid:durableId="1E883B19"/>
+  <w16cid:commentId w16cid:paraId="621C2E72" w16cid:durableId="1E88276F"/>
+  <w16cid:commentId w16cid:paraId="02132EE1" w16cid:durableId="1E883BE1"/>
+</w16cid:commentsIds>
+</file>
+
 <file path=word/endnotes.xml><?xml version="1.0" encoding="utf-8"?>
-<w:endnotes xmlns:wpc="http://schemas.microsoft.com/office/word/2010/wordprocessingCanvas" xmlns:cx="http://schemas.microsoft.com/office/drawing/2014/chartex" xmlns:cx1="http://schemas.microsoft.com/office/drawing/2015/9/8/chartex" xmlns:mc="http://schemas.openxmlformats.org/markup-compatibility/2006" xmlns:o="urn:schemas-microsoft-com:office:office" xmlns:r="http://schemas.openxmlformats.org/officeDocument/2006/relationships" xmlns:m="http://schemas.openxmlformats.org/officeDocument/2006/math" xmlns:v="urn:schemas-microsoft-com:vml" xmlns:wp14="http://schemas.microsoft.com/office/word/2010/wordprocessingDrawing" xmlns:wp="http://schemas.openxmlformats.org/drawingml/2006/wordprocessingDrawing" xmlns:w10="urn:schemas-microsoft-com:office:word" xmlns:w="http://schemas.openxmlformats.org/wordprocessingml/2006/main" xmlns:w14="http://schemas.microsoft.com/office/word/2010/wordml" xmlns:w15="http://schemas.microsoft.com/office/word/2012/wordml" xmlns:w16se="http://schemas.microsoft.com/office/word/2015/wordml/symex" xmlns:wpg="http://schemas.microsoft.com/office/word/2010/wordprocessingGroup" xmlns:wpi="http://schemas.microsoft.com/office/word/2010/wordprocessingInk" xmlns:wne="http://schemas.microsoft.com/office/word/2006/wordml" xmlns:wps="http://schemas.microsoft.com/office/word/2010/wordprocessingShape" mc:Ignorable="w14 w15 w16se wp14">
+<w:endnotes xmlns:wpc="http://schemas.microsoft.com/office/word/2010/wordprocessingCanvas" xmlns:cx="http://schemas.microsoft.com/office/drawing/2014/chartex" xmlns:cx1="http://schemas.microsoft.com/office/drawing/2015/9/8/chartex" xmlns:cx2="http://schemas.microsoft.com/office/drawing/2015/10/21/chartex" xmlns:cx3="http://schemas.microsoft.com/office/drawing/2016/5/9/chartex" xmlns:cx4="http://schemas.microsoft.com/office/drawing/2016/5/10/chartex" xmlns:cx5="http://schemas.microsoft.com/office/drawing/2016/5/11/chartex" xmlns:cx6="http://schemas.microsoft.com/office/drawing/2016/5/12/chartex" xmlns:cx7="http://schemas.microsoft.com/office/drawing/2016/5/13/chartex" xmlns:cx8="http://schemas.microsoft.com/office/drawing/2016/5/14/chartex" xmlns:mc="http://schemas.openxmlformats.org/markup-compatibility/2006" xmlns:aink="http://schemas.microsoft.com/office/drawing/2016/ink" xmlns:am3d="http://schemas.microsoft.com/office/drawing/2017/model3d" xmlns:o="urn:schemas-microsoft-com:office:office" xmlns:r="http://schemas.openxmlformats.org/officeDocument/2006/relationships" xmlns:m="http://schemas.openxmlformats.org/officeDocument/2006/math" xmlns:v="urn:schemas-microsoft-com:vml" xmlns:wp14="http://schemas.microsoft.com/office/word/2010/wordprocessingDrawing" xmlns:wp="http://schemas.openxmlformats.org/drawingml/2006/wordprocessingDrawing" xmlns:w10="urn:schemas-microsoft-com:office:word" xmlns:w="http://schemas.openxmlformats.org/wordprocessingml/2006/main" xmlns:w14="http://schemas.microsoft.com/office/word/2010/wordml" xmlns:w15="http://schemas.microsoft.com/office/word/2012/wordml" xmlns:w16cid="http://schemas.microsoft.com/office/word/2016/wordml/cid" xmlns:w16se="http://schemas.microsoft.com/office/word/2015/wordml/symex" xmlns:wpg="http://schemas.microsoft.com/office/word/2010/wordprocessingGroup" xmlns:wpi="http://schemas.microsoft.com/office/word/2010/wordprocessingInk" xmlns:wne="http://schemas.microsoft.com/office/word/2006/wordml" xmlns:wps="http://schemas.microsoft.com/office/word/2010/wordprocessingShape" mc:Ignorable="w14 w15 w16se w16cid wp14">
   <w:endnote w:type="separator" w:id="-1">
     <w:p>
       <w:r>
@@ -7892,7 +8726,7 @@
 </file>
 
 <file path=word/footer1.xml><?xml version="1.0" encoding="utf-8"?>
-<w:ftr xmlns:wpc="http://schemas.microsoft.com/office/word/2010/wordprocessingCanvas" xmlns:cx="http://schemas.microsoft.com/office/drawing/2014/chartex" xmlns:cx1="http://schemas.microsoft.com/office/drawing/2015/9/8/chartex" xmlns:mc="http://schemas.openxmlformats.org/markup-compatibility/2006" xmlns:o="urn:schemas-microsoft-com:office:office" xmlns:r="http://schemas.openxmlformats.org/officeDocument/2006/relationships" xmlns:m="http://schemas.openxmlformats.org/officeDocument/2006/math" xmlns:v="urn:schemas-microsoft-com:vml" xmlns:wp14="http://schemas.microsoft.com/office/word/2010/wordprocessingDrawing" xmlns:wp="http://schemas.openxmlformats.org/drawingml/2006/wordprocessingDrawing" xmlns:w10="urn:schemas-microsoft-com:office:word" xmlns:w="http://schemas.openxmlformats.org/wordprocessingml/2006/main" xmlns:w14="http://schemas.microsoft.com/office/word/2010/wordml" xmlns:w15="http://schemas.microsoft.com/office/word/2012/wordml" xmlns:w16se="http://schemas.microsoft.com/office/word/2015/wordml/symex" xmlns:wpg="http://schemas.microsoft.com/office/word/2010/wordprocessingGroup" xmlns:wpi="http://schemas.microsoft.com/office/word/2010/wordprocessingInk" xmlns:wne="http://schemas.microsoft.com/office/word/2006/wordml" xmlns:wps="http://schemas.microsoft.com/office/word/2010/wordprocessingShape" mc:Ignorable="w14 w15 w16se wp14">
+<w:ftr xmlns:wpc="http://schemas.microsoft.com/office/word/2010/wordprocessingCanvas" xmlns:cx="http://schemas.microsoft.com/office/drawing/2014/chartex" xmlns:cx1="http://schemas.microsoft.com/office/drawing/2015/9/8/chartex" xmlns:cx2="http://schemas.microsoft.com/office/drawing/2015/10/21/chartex" xmlns:cx3="http://schemas.microsoft.com/office/drawing/2016/5/9/chartex" xmlns:cx4="http://schemas.microsoft.com/office/drawing/2016/5/10/chartex" xmlns:cx5="http://schemas.microsoft.com/office/drawing/2016/5/11/chartex" xmlns:cx6="http://schemas.microsoft.com/office/drawing/2016/5/12/chartex" xmlns:cx7="http://schemas.microsoft.com/office/drawing/2016/5/13/chartex" xmlns:cx8="http://schemas.microsoft.com/office/drawing/2016/5/14/chartex" xmlns:mc="http://schemas.openxmlformats.org/markup-compatibility/2006" xmlns:aink="http://schemas.microsoft.com/office/drawing/2016/ink" xmlns:am3d="http://schemas.microsoft.com/office/drawing/2017/model3d" xmlns:o="urn:schemas-microsoft-com:office:office" xmlns:r="http://schemas.openxmlformats.org/officeDocument/2006/relationships" xmlns:m="http://schemas.openxmlformats.org/officeDocument/2006/math" xmlns:v="urn:schemas-microsoft-com:vml" xmlns:wp14="http://schemas.microsoft.com/office/word/2010/wordprocessingDrawing" xmlns:wp="http://schemas.openxmlformats.org/drawingml/2006/wordprocessingDrawing" xmlns:w10="urn:schemas-microsoft-com:office:word" xmlns:w="http://schemas.openxmlformats.org/wordprocessingml/2006/main" xmlns:w14="http://schemas.microsoft.com/office/word/2010/wordml" xmlns:w15="http://schemas.microsoft.com/office/word/2012/wordml" xmlns:w16cid="http://schemas.microsoft.com/office/word/2016/wordml/cid" xmlns:w16se="http://schemas.microsoft.com/office/word/2015/wordml/symex" xmlns:wpg="http://schemas.microsoft.com/office/word/2010/wordprocessingGroup" xmlns:wpi="http://schemas.microsoft.com/office/word/2010/wordprocessingInk" xmlns:wne="http://schemas.microsoft.com/office/word/2006/wordml" xmlns:wps="http://schemas.microsoft.com/office/word/2010/wordprocessingShape" mc:Ignorable="w14 w15 w16se w16cid wp14">
   <w:tbl>
     <w:tblPr>
       <w:tblW w:w="0" w:type="auto"/>
@@ -8038,7 +8872,7 @@
 </file>
 
 <file path=word/footnotes.xml><?xml version="1.0" encoding="utf-8"?>
-<w:footnotes xmlns:wpc="http://schemas.microsoft.com/office/word/2010/wordprocessingCanvas" xmlns:cx="http://schemas.microsoft.com/office/drawing/2014/chartex" xmlns:cx1="http://schemas.microsoft.com/office/drawing/2015/9/8/chartex" xmlns:mc="http://schemas.openxmlformats.org/markup-compatibility/2006" xmlns:o="urn:schemas-microsoft-com:office:office" xmlns:r="http://schemas.openxmlformats.org/officeDocument/2006/relationships" xmlns:m="http://schemas.openxmlformats.org/officeDocument/2006/math" xmlns:v="urn:schemas-microsoft-com:vml" xmlns:wp14="http://schemas.microsoft.com/office/word/2010/wordprocessingDrawing" xmlns:wp="http://schemas.openxmlformats.org/drawingml/2006/wordprocessingDrawing" xmlns:w10="urn:schemas-microsoft-com:office:word" xmlns:w="http://schemas.openxmlformats.org/wordprocessingml/2006/main" xmlns:w14="http://schemas.microsoft.com/office/word/2010/wordml" xmlns:w15="http://schemas.microsoft.com/office/word/2012/wordml" xmlns:w16se="http://schemas.microsoft.com/office/word/2015/wordml/symex" xmlns:wpg="http://schemas.microsoft.com/office/word/2010/wordprocessingGroup" xmlns:wpi="http://schemas.microsoft.com/office/word/2010/wordprocessingInk" xmlns:wne="http://schemas.microsoft.com/office/word/2006/wordml" xmlns:wps="http://schemas.microsoft.com/office/word/2010/wordprocessingShape" mc:Ignorable="w14 w15 w16se wp14">
+<w:footnotes xmlns:wpc="http://schemas.microsoft.com/office/word/2010/wordprocessingCanvas" xmlns:cx="http://schemas.microsoft.com/office/drawing/2014/chartex" xmlns:cx1="http://schemas.microsoft.com/office/drawing/2015/9/8/chartex" xmlns:cx2="http://schemas.microsoft.com/office/drawing/2015/10/21/chartex" xmlns:cx3="http://schemas.microsoft.com/office/drawing/2016/5/9/chartex" xmlns:cx4="http://schemas.microsoft.com/office/drawing/2016/5/10/chartex" xmlns:cx5="http://schemas.microsoft.com/office/drawing/2016/5/11/chartex" xmlns:cx6="http://schemas.microsoft.com/office/drawing/2016/5/12/chartex" xmlns:cx7="http://schemas.microsoft.com/office/drawing/2016/5/13/chartex" xmlns:cx8="http://schemas.microsoft.com/office/drawing/2016/5/14/chartex" xmlns:mc="http://schemas.openxmlformats.org/markup-compatibility/2006" xmlns:aink="http://schemas.microsoft.com/office/drawing/2016/ink" xmlns:am3d="http://schemas.microsoft.com/office/drawing/2017/model3d" xmlns:o="urn:schemas-microsoft-com:office:office" xmlns:r="http://schemas.openxmlformats.org/officeDocument/2006/relationships" xmlns:m="http://schemas.openxmlformats.org/officeDocument/2006/math" xmlns:v="urn:schemas-microsoft-com:vml" xmlns:wp14="http://schemas.microsoft.com/office/word/2010/wordprocessingDrawing" xmlns:wp="http://schemas.openxmlformats.org/drawingml/2006/wordprocessingDrawing" xmlns:w10="urn:schemas-microsoft-com:office:word" xmlns:w="http://schemas.openxmlformats.org/wordprocessingml/2006/main" xmlns:w14="http://schemas.microsoft.com/office/word/2010/wordml" xmlns:w15="http://schemas.microsoft.com/office/word/2012/wordml" xmlns:w16cid="http://schemas.microsoft.com/office/word/2016/wordml/cid" xmlns:w16se="http://schemas.microsoft.com/office/word/2015/wordml/symex" xmlns:wpg="http://schemas.microsoft.com/office/word/2010/wordprocessingGroup" xmlns:wpi="http://schemas.microsoft.com/office/word/2010/wordprocessingInk" xmlns:wne="http://schemas.microsoft.com/office/word/2006/wordml" xmlns:wps="http://schemas.microsoft.com/office/word/2010/wordprocessingShape" mc:Ignorable="w14 w15 w16se w16cid wp14">
   <w:footnote w:type="separator" w:id="-1">
     <w:p>
       <w:r>
@@ -8057,7 +8891,7 @@
 </file>
 
 <file path=word/header1.xml><?xml version="1.0" encoding="utf-8"?>
-<w:hdr xmlns:wpc="http://schemas.microsoft.com/office/word/2010/wordprocessingCanvas" xmlns:cx="http://schemas.microsoft.com/office/drawing/2014/chartex" xmlns:cx1="http://schemas.microsoft.com/office/drawing/2015/9/8/chartex" xmlns:mc="http://schemas.openxmlformats.org/markup-compatibility/2006" xmlns:o="urn:schemas-microsoft-com:office:office" xmlns:r="http://schemas.openxmlformats.org/officeDocument/2006/relationships" xmlns:m="http://schemas.openxmlformats.org/officeDocument/2006/math" xmlns:v="urn:schemas-microsoft-com:vml" xmlns:wp14="http://schemas.microsoft.com/office/word/2010/wordprocessingDrawing" xmlns:wp="http://schemas.openxmlformats.org/drawingml/2006/wordprocessingDrawing" xmlns:w10="urn:schemas-microsoft-com:office:word" xmlns:w="http://schemas.openxmlformats.org/wordprocessingml/2006/main" xmlns:w14="http://schemas.microsoft.com/office/word/2010/wordml" xmlns:w15="http://schemas.microsoft.com/office/word/2012/wordml" xmlns:w16se="http://schemas.microsoft.com/office/word/2015/wordml/symex" xmlns:wpg="http://schemas.microsoft.com/office/word/2010/wordprocessingGroup" xmlns:wpi="http://schemas.microsoft.com/office/word/2010/wordprocessingInk" xmlns:wne="http://schemas.microsoft.com/office/word/2006/wordml" xmlns:wps="http://schemas.microsoft.com/office/word/2010/wordprocessingShape" mc:Ignorable="w14 w15 w16se wp14">
+<w:hdr xmlns:wpc="http://schemas.microsoft.com/office/word/2010/wordprocessingCanvas" xmlns:cx="http://schemas.microsoft.com/office/drawing/2014/chartex" xmlns:cx1="http://schemas.microsoft.com/office/drawing/2015/9/8/chartex" xmlns:cx2="http://schemas.microsoft.com/office/drawing/2015/10/21/chartex" xmlns:cx3="http://schemas.microsoft.com/office/drawing/2016/5/9/chartex" xmlns:cx4="http://schemas.microsoft.com/office/drawing/2016/5/10/chartex" xmlns:cx5="http://schemas.microsoft.com/office/drawing/2016/5/11/chartex" xmlns:cx6="http://schemas.microsoft.com/office/drawing/2016/5/12/chartex" xmlns:cx7="http://schemas.microsoft.com/office/drawing/2016/5/13/chartex" xmlns:cx8="http://schemas.microsoft.com/office/drawing/2016/5/14/chartex" xmlns:mc="http://schemas.openxmlformats.org/markup-compatibility/2006" xmlns:aink="http://schemas.microsoft.com/office/drawing/2016/ink" xmlns:am3d="http://schemas.microsoft.com/office/drawing/2017/model3d" xmlns:o="urn:schemas-microsoft-com:office:office" xmlns:r="http://schemas.openxmlformats.org/officeDocument/2006/relationships" xmlns:m="http://schemas.openxmlformats.org/officeDocument/2006/math" xmlns:v="urn:schemas-microsoft-com:vml" xmlns:wp14="http://schemas.microsoft.com/office/word/2010/wordprocessingDrawing" xmlns:wp="http://schemas.openxmlformats.org/drawingml/2006/wordprocessingDrawing" xmlns:w10="urn:schemas-microsoft-com:office:word" xmlns:w="http://schemas.openxmlformats.org/wordprocessingml/2006/main" xmlns:w14="http://schemas.microsoft.com/office/word/2010/wordml" xmlns:w15="http://schemas.microsoft.com/office/word/2012/wordml" xmlns:w16cid="http://schemas.microsoft.com/office/word/2016/wordml/cid" xmlns:w16se="http://schemas.microsoft.com/office/word/2015/wordml/symex" xmlns:wpg="http://schemas.microsoft.com/office/word/2010/wordprocessingGroup" xmlns:wpi="http://schemas.microsoft.com/office/word/2010/wordprocessingInk" xmlns:wne="http://schemas.microsoft.com/office/word/2006/wordml" xmlns:wps="http://schemas.microsoft.com/office/word/2010/wordprocessingShape" mc:Ignorable="w14 w15 w16se w16cid wp14">
   <w:tbl>
     <w:tblPr>
       <w:tblW w:w="0" w:type="auto"/>
@@ -8142,7 +8976,7 @@
 </file>
 
 <file path=word/numbering.xml><?xml version="1.0" encoding="utf-8"?>
-<w:numbering xmlns:wpc="http://schemas.microsoft.com/office/word/2010/wordprocessingCanvas" xmlns:cx="http://schemas.microsoft.com/office/drawing/2014/chartex" xmlns:cx1="http://schemas.microsoft.com/office/drawing/2015/9/8/chartex" xmlns:mc="http://schemas.openxmlformats.org/markup-compatibility/2006" xmlns:o="urn:schemas-microsoft-com:office:office" xmlns:r="http://schemas.openxmlformats.org/officeDocument/2006/relationships" xmlns:m="http://schemas.openxmlformats.org/officeDocument/2006/math" xmlns:v="urn:schemas-microsoft-com:vml" xmlns:wp14="http://schemas.microsoft.com/office/word/2010/wordprocessingDrawing" xmlns:wp="http://schemas.openxmlformats.org/drawingml/2006/wordprocessingDrawing" xmlns:w10="urn:schemas-microsoft-com:office:word" xmlns:w="http://schemas.openxmlformats.org/wordprocessingml/2006/main" xmlns:w14="http://schemas.microsoft.com/office/word/2010/wordml" xmlns:w15="http://schemas.microsoft.com/office/word/2012/wordml" xmlns:w16se="http://schemas.microsoft.com/office/word/2015/wordml/symex" xmlns:wpg="http://schemas.microsoft.com/office/word/2010/wordprocessingGroup" xmlns:wpi="http://schemas.microsoft.com/office/word/2010/wordprocessingInk" xmlns:wne="http://schemas.microsoft.com/office/word/2006/wordml" xmlns:wps="http://schemas.microsoft.com/office/word/2010/wordprocessingShape" mc:Ignorable="w14 w15 w16se wp14">
+<w:numbering xmlns:wpc="http://schemas.microsoft.com/office/word/2010/wordprocessingCanvas" xmlns:cx="http://schemas.microsoft.com/office/drawing/2014/chartex" xmlns:cx1="http://schemas.microsoft.com/office/drawing/2015/9/8/chartex" xmlns:cx2="http://schemas.microsoft.com/office/drawing/2015/10/21/chartex" xmlns:cx3="http://schemas.microsoft.com/office/drawing/2016/5/9/chartex" xmlns:cx4="http://schemas.microsoft.com/office/drawing/2016/5/10/chartex" xmlns:cx5="http://schemas.microsoft.com/office/drawing/2016/5/11/chartex" xmlns:cx6="http://schemas.microsoft.com/office/drawing/2016/5/12/chartex" xmlns:cx7="http://schemas.microsoft.com/office/drawing/2016/5/13/chartex" xmlns:cx8="http://schemas.microsoft.com/office/drawing/2016/5/14/chartex" xmlns:mc="http://schemas.openxmlformats.org/markup-compatibility/2006" xmlns:aink="http://schemas.microsoft.com/office/drawing/2016/ink" xmlns:am3d="http://schemas.microsoft.com/office/drawing/2017/model3d" xmlns:o="urn:schemas-microsoft-com:office:office" xmlns:r="http://schemas.openxmlformats.org/officeDocument/2006/relationships" xmlns:m="http://schemas.openxmlformats.org/officeDocument/2006/math" xmlns:v="urn:schemas-microsoft-com:vml" xmlns:wp14="http://schemas.microsoft.com/office/word/2010/wordprocessingDrawing" xmlns:wp="http://schemas.openxmlformats.org/drawingml/2006/wordprocessingDrawing" xmlns:w10="urn:schemas-microsoft-com:office:word" xmlns:w="http://schemas.openxmlformats.org/wordprocessingml/2006/main" xmlns:w14="http://schemas.microsoft.com/office/word/2010/wordml" xmlns:w15="http://schemas.microsoft.com/office/word/2012/wordml" xmlns:w16cid="http://schemas.microsoft.com/office/word/2016/wordml/cid" xmlns:w16se="http://schemas.microsoft.com/office/word/2015/wordml/symex" xmlns:wpg="http://schemas.microsoft.com/office/word/2010/wordprocessingGroup" xmlns:wpi="http://schemas.microsoft.com/office/word/2010/wordprocessingInk" xmlns:wne="http://schemas.microsoft.com/office/word/2006/wordml" xmlns:wps="http://schemas.microsoft.com/office/word/2010/wordprocessingShape" mc:Ignorable="w14 w15 w16se w16cid wp14">
   <w:abstractNum w:abstractNumId="0" w15:restartNumberingAfterBreak="0">
     <w:nsid w:val="FFFFFFFB"/>
     <w:multiLevelType w:val="multilevel"/>
@@ -9726,15 +10560,18 @@
 </file>
 
 <file path=word/people.xml><?xml version="1.0" encoding="utf-8"?>
-<w15:people xmlns:wpc="http://schemas.microsoft.com/office/word/2010/wordprocessingCanvas" xmlns:cx="http://schemas.microsoft.com/office/drawing/2014/chartex" xmlns:cx1="http://schemas.microsoft.com/office/drawing/2015/9/8/chartex" xmlns:mc="http://schemas.openxmlformats.org/markup-compatibility/2006" xmlns:o="urn:schemas-microsoft-com:office:office" xmlns:r="http://schemas.openxmlformats.org/officeDocument/2006/relationships" xmlns:m="http://schemas.openxmlformats.org/officeDocument/2006/math" xmlns:v="urn:schemas-microsoft-com:vml" xmlns:wp14="http://schemas.microsoft.com/office/word/2010/wordprocessingDrawing" xmlns:wp="http://schemas.openxmlformats.org/drawingml/2006/wordprocessingDrawing" xmlns:w10="urn:schemas-microsoft-com:office:word" xmlns:w="http://schemas.openxmlformats.org/wordprocessingml/2006/main" xmlns:w14="http://schemas.microsoft.com/office/word/2010/wordml" xmlns:w15="http://schemas.microsoft.com/office/word/2012/wordml" xmlns:w16se="http://schemas.microsoft.com/office/word/2015/wordml/symex" xmlns:wpg="http://schemas.microsoft.com/office/word/2010/wordprocessingGroup" xmlns:wpi="http://schemas.microsoft.com/office/word/2010/wordprocessingInk" xmlns:wne="http://schemas.microsoft.com/office/word/2006/wordml" xmlns:wps="http://schemas.microsoft.com/office/word/2010/wordprocessingShape" mc:Ignorable="w14 w15 w16se wp14">
+<w15:people xmlns:wpc="http://schemas.microsoft.com/office/word/2010/wordprocessingCanvas" xmlns:cx="http://schemas.microsoft.com/office/drawing/2014/chartex" xmlns:cx1="http://schemas.microsoft.com/office/drawing/2015/9/8/chartex" xmlns:cx2="http://schemas.microsoft.com/office/drawing/2015/10/21/chartex" xmlns:cx3="http://schemas.microsoft.com/office/drawing/2016/5/9/chartex" xmlns:cx4="http://schemas.microsoft.com/office/drawing/2016/5/10/chartex" xmlns:cx5="http://schemas.microsoft.com/office/drawing/2016/5/11/chartex" xmlns:cx6="http://schemas.microsoft.com/office/drawing/2016/5/12/chartex" xmlns:cx7="http://schemas.microsoft.com/office/drawing/2016/5/13/chartex" xmlns:cx8="http://schemas.microsoft.com/office/drawing/2016/5/14/chartex" xmlns:mc="http://schemas.openxmlformats.org/markup-compatibility/2006" xmlns:aink="http://schemas.microsoft.com/office/drawing/2016/ink" xmlns:am3d="http://schemas.microsoft.com/office/drawing/2017/model3d" xmlns:o="urn:schemas-microsoft-com:office:office" xmlns:r="http://schemas.openxmlformats.org/officeDocument/2006/relationships" xmlns:m="http://schemas.openxmlformats.org/officeDocument/2006/math" xmlns:v="urn:schemas-microsoft-com:vml" xmlns:wp14="http://schemas.microsoft.com/office/word/2010/wordprocessingDrawing" xmlns:wp="http://schemas.openxmlformats.org/drawingml/2006/wordprocessingDrawing" xmlns:w10="urn:schemas-microsoft-com:office:word" xmlns:w="http://schemas.openxmlformats.org/wordprocessingml/2006/main" xmlns:w14="http://schemas.microsoft.com/office/word/2010/wordml" xmlns:w15="http://schemas.microsoft.com/office/word/2012/wordml" xmlns:w16cid="http://schemas.microsoft.com/office/word/2016/wordml/cid" xmlns:w16se="http://schemas.microsoft.com/office/word/2015/wordml/symex" xmlns:wpg="http://schemas.microsoft.com/office/word/2010/wordprocessingGroup" xmlns:wpi="http://schemas.microsoft.com/office/word/2010/wordprocessingInk" xmlns:wne="http://schemas.microsoft.com/office/word/2006/wordml" xmlns:wps="http://schemas.microsoft.com/office/word/2010/wordprocessingShape" mc:Ignorable="w14 w15 w16se w16cid wp14">
   <w15:person w15:author="McKeahnie, Collin">
     <w15:presenceInfo w15:providerId="AD" w15:userId="S-1-5-21-3116327230-3747694248-558935996-73041"/>
+  </w15:person>
+  <w15:person w15:author="Charnes Nell">
+    <w15:presenceInfo w15:providerId="None" w15:userId="Charnes Nell"/>
   </w15:person>
 </w15:people>
 </file>
 
 <file path=word/styles.xml><?xml version="1.0" encoding="utf-8"?>
-<w:styles xmlns:mc="http://schemas.openxmlformats.org/markup-compatibility/2006" xmlns:r="http://schemas.openxmlformats.org/officeDocument/2006/relationships" xmlns:w="http://schemas.openxmlformats.org/wordprocessingml/2006/main" xmlns:w14="http://schemas.microsoft.com/office/word/2010/wordml" xmlns:w15="http://schemas.microsoft.com/office/word/2012/wordml" xmlns:w16se="http://schemas.microsoft.com/office/word/2015/wordml/symex" mc:Ignorable="w14 w15 w16se">
+<w:styles xmlns:mc="http://schemas.openxmlformats.org/markup-compatibility/2006" xmlns:r="http://schemas.openxmlformats.org/officeDocument/2006/relationships" xmlns:w="http://schemas.openxmlformats.org/wordprocessingml/2006/main" xmlns:w14="http://schemas.microsoft.com/office/word/2010/wordml" xmlns:w15="http://schemas.microsoft.com/office/word/2012/wordml" xmlns:w16cid="http://schemas.microsoft.com/office/word/2016/wordml/cid" xmlns:w16se="http://schemas.microsoft.com/office/word/2015/wordml/symex" mc:Ignorable="w14 w15 w16se w16cid">
   <w:docDefaults>
     <w:rPrDefault>
       <w:rPr>
@@ -9744,7 +10581,7 @@
     </w:rPrDefault>
     <w:pPrDefault/>
   </w:docDefaults>
-  <w:latentStyles w:defLockedState="0" w:defUIPriority="99" w:defSemiHidden="0" w:defUnhideWhenUsed="0" w:defQFormat="0" w:count="371">
+  <w:latentStyles w:defLockedState="0" w:defUIPriority="99" w:defSemiHidden="0" w:defUnhideWhenUsed="0" w:defQFormat="0" w:count="375">
     <w:lsdException w:name="Normal" w:uiPriority="0" w:qFormat="1"/>
     <w:lsdException w:name="heading 1" w:uiPriority="0" w:qFormat="1"/>
     <w:lsdException w:name="heading 2" w:uiPriority="0" w:qFormat="1"/>
@@ -10116,6 +10953,10 @@
     <w:lsdException w:name="List Table 5 Dark Accent 6" w:uiPriority="50"/>
     <w:lsdException w:name="List Table 6 Colorful Accent 6" w:uiPriority="51"/>
     <w:lsdException w:name="List Table 7 Colorful Accent 6" w:uiPriority="52"/>
+    <w:lsdException w:name="Mention" w:semiHidden="1" w:unhideWhenUsed="1"/>
+    <w:lsdException w:name="Smart Hyperlink" w:semiHidden="1" w:unhideWhenUsed="1"/>
+    <w:lsdException w:name="Hashtag" w:semiHidden="1" w:unhideWhenUsed="1"/>
+    <w:lsdException w:name="Unresolved Mention" w:semiHidden="1" w:unhideWhenUsed="1"/>
   </w:latentStyles>
   <w:style w:type="paragraph" w:default="1" w:styleId="Normal">
     <w:name w:val="Normal"/>
@@ -11251,7 +12092,7 @@
 </file>
 
 <file path=customXml/itemProps1.xml><?xml version="1.0" encoding="utf-8"?>
-<ds:datastoreItem xmlns:ds="http://schemas.openxmlformats.org/officeDocument/2006/customXml" ds:itemID="{78614583-06A6-4904-B09F-A0B31D456998}">
+<ds:datastoreItem xmlns:ds="http://schemas.openxmlformats.org/officeDocument/2006/customXml" ds:itemID="{171621DA-45B0-40ED-AE63-FFF68CDC4451}">
   <ds:schemaRefs>
     <ds:schemaRef ds:uri="http://schemas.openxmlformats.org/officeDocument/2006/bibliography"/>
   </ds:schemaRefs>

</xml_diff>

<commit_message>
update to vision post marks return
</commit_message>
<xml_diff>
--- a/Documentation/Vision Draft.docx
+++ b/Documentation/Vision Draft.docx
@@ -149,7 +149,6 @@
               <w:rPr>
                 <w:rStyle w:val="Hyperlink"/>
                 <w:noProof/>
-                <w:highlight w:val="yellow"/>
               </w:rPr>
               <w:t>1.1</w:t>
             </w:r>
@@ -167,7 +166,6 @@
               <w:rPr>
                 <w:rStyle w:val="Hyperlink"/>
                 <w:noProof/>
-                <w:highlight w:val="yellow"/>
               </w:rPr>
               <w:t>What is expected to be delivered?</w:t>
             </w:r>
@@ -596,7 +594,6 @@
               <w:rPr>
                 <w:rStyle w:val="Hyperlink"/>
                 <w:noProof/>
-                <w:highlight w:val="yellow"/>
               </w:rPr>
               <w:t>3.</w:t>
             </w:r>
@@ -614,7 +611,6 @@
               <w:rPr>
                 <w:rStyle w:val="Hyperlink"/>
                 <w:noProof/>
-                <w:highlight w:val="yellow"/>
               </w:rPr>
               <w:t>The Business Case</w:t>
             </w:r>
@@ -688,7 +684,6 @@
                 <w:rStyle w:val="Hyperlink"/>
                 <w:i/>
                 <w:noProof/>
-                <w:highlight w:val="yellow"/>
               </w:rPr>
               <w:t>3.1</w:t>
             </w:r>
@@ -707,7 +702,6 @@
                 <w:rStyle w:val="Hyperlink"/>
                 <w:i/>
                 <w:noProof/>
-                <w:highlight w:val="yellow"/>
               </w:rPr>
               <w:t>The business need</w:t>
             </w:r>
@@ -2028,7 +2022,6 @@
               <w:rPr>
                 <w:rStyle w:val="Hyperlink"/>
                 <w:noProof/>
-                <w:highlight w:val="yellow"/>
               </w:rPr>
               <w:t>Change Log</w:t>
             </w:r>
@@ -2101,7 +2094,6 @@
               <w:rPr>
                 <w:rStyle w:val="Hyperlink"/>
                 <w:noProof/>
-                <w:highlight w:val="yellow"/>
               </w:rPr>
               <w:t>7.1</w:t>
             </w:r>
@@ -2111,7 +2103,6 @@
                 <w:noProof/>
                 <w:sz w:val="22"/>
                 <w:szCs w:val="22"/>
-                <w:highlight w:val="yellow"/>
                 <w:lang w:val="en-AU" w:eastAsia="en-AU"/>
               </w:rPr>
               <w:tab/>
@@ -2120,7 +2111,6 @@
               <w:rPr>
                 <w:rStyle w:val="Hyperlink"/>
                 <w:noProof/>
-                <w:highlight w:val="yellow"/>
               </w:rPr>
               <w:t>Specific changes to the Vision Document</w:t>
             </w:r>
@@ -2128,7 +2118,6 @@
               <w:rPr>
                 <w:noProof/>
                 <w:webHidden/>
-                <w:highlight w:val="yellow"/>
               </w:rPr>
               <w:tab/>
             </w:r>
@@ -2136,7 +2125,6 @@
               <w:rPr>
                 <w:noProof/>
                 <w:webHidden/>
-                <w:highlight w:val="yellow"/>
               </w:rPr>
               <w:fldChar w:fldCharType="begin"/>
             </w:r>
@@ -2144,7 +2132,6 @@
               <w:rPr>
                 <w:noProof/>
                 <w:webHidden/>
-                <w:highlight w:val="yellow"/>
               </w:rPr>
               <w:instrText xml:space="preserve"> PAGEREF _Toc511979567 \h </w:instrText>
             </w:r>
@@ -2152,14 +2139,12 @@
               <w:rPr>
                 <w:noProof/>
                 <w:webHidden/>
-                <w:highlight w:val="yellow"/>
-              </w:rPr>
-            </w:r>
-            <w:r>
-              <w:rPr>
-                <w:noProof/>
-                <w:webHidden/>
-                <w:highlight w:val="yellow"/>
+              </w:rPr>
+            </w:r>
+            <w:r>
+              <w:rPr>
+                <w:noProof/>
+                <w:webHidden/>
               </w:rPr>
               <w:fldChar w:fldCharType="separate"/>
             </w:r>
@@ -2167,7 +2152,6 @@
               <w:rPr>
                 <w:noProof/>
                 <w:webHidden/>
-                <w:highlight w:val="yellow"/>
               </w:rPr>
               <w:t>14</w:t>
             </w:r>
@@ -2175,7 +2159,6 @@
               <w:rPr>
                 <w:noProof/>
                 <w:webHidden/>
-                <w:highlight w:val="yellow"/>
               </w:rPr>
               <w:fldChar w:fldCharType="end"/>
             </w:r>
@@ -2242,6 +2225,7 @@
       <w:commentRangeStart w:id="10"/>
       <w:commentRangeStart w:id="11"/>
       <w:commentRangeStart w:id="12"/>
+      <w:commentRangeStart w:id="13"/>
       <w:r>
         <w:t>Introduction</w:t>
       </w:r>
@@ -2260,8 +2244,19 @@
         <w:commentReference w:id="7"/>
       </w:r>
       <w:commentRangeEnd w:id="8"/>
+      <w:commentRangeEnd w:id="11"/>
+      <w:commentRangeEnd w:id="12"/>
+      <w:commentRangeEnd w:id="13"/>
+      <w:r>
+        <w:rPr>
+          <w:rStyle w:val="CommentReference"/>
+          <w:rFonts w:ascii="Times New Roman" w:hAnsi="Times New Roman"/>
+          <w:b w:val="0"/>
+          <w:color w:val="auto"/>
+        </w:rPr>
+        <w:commentReference w:id="8"/>
+      </w:r>
       <w:commentRangeEnd w:id="9"/>
-      <w:commentRangeEnd w:id="10"/>
       <w:r>
         <w:rPr>
           <w:rStyle w:val="CommentReference"/>
@@ -2271,7 +2266,16 @@
         </w:rPr>
         <w:commentReference w:id="9"/>
       </w:r>
-      <w:commentRangeEnd w:id="11"/>
+      <w:commentRangeEnd w:id="10"/>
+      <w:r>
+        <w:rPr>
+          <w:rStyle w:val="CommentReference"/>
+          <w:rFonts w:ascii="Times New Roman" w:hAnsi="Times New Roman"/>
+          <w:b w:val="0"/>
+          <w:color w:val="auto"/>
+        </w:rPr>
+        <w:commentReference w:id="10"/>
+      </w:r>
       <w:r>
         <w:rPr>
           <w:rStyle w:val="CommentReference"/>
@@ -2281,7 +2285,7 @@
         </w:rPr>
         <w:commentReference w:id="11"/>
       </w:r>
-      <w:commentRangeEnd w:id="12"/>
+      <w:bookmarkEnd w:id="4"/>
       <w:r>
         <w:rPr>
           <w:rStyle w:val="CommentReference"/>
@@ -2298,64 +2302,125 @@
           <w:b w:val="0"/>
           <w:color w:val="auto"/>
         </w:rPr>
-        <w:commentReference w:id="8"/>
-      </w:r>
-      <w:bookmarkEnd w:id="4"/>
+        <w:commentReference w:id="13"/>
+      </w:r>
+    </w:p>
+    <w:p>
+      <w:bookmarkStart w:id="14" w:name="_Toc508278035"/>
+      <w:r>
+        <w:t>The client has identified an existing need in the market for an online</w:t>
+      </w:r>
+      <w:r>
+        <w:t>,</w:t>
+      </w:r>
+      <w:r>
+        <w:t xml:space="preserve"> multiplayer</w:t>
+      </w:r>
+      <w:r>
+        <w:t>,</w:t>
+      </w:r>
+      <w:r>
+        <w:t xml:space="preserve"> mobile quiz game</w:t>
+      </w:r>
+      <w:r>
+        <w:t xml:space="preserve">. </w:t>
+      </w:r>
+      <w:r>
+        <w:t>Specifically,</w:t>
+      </w:r>
+      <w:r>
+        <w:t xml:space="preserve"> the need that has been identified is to move away from the general, nonspecific quiz games that appeal to a broad market and aggressively target one specific target market, in </w:t>
+      </w:r>
+      <w:proofErr w:type="gramStart"/>
+      <w:r>
+        <w:t>this case sci</w:t>
+      </w:r>
+      <w:r>
+        <w:t>-</w:t>
+      </w:r>
+      <w:r>
+        <w:t>fi and fantasy nerds</w:t>
+      </w:r>
+      <w:proofErr w:type="gramEnd"/>
+      <w:r>
+        <w:t xml:space="preserve">. </w:t>
+      </w:r>
+    </w:p>
+    <w:p>
+      <w:r>
+        <w:t xml:space="preserve">Currently there are several quiz game apps </w:t>
+      </w:r>
+      <w:r>
+        <w:t>available</w:t>
+      </w:r>
+      <w:r>
+        <w:t xml:space="preserve"> that have similar features to </w:t>
+      </w:r>
+      <w:r>
+        <w:t>the proposed project</w:t>
+      </w:r>
+      <w:r>
+        <w:t>, however t</w:t>
+      </w:r>
+      <w:r>
+        <w:t xml:space="preserve">he client believes </w:t>
+      </w:r>
+      <w:r>
+        <w:t xml:space="preserve">that an app that specifically targets </w:t>
+      </w:r>
+      <w:r>
+        <w:t>sci-fi</w:t>
+      </w:r>
+      <w:r>
+        <w:t xml:space="preserve"> fandom will have a large enough appeal</w:t>
+      </w:r>
+      <w:r>
+        <w:t xml:space="preserve"> while being specific enough to be unique</w:t>
+      </w:r>
+      <w:r>
+        <w:t xml:space="preserve"> to </w:t>
+      </w:r>
+      <w:r>
+        <w:t>ensure</w:t>
+      </w:r>
+      <w:r>
+        <w:t xml:space="preserve"> the development of the project </w:t>
+      </w:r>
+      <w:r>
+        <w:t xml:space="preserve">is </w:t>
+      </w:r>
+      <w:r>
+        <w:t xml:space="preserve">viable. </w:t>
+      </w:r>
+    </w:p>
+    <w:p>
+      <w:r>
+        <w:t>T</w:t>
+      </w:r>
+      <w:r>
+        <w:t xml:space="preserve">he development team is proposing </w:t>
+      </w:r>
       <w:r>
         <w:rPr>
-          <w:rStyle w:val="CommentReference"/>
-          <w:rFonts w:ascii="Times New Roman" w:hAnsi="Times New Roman"/>
-          <w:b w:val="0"/>
-          <w:color w:val="auto"/>
+          <w:i/>
         </w:rPr>
-        <w:commentReference w:id="10"/>
-      </w:r>
-    </w:p>
-    <w:p>
-      <w:bookmarkStart w:id="13" w:name="_Toc508278035"/>
-      <w:r>
-        <w:t xml:space="preserve">The client has identified an existing need in the market for an online multiplayer mobile quiz game. The client believes the current applications available do not adequately meet the market needs and have engaged the Let’s Quiz development team to produce a better application. As a result, the development team is proposing Let’s Quiz, an online mobile game where players can verse one another in a multiple-choice </w:t>
-      </w:r>
-      <w:commentRangeStart w:id="14"/>
-      <w:r>
-        <w:rPr>
-          <w:highlight w:val="cyan"/>
-        </w:rPr>
+        <w:t>Let’s Quiz</w:t>
+      </w:r>
+      <w:r>
+        <w:t>, an online mobile game where players can verse one another in a multiple-choice</w:t>
+      </w:r>
+      <w:r>
+        <w:t>,</w:t>
+      </w:r>
+      <w:r>
+        <w:t xml:space="preserve"> </w:t>
+      </w:r>
+      <w:commentRangeStart w:id="15"/>
+      <w:r>
         <w:t>turned based</w:t>
       </w:r>
       <w:r>
-        <w:t xml:space="preserve"> </w:t>
-      </w:r>
-      <w:commentRangeEnd w:id="14"/>
-      <w:r>
-        <w:rPr>
-          <w:rStyle w:val="CommentReference"/>
-        </w:rPr>
-        <w:commentReference w:id="14"/>
-      </w:r>
-      <w:r>
-        <w:t xml:space="preserve">trivia quiz, player involvement is encouraged further with question submission and player polling of questions. </w:t>
-      </w:r>
-    </w:p>
-    <w:p>
-      <w:commentRangeStart w:id="15"/>
-      <w:r>
-        <w:rPr>
-          <w:highlight w:val="yellow"/>
-        </w:rPr>
-        <w:t>The specific business need</w:t>
-      </w:r>
-      <w:r>
-        <w:rPr>
-          <w:highlight w:val="yellow"/>
-        </w:rPr>
-        <w:t xml:space="preserve"> for Let’s Quiz</w:t>
-      </w:r>
-      <w:r>
-        <w:rPr>
-          <w:highlight w:val="yellow"/>
-        </w:rPr>
-        <w:t xml:space="preserve"> is for an easy to use, fast playing, multiplayer quiz game, playable on iOS and Android mobile devices. The reason the client feels this is needed is because currently there is not a product meeting these needs and</w:t>
+        <w:t>,</w:t>
       </w:r>
       <w:r>
         <w:t xml:space="preserve"> </w:t>
@@ -2367,38 +2432,145 @@
         </w:rPr>
         <w:commentReference w:id="15"/>
       </w:r>
-    </w:p>
-    <w:p>
-      <w:r>
-        <w:t xml:space="preserve">The proposed product differs from its competitors by allowing users to participate in a quiz game made up of three rounds, in each round the user will play their turn and then the app will notify their opponent to take their turn. The client has commissioned the development team to design Let’s Quiz as outlined below, it is their intention that they will have a fully completed application before the end of the year. </w:t>
+      <w:r>
+        <w:t xml:space="preserve">trivia </w:t>
+      </w:r>
+      <w:r>
+        <w:t>game.</w:t>
+      </w:r>
+      <w:r>
+        <w:t xml:space="preserve"> </w:t>
+      </w:r>
+      <w:r>
+        <w:t>The app aims to be community driven with players being able to submit</w:t>
+      </w:r>
+      <w:r>
+        <w:t xml:space="preserve"> question</w:t>
+      </w:r>
+      <w:r>
+        <w:t>s</w:t>
+      </w:r>
+      <w:r>
+        <w:t xml:space="preserve"> and </w:t>
+      </w:r>
+      <w:r>
+        <w:t xml:space="preserve">given the chance </w:t>
+      </w:r>
+      <w:r>
+        <w:t xml:space="preserve">to vote and rate questions at the end of every round, the intention is to give players a sense of ownership of the game as their own likes and dislikes are what shape the game. </w:t>
+      </w:r>
+      <w:r>
+        <w:t xml:space="preserve"> </w:t>
+      </w:r>
+    </w:p>
+    <w:p>
+      <w:r>
+        <w:t>T</w:t>
+      </w:r>
+      <w:r>
+        <w:t xml:space="preserve">he following </w:t>
+      </w:r>
+      <w:r>
+        <w:t xml:space="preserve">needs have been identified </w:t>
+      </w:r>
+      <w:r>
+        <w:t xml:space="preserve">as critical </w:t>
+      </w:r>
+      <w:r>
+        <w:t>for</w:t>
+      </w:r>
+      <w:r>
+        <w:t xml:space="preserve"> the app is to have any chance of commercial success. E</w:t>
+      </w:r>
+      <w:r>
+        <w:t>asy to use, fast playing, multiplaye</w:t>
+      </w:r>
+      <w:r>
+        <w:t>r and</w:t>
+      </w:r>
+      <w:r>
+        <w:t xml:space="preserve"> playable on iOS and Android mobile devices. </w:t>
+      </w:r>
+      <w:r>
+        <w:t xml:space="preserve">Given that the idea of a </w:t>
+      </w:r>
+      <w:r>
+        <w:t>trivia</w:t>
+      </w:r>
+      <w:r>
+        <w:t xml:space="preserve"> game, playable on a mobile device is </w:t>
+      </w:r>
+      <w:r>
+        <w:t>not</w:t>
+      </w:r>
+      <w:r>
+        <w:t xml:space="preserve"> unique it is crucial that Let’s Quiz meets these needs, failure to do so will mean users will simply give up on the app and move on to a competitor. </w:t>
+      </w:r>
+    </w:p>
+    <w:p>
+      <w:r>
+        <w:t>The proposed product</w:t>
+      </w:r>
+      <w:r>
+        <w:t xml:space="preserve"> has several points of distinction from its competitors</w:t>
+      </w:r>
+      <w:r>
+        <w:t xml:space="preserve"> differs from its </w:t>
+      </w:r>
+      <w:r>
+        <w:t>competitors,</w:t>
+      </w:r>
+      <w:r>
+        <w:t xml:space="preserve"> </w:t>
+      </w:r>
+      <w:r>
+        <w:t>but the primary reason users will want to play Let’s Quiz over the comp</w:t>
+      </w:r>
+      <w:r>
+        <w:t>e</w:t>
+      </w:r>
+      <w:r>
+        <w:t>ti</w:t>
+      </w:r>
+      <w:r>
+        <w:t>ti</w:t>
+      </w:r>
+      <w:r>
+        <w:t xml:space="preserve">on is because it is fun. </w:t>
+      </w:r>
+      <w:r>
+        <w:t xml:space="preserve"> </w:t>
+      </w:r>
+      <w:r>
+        <w:t>Where other quiz games test a user on general knowledge, like naming capital cities or remembering obscure dates in history. Let’s Quiz focuses is a trivia game about the things its users do in their spare time, movies they watch, comics they read</w:t>
+      </w:r>
+      <w:r>
+        <w:t>,</w:t>
+      </w:r>
+      <w:r>
+        <w:t xml:space="preserve"> computer games they play. </w:t>
+      </w:r>
+      <w:r>
+        <w:t xml:space="preserve">Let’s Quiz is designed to reward users for the time they spend immersed in their favorite fantasy world. </w:t>
+      </w:r>
+    </w:p>
+    <w:p>
+      <w:r>
+        <w:t xml:space="preserve">The client has commissioned the development team to design Let’s Quiz as outlined below, it is their intention that they will have a fully completed application before the end of the year. </w:t>
       </w:r>
     </w:p>
     <w:p>
       <w:pPr>
         <w:pStyle w:val="Heading2"/>
-        <w:rPr>
-          <w:highlight w:val="yellow"/>
-        </w:rPr>
       </w:pPr>
       <w:bookmarkStart w:id="16" w:name="_Toc511979544"/>
       <w:r>
-        <w:rPr>
-          <w:highlight w:val="yellow"/>
-        </w:rPr>
         <w:t>What is expected to be delivered?</w:t>
       </w:r>
       <w:bookmarkEnd w:id="16"/>
     </w:p>
     <w:p>
-      <w:pPr>
-        <w:rPr>
-          <w:highlight w:val="yellow"/>
-        </w:rPr>
-      </w:pPr>
-      <w:r>
-        <w:rPr>
-          <w:highlight w:val="yellow"/>
-        </w:rPr>
+      <w:r>
         <w:t xml:space="preserve">The design of the application is for use on Apple and Android smart phones, the client has requested the application be sleek and simple in its design to allow for ease of use. The public facing front end of the application will be a simple interface with the primary interaction being the game asking users’ text based questions and presenting them with 4 possible answers, the user then selects the answer they think is correct and is given 10 points for correct answers and -5 points for an incorrect answer. </w:t>
       </w:r>
     </w:p>
@@ -2406,22 +2578,15 @@
       <w:commentRangeStart w:id="17"/>
       <w:commentRangeStart w:id="18"/>
       <w:r>
-        <w:rPr>
-          <w:highlight w:val="yellow"/>
-        </w:rPr>
         <w:t xml:space="preserve">Users will be able to compete against another person, this will be managed primarily through the back end and will be presented to users as seamlessly as possible. </w:t>
       </w:r>
       <w:r>
-        <w:rPr>
-          <w:highlight w:val="yellow"/>
-        </w:rPr>
         <w:t xml:space="preserve"> </w:t>
       </w:r>
       <w:commentRangeEnd w:id="17"/>
       <w:r>
         <w:rPr>
           <w:rStyle w:val="CommentReference"/>
-          <w:highlight w:val="yellow"/>
         </w:rPr>
         <w:commentReference w:id="17"/>
       </w:r>
@@ -2433,91 +2598,98 @@
         <w:commentReference w:id="18"/>
       </w:r>
     </w:p>
+    <w:bookmarkEnd w:id="14"/>
     <w:p>
       <w:pPr>
         <w:pStyle w:val="Heading2"/>
       </w:pPr>
-      <w:bookmarkStart w:id="19" w:name="_Toc511979545"/>
-      <w:r>
-        <w:t>Who has a use for this app?</w:t>
-      </w:r>
-      <w:bookmarkEnd w:id="13"/>
+      <w:r>
+        <w:t>What is Let’s Quiz</w:t>
+      </w:r>
+    </w:p>
+    <w:p>
+      <w:r>
+        <w:t xml:space="preserve">In short Let’s Quiz is a trivia game, players are asked a question, presented with </w:t>
+      </w:r>
+      <w:r>
+        <w:t>answers</w:t>
+      </w:r>
+      <w:r>
+        <w:t xml:space="preserve"> in a </w:t>
+      </w:r>
+      <w:proofErr w:type="gramStart"/>
+      <w:r>
+        <w:t>multiple choice</w:t>
+      </w:r>
+      <w:proofErr w:type="gramEnd"/>
+      <w:r>
+        <w:t xml:space="preserve"> format and they select the best one. </w:t>
+      </w:r>
+      <w:r>
+        <w:t xml:space="preserve">Games with this premise have been around for a very long time with the most popular board game variety being Trivia Pursuit. Let’s Quiz will give players 30 seconds to answer as many trivia questions as they can, with points being awarded for correct answers and points being deducted for incorrect answers. </w:t>
+      </w:r>
+    </w:p>
+    <w:p>
+      <w:r>
+        <w:t xml:space="preserve">When the timer runs out the round will </w:t>
+      </w:r>
+      <w:proofErr w:type="gramStart"/>
+      <w:r>
+        <w:t>end</w:t>
+      </w:r>
+      <w:proofErr w:type="gramEnd"/>
+      <w:r>
+        <w:t xml:space="preserve"> and the player will be presented with a results page. At this point their opponent</w:t>
+      </w:r>
+      <w:bookmarkStart w:id="19" w:name="_GoBack"/>
       <w:bookmarkEnd w:id="19"/>
-    </w:p>
-    <w:p>
-      <w:r>
-        <w:t>Let’s Quiz’s target audience is very broad, essentially anyone with an interest in trivia, competition and who has a smart phone can enjoy this app. One particularly nice feature of the user-maintained question list is the app itself should begin to have questions that the audience likes as the people who are playing it will be the ones add questions and voting on them</w:t>
-      </w:r>
-      <w:r>
-        <w:t>.</w:t>
-      </w:r>
-    </w:p>
-    <w:p>
-      <w:commentRangeStart w:id="20"/>
-      <w:r>
-        <w:rPr>
-          <w:highlight w:val="yellow"/>
-        </w:rPr>
-        <w:t>Having a large target audience is of particular benefit to the business as it allows a larger audience and market appeal. This may later translate into higher ad revenue should the client wish to include ads in the application</w:t>
-      </w:r>
-      <w:r>
-        <w:rPr>
-          <w:highlight w:val="yellow"/>
-        </w:rPr>
-        <w:t xml:space="preserve"> or a higher profit should the client choose to sell the application</w:t>
-      </w:r>
-      <w:r>
-        <w:rPr>
-          <w:highlight w:val="yellow"/>
-        </w:rPr>
-        <w:t>.</w:t>
-      </w:r>
-      <w:commentRangeEnd w:id="20"/>
-      <w:r>
-        <w:rPr>
-          <w:rStyle w:val="CommentReference"/>
-        </w:rPr>
-        <w:commentReference w:id="20"/>
-      </w:r>
-    </w:p>
-    <w:p/>
+      <w:r>
+        <w:t xml:space="preserve"> will be notified it is their turn and they will get a chance to play a round after the opponent has finished the round both players will be notified of the round winner. After each player has played three rounds the game is over, one of the players will be declared the overall winner and the players will have the option to play again. </w:t>
+      </w:r>
+    </w:p>
+    <w:p>
+      <w:r>
+        <w:lastRenderedPageBreak/>
+        <w:t xml:space="preserve">The idea is that from starting the app to completing a round should take under one minute, the goal is that users will be able to fit multiple small games in each day as opposed to having to dedicate large chunks of their free time to grinding through the game. </w:t>
+      </w:r>
+    </w:p>
     <w:p>
       <w:pPr>
         <w:pStyle w:val="Heading1"/>
       </w:pPr>
-      <w:bookmarkStart w:id="21" w:name="_Toc512930906"/>
-      <w:bookmarkStart w:id="22" w:name="_Toc20715755"/>
-      <w:bookmarkStart w:id="23" w:name="_Toc511979546"/>
+      <w:bookmarkStart w:id="20" w:name="_Toc512930906"/>
+      <w:bookmarkStart w:id="21" w:name="_Toc20715755"/>
+      <w:bookmarkStart w:id="22" w:name="_Toc511979546"/>
       <w:r>
         <w:t>Positioning</w:t>
       </w:r>
       <w:bookmarkEnd w:id="5"/>
       <w:bookmarkEnd w:id="6"/>
+      <w:bookmarkEnd w:id="20"/>
       <w:bookmarkEnd w:id="21"/>
       <w:bookmarkEnd w:id="22"/>
+    </w:p>
+    <w:p/>
+    <w:p>
+      <w:pPr>
+        <w:pStyle w:val="Heading2"/>
+      </w:pPr>
+      <w:bookmarkStart w:id="23" w:name="_Toc436203379"/>
+      <w:bookmarkStart w:id="24" w:name="_Toc452813579"/>
+      <w:bookmarkStart w:id="25" w:name="_Toc512930907"/>
+      <w:bookmarkStart w:id="26" w:name="_Toc20715756"/>
+      <w:bookmarkStart w:id="27" w:name="_Toc511979547"/>
+      <w:r>
+        <w:t>Goal</w:t>
+      </w:r>
+      <w:r>
+        <w:t xml:space="preserve"> Statement</w:t>
+      </w:r>
       <w:bookmarkEnd w:id="23"/>
-    </w:p>
-    <w:p/>
-    <w:p>
-      <w:pPr>
-        <w:pStyle w:val="Heading2"/>
-      </w:pPr>
-      <w:bookmarkStart w:id="24" w:name="_Toc436203379"/>
-      <w:bookmarkStart w:id="25" w:name="_Toc452813579"/>
-      <w:bookmarkStart w:id="26" w:name="_Toc512930907"/>
-      <w:bookmarkStart w:id="27" w:name="_Toc20715756"/>
-      <w:bookmarkStart w:id="28" w:name="_Toc511979547"/>
-      <w:r>
-        <w:t>Goal</w:t>
-      </w:r>
-      <w:r>
-        <w:t xml:space="preserve"> Statement</w:t>
-      </w:r>
       <w:bookmarkEnd w:id="24"/>
       <w:bookmarkEnd w:id="25"/>
       <w:bookmarkEnd w:id="26"/>
       <w:bookmarkEnd w:id="27"/>
-      <w:bookmarkEnd w:id="28"/>
     </w:p>
     <w:p>
       <w:pPr>
@@ -2553,9 +2725,8 @@
               <w:keepNext/>
               <w:ind w:left="72"/>
             </w:pPr>
-            <w:commentRangeStart w:id="29"/>
-            <w:r>
-              <w:lastRenderedPageBreak/>
+            <w:commentRangeStart w:id="28"/>
+            <w:r>
               <w:t xml:space="preserve">The </w:t>
             </w:r>
             <w:r>
@@ -2666,16 +2837,16 @@
             </w:tcBorders>
           </w:tcPr>
           <w:p>
-            <w:commentRangeStart w:id="30"/>
+            <w:commentRangeStart w:id="29"/>
             <w:r>
               <w:t>Will fill the clients perceived gap in the market</w:t>
             </w:r>
-            <w:commentRangeEnd w:id="30"/>
+            <w:commentRangeEnd w:id="29"/>
             <w:r>
               <w:rPr>
                 <w:rStyle w:val="CommentReference"/>
               </w:rPr>
-              <w:commentReference w:id="30"/>
+              <w:commentReference w:id="29"/>
             </w:r>
           </w:p>
         </w:tc>
@@ -2721,12 +2892,12 @@
             <w:r>
               <w:t xml:space="preserve"> the App Store and Google Play Store</w:t>
             </w:r>
-            <w:commentRangeEnd w:id="29"/>
+            <w:commentRangeEnd w:id="28"/>
             <w:r>
               <w:rPr>
                 <w:rStyle w:val="CommentReference"/>
               </w:rPr>
-              <w:commentReference w:id="29"/>
+              <w:commentReference w:id="28"/>
             </w:r>
           </w:p>
         </w:tc>
@@ -2741,12 +2912,12 @@
         </w:numPr>
         <w:ind w:left="720"/>
       </w:pPr>
-      <w:bookmarkStart w:id="31" w:name="_Toc425054392"/>
-      <w:bookmarkStart w:id="32" w:name="_Toc422186485"/>
-      <w:bookmarkStart w:id="33" w:name="_Toc436203380"/>
-      <w:bookmarkStart w:id="34" w:name="_Toc452813580"/>
-      <w:bookmarkStart w:id="35" w:name="_Toc512930908"/>
-      <w:bookmarkStart w:id="36" w:name="_Toc20715757"/>
+      <w:bookmarkStart w:id="30" w:name="_Toc425054392"/>
+      <w:bookmarkStart w:id="31" w:name="_Toc422186485"/>
+      <w:bookmarkStart w:id="32" w:name="_Toc436203380"/>
+      <w:bookmarkStart w:id="33" w:name="_Toc452813580"/>
+      <w:bookmarkStart w:id="34" w:name="_Toc512930908"/>
+      <w:bookmarkStart w:id="35" w:name="_Toc20715757"/>
     </w:p>
     <w:tbl>
       <w:tblPr>
@@ -2776,14 +2947,8 @@
               <w:pStyle w:val="BodyText"/>
               <w:keepNext/>
               <w:ind w:left="72"/>
-              <w:rPr>
-                <w:highlight w:val="yellow"/>
-              </w:rPr>
             </w:pPr>
             <w:r>
-              <w:rPr>
-                <w:highlight w:val="yellow"/>
-              </w:rPr>
               <w:t>The goal of</w:t>
             </w:r>
           </w:p>
@@ -2798,15 +2963,7 @@
             </w:tcBorders>
           </w:tcPr>
           <w:p>
-            <w:pPr>
-              <w:rPr>
-                <w:highlight w:val="yellow"/>
-              </w:rPr>
-            </w:pPr>
-            <w:r>
-              <w:rPr>
-                <w:highlight w:val="yellow"/>
-              </w:rPr>
+            <w:r>
               <w:t>Releasing a multiplayer mobile quiz app to market</w:t>
             </w:r>
           </w:p>
@@ -2829,14 +2986,8 @@
               <w:pStyle w:val="BodyText"/>
               <w:keepNext/>
               <w:ind w:left="72"/>
-              <w:rPr>
-                <w:highlight w:val="yellow"/>
-              </w:rPr>
             </w:pPr>
             <w:r>
-              <w:rPr>
-                <w:highlight w:val="yellow"/>
-              </w:rPr>
               <w:t>affects</w:t>
             </w:r>
           </w:p>
@@ -2851,24 +3002,16 @@
             </w:tcBorders>
           </w:tcPr>
           <w:p>
-            <w:pPr>
-              <w:rPr>
-                <w:highlight w:val="yellow"/>
-              </w:rPr>
-            </w:pPr>
-            <w:commentRangeStart w:id="37"/>
-            <w:r>
-              <w:rPr>
-                <w:highlight w:val="yellow"/>
-              </w:rPr>
+            <w:commentRangeStart w:id="36"/>
+            <w:r>
               <w:t xml:space="preserve">All Let’s Quiz stakeholders </w:t>
             </w:r>
-            <w:commentRangeEnd w:id="37"/>
+            <w:commentRangeEnd w:id="36"/>
             <w:r>
               <w:rPr>
                 <w:rStyle w:val="CommentReference"/>
               </w:rPr>
-              <w:commentReference w:id="37"/>
+              <w:commentReference w:id="36"/>
             </w:r>
           </w:p>
         </w:tc>
@@ -2890,14 +3033,8 @@
               <w:pStyle w:val="BodyText"/>
               <w:keepNext/>
               <w:ind w:left="72"/>
-              <w:rPr>
-                <w:highlight w:val="yellow"/>
-              </w:rPr>
             </w:pPr>
             <w:r>
-              <w:rPr>
-                <w:highlight w:val="yellow"/>
-              </w:rPr>
               <w:t xml:space="preserve">the result of which </w:t>
             </w:r>
           </w:p>
@@ -2912,39 +3049,19 @@
             </w:tcBorders>
           </w:tcPr>
           <w:p>
-            <w:pPr>
-              <w:rPr>
-                <w:highlight w:val="yellow"/>
-              </w:rPr>
-            </w:pPr>
-            <w:r>
-              <w:rPr>
-                <w:highlight w:val="yellow"/>
-              </w:rPr>
+            <w:r>
               <w:t>Will give users a</w:t>
             </w:r>
             <w:r>
-              <w:rPr>
-                <w:highlight w:val="yellow"/>
-              </w:rPr>
               <w:t>n adaptable,</w:t>
             </w:r>
             <w:r>
-              <w:rPr>
-                <w:highlight w:val="yellow"/>
-              </w:rPr>
               <w:t xml:space="preserve"> multiplayer quiz game</w:t>
             </w:r>
             <w:r>
-              <w:rPr>
-                <w:highlight w:val="yellow"/>
-              </w:rPr>
               <w:t>,</w:t>
             </w:r>
             <w:r>
-              <w:rPr>
-                <w:highlight w:val="yellow"/>
-              </w:rPr>
               <w:t xml:space="preserve"> playable on iOS and android mobile devices</w:t>
             </w:r>
           </w:p>
@@ -2968,9 +3085,6 @@
               <w:ind w:left="72"/>
             </w:pPr>
             <w:r>
-              <w:rPr>
-                <w:highlight w:val="yellow"/>
-              </w:rPr>
               <w:t>a successful solution would be</w:t>
             </w:r>
           </w:p>
@@ -2986,9 +3100,6 @@
           </w:tcPr>
           <w:p>
             <w:r>
-              <w:rPr>
-                <w:highlight w:val="yellow"/>
-              </w:rPr>
               <w:t>A quiz game released in the App Store and Google Play Store</w:t>
             </w:r>
           </w:p>
@@ -3009,19 +3120,19 @@
       <w:pPr>
         <w:pStyle w:val="Heading2"/>
       </w:pPr>
-      <w:bookmarkStart w:id="38" w:name="_Toc511979548"/>
+      <w:bookmarkStart w:id="37" w:name="_Toc511979548"/>
+      <w:commentRangeStart w:id="38"/>
       <w:commentRangeStart w:id="39"/>
-      <w:commentRangeStart w:id="40"/>
       <w:r>
         <w:t>Product Position Statement</w:t>
       </w:r>
+      <w:bookmarkEnd w:id="30"/>
       <w:bookmarkEnd w:id="31"/>
       <w:bookmarkEnd w:id="32"/>
       <w:bookmarkEnd w:id="33"/>
       <w:bookmarkEnd w:id="34"/>
       <w:bookmarkEnd w:id="35"/>
-      <w:bookmarkEnd w:id="36"/>
-      <w:bookmarkEnd w:id="38"/>
+      <w:bookmarkEnd w:id="37"/>
     </w:p>
     <w:p>
       <w:r>
@@ -3210,7 +3321,7 @@
             <w:r>
               <w:t xml:space="preserve">Allows for a </w:t>
             </w:r>
-            <w:commentRangeStart w:id="41"/>
+            <w:commentRangeStart w:id="40"/>
             <w:proofErr w:type="spellStart"/>
             <w:r>
               <w:t>customi</w:t>
@@ -3225,12 +3336,12 @@
             <w:r>
               <w:t xml:space="preserve"> </w:t>
             </w:r>
-            <w:commentRangeEnd w:id="41"/>
+            <w:commentRangeEnd w:id="40"/>
             <w:r>
               <w:rPr>
                 <w:rStyle w:val="CommentReference"/>
               </w:rPr>
-              <w:commentReference w:id="41"/>
+              <w:commentReference w:id="40"/>
             </w:r>
             <w:r>
               <w:t>competitive trivia quiz game against people from all over the world</w:t>
@@ -3325,12 +3436,23 @@
         </w:numPr>
         <w:ind w:left="720"/>
       </w:pPr>
-      <w:bookmarkStart w:id="42" w:name="_Toc511979549"/>
-      <w:bookmarkStart w:id="43" w:name="_Toc447960005"/>
-      <w:bookmarkStart w:id="44" w:name="_Toc452813581"/>
-      <w:bookmarkStart w:id="45" w:name="_Toc512930909"/>
-      <w:bookmarkStart w:id="46" w:name="_Toc20715758"/>
-      <w:bookmarkStart w:id="47" w:name="_Toc436203381"/>
+      <w:bookmarkStart w:id="41" w:name="_Toc511979549"/>
+      <w:bookmarkStart w:id="42" w:name="_Toc447960005"/>
+      <w:bookmarkStart w:id="43" w:name="_Toc452813581"/>
+      <w:bookmarkStart w:id="44" w:name="_Toc512930909"/>
+      <w:bookmarkStart w:id="45" w:name="_Toc20715758"/>
+      <w:bookmarkStart w:id="46" w:name="_Toc436203381"/>
+      <w:commentRangeEnd w:id="38"/>
+      <w:r>
+        <w:rPr>
+          <w:rStyle w:val="CommentReference"/>
+          <w:rFonts w:ascii="Times New Roman" w:hAnsi="Times New Roman"/>
+          <w:b w:val="0"/>
+          <w:color w:val="auto"/>
+        </w:rPr>
+        <w:commentReference w:id="38"/>
+      </w:r>
+      <w:bookmarkEnd w:id="41"/>
       <w:commentRangeEnd w:id="39"/>
       <w:r>
         <w:rPr>
@@ -3341,8 +3463,241 @@
         </w:rPr>
         <w:commentReference w:id="39"/>
       </w:r>
+    </w:p>
+    <w:p>
+      <w:pPr>
+        <w:pStyle w:val="Heading1"/>
+        <w:widowControl/>
+        <w:spacing w:before="240" w:after="0"/>
+        <w:ind w:left="851" w:hanging="851"/>
+      </w:pPr>
+      <w:r>
+        <w:br w:type="page"/>
+      </w:r>
+      <w:bookmarkStart w:id="47" w:name="_Toc51579501"/>
+      <w:bookmarkStart w:id="48" w:name="_Toc196124180"/>
+      <w:bookmarkStart w:id="49" w:name="_Toc511979550"/>
+      <w:r>
+        <w:lastRenderedPageBreak/>
+        <w:t>The Business Case</w:t>
+      </w:r>
+      <w:bookmarkEnd w:id="47"/>
+      <w:bookmarkEnd w:id="48"/>
+      <w:bookmarkEnd w:id="49"/>
+    </w:p>
+    <w:p>
+      <w:pPr>
+        <w:pStyle w:val="Heading2"/>
+        <w:rPr>
+          <w:rStyle w:val="InstructionText"/>
+        </w:rPr>
+      </w:pPr>
+      <w:bookmarkStart w:id="50" w:name="_Toc511979551"/>
+      <w:bookmarkStart w:id="51" w:name="_Toc497817113"/>
+      <w:bookmarkStart w:id="52" w:name="_Toc497817331"/>
+      <w:r>
+        <w:rPr>
+          <w:rStyle w:val="InstructionText"/>
+        </w:rPr>
+        <w:t>The business need</w:t>
+      </w:r>
+      <w:bookmarkEnd w:id="50"/>
+    </w:p>
+    <w:p>
+      <w:r>
+        <w:t xml:space="preserve">The client has identified a need in the market for a quiz game that is fast, competitive and most importantly adaptable. </w:t>
+      </w:r>
+      <w:r>
+        <w:t>The reason these three things are needs is c</w:t>
+      </w:r>
+      <w:commentRangeStart w:id="53"/>
+      <w:commentRangeStart w:id="54"/>
+      <w:r>
+        <w:t xml:space="preserve">urrently there are no products on the market that </w:t>
+      </w:r>
+      <w:commentRangeEnd w:id="53"/>
+      <w:r>
+        <w:rPr>
+          <w:rStyle w:val="CommentReference"/>
+        </w:rPr>
+        <w:commentReference w:id="53"/>
+      </w:r>
+      <w:commentRangeEnd w:id="54"/>
+      <w:r>
+        <w:rPr>
+          <w:rStyle w:val="CommentReference"/>
+        </w:rPr>
+        <w:commentReference w:id="54"/>
+      </w:r>
+      <w:r>
+        <w:t xml:space="preserve">addresses </w:t>
+      </w:r>
+      <w:r>
+        <w:t>this criterion</w:t>
+      </w:r>
+      <w:r>
+        <w:t xml:space="preserve">. </w:t>
+      </w:r>
+      <w:r>
+        <w:tab/>
+      </w:r>
+    </w:p>
+    <w:p>
+      <w:r>
+        <w:tab/>
+      </w:r>
+      <w:commentRangeStart w:id="55"/>
+      <w:r>
+        <w:rPr>
+          <w:b/>
+        </w:rPr>
+        <w:t>Fast</w:t>
+      </w:r>
+      <w:commentRangeEnd w:id="55"/>
+      <w:r>
+        <w:rPr>
+          <w:rStyle w:val="CommentReference"/>
+        </w:rPr>
+        <w:commentReference w:id="55"/>
+      </w:r>
+      <w:r>
+        <w:rPr>
+          <w:b/>
+        </w:rPr>
+        <w:br/>
+      </w:r>
+      <w:r>
+        <w:t xml:space="preserve">The application must be easy to use and fast to play through. People do not necessarily have multiple hours to invest in a mobile app, the market need identified is for a game that can be played multiple times per day in the small and common down times people have. </w:t>
+      </w:r>
+    </w:p>
+    <w:p>
+      <w:r>
+        <w:rPr>
+          <w:b/>
+        </w:rPr>
+        <w:tab/>
+        <w:t>Easy To Use</w:t>
+      </w:r>
+      <w:r>
+        <w:rPr>
+          <w:b/>
+        </w:rPr>
+        <w:br/>
+      </w:r>
+      <w:r>
+        <w:t xml:space="preserve">Ease of use is vital. Users should not be expected to have to invest time into learning how to navigate and operate the application. </w:t>
+      </w:r>
+      <w:r>
+        <w:t xml:space="preserve">In keeping with the need for a fast paced application it is critical users are not tripped up on the interfaces. </w:t>
+      </w:r>
+    </w:p>
+    <w:p>
+      <w:r>
+        <w:tab/>
+      </w:r>
+      <w:commentRangeStart w:id="56"/>
+      <w:r>
+        <w:rPr>
+          <w:b/>
+        </w:rPr>
+        <w:t>Competitive</w:t>
+      </w:r>
+      <w:commentRangeEnd w:id="56"/>
+      <w:r>
+        <w:rPr>
+          <w:rStyle w:val="CommentReference"/>
+        </w:rPr>
+        <w:commentReference w:id="56"/>
+      </w:r>
+      <w:r>
+        <w:rPr>
+          <w:b/>
+        </w:rPr>
+        <w:br/>
+      </w:r>
+      <w:r>
+        <w:t>Competition is the hook to entice players to want to play, get better and continue playing Let’</w:t>
+      </w:r>
+      <w:r>
+        <w:t xml:space="preserve">s Quiz. By having players compete against each other and by having a global score board Let’s Quiz will be </w:t>
+      </w:r>
+    </w:p>
+    <w:p>
+      <w:r>
+        <w:tab/>
+      </w:r>
+      <w:r>
+        <w:rPr>
+          <w:b/>
+        </w:rPr>
+        <w:t>Adaptable</w:t>
+      </w:r>
+      <w:r>
+        <w:rPr>
+          <w:b/>
+        </w:rPr>
+        <w:br/>
+      </w:r>
+      <w:r>
+        <w:t>Other mobile quiz game exist, one separating distinction between Let’s Quiz and the competition is the ability for players to submit questions to the question pool and to vote on questions at the end of each round. By allowing and en</w:t>
+      </w:r>
+      <w:r>
+        <w:t>courag</w:t>
+      </w:r>
+      <w:r>
+        <w:t xml:space="preserve">ing players to add to and </w:t>
+      </w:r>
+      <w:r>
+        <w:t xml:space="preserve">vote on questions in the question pool the question list will always be changing and if the questions being presented to the player are shown as a </w:t>
+      </w:r>
+      <w:commentRangeStart w:id="57"/>
+      <w:commentRangeStart w:id="58"/>
+      <w:r>
+        <w:t>function of their popularity and their age in the database players should mostly be seeing new and interesting questions.</w:t>
+      </w:r>
+      <w:commentRangeEnd w:id="57"/>
+      <w:r>
+        <w:rPr>
+          <w:rStyle w:val="CommentReference"/>
+        </w:rPr>
+        <w:commentReference w:id="57"/>
+      </w:r>
+      <w:commentRangeEnd w:id="58"/>
+      <w:r>
+        <w:rPr>
+          <w:rStyle w:val="CommentReference"/>
+        </w:rPr>
+        <w:commentReference w:id="58"/>
+      </w:r>
+    </w:p>
+    <w:p/>
+    <w:p>
+      <w:pPr>
+        <w:pStyle w:val="Heading1"/>
+      </w:pPr>
+      <w:bookmarkStart w:id="59" w:name="_Toc511979552"/>
+      <w:bookmarkEnd w:id="51"/>
+      <w:bookmarkEnd w:id="52"/>
+      <w:r>
+        <w:t>Stakeholder Descriptions</w:t>
+      </w:r>
       <w:bookmarkEnd w:id="42"/>
-      <w:commentRangeEnd w:id="40"/>
+      <w:bookmarkEnd w:id="43"/>
+      <w:bookmarkEnd w:id="44"/>
+      <w:bookmarkEnd w:id="45"/>
+      <w:bookmarkEnd w:id="59"/>
+    </w:p>
+    <w:p>
+      <w:pPr>
+        <w:pStyle w:val="Heading2"/>
+      </w:pPr>
+      <w:bookmarkStart w:id="60" w:name="_Toc511979553"/>
+      <w:commentRangeStart w:id="61"/>
+      <w:commentRangeStart w:id="62"/>
+      <w:r>
+        <w:t>Stakeholder Summary</w:t>
+      </w:r>
+      <w:commentRangeEnd w:id="61"/>
       <w:r>
         <w:rPr>
           <w:rStyle w:val="CommentReference"/>
@@ -3350,340 +3705,9 @@
           <w:b w:val="0"/>
           <w:color w:val="auto"/>
         </w:rPr>
-        <w:commentReference w:id="40"/>
-      </w:r>
-    </w:p>
-    <w:p>
-      <w:pPr>
-        <w:pStyle w:val="Heading1"/>
-        <w:widowControl/>
-        <w:spacing w:before="240" w:after="0"/>
-        <w:ind w:left="851" w:hanging="851"/>
-        <w:rPr>
-          <w:highlight w:val="yellow"/>
-        </w:rPr>
-      </w:pPr>
-      <w:r>
-        <w:br w:type="page"/>
-      </w:r>
-      <w:bookmarkStart w:id="48" w:name="_Toc51579501"/>
-      <w:bookmarkStart w:id="49" w:name="_Toc196124180"/>
-      <w:bookmarkStart w:id="50" w:name="_Toc511979550"/>
-      <w:r>
-        <w:rPr>
-          <w:highlight w:val="yellow"/>
-        </w:rPr>
-        <w:lastRenderedPageBreak/>
-        <w:t>The Business Case</w:t>
-      </w:r>
-      <w:bookmarkEnd w:id="48"/>
-      <w:bookmarkEnd w:id="49"/>
-      <w:bookmarkEnd w:id="50"/>
-    </w:p>
-    <w:p>
-      <w:pPr>
-        <w:pStyle w:val="Heading2"/>
-        <w:rPr>
-          <w:rStyle w:val="InstructionText"/>
-          <w:highlight w:val="yellow"/>
-        </w:rPr>
-      </w:pPr>
-      <w:bookmarkStart w:id="51" w:name="_Toc511979551"/>
-      <w:bookmarkStart w:id="52" w:name="_Toc497817113"/>
-      <w:bookmarkStart w:id="53" w:name="_Toc497817331"/>
-      <w:r>
-        <w:rPr>
-          <w:rStyle w:val="InstructionText"/>
-          <w:highlight w:val="yellow"/>
-        </w:rPr>
-        <w:t>The business need</w:t>
-      </w:r>
-      <w:bookmarkEnd w:id="51"/>
-    </w:p>
-    <w:p>
-      <w:pPr>
-        <w:rPr>
-          <w:highlight w:val="yellow"/>
-        </w:rPr>
-      </w:pPr>
-      <w:r>
-        <w:rPr>
-          <w:highlight w:val="yellow"/>
-        </w:rPr>
-        <w:t xml:space="preserve">The client has identified a need in the market for a quiz game that is fast, competitive and most importantly adaptable. </w:t>
-      </w:r>
-      <w:r>
-        <w:rPr>
-          <w:highlight w:val="yellow"/>
-        </w:rPr>
-        <w:t>The reason these three things are needs is c</w:t>
-      </w:r>
-      <w:commentRangeStart w:id="54"/>
-      <w:commentRangeStart w:id="55"/>
-      <w:r>
-        <w:rPr>
-          <w:highlight w:val="yellow"/>
-        </w:rPr>
-        <w:t xml:space="preserve">urrently there are no products on the market that </w:t>
-      </w:r>
-      <w:commentRangeEnd w:id="54"/>
-      <w:r>
-        <w:rPr>
-          <w:rStyle w:val="CommentReference"/>
-          <w:highlight w:val="yellow"/>
-        </w:rPr>
-        <w:commentReference w:id="54"/>
-      </w:r>
-      <w:commentRangeEnd w:id="55"/>
-      <w:r>
-        <w:rPr>
-          <w:rStyle w:val="CommentReference"/>
-        </w:rPr>
-        <w:commentReference w:id="55"/>
-      </w:r>
-      <w:r>
-        <w:rPr>
-          <w:highlight w:val="yellow"/>
-        </w:rPr>
-        <w:t xml:space="preserve">addresses </w:t>
-      </w:r>
-      <w:r>
-        <w:rPr>
-          <w:highlight w:val="yellow"/>
-        </w:rPr>
-        <w:t>this criterion</w:t>
-      </w:r>
-      <w:r>
-        <w:rPr>
-          <w:highlight w:val="yellow"/>
-        </w:rPr>
-        <w:t xml:space="preserve">. </w:t>
-      </w:r>
-      <w:r>
-        <w:rPr>
-          <w:highlight w:val="yellow"/>
-        </w:rPr>
-        <w:tab/>
-      </w:r>
-    </w:p>
-    <w:p>
-      <w:pPr>
-        <w:rPr>
-          <w:highlight w:val="yellow"/>
-        </w:rPr>
-      </w:pPr>
-      <w:r>
-        <w:rPr>
-          <w:highlight w:val="yellow"/>
-        </w:rPr>
-        <w:tab/>
-      </w:r>
-      <w:commentRangeStart w:id="56"/>
-      <w:r>
-        <w:rPr>
-          <w:b/>
-          <w:highlight w:val="yellow"/>
-        </w:rPr>
-        <w:t>Fast</w:t>
-      </w:r>
-      <w:commentRangeEnd w:id="56"/>
-      <w:r>
-        <w:rPr>
-          <w:rStyle w:val="CommentReference"/>
-        </w:rPr>
-        <w:commentReference w:id="56"/>
-      </w:r>
-      <w:r>
-        <w:rPr>
-          <w:b/>
-          <w:highlight w:val="yellow"/>
-        </w:rPr>
-        <w:br/>
-      </w:r>
-      <w:r>
-        <w:rPr>
-          <w:highlight w:val="yellow"/>
-        </w:rPr>
-        <w:t xml:space="preserve">The application must be easy to use and fast to play through. People do not necessarily have multiple hours to invest in a mobile app, the market need identified is for a game that can be played multiple times per day in the small and common down times people have. </w:t>
-      </w:r>
-    </w:p>
-    <w:p>
-      <w:pPr>
-        <w:rPr>
-          <w:highlight w:val="yellow"/>
-        </w:rPr>
-      </w:pPr>
-      <w:r>
-        <w:rPr>
-          <w:b/>
-          <w:highlight w:val="yellow"/>
-        </w:rPr>
-        <w:tab/>
-        <w:t>Easy To Use</w:t>
-      </w:r>
-      <w:r>
-        <w:rPr>
-          <w:b/>
-          <w:highlight w:val="yellow"/>
-        </w:rPr>
-        <w:br/>
-      </w:r>
-      <w:r>
-        <w:rPr>
-          <w:highlight w:val="yellow"/>
-        </w:rPr>
-        <w:t xml:space="preserve">Ease of use is vital. Users should not be expected to have to invest time into learning how to navigate and operate the application. </w:t>
-      </w:r>
-      <w:r>
-        <w:rPr>
-          <w:highlight w:val="yellow"/>
-        </w:rPr>
-        <w:t xml:space="preserve">In keeping with the need for a fast paced application it is critical users are not tripped up on the interfaces. </w:t>
-      </w:r>
-    </w:p>
-    <w:p>
-      <w:pPr>
-        <w:rPr>
-          <w:highlight w:val="yellow"/>
-        </w:rPr>
-      </w:pPr>
-      <w:r>
-        <w:rPr>
-          <w:highlight w:val="yellow"/>
-        </w:rPr>
-        <w:tab/>
-      </w:r>
-      <w:commentRangeStart w:id="57"/>
-      <w:r>
-        <w:rPr>
-          <w:b/>
-          <w:highlight w:val="yellow"/>
-        </w:rPr>
-        <w:t>Competitive</w:t>
-      </w:r>
-      <w:commentRangeEnd w:id="57"/>
-      <w:r>
-        <w:rPr>
-          <w:rStyle w:val="CommentReference"/>
-        </w:rPr>
-        <w:commentReference w:id="57"/>
-      </w:r>
-      <w:r>
-        <w:rPr>
-          <w:b/>
-          <w:highlight w:val="yellow"/>
-        </w:rPr>
-        <w:br/>
-      </w:r>
-      <w:r>
-        <w:rPr>
-          <w:highlight w:val="yellow"/>
-        </w:rPr>
-        <w:t>Competition is the hook to entice players to want to play, get better and continue playing Let’</w:t>
-      </w:r>
-      <w:r>
-        <w:rPr>
-          <w:highlight w:val="yellow"/>
-        </w:rPr>
-        <w:t xml:space="preserve">s Quiz. By having players compete against each other and by having a global score board Let’s Quiz will be </w:t>
-      </w:r>
-    </w:p>
-    <w:p>
-      <w:r>
-        <w:rPr>
-          <w:highlight w:val="yellow"/>
-        </w:rPr>
-        <w:tab/>
-      </w:r>
-      <w:r>
-        <w:rPr>
-          <w:b/>
-          <w:highlight w:val="yellow"/>
-        </w:rPr>
-        <w:t>Adaptable</w:t>
-      </w:r>
-      <w:r>
-        <w:rPr>
-          <w:b/>
-          <w:highlight w:val="yellow"/>
-        </w:rPr>
-        <w:br/>
-      </w:r>
-      <w:r>
-        <w:rPr>
-          <w:highlight w:val="yellow"/>
-        </w:rPr>
-        <w:t>Other mobile quiz game exist, one separating distinction between Let’s Quiz and the competition is the ability for players to submit questions to the question pool and to vote on questions at the end of each round. By allowing and en</w:t>
-      </w:r>
-      <w:r>
-        <w:rPr>
-          <w:highlight w:val="yellow"/>
-        </w:rPr>
-        <w:t>courag</w:t>
-      </w:r>
-      <w:r>
-        <w:rPr>
-          <w:highlight w:val="yellow"/>
-        </w:rPr>
-        <w:t xml:space="preserve">ing players to add to and </w:t>
-      </w:r>
-      <w:r>
-        <w:rPr>
-          <w:highlight w:val="yellow"/>
-        </w:rPr>
-        <w:t xml:space="preserve">vote on questions in the question pool the question list will always be changing and if the questions being presented to the player are shown as a </w:t>
-      </w:r>
-      <w:commentRangeStart w:id="58"/>
-      <w:commentRangeStart w:id="59"/>
-      <w:r>
-        <w:rPr>
-          <w:highlight w:val="yellow"/>
-        </w:rPr>
-        <w:t>function of their popularity and their age in the database players should mostly be seeing new and interesting questions.</w:t>
-      </w:r>
-      <w:commentRangeEnd w:id="58"/>
-      <w:r>
-        <w:rPr>
-          <w:rStyle w:val="CommentReference"/>
-          <w:highlight w:val="yellow"/>
-        </w:rPr>
-        <w:commentReference w:id="58"/>
-      </w:r>
-      <w:commentRangeEnd w:id="59"/>
-      <w:r>
-        <w:rPr>
-          <w:rStyle w:val="CommentReference"/>
-        </w:rPr>
-        <w:commentReference w:id="59"/>
-      </w:r>
-    </w:p>
-    <w:p/>
-    <w:p>
-      <w:pPr>
-        <w:pStyle w:val="Heading1"/>
-      </w:pPr>
-      <w:bookmarkStart w:id="60" w:name="_Toc511979552"/>
-      <w:bookmarkEnd w:id="52"/>
-      <w:bookmarkEnd w:id="53"/>
-      <w:r>
-        <w:t>Stakeholder Descriptions</w:t>
-      </w:r>
-      <w:bookmarkEnd w:id="43"/>
-      <w:bookmarkEnd w:id="44"/>
-      <w:bookmarkEnd w:id="45"/>
-      <w:bookmarkEnd w:id="46"/>
+        <w:commentReference w:id="61"/>
+      </w:r>
       <w:bookmarkEnd w:id="60"/>
-    </w:p>
-    <w:p>
-      <w:pPr>
-        <w:pStyle w:val="Heading2"/>
-      </w:pPr>
-      <w:bookmarkStart w:id="61" w:name="_Toc511979553"/>
-      <w:commentRangeStart w:id="62"/>
-      <w:commentRangeStart w:id="63"/>
-      <w:r>
-        <w:t>Stakeholder Summary</w:t>
-      </w:r>
       <w:commentRangeEnd w:id="62"/>
       <w:r>
         <w:rPr>
@@ -3693,17 +3717,6 @@
           <w:color w:val="auto"/>
         </w:rPr>
         <w:commentReference w:id="62"/>
-      </w:r>
-      <w:bookmarkEnd w:id="61"/>
-      <w:commentRangeEnd w:id="63"/>
-      <w:r>
-        <w:rPr>
-          <w:rStyle w:val="CommentReference"/>
-          <w:rFonts w:ascii="Times New Roman" w:hAnsi="Times New Roman"/>
-          <w:b w:val="0"/>
-          <w:color w:val="auto"/>
-        </w:rPr>
-        <w:commentReference w:id="63"/>
       </w:r>
     </w:p>
     <w:p>
@@ -3897,13 +3910,7 @@
           </w:tcPr>
           <w:p>
             <w:r>
-              <w:t>Let’s Quiz is a multi-player</w:t>
-            </w:r>
-            <w:r>
-              <w:t xml:space="preserve"> game and t</w:t>
-            </w:r>
-            <w:r>
-              <w:t xml:space="preserve">he </w:t>
+              <w:t xml:space="preserve">Let’s Quiz is a multi-player game and the </w:t>
             </w:r>
             <w:r>
               <w:t>opponent</w:t>
@@ -4048,14 +4055,14 @@
           <w:color w:val="0070C0"/>
         </w:rPr>
       </w:pPr>
-      <w:bookmarkStart w:id="64" w:name="_Toc425054386"/>
-      <w:bookmarkStart w:id="65" w:name="_Toc342757864"/>
-      <w:bookmarkStart w:id="66" w:name="_Toc346297773"/>
-      <w:bookmarkStart w:id="67" w:name="_Toc422186479"/>
-      <w:bookmarkStart w:id="68" w:name="_Toc436203384"/>
-      <w:bookmarkStart w:id="69" w:name="_Toc452813585"/>
-      <w:bookmarkStart w:id="70" w:name="_Toc512930912"/>
-      <w:bookmarkStart w:id="71" w:name="_Toc20715759"/>
+      <w:bookmarkStart w:id="63" w:name="_Toc425054386"/>
+      <w:bookmarkStart w:id="64" w:name="_Toc342757864"/>
+      <w:bookmarkStart w:id="65" w:name="_Toc346297773"/>
+      <w:bookmarkStart w:id="66" w:name="_Toc422186479"/>
+      <w:bookmarkStart w:id="67" w:name="_Toc436203384"/>
+      <w:bookmarkStart w:id="68" w:name="_Toc452813585"/>
+      <w:bookmarkStart w:id="69" w:name="_Toc512930912"/>
+      <w:bookmarkStart w:id="70" w:name="_Toc20715759"/>
       <w:r>
         <w:br w:type="page"/>
       </w:r>
@@ -4064,11 +4071,12 @@
       <w:pPr>
         <w:pStyle w:val="Heading2"/>
       </w:pPr>
-      <w:bookmarkStart w:id="72" w:name="_Toc511979554"/>
+      <w:bookmarkStart w:id="71" w:name="_Toc511979554"/>
       <w:r>
         <w:lastRenderedPageBreak/>
         <w:t>User Environment</w:t>
       </w:r>
+      <w:bookmarkEnd w:id="63"/>
       <w:bookmarkEnd w:id="64"/>
       <w:bookmarkEnd w:id="65"/>
       <w:bookmarkEnd w:id="66"/>
@@ -4077,19 +4085,12 @@
       <w:bookmarkEnd w:id="69"/>
       <w:bookmarkEnd w:id="70"/>
       <w:bookmarkEnd w:id="71"/>
-      <w:bookmarkEnd w:id="72"/>
     </w:p>
     <w:p>
       <w:pPr>
         <w:pStyle w:val="Heading4"/>
-        <w:rPr>
-          <w:highlight w:val="yellow"/>
-        </w:rPr>
-      </w:pPr>
-      <w:r>
-        <w:rPr>
-          <w:highlight w:val="yellow"/>
-        </w:rPr>
+      </w:pPr>
+      <w:r>
         <w:t xml:space="preserve">Let’s Quiz Team </w:t>
       </w:r>
     </w:p>
@@ -4098,377 +4099,337 @@
         <w:pStyle w:val="BodyText"/>
         <w:ind w:left="0"/>
       </w:pPr>
+      <w:commentRangeStart w:id="72"/>
       <w:commentRangeStart w:id="73"/>
-      <w:commentRangeStart w:id="74"/>
-      <w:r>
-        <w:rPr>
-          <w:highlight w:val="yellow"/>
-        </w:rPr>
+      <w:r>
         <w:t xml:space="preserve">There are </w:t>
       </w:r>
       <w:r>
-        <w:rPr>
-          <w:highlight w:val="yellow"/>
-        </w:rPr>
         <w:t>four</w:t>
       </w:r>
       <w:r>
-        <w:rPr>
-          <w:highlight w:val="yellow"/>
-        </w:rPr>
         <w:t xml:space="preserve"> members of the Let’s Quiz </w:t>
       </w:r>
       <w:r>
-        <w:rPr>
-          <w:highlight w:val="yellow"/>
-        </w:rPr>
         <w:t>development</w:t>
       </w:r>
       <w:r>
-        <w:rPr>
-          <w:highlight w:val="yellow"/>
-        </w:rPr>
         <w:t xml:space="preserve"> team, plus one </w:t>
       </w:r>
       <w:r>
-        <w:rPr>
-          <w:highlight w:val="yellow"/>
-        </w:rPr>
         <w:t>member of the Charles Sturt University IT teaching faculty acting as oversight. This team is not expected to change.</w:t>
       </w:r>
-      <w:commentRangeEnd w:id="73"/>
-      <w:r>
-        <w:rPr>
-          <w:rStyle w:val="CommentReference"/>
-          <w:highlight w:val="yellow"/>
-        </w:rPr>
-        <w:commentReference w:id="73"/>
-      </w:r>
-      <w:commentRangeEnd w:id="74"/>
+      <w:commentRangeEnd w:id="72"/>
       <w:r>
         <w:rPr>
           <w:rStyle w:val="CommentReference"/>
         </w:rPr>
-        <w:commentReference w:id="74"/>
-      </w:r>
-    </w:p>
-    <w:p>
-      <w:pPr>
-        <w:pStyle w:val="Heading4"/>
-      </w:pPr>
-      <w:r>
-        <w:t>General Layout</w:t>
-      </w:r>
-    </w:p>
-    <w:p>
-      <w:bookmarkStart w:id="75" w:name="_Hlk510613483"/>
-      <w:r>
-        <w:t xml:space="preserve">The development team proposes a visual design following a minimalist aesthetic, with a fun and </w:t>
-      </w:r>
-      <w:r>
-        <w:t>colorful</w:t>
-      </w:r>
-      <w:r>
-        <w:t xml:space="preserve"> theme.</w:t>
-      </w:r>
-      <w:r>
-        <w:t xml:space="preserve"> </w:t>
-      </w:r>
-      <w:commentRangeStart w:id="76"/>
-      <w:r>
-        <w:rPr>
-          <w:highlight w:val="yellow"/>
-        </w:rPr>
-        <w:t>This will meet business need for a fast and easy to use application</w:t>
-      </w:r>
-      <w:r>
-        <w:t xml:space="preserve">. </w:t>
-      </w:r>
-      <w:commentRangeEnd w:id="76"/>
+        <w:commentReference w:id="72"/>
+      </w:r>
+      <w:commentRangeEnd w:id="73"/>
       <w:r>
         <w:rPr>
           <w:rStyle w:val="CommentReference"/>
         </w:rPr>
-        <w:commentReference w:id="76"/>
+        <w:commentReference w:id="73"/>
       </w:r>
     </w:p>
     <w:p>
       <w:pPr>
         <w:pStyle w:val="Heading4"/>
       </w:pPr>
-      <w:bookmarkStart w:id="77" w:name="_Toc508278038"/>
-      <w:bookmarkEnd w:id="75"/>
+      <w:r>
+        <w:t>General Layout</w:t>
+      </w:r>
+    </w:p>
+    <w:p>
+      <w:bookmarkStart w:id="74" w:name="_Hlk510613483"/>
+      <w:r>
+        <w:t xml:space="preserve">The development team proposes a visual design following a minimalist aesthetic, with a fun and </w:t>
+      </w:r>
+      <w:r>
+        <w:t>colorful</w:t>
+      </w:r>
+      <w:r>
+        <w:t xml:space="preserve"> theme.</w:t>
+      </w:r>
+      <w:r>
+        <w:t xml:space="preserve"> </w:t>
+      </w:r>
+      <w:commentRangeStart w:id="75"/>
+      <w:r>
+        <w:t>This will meet business need for a fast and easy to use application</w:t>
+      </w:r>
+      <w:r>
+        <w:t xml:space="preserve">. </w:t>
+      </w:r>
+      <w:commentRangeEnd w:id="75"/>
+      <w:r>
+        <w:rPr>
+          <w:rStyle w:val="CommentReference"/>
+        </w:rPr>
+        <w:commentReference w:id="75"/>
+      </w:r>
+    </w:p>
+    <w:p>
+      <w:pPr>
+        <w:pStyle w:val="Heading4"/>
+      </w:pPr>
+      <w:bookmarkStart w:id="76" w:name="_Toc508278038"/>
+      <w:bookmarkEnd w:id="74"/>
       <w:r>
         <w:t>How will users interact with Let’s Quiz</w:t>
       </w:r>
+      <w:bookmarkEnd w:id="76"/>
+    </w:p>
+    <w:p>
+      <w:r>
+        <w:t>Given the minimalist aesthetic, t</w:t>
+      </w:r>
+      <w:r>
+        <w:t xml:space="preserve">he application is designed </w:t>
+      </w:r>
+      <w:r>
+        <w:t>to be simple yet intuitive</w:t>
+      </w:r>
+      <w:r>
+        <w:t xml:space="preserve">. There are only three ways a user can interact with </w:t>
+      </w:r>
+      <w:r>
+        <w:t>the</w:t>
+      </w:r>
+      <w:r>
+        <w:t xml:space="preserve"> </w:t>
+      </w:r>
+      <w:r>
+        <w:t>app</w:t>
+      </w:r>
+      <w:r>
+        <w:t xml:space="preserve">, </w:t>
+      </w:r>
+      <w:r>
+        <w:t xml:space="preserve">touch </w:t>
+      </w:r>
+      <w:r>
+        <w:t>buttons</w:t>
+      </w:r>
+      <w:r>
+        <w:t>,</w:t>
+      </w:r>
+      <w:r>
+        <w:t xml:space="preserve"> </w:t>
+      </w:r>
+      <w:r>
+        <w:t>drop-down</w:t>
+      </w:r>
+      <w:r>
+        <w:t xml:space="preserve"> menus</w:t>
+      </w:r>
+      <w:r>
+        <w:t>,</w:t>
+      </w:r>
+      <w:r>
+        <w:t xml:space="preserve"> and </w:t>
+      </w:r>
+      <w:r>
+        <w:t>on</w:t>
+      </w:r>
+      <w:r>
+        <w:t>-</w:t>
+      </w:r>
+      <w:r>
+        <w:t xml:space="preserve">screen </w:t>
+      </w:r>
+      <w:r>
+        <w:t>keyboard input.</w:t>
+      </w:r>
+    </w:p>
+    <w:p>
+      <w:pPr>
+        <w:pStyle w:val="Heading5"/>
+      </w:pPr>
+      <w:bookmarkStart w:id="77" w:name="_Toc508278039"/>
+      <w:r>
+        <w:t>Touch buttons</w:t>
+      </w:r>
       <w:bookmarkEnd w:id="77"/>
     </w:p>
     <w:p>
       <w:r>
-        <w:t>Given the minimalist aesthetic, t</w:t>
-      </w:r>
-      <w:r>
-        <w:t xml:space="preserve">he application is designed </w:t>
-      </w:r>
-      <w:r>
-        <w:t>to be simple yet intuitive</w:t>
-      </w:r>
-      <w:r>
-        <w:t xml:space="preserve">. There are only three ways a user can interact with </w:t>
+        <w:t xml:space="preserve">Touch buttons are the simplest form of input and </w:t>
       </w:r>
       <w:r>
         <w:t>the</w:t>
       </w:r>
       <w:r>
+        <w:t xml:space="preserve"> go</w:t>
+      </w:r>
+      <w:r>
+        <w:t xml:space="preserve"> to choice</w:t>
+      </w:r>
+      <w:r>
+        <w:t xml:space="preserve"> for how user</w:t>
+      </w:r>
+      <w:r>
+        <w:t>s</w:t>
+      </w:r>
+      <w:r>
+        <w:t xml:space="preserve"> are expected to navigate </w:t>
+      </w:r>
+      <w:r>
+        <w:t>the application</w:t>
+      </w:r>
+      <w:r>
+        <w:t>. It is reasonable to expect users to have familiarity with how touch buttons work</w:t>
+      </w:r>
+      <w:r>
+        <w:t xml:space="preserve">, </w:t>
+      </w:r>
+      <w:r>
+        <w:t>as these elements are a staple among mobile applications there is no reason to instruct the user on how to interact with them</w:t>
+      </w:r>
+      <w:r>
+        <w:t xml:space="preserve">. Having simple buttons eliminates any chance of incorrect usage, continuing with </w:t>
+      </w:r>
+      <w:r>
+        <w:t>the</w:t>
+      </w:r>
+      <w:r>
+        <w:t xml:space="preserve"> design goal of simplicity.</w:t>
+      </w:r>
+    </w:p>
+    <w:p>
+      <w:pPr>
+        <w:pStyle w:val="Heading5"/>
+      </w:pPr>
+      <w:bookmarkStart w:id="78" w:name="_Toc508278040"/>
+      <w:r>
+        <w:t>Drop Down Menus</w:t>
+      </w:r>
+      <w:bookmarkEnd w:id="78"/>
+    </w:p>
+    <w:p>
+      <w:r>
+        <w:t>Where there are more options available to a user th</w:t>
+      </w:r>
+      <w:r>
+        <w:t>a</w:t>
+      </w:r>
+      <w:r>
+        <w:t xml:space="preserve">n a simple touch button can reasonably handle, </w:t>
+      </w:r>
+      <w:r>
+        <w:t>like for example presenting the user with a question category selection, the design calls for use of a drop-down menu.</w:t>
+      </w:r>
+      <w:r>
         <w:t xml:space="preserve"> </w:t>
       </w:r>
       <w:r>
-        <w:t>app</w:t>
-      </w:r>
-      <w:r>
-        <w:t xml:space="preserve">, </w:t>
-      </w:r>
-      <w:r>
-        <w:t xml:space="preserve">touch </w:t>
-      </w:r>
-      <w:r>
-        <w:t>buttons</w:t>
-      </w:r>
-      <w:r>
-        <w:t>,</w:t>
+        <w:t>The advantage of a drop</w:t>
+      </w:r>
+      <w:r>
+        <w:t>-</w:t>
+      </w:r>
+      <w:r>
+        <w:t xml:space="preserve">down menu is it presents the user with an array of options but limits their potential selections to those that are valid. </w:t>
+      </w:r>
+    </w:p>
+    <w:p>
+      <w:pPr>
+        <w:pStyle w:val="Heading5"/>
+      </w:pPr>
+      <w:bookmarkStart w:id="79" w:name="_Toc508278041"/>
+      <w:r>
+        <w:t xml:space="preserve">On-Screen </w:t>
+      </w:r>
+      <w:r>
+        <w:t xml:space="preserve">Keyboard </w:t>
+      </w:r>
+      <w:r>
+        <w:t>I</w:t>
+      </w:r>
+      <w:r>
+        <w:t>nput</w:t>
+      </w:r>
+      <w:bookmarkEnd w:id="79"/>
+    </w:p>
+    <w:p>
+      <w:r>
+        <w:t xml:space="preserve">Where the app asks the user for input that requires creativity or </w:t>
+      </w:r>
+      <w:proofErr w:type="spellStart"/>
+      <w:r>
+        <w:t>personalisation</w:t>
+      </w:r>
+      <w:proofErr w:type="spellEnd"/>
+      <w:r>
+        <w:t xml:space="preserve"> for example when submitting a question, an </w:t>
+      </w:r>
+      <w:r>
+        <w:t>on-screen</w:t>
+      </w:r>
+      <w:r>
+        <w:t xml:space="preserve"> keyboard will present itself in a similar fashion to text messaging.  </w:t>
+      </w:r>
+      <w:r>
+        <w:t>This will meet the business need for an adaptable application.</w:t>
+      </w:r>
+    </w:p>
+    <w:p/>
+    <w:p>
+      <w:pPr>
+        <w:pStyle w:val="Heading4"/>
+      </w:pPr>
+      <w:r>
+        <w:t>Game</w:t>
+      </w:r>
+      <w:r>
+        <w:t xml:space="preserve"> Structure</w:t>
+      </w:r>
+    </w:p>
+    <w:p>
+      <w:r>
+        <w:t xml:space="preserve">After the user selects start new game they will be asked a series of questions and </w:t>
+      </w:r>
+      <w:r>
+        <w:t xml:space="preserve">be </w:t>
+      </w:r>
+      <w:r>
+        <w:t>provide</w:t>
+      </w:r>
+      <w:r>
+        <w:t>d</w:t>
+      </w:r>
+      <w:r>
+        <w:t xml:space="preserve"> with four answers. They will select the</w:t>
+      </w:r>
+      <w:r>
+        <w:t xml:space="preserve"> answer they think correct.</w:t>
       </w:r>
       <w:r>
         <w:t xml:space="preserve"> </w:t>
       </w:r>
       <w:r>
-        <w:t>drop-down</w:t>
-      </w:r>
-      <w:r>
-        <w:t xml:space="preserve"> menus</w:t>
-      </w:r>
-      <w:r>
-        <w:t>,</w:t>
-      </w:r>
-      <w:r>
-        <w:t xml:space="preserve"> and </w:t>
-      </w:r>
-      <w:r>
-        <w:t>on</w:t>
-      </w:r>
-      <w:r>
-        <w:t>-</w:t>
-      </w:r>
-      <w:r>
-        <w:t xml:space="preserve">screen </w:t>
-      </w:r>
-      <w:r>
-        <w:t>keyboard input.</w:t>
-      </w:r>
-    </w:p>
-    <w:p>
-      <w:pPr>
-        <w:pStyle w:val="Heading5"/>
-      </w:pPr>
-      <w:bookmarkStart w:id="78" w:name="_Toc508278039"/>
-      <w:r>
-        <w:t>Touch buttons</w:t>
-      </w:r>
-      <w:bookmarkEnd w:id="78"/>
-    </w:p>
-    <w:p>
-      <w:r>
-        <w:t xml:space="preserve">Touch buttons are the simplest form of input and </w:t>
-      </w:r>
-      <w:r>
-        <w:t>the</w:t>
-      </w:r>
-      <w:r>
-        <w:t xml:space="preserve"> go</w:t>
-      </w:r>
-      <w:r>
-        <w:t xml:space="preserve"> to choice</w:t>
-      </w:r>
-      <w:r>
-        <w:t xml:space="preserve"> for how user</w:t>
-      </w:r>
-      <w:r>
-        <w:t>s</w:t>
-      </w:r>
-      <w:r>
-        <w:t xml:space="preserve"> are expected to navigate </w:t>
-      </w:r>
-      <w:r>
-        <w:t>the application</w:t>
-      </w:r>
-      <w:r>
-        <w:t>. It is reasonable to expect users to have familiarity with how touch buttons work</w:t>
-      </w:r>
-      <w:r>
-        <w:t xml:space="preserve">, </w:t>
-      </w:r>
-      <w:r>
-        <w:t>as these elements are a staple among mobile applications there is no reason to instruct the user on how to interact with them</w:t>
-      </w:r>
-      <w:r>
-        <w:t xml:space="preserve">. Having simple buttons eliminates any chance of incorrect usage, continuing with </w:t>
-      </w:r>
-      <w:r>
-        <w:t>the</w:t>
-      </w:r>
-      <w:r>
-        <w:t xml:space="preserve"> design goal of simplicity.</w:t>
-      </w:r>
-    </w:p>
-    <w:p>
-      <w:pPr>
-        <w:pStyle w:val="Heading5"/>
-      </w:pPr>
-      <w:bookmarkStart w:id="79" w:name="_Toc508278040"/>
-      <w:r>
-        <w:t>Drop Down Menus</w:t>
-      </w:r>
-      <w:bookmarkEnd w:id="79"/>
-    </w:p>
-    <w:p>
-      <w:r>
-        <w:t>Where there are more options available to a user th</w:t>
-      </w:r>
-      <w:r>
-        <w:t>a</w:t>
-      </w:r>
-      <w:r>
-        <w:t xml:space="preserve">n a simple touch button can reasonably handle, </w:t>
-      </w:r>
-      <w:r>
-        <w:t>like for example presenting the user with a question category selection, the design calls for use of a drop-down menu.</w:t>
+        <w:t>Once the user has made the selection they think is correct the answer button they selected will change color, green if it is right and red if it is wrong. In the event of an incorrect selection the correct answer will light up green so the user can immediately see what answer was correct.</w:t>
+      </w:r>
+    </w:p>
+    <w:p>
+      <w:r>
+        <w:t>This will continue until the round timer has expired.</w:t>
       </w:r>
       <w:r>
         <w:t xml:space="preserve"> </w:t>
       </w:r>
       <w:r>
-        <w:t>The advantage of a drop</w:t>
-      </w:r>
-      <w:r>
-        <w:t>-</w:t>
-      </w:r>
-      <w:r>
-        <w:t xml:space="preserve">down menu is it presents the user with an array of options but limits their potential selections to those that are valid. </w:t>
-      </w:r>
-    </w:p>
-    <w:p>
-      <w:pPr>
-        <w:pStyle w:val="Heading5"/>
-      </w:pPr>
-      <w:bookmarkStart w:id="80" w:name="_Toc508278041"/>
-      <w:r>
-        <w:t xml:space="preserve">On-Screen </w:t>
-      </w:r>
-      <w:r>
-        <w:t xml:space="preserve">Keyboard </w:t>
-      </w:r>
-      <w:r>
-        <w:t>I</w:t>
-      </w:r>
-      <w:r>
-        <w:t>nput</w:t>
-      </w:r>
-      <w:bookmarkEnd w:id="80"/>
-    </w:p>
-    <w:p>
-      <w:r>
-        <w:t xml:space="preserve">Where the app asks the user for input that requires creativity or </w:t>
-      </w:r>
-      <w:proofErr w:type="spellStart"/>
-      <w:r>
-        <w:t>personalisation</w:t>
-      </w:r>
-      <w:proofErr w:type="spellEnd"/>
-      <w:r>
-        <w:t xml:space="preserve"> for example when submitting a question, an </w:t>
-      </w:r>
-      <w:r>
-        <w:t>on-screen</w:t>
-      </w:r>
-      <w:r>
-        <w:t xml:space="preserve"> keyboard will present itself in a similar fashion to text messaging.  </w:t>
-      </w:r>
-      <w:r>
-        <w:rPr>
-          <w:highlight w:val="yellow"/>
-        </w:rPr>
-        <w:t>This will meet the business need for an adaptable application.</w:t>
-      </w:r>
-    </w:p>
-    <w:p/>
-    <w:p>
-      <w:pPr>
-        <w:pStyle w:val="Heading4"/>
-      </w:pPr>
-      <w:r>
-        <w:t>Game</w:t>
-      </w:r>
-      <w:r>
-        <w:t xml:space="preserve"> Structure</w:t>
-      </w:r>
-    </w:p>
-    <w:p>
-      <w:r>
-        <w:t xml:space="preserve">After the user selects start new game they will be asked a series of questions and </w:t>
-      </w:r>
-      <w:r>
-        <w:t xml:space="preserve">be </w:t>
-      </w:r>
-      <w:r>
-        <w:t>provide</w:t>
-      </w:r>
-      <w:r>
-        <w:t>d</w:t>
-      </w:r>
-      <w:r>
-        <w:t xml:space="preserve"> with four answers. They will select the</w:t>
-      </w:r>
-      <w:r>
-        <w:t xml:space="preserve"> answer they think correct.</w:t>
-      </w:r>
-      <w:r>
-        <w:t xml:space="preserve"> </w:t>
-      </w:r>
-      <w:r>
-        <w:rPr>
-          <w:highlight w:val="yellow"/>
-        </w:rPr>
-        <w:t>Once the user has made the selection they think is correct the answer button they selected will change color, green if it is right and red if it is wrong. In the event of an incorrect selection the correct answer will light up green so the user can immediately see what answer was correct</w:t>
-      </w:r>
-      <w:r>
-        <w:t>.</w:t>
-      </w:r>
-    </w:p>
-    <w:p>
-      <w:r>
-        <w:t>This will continue until the round timer has expired.</w:t>
-      </w:r>
-      <w:r>
-        <w:t xml:space="preserve"> </w:t>
-      </w:r>
-      <w:r>
         <w:t>After the round has ended the user will be presented with a debrief scene where they can review each question, see their how their opponent did on each question and rate their favorite questions. Afterward the game will move into the users open game list and will be available for them to play their next round after their opponent has had their turn.</w:t>
       </w:r>
     </w:p>
     <w:p>
       <w:r>
-        <w:rPr>
-          <w:highlight w:val="yellow"/>
-        </w:rPr>
         <w:t xml:space="preserve">The client has identified the business need for a competition environment, </w:t>
       </w:r>
       <w:r>
-        <w:rPr>
-          <w:highlight w:val="yellow"/>
-        </w:rPr>
-        <w:t>by having players compete against one another Let’s Quiz goes from a simple single player quiz game to a battle of knowledge between two competitors</w:t>
-      </w:r>
-      <w:r>
-        <w:t>.</w:t>
+        <w:t>by having players compete against one another Let’s Quiz goes from a simple single player quiz game to a battle of knowledge between two competitors.</w:t>
       </w:r>
     </w:p>
     <w:p/>
@@ -4491,185 +4452,139 @@
     </w:p>
     <w:p>
       <w:r>
+        <w:t>The deduction of points</w:t>
+      </w:r>
+      <w:r>
+        <w:t xml:space="preserve"> for an incorrect answer is to mitigate a risk factor identified in the early stages of testing</w:t>
+      </w:r>
+      <w:r>
+        <w:t>. P</w:t>
+      </w:r>
+      <w:r>
+        <w:t>layer</w:t>
+      </w:r>
+      <w:r>
+        <w:t xml:space="preserve">s </w:t>
+      </w:r>
+      <w:r>
+        <w:t xml:space="preserve">could essentially cheat by </w:t>
+      </w:r>
+      <w:r>
+        <w:t xml:space="preserve">rapidly selecting any answer, giving them a 25% chance to score 10 points with no risk. </w:t>
+      </w:r>
+    </w:p>
+    <w:p/>
+    <w:p>
+      <w:pPr>
+        <w:pStyle w:val="Heading4"/>
+      </w:pPr>
+      <w:r>
+        <w:t>Question submission</w:t>
+      </w:r>
+    </w:p>
+    <w:p>
+      <w:r>
+        <w:t xml:space="preserve">To engage users to the highest degree the </w:t>
+      </w:r>
+      <w:r>
+        <w:t>c</w:t>
+      </w:r>
+      <w:r>
+        <w:t xml:space="preserve">lient has requested that users be able to submit their own questions that are then added to the general question pool. Users will be able to select ‘Submit Question’ from the main menu and then be able to enter the question, correct answer and incorrect answers. </w:t>
+      </w:r>
+    </w:p>
+    <w:p>
+      <w:r>
+        <w:t>This feature relates to the identified business needs by addressing the need for an adaptable game. The ability for users to be able to submit questions that are then included in the question pool means the questions the game is asking its users will be continually changing. This will also mitigate the risk of the game becoming boring.</w:t>
+      </w:r>
+    </w:p>
+    <w:p/>
+    <w:p>
+      <w:pPr>
+        <w:pStyle w:val="Heading4"/>
+      </w:pPr>
+      <w:r>
+        <w:t>Question Ranking</w:t>
+      </w:r>
+    </w:p>
+    <w:p>
+      <w:r>
+        <w:t>After each round users will be able to rate questions with a thumbs up or thumbs down. This will help Let’s Quiz automatically r</w:t>
+      </w:r>
+      <w:r>
+        <w:t>emove poor performing questions</w:t>
+      </w:r>
+      <w:r>
+        <w:t>, an identified risk of allowing users to enter their own questions.</w:t>
+      </w:r>
+      <w:r>
+        <w:t xml:space="preserve"> Users will be able to see on a global score board which questions are highest rated and how well their submitted questions </w:t>
+      </w:r>
+      <w:r>
+        <w:t xml:space="preserve">are being received, this appeals to the business need of a competitive game, even though the comparisons of questions is not the primary mechanic it will still appeal to the users competitive nature. </w:t>
+      </w:r>
+    </w:p>
+    <w:p/>
+    <w:p>
+      <w:pPr>
+        <w:pStyle w:val="Heading4"/>
+      </w:pPr>
+      <w:r>
+        <w:t>Environmental con</w:t>
+      </w:r>
+      <w:r>
+        <w:t>straints</w:t>
+      </w:r>
+    </w:p>
+    <w:p>
+      <w:r>
+        <w:t xml:space="preserve">Let’s quiz is designed to run on </w:t>
+      </w:r>
+      <w:r>
+        <w:t>IOS and Android mobile devices. It is a requirement of the application that the device has internet connectivity. This means that the individual device must be configured to allow the application to access the internet and that the device is in a physical location that has internet.</w:t>
+      </w:r>
+    </w:p>
+    <w:p/>
+    <w:p>
+      <w:pPr>
+        <w:pStyle w:val="Heading4"/>
+      </w:pPr>
+      <w:r>
+        <w:t>Required integration</w:t>
+      </w:r>
+    </w:p>
+    <w:p>
+      <w:r>
+        <w:t xml:space="preserve">In testing it became apparent that Let’s Quiz needs to interact with the android OS in a nontraditional way. Normally when an app is not being displayed but has not been closed it is paused. For example normally if the user presses the home key, the app that they were in is paused and minimized, they then have the option to go back to their game at the spot they left it in. </w:t>
+      </w:r>
+    </w:p>
+    <w:p>
+      <w:r>
+        <w:t xml:space="preserve">Let’s Quiz is a trivia game where the rounds are timed, as such it is a requirement that the game not pause the countdown timer if, for example, the user was to open up a web browser and search for the answer. </w:t>
+      </w:r>
+    </w:p>
+    <w:p/>
+    <w:p>
+      <w:pPr>
+        <w:pStyle w:val="Heading2"/>
+      </w:pPr>
+      <w:bookmarkStart w:id="80" w:name="_Toc508278053"/>
+      <w:bookmarkStart w:id="81" w:name="_Toc511979555"/>
+      <w:commentRangeStart w:id="82"/>
+      <w:commentRangeStart w:id="83"/>
+      <w:r>
+        <w:t>Visual Design</w:t>
+      </w:r>
+      <w:bookmarkEnd w:id="80"/>
+      <w:commentRangeEnd w:id="82"/>
+      <w:r>
         <w:rPr>
-          <w:highlight w:val="yellow"/>
+          <w:rStyle w:val="CommentReference"/>
+          <w:rFonts w:ascii="Times New Roman" w:hAnsi="Times New Roman"/>
+          <w:b w:val="0"/>
+          <w:color w:val="auto"/>
         </w:rPr>
-        <w:t>The deduction of points</w:t>
-      </w:r>
-      <w:r>
-        <w:rPr>
-          <w:highlight w:val="yellow"/>
-        </w:rPr>
-        <w:t xml:space="preserve"> for an incorrect answer is to mitigate a risk factor identified in the early stages of testing</w:t>
-      </w:r>
-      <w:r>
-        <w:rPr>
-          <w:highlight w:val="yellow"/>
-        </w:rPr>
-        <w:t>. P</w:t>
-      </w:r>
-      <w:r>
-        <w:rPr>
-          <w:highlight w:val="yellow"/>
-        </w:rPr>
-        <w:t>layer</w:t>
-      </w:r>
-      <w:r>
-        <w:rPr>
-          <w:highlight w:val="yellow"/>
-        </w:rPr>
-        <w:t xml:space="preserve">s </w:t>
-      </w:r>
-      <w:r>
-        <w:rPr>
-          <w:highlight w:val="yellow"/>
-        </w:rPr>
-        <w:t xml:space="preserve">could essentially cheat by </w:t>
-      </w:r>
-      <w:r>
-        <w:rPr>
-          <w:highlight w:val="yellow"/>
-        </w:rPr>
-        <w:t xml:space="preserve">rapidly selecting any answer, giving them a 25% chance to score 10 points with no </w:t>
-      </w:r>
-      <w:r>
-        <w:rPr>
-          <w:highlight w:val="yellow"/>
-        </w:rPr>
-        <w:t>risk.</w:t>
-      </w:r>
-      <w:r>
-        <w:t xml:space="preserve"> </w:t>
-      </w:r>
-    </w:p>
-    <w:p/>
-    <w:p>
-      <w:pPr>
-        <w:pStyle w:val="Heading4"/>
-      </w:pPr>
-      <w:r>
-        <w:t>Question submission</w:t>
-      </w:r>
-    </w:p>
-    <w:p>
-      <w:r>
-        <w:t xml:space="preserve">To engage users to the highest degree the </w:t>
-      </w:r>
-      <w:r>
-        <w:t>c</w:t>
-      </w:r>
-      <w:r>
-        <w:t xml:space="preserve">lient has requested that users be able to submit their own questions that are then added to the general question pool. Users will be able to select ‘Submit Question’ from the main menu and then be able to enter the question, correct answer and incorrect answers. </w:t>
-      </w:r>
-    </w:p>
-    <w:p>
-      <w:r>
-        <w:rPr>
-          <w:highlight w:val="yellow"/>
-        </w:rPr>
-        <w:t>This feature relates to the identified business needs by addressing the need for an adaptable game. The ability for users to be able to submit questions that are then included in the question pool means the questions the game is asking its users will be continually changing.</w:t>
-      </w:r>
-      <w:r>
-        <w:t xml:space="preserve"> </w:t>
-      </w:r>
-      <w:r>
-        <w:rPr>
-          <w:highlight w:val="yellow"/>
-        </w:rPr>
-        <w:t>This will also mitigate the risk of the game becoming boring.</w:t>
-      </w:r>
-    </w:p>
-    <w:p/>
-    <w:p>
-      <w:pPr>
-        <w:pStyle w:val="Heading4"/>
-      </w:pPr>
-      <w:r>
-        <w:t>Question Ranking</w:t>
-      </w:r>
-    </w:p>
-    <w:p>
-      <w:r>
-        <w:t>After each round users will be able to rate questions with a thumbs up or thumbs down. This will help Let’s Quiz automatically r</w:t>
-      </w:r>
-      <w:r>
-        <w:t>emove poor performing questions</w:t>
-      </w:r>
-      <w:r>
-        <w:t xml:space="preserve">, </w:t>
-      </w:r>
-      <w:r>
-        <w:rPr>
-          <w:highlight w:val="yellow"/>
-        </w:rPr>
-        <w:t>an identified risk of allowing users to enter their own questions.</w:t>
-      </w:r>
-      <w:r>
-        <w:rPr>
-          <w:highlight w:val="yellow"/>
-        </w:rPr>
-        <w:t xml:space="preserve"> Users will be able to see on a global score board which questions are highest rated and how well their submitted questions </w:t>
-      </w:r>
-      <w:r>
-        <w:rPr>
-          <w:highlight w:val="yellow"/>
-        </w:rPr>
-        <w:t>are being received, this appeals to the business need of a competitive game, even though the comparisons of questions is not the primary mechanic it will still appeal to the users competitive nature.</w:t>
-      </w:r>
-      <w:r>
-        <w:t xml:space="preserve"> </w:t>
-      </w:r>
-    </w:p>
-    <w:p/>
-    <w:p>
-      <w:pPr>
-        <w:pStyle w:val="Heading4"/>
-      </w:pPr>
-      <w:r>
-        <w:t>Environmental con</w:t>
-      </w:r>
-      <w:r>
-        <w:t>straints</w:t>
-      </w:r>
-    </w:p>
-    <w:p>
-      <w:r>
-        <w:t xml:space="preserve">Let’s quiz is designed to run on </w:t>
-      </w:r>
-      <w:r>
-        <w:t>IOS and Android mobile devices. It is a requirement of the application that the device has internet connectivity. This means that the individual device must be configured to allow the application to access the internet and that the device is in a physical location that has internet.</w:t>
-      </w:r>
-    </w:p>
-    <w:p/>
-    <w:p>
-      <w:pPr>
-        <w:pStyle w:val="Heading4"/>
-      </w:pPr>
-      <w:r>
-        <w:t>Required integration</w:t>
-      </w:r>
-    </w:p>
-    <w:p>
-      <w:r>
-        <w:t xml:space="preserve">In testing it became apparent that Let’s Quiz needs to interact with the android OS in a nontraditional way. Normally when an app is not being displayed but has not been closed it is paused. For example normally if the user presses the home key, the app that they were in is paused and minimized, they then have the option to go back to their game at the spot they left it in. </w:t>
-      </w:r>
-    </w:p>
-    <w:p>
-      <w:r>
-        <w:t xml:space="preserve">Let’s Quiz is a trivia game where the rounds are timed, as such it is a requirement that the game not pause the countdown timer if, for example, the user was to open up a web browser and search for the answer. </w:t>
-      </w:r>
-    </w:p>
-    <w:p/>
-    <w:p>
-      <w:pPr>
-        <w:pStyle w:val="Heading2"/>
-      </w:pPr>
-      <w:bookmarkStart w:id="81" w:name="_Toc508278053"/>
-      <w:bookmarkStart w:id="82" w:name="_Toc511979555"/>
-      <w:commentRangeStart w:id="83"/>
-      <w:commentRangeStart w:id="84"/>
-      <w:r>
-        <w:t>Visual Design</w:t>
+        <w:commentReference w:id="82"/>
       </w:r>
       <w:bookmarkEnd w:id="81"/>
       <w:commentRangeEnd w:id="83"/>
@@ -4681,17 +4596,6 @@
           <w:color w:val="auto"/>
         </w:rPr>
         <w:commentReference w:id="83"/>
-      </w:r>
-      <w:bookmarkEnd w:id="82"/>
-      <w:commentRangeEnd w:id="84"/>
-      <w:r>
-        <w:rPr>
-          <w:rStyle w:val="CommentReference"/>
-          <w:rFonts w:ascii="Times New Roman" w:hAnsi="Times New Roman"/>
-          <w:b w:val="0"/>
-          <w:color w:val="auto"/>
-        </w:rPr>
-        <w:commentReference w:id="84"/>
       </w:r>
     </w:p>
     <w:p>
@@ -4773,13 +4677,13 @@
       <w:pPr>
         <w:pStyle w:val="Heading3"/>
       </w:pPr>
-      <w:bookmarkStart w:id="85" w:name="_Toc508278054"/>
-      <w:bookmarkStart w:id="86" w:name="_Toc511979556"/>
+      <w:bookmarkStart w:id="84" w:name="_Toc508278054"/>
+      <w:bookmarkStart w:id="85" w:name="_Toc511979556"/>
       <w:r>
         <w:t>Login Scene</w:t>
       </w:r>
+      <w:bookmarkEnd w:id="84"/>
       <w:bookmarkEnd w:id="85"/>
-      <w:bookmarkEnd w:id="86"/>
     </w:p>
     <w:p>
       <w:r>
@@ -4813,8 +4717,8 @@
       <w:pPr>
         <w:pStyle w:val="Heading3"/>
       </w:pPr>
-      <w:bookmarkStart w:id="87" w:name="_Toc508278055"/>
-      <w:bookmarkStart w:id="88" w:name="_Toc511979557"/>
+      <w:bookmarkStart w:id="86" w:name="_Toc508278055"/>
+      <w:bookmarkStart w:id="87" w:name="_Toc511979557"/>
       <w:r>
         <w:rPr>
           <w:noProof/>
@@ -4886,8 +4790,8 @@
       <w:r>
         <w:t>Main Menu Scene</w:t>
       </w:r>
+      <w:bookmarkEnd w:id="86"/>
       <w:bookmarkEnd w:id="87"/>
-      <w:bookmarkEnd w:id="88"/>
     </w:p>
     <w:p>
       <w:r>
@@ -5027,13 +4931,13 @@
       <w:pPr>
         <w:pStyle w:val="Heading3"/>
       </w:pPr>
-      <w:bookmarkStart w:id="89" w:name="_Toc508278056"/>
-      <w:bookmarkStart w:id="90" w:name="_Toc511979558"/>
+      <w:bookmarkStart w:id="88" w:name="_Toc508278056"/>
+      <w:bookmarkStart w:id="89" w:name="_Toc511979558"/>
       <w:r>
         <w:t>Pregame Scene</w:t>
       </w:r>
+      <w:bookmarkEnd w:id="88"/>
       <w:bookmarkEnd w:id="89"/>
-      <w:bookmarkEnd w:id="90"/>
     </w:p>
     <w:p>
       <w:r>
@@ -5051,8 +4955,8 @@
       <w:pPr>
         <w:pStyle w:val="Heading3"/>
       </w:pPr>
-      <w:bookmarkStart w:id="91" w:name="_Toc508278057"/>
-      <w:bookmarkStart w:id="92" w:name="_Toc511979559"/>
+      <w:bookmarkStart w:id="90" w:name="_Toc508278057"/>
+      <w:bookmarkStart w:id="91" w:name="_Toc511979559"/>
       <w:r>
         <w:rPr>
           <w:noProof/>
@@ -5125,8 +5029,8 @@
       <w:r>
         <w:t>Game Scene</w:t>
       </w:r>
+      <w:bookmarkEnd w:id="90"/>
       <w:bookmarkEnd w:id="91"/>
-      <w:bookmarkEnd w:id="92"/>
     </w:p>
     <w:p>
       <w:r>
@@ -5152,8 +5056,8 @@
       <w:pPr>
         <w:pStyle w:val="Heading3"/>
       </w:pPr>
-      <w:bookmarkStart w:id="93" w:name="_Toc508278058"/>
-      <w:bookmarkStart w:id="94" w:name="_Toc511979560"/>
+      <w:bookmarkStart w:id="92" w:name="_Toc508278058"/>
+      <w:bookmarkStart w:id="93" w:name="_Toc511979560"/>
       <w:r>
         <w:rPr>
           <w:noProof/>
@@ -5230,8 +5134,8 @@
       <w:r>
         <w:t xml:space="preserve"> Scene</w:t>
       </w:r>
+      <w:bookmarkEnd w:id="92"/>
       <w:bookmarkEnd w:id="93"/>
-      <w:bookmarkEnd w:id="94"/>
     </w:p>
     <w:p>
       <w:r>
@@ -5240,11 +5144,11 @@
     </w:p>
     <w:p/>
     <w:p>
-      <w:bookmarkStart w:id="95" w:name="_Toc436203387"/>
-      <w:bookmarkStart w:id="96" w:name="_Toc452813590"/>
-      <w:bookmarkStart w:id="97" w:name="_Toc512930915"/>
-      <w:bookmarkStart w:id="98" w:name="_Toc20715760"/>
-      <w:bookmarkEnd w:id="47"/>
+      <w:bookmarkStart w:id="94" w:name="_Toc436203387"/>
+      <w:bookmarkStart w:id="95" w:name="_Toc452813590"/>
+      <w:bookmarkStart w:id="96" w:name="_Toc512930915"/>
+      <w:bookmarkStart w:id="97" w:name="_Toc20715760"/>
+      <w:bookmarkEnd w:id="46"/>
     </w:p>
     <w:p/>
     <w:p/>
@@ -5263,31 +5167,31 @@
       <w:pPr>
         <w:pStyle w:val="Heading1"/>
       </w:pPr>
-      <w:bookmarkStart w:id="99" w:name="_Toc511979561"/>
+      <w:bookmarkStart w:id="98" w:name="_Toc511979561"/>
       <w:r>
         <w:lastRenderedPageBreak/>
         <w:t>Product Overview</w:t>
       </w:r>
+      <w:bookmarkEnd w:id="94"/>
       <w:bookmarkEnd w:id="95"/>
       <w:bookmarkEnd w:id="96"/>
       <w:bookmarkEnd w:id="97"/>
       <w:bookmarkEnd w:id="98"/>
+    </w:p>
+    <w:p>
+      <w:pPr>
+        <w:pStyle w:val="Heading2"/>
+      </w:pPr>
+      <w:bookmarkStart w:id="99" w:name="_Toc511979562"/>
+      <w:r>
+        <w:t>Scope for expansion</w:t>
+      </w:r>
       <w:bookmarkEnd w:id="99"/>
     </w:p>
     <w:p>
-      <w:pPr>
-        <w:pStyle w:val="Heading2"/>
-      </w:pPr>
-      <w:bookmarkStart w:id="100" w:name="_Toc511979562"/>
-      <w:r>
-        <w:t>Scope for expansion</w:t>
-      </w:r>
-      <w:bookmarkEnd w:id="100"/>
-    </w:p>
-    <w:p>
-      <w:bookmarkStart w:id="101" w:name="_Toc452813588"/>
-      <w:bookmarkStart w:id="102" w:name="_Toc512930913"/>
-      <w:bookmarkStart w:id="103" w:name="_Toc20715763"/>
+      <w:bookmarkStart w:id="100" w:name="_Toc452813588"/>
+      <w:bookmarkStart w:id="101" w:name="_Toc512930913"/>
+      <w:bookmarkStart w:id="102" w:name="_Toc20715763"/>
       <w:r>
         <w:t>The application can be expanded in a variety of ways;</w:t>
       </w:r>
@@ -5340,12 +5244,12 @@
       <w:r>
         <w:t>Needs</w:t>
       </w:r>
+      <w:bookmarkEnd w:id="100"/>
       <w:bookmarkEnd w:id="101"/>
+      <w:r>
+        <w:t xml:space="preserve"> and Features</w:t>
+      </w:r>
       <w:bookmarkEnd w:id="102"/>
-      <w:r>
-        <w:t xml:space="preserve"> and Features</w:t>
-      </w:r>
-      <w:bookmarkEnd w:id="103"/>
     </w:p>
     <w:p>
       <w:pPr>
@@ -6074,16 +5978,16 @@
               <w:pStyle w:val="BodyText"/>
               <w:ind w:left="0"/>
             </w:pPr>
-            <w:commentRangeStart w:id="104"/>
+            <w:commentRangeStart w:id="103"/>
             <w:r>
               <w:t xml:space="preserve">Multiple categories of questions </w:t>
             </w:r>
-            <w:commentRangeEnd w:id="104"/>
+            <w:commentRangeEnd w:id="103"/>
             <w:r>
               <w:rPr>
                 <w:rStyle w:val="CommentReference"/>
               </w:rPr>
-              <w:commentReference w:id="104"/>
+              <w:commentReference w:id="103"/>
             </w:r>
           </w:p>
         </w:tc>
@@ -6112,6 +6016,72 @@
             </w:pPr>
             <w:r>
               <w:t>User option to select a specific category of questions before the game, so the quiz is on a particular topic of interest to the user</w:t>
+            </w:r>
+          </w:p>
+        </w:tc>
+        <w:tc>
+          <w:tcPr>
+            <w:tcW w:w="1104" w:type="dxa"/>
+          </w:tcPr>
+          <w:p>
+            <w:pPr>
+              <w:pStyle w:val="BodyText"/>
+              <w:ind w:left="0"/>
+            </w:pPr>
+            <w:r>
+              <w:t>TBA</w:t>
+            </w:r>
+          </w:p>
+        </w:tc>
+      </w:tr>
+      <w:tr>
+        <w:tc>
+          <w:tcPr>
+            <w:tcW w:w="2969" w:type="dxa"/>
+          </w:tcPr>
+          <w:p>
+            <w:pPr>
+              <w:pStyle w:val="BodyText"/>
+              <w:ind w:left="0"/>
+            </w:pPr>
+            <w:commentRangeStart w:id="104"/>
+            <w:r>
+              <w:t>Picture based questions</w:t>
+            </w:r>
+            <w:commentRangeEnd w:id="104"/>
+            <w:r>
+              <w:rPr>
+                <w:rStyle w:val="CommentReference"/>
+              </w:rPr>
+              <w:commentReference w:id="104"/>
+            </w:r>
+          </w:p>
+        </w:tc>
+        <w:tc>
+          <w:tcPr>
+            <w:tcW w:w="992" w:type="dxa"/>
+          </w:tcPr>
+          <w:p>
+            <w:pPr>
+              <w:pStyle w:val="BodyText"/>
+              <w:ind w:left="0"/>
+            </w:pPr>
+            <w:r>
+              <w:t>6</w:t>
+            </w:r>
+          </w:p>
+        </w:tc>
+        <w:tc>
+          <w:tcPr>
+            <w:tcW w:w="4395" w:type="dxa"/>
+          </w:tcPr>
+          <w:p>
+            <w:pPr>
+              <w:pStyle w:val="BodyText"/>
+              <w:ind w:left="0"/>
+            </w:pPr>
+            <w:r>
+              <w:t>Questions could be based off pictures as opposed to text only</w:t>
             </w:r>
           </w:p>
         </w:tc>
@@ -6142,7 +6112,7 @@
             </w:pPr>
             <w:commentRangeStart w:id="105"/>
             <w:r>
-              <w:t>Picture based questions</w:t>
+              <w:t xml:space="preserve">Allow for user input as an answer </w:t>
             </w:r>
             <w:commentRangeEnd w:id="105"/>
             <w:r>
@@ -6150,72 +6120,6 @@
                 <w:rStyle w:val="CommentReference"/>
               </w:rPr>
               <w:commentReference w:id="105"/>
-            </w:r>
-          </w:p>
-        </w:tc>
-        <w:tc>
-          <w:tcPr>
-            <w:tcW w:w="992" w:type="dxa"/>
-          </w:tcPr>
-          <w:p>
-            <w:pPr>
-              <w:pStyle w:val="BodyText"/>
-              <w:ind w:left="0"/>
-            </w:pPr>
-            <w:r>
-              <w:t>6</w:t>
-            </w:r>
-          </w:p>
-        </w:tc>
-        <w:tc>
-          <w:tcPr>
-            <w:tcW w:w="4395" w:type="dxa"/>
-          </w:tcPr>
-          <w:p>
-            <w:pPr>
-              <w:pStyle w:val="BodyText"/>
-              <w:ind w:left="0"/>
-            </w:pPr>
-            <w:r>
-              <w:t>Questions could be based off pictures as opposed to text only</w:t>
-            </w:r>
-          </w:p>
-        </w:tc>
-        <w:tc>
-          <w:tcPr>
-            <w:tcW w:w="1104" w:type="dxa"/>
-          </w:tcPr>
-          <w:p>
-            <w:pPr>
-              <w:pStyle w:val="BodyText"/>
-              <w:ind w:left="0"/>
-            </w:pPr>
-            <w:r>
-              <w:t>TBA</w:t>
-            </w:r>
-          </w:p>
-        </w:tc>
-      </w:tr>
-      <w:tr>
-        <w:tc>
-          <w:tcPr>
-            <w:tcW w:w="2969" w:type="dxa"/>
-          </w:tcPr>
-          <w:p>
-            <w:pPr>
-              <w:pStyle w:val="BodyText"/>
-              <w:ind w:left="0"/>
-            </w:pPr>
-            <w:commentRangeStart w:id="106"/>
-            <w:r>
-              <w:t xml:space="preserve">Allow for user input as an answer </w:t>
-            </w:r>
-            <w:commentRangeEnd w:id="106"/>
-            <w:r>
-              <w:rPr>
-                <w:rStyle w:val="CommentReference"/>
-              </w:rPr>
-              <w:commentReference w:id="106"/>
             </w:r>
           </w:p>
         </w:tc>
@@ -6278,10 +6182,10 @@
           <w:sz w:val="24"/>
         </w:rPr>
       </w:pPr>
-      <w:bookmarkStart w:id="107" w:name="_Toc436203408"/>
-      <w:bookmarkStart w:id="108" w:name="_Toc452813602"/>
-      <w:bookmarkStart w:id="109" w:name="_Toc512930919"/>
-      <w:bookmarkStart w:id="110" w:name="_Toc20715765"/>
+      <w:bookmarkStart w:id="106" w:name="_Toc436203408"/>
+      <w:bookmarkStart w:id="107" w:name="_Toc452813602"/>
+      <w:bookmarkStart w:id="108" w:name="_Toc512930919"/>
+      <w:bookmarkStart w:id="109" w:name="_Toc20715765"/>
       <w:r>
         <w:br w:type="page"/>
       </w:r>
@@ -6290,29 +6194,29 @@
       <w:pPr>
         <w:pStyle w:val="Heading1"/>
       </w:pPr>
-      <w:bookmarkStart w:id="111" w:name="_Toc511979563"/>
+      <w:bookmarkStart w:id="110" w:name="_Toc511979563"/>
       <w:r>
         <w:lastRenderedPageBreak/>
         <w:t>Other Product Requirements</w:t>
       </w:r>
+      <w:bookmarkEnd w:id="106"/>
       <w:bookmarkEnd w:id="107"/>
       <w:bookmarkEnd w:id="108"/>
       <w:bookmarkEnd w:id="109"/>
       <w:bookmarkEnd w:id="110"/>
+    </w:p>
+    <w:p>
+      <w:pPr>
+        <w:pStyle w:val="Heading2"/>
+      </w:pPr>
+      <w:bookmarkStart w:id="111" w:name="_Toc511979564"/>
+      <w:r>
+        <w:t>Quality Characteristics</w:t>
+      </w:r>
       <w:bookmarkEnd w:id="111"/>
     </w:p>
     <w:p>
       <w:pPr>
-        <w:pStyle w:val="Heading2"/>
-      </w:pPr>
-      <w:bookmarkStart w:id="112" w:name="_Toc511979564"/>
-      <w:r>
-        <w:t>Quality Characteristics</w:t>
-      </w:r>
-      <w:bookmarkEnd w:id="112"/>
-    </w:p>
-    <w:p>
-      <w:pPr>
         <w:pStyle w:val="Heading4"/>
       </w:pPr>
       <w:r>
@@ -6320,64 +6224,53 @@
       </w:r>
     </w:p>
     <w:p>
-      <w:pPr>
+      <w:commentRangeStart w:id="112"/>
+      <w:r>
+        <w:t xml:space="preserve">There is a business requirement for security as Let’s Quiz will be running on users personal phones and in the current market people are rightfully very security conscious. The client feels it is very important to present Let’s Quiz as a secure application to put user’s minds at ease. </w:t>
+      </w:r>
+    </w:p>
+    <w:p>
+      <w:r>
+        <w:t>User accounts will be maintained via social media SKDs</w:t>
+      </w:r>
+      <w:r>
+        <w:t xml:space="preserve"> which have their own internal security setting which a user would have already set, alternatively should a user not wish to link Let’s Quiz with their social media or does not have any supported social media accounts they can sign in with a Let’s Quiz account they can create using the app. This account would be password protected.</w:t>
+      </w:r>
+      <w:r>
+        <w:t xml:space="preserve"> </w:t>
+      </w:r>
+      <w:r>
+        <w:t>This is</w:t>
+      </w:r>
+      <w:r>
+        <w:t xml:space="preserve"> sufficient </w:t>
+      </w:r>
+      <w:r>
+        <w:t xml:space="preserve">to meet the business needs </w:t>
+      </w:r>
+      <w:r>
+        <w:t xml:space="preserve">due to the trivial nature of the game itself and minimal personal information we have of each user. </w:t>
+      </w:r>
+      <w:commentRangeEnd w:id="112"/>
+      <w:r>
         <w:rPr>
-          <w:highlight w:val="yellow"/>
+          <w:rStyle w:val="CommentReference"/>
         </w:rPr>
-      </w:pPr>
+        <w:commentReference w:id="112"/>
+      </w:r>
+    </w:p>
+    <w:p>
+      <w:pPr>
+        <w:pStyle w:val="Heading4"/>
+      </w:pPr>
+      <w:r>
+        <w:t>Reliability</w:t>
+      </w:r>
+    </w:p>
+    <w:p>
       <w:commentRangeStart w:id="113"/>
       <w:r>
-        <w:rPr>
-          <w:highlight w:val="yellow"/>
-        </w:rPr>
-        <w:t xml:space="preserve">There is a business requirement for security as Let’s Quiz will be running on users personal phones and in the current market people are rightfully very security conscious. The client feels it is very important to present Let’s Quiz as a secure application to put user’s minds at ease. </w:t>
-      </w:r>
-    </w:p>
-    <w:p>
-      <w:r>
-        <w:rPr>
-          <w:highlight w:val="yellow"/>
-        </w:rPr>
-        <w:t>User accounts will be maintained via social media SKDs</w:t>
-      </w:r>
-      <w:r>
-        <w:rPr>
-          <w:highlight w:val="yellow"/>
-        </w:rPr>
-        <w:t xml:space="preserve"> which have their own internal security setting which a user would have already set, alternatively should a user not wish to link Let’s Quiz with their social media or does not have any supported social media accounts they can sign in with a Let’s Quiz account they can create using the app. This account would be password protected.</w:t>
-      </w:r>
-      <w:r>
-        <w:rPr>
-          <w:highlight w:val="yellow"/>
-        </w:rPr>
-        <w:t xml:space="preserve"> </w:t>
-      </w:r>
-      <w:r>
-        <w:rPr>
-          <w:highlight w:val="yellow"/>
-        </w:rPr>
-        <w:t>This is</w:t>
-      </w:r>
-      <w:r>
-        <w:rPr>
-          <w:highlight w:val="yellow"/>
-        </w:rPr>
-        <w:t xml:space="preserve"> sufficient </w:t>
-      </w:r>
-      <w:r>
-        <w:rPr>
-          <w:highlight w:val="yellow"/>
-        </w:rPr>
-        <w:t xml:space="preserve">to meet the business needs </w:t>
-      </w:r>
-      <w:r>
-        <w:rPr>
-          <w:highlight w:val="yellow"/>
-        </w:rPr>
-        <w:t>due to the trivial nature of the game itself and minimal personal information we have of each user.</w:t>
-      </w:r>
-      <w:r>
-        <w:t xml:space="preserve"> </w:t>
+        <w:t xml:space="preserve">The business requirement for a reliable app is critical. If the application is not available for user to use when they want they simply will not use the application, it is an unreasonable request to expect users to tolerate anything less than an application that works every time.  </w:t>
       </w:r>
       <w:commentRangeEnd w:id="113"/>
       <w:r>
@@ -6388,23 +6281,88 @@
       </w:r>
     </w:p>
     <w:p>
+      <w:r>
+        <w:t xml:space="preserve">Let’s </w:t>
+      </w:r>
+      <w:r>
+        <w:t>Q</w:t>
+      </w:r>
+      <w:r>
+        <w:t>uiz relies on two systems to operate, the user’s phone and the online database. The burden placed on the user’s phone is minimal</w:t>
+      </w:r>
+      <w:r>
+        <w:t>,</w:t>
+      </w:r>
+      <w:r>
+        <w:t xml:space="preserve"> so long as they meet the</w:t>
+      </w:r>
+      <w:r>
+        <w:t xml:space="preserve"> minimum system requirements </w:t>
+      </w:r>
+      <w:r>
+        <w:t>there should not be no problems. The online data base relies on a third party and we can only take them at their word that they will maintain 99.9% uptime, given that this is a paid service the likelihood that they will meet this promise is quite high.</w:t>
+      </w:r>
+    </w:p>
+    <w:p>
       <w:pPr>
         <w:pStyle w:val="Heading4"/>
       </w:pPr>
       <w:r>
-        <w:t>Reliability</w:t>
-      </w:r>
-    </w:p>
-    <w:p>
+        <w:t>Usability</w:t>
+      </w:r>
+    </w:p>
+    <w:p>
+      <w:r>
+        <w:t xml:space="preserve">An easy to learn, easy to navigate game is a primary design goal </w:t>
+      </w:r>
+      <w:r>
+        <w:t xml:space="preserve">and business requirement </w:t>
+      </w:r>
+      <w:r>
+        <w:t xml:space="preserve">of the </w:t>
+      </w:r>
+      <w:r>
+        <w:t>c</w:t>
+      </w:r>
+      <w:r>
+        <w:t xml:space="preserve">lient and the </w:t>
+      </w:r>
+      <w:r>
+        <w:t xml:space="preserve">Let’s Quiz </w:t>
+      </w:r>
+      <w:r>
+        <w:t xml:space="preserve">design </w:t>
+      </w:r>
+      <w:r>
+        <w:t xml:space="preserve">team. Users should feel confident with all aspects of the game from the first time they use it, by design there are no tricks or traps that a new user will not know or fall into. </w:t>
+      </w:r>
+    </w:p>
+    <w:p>
+      <w:r>
+        <w:t>Having an application that is easy to use lowers the barrier of entry to the game and will encourage new users.</w:t>
+      </w:r>
+    </w:p>
+    <w:p>
+      <w:pPr>
+        <w:pStyle w:val="Heading4"/>
+      </w:pPr>
+      <w:r>
+        <w:t>Fault Tolerance</w:t>
+      </w:r>
+    </w:p>
+    <w:p>
+      <w:r>
+        <w:t xml:space="preserve">The most common fault predicted </w:t>
+      </w:r>
       <w:commentRangeStart w:id="114"/>
       <w:r>
-        <w:rPr>
-          <w:highlight w:val="yellow"/>
-        </w:rPr>
-        <w:t>The business requirement for a reliable app is critical. If the application is not available for user to use when they want they simply will not use the application, it is an unreasonable request to expect users to tolerate anything less than an application that works every time.</w:t>
-      </w:r>
-      <w:r>
-        <w:t xml:space="preserve">  </w:t>
+        <w:t xml:space="preserve">is </w:t>
+      </w:r>
+      <w:r>
+        <w:t xml:space="preserve">user submitted questions with </w:t>
+      </w:r>
+      <w:r>
+        <w:t>incorrect answers</w:t>
       </w:r>
       <w:commentRangeEnd w:id="114"/>
       <w:r>
@@ -6413,125 +6371,6 @@
         </w:rPr>
         <w:commentReference w:id="114"/>
       </w:r>
-    </w:p>
-    <w:p>
-      <w:r>
-        <w:t xml:space="preserve">Let’s </w:t>
-      </w:r>
-      <w:r>
-        <w:t>Q</w:t>
-      </w:r>
-      <w:r>
-        <w:t>uiz relies on two systems to operate, the user’s phone and the online database. The burden placed on the user’s phone is minimal</w:t>
-      </w:r>
-      <w:r>
-        <w:t>,</w:t>
-      </w:r>
-      <w:r>
-        <w:t xml:space="preserve"> so long as they meet the</w:t>
-      </w:r>
-      <w:r>
-        <w:t xml:space="preserve"> minimum system requirements </w:t>
-      </w:r>
-      <w:r>
-        <w:t>there should not be no problems. The online data base relies on a third party and we can only take them at their word that they will maintain 99.9% uptime, given that this is a paid service the likelihood that they will meet this promise is quite high.</w:t>
-      </w:r>
-    </w:p>
-    <w:p>
-      <w:pPr>
-        <w:pStyle w:val="Heading4"/>
-      </w:pPr>
-      <w:r>
-        <w:t>Usability</w:t>
-      </w:r>
-    </w:p>
-    <w:p>
-      <w:r>
-        <w:t xml:space="preserve">An easy to learn, easy to navigate game is a primary design goal </w:t>
-      </w:r>
-      <w:r>
-        <w:rPr>
-          <w:highlight w:val="yellow"/>
-        </w:rPr>
-        <w:t xml:space="preserve">and business requirement </w:t>
-      </w:r>
-      <w:r>
-        <w:rPr>
-          <w:highlight w:val="yellow"/>
-        </w:rPr>
-        <w:t xml:space="preserve">of the </w:t>
-      </w:r>
-      <w:r>
-        <w:rPr>
-          <w:highlight w:val="yellow"/>
-        </w:rPr>
-        <w:t>c</w:t>
-      </w:r>
-      <w:r>
-        <w:rPr>
-          <w:highlight w:val="yellow"/>
-        </w:rPr>
-        <w:t>lient</w:t>
-      </w:r>
-      <w:r>
-        <w:t xml:space="preserve"> and the </w:t>
-      </w:r>
-      <w:r>
-        <w:t xml:space="preserve">Let’s Quiz </w:t>
-      </w:r>
-      <w:r>
-        <w:t xml:space="preserve">design </w:t>
-      </w:r>
-      <w:r>
-        <w:t xml:space="preserve">team. Users should feel confident with all aspects of the game from the first time they use it, by design there are no tricks or traps that a new user will not know or fall into. </w:t>
-      </w:r>
-    </w:p>
-    <w:p>
-      <w:r>
-        <w:rPr>
-          <w:highlight w:val="yellow"/>
-        </w:rPr>
-        <w:t>Having an application that is easy to use lowers the barrier of entry to the game and will encourage new users.</w:t>
-      </w:r>
-    </w:p>
-    <w:p>
-      <w:pPr>
-        <w:pStyle w:val="Heading4"/>
-      </w:pPr>
-      <w:r>
-        <w:t>Fault Tolerance</w:t>
-      </w:r>
-    </w:p>
-    <w:p>
-      <w:r>
-        <w:t xml:space="preserve">The most common fault predicted </w:t>
-      </w:r>
-      <w:commentRangeStart w:id="115"/>
-      <w:r>
-        <w:rPr>
-          <w:highlight w:val="yellow"/>
-        </w:rPr>
-        <w:t xml:space="preserve">is </w:t>
-      </w:r>
-      <w:r>
-        <w:rPr>
-          <w:highlight w:val="yellow"/>
-        </w:rPr>
-        <w:t xml:space="preserve">user submitted questions with </w:t>
-      </w:r>
-      <w:r>
-        <w:rPr>
-          <w:highlight w:val="yellow"/>
-        </w:rPr>
-        <w:t>incorrect answers</w:t>
-      </w:r>
-      <w:commentRangeEnd w:id="115"/>
-      <w:r>
-        <w:rPr>
-          <w:rStyle w:val="CommentReference"/>
-        </w:rPr>
-        <w:commentReference w:id="115"/>
-      </w:r>
       <w:r>
         <w:t>, the user ratings and report system should help to isolate problematic questions</w:t>
       </w:r>
@@ -6547,11 +6386,11 @@
       <w:pPr>
         <w:pStyle w:val="Heading2"/>
       </w:pPr>
-      <w:bookmarkStart w:id="116" w:name="_Toc511979565"/>
+      <w:bookmarkStart w:id="115" w:name="_Toc511979565"/>
       <w:r>
         <w:t>Constraints</w:t>
       </w:r>
-      <w:bookmarkEnd w:id="116"/>
+      <w:bookmarkEnd w:id="115"/>
     </w:p>
     <w:p>
       <w:pPr>
@@ -7272,13 +7111,24 @@
       <w:pPr>
         <w:pStyle w:val="Heading1"/>
       </w:pPr>
-      <w:bookmarkStart w:id="117" w:name="_Toc511979566"/>
+      <w:bookmarkStart w:id="116" w:name="_Toc511979566"/>
+      <w:commentRangeStart w:id="117"/>
       <w:commentRangeStart w:id="118"/>
-      <w:commentRangeStart w:id="119"/>
       <w:r>
         <w:lastRenderedPageBreak/>
         <w:t>Change Log</w:t>
       </w:r>
+      <w:commentRangeEnd w:id="117"/>
+      <w:r>
+        <w:rPr>
+          <w:rStyle w:val="CommentReference"/>
+          <w:rFonts w:ascii="Times New Roman" w:hAnsi="Times New Roman"/>
+          <w:b w:val="0"/>
+          <w:color w:val="auto"/>
+        </w:rPr>
+        <w:commentReference w:id="117"/>
+      </w:r>
+      <w:bookmarkEnd w:id="116"/>
       <w:commentRangeEnd w:id="118"/>
       <w:r>
         <w:rPr>
@@ -7289,27 +7139,16 @@
         </w:rPr>
         <w:commentReference w:id="118"/>
       </w:r>
-      <w:bookmarkEnd w:id="117"/>
-      <w:commentRangeEnd w:id="119"/>
-      <w:r>
-        <w:rPr>
-          <w:rStyle w:val="CommentReference"/>
-          <w:rFonts w:ascii="Times New Roman" w:hAnsi="Times New Roman"/>
-          <w:b w:val="0"/>
-          <w:color w:val="auto"/>
-        </w:rPr>
-        <w:commentReference w:id="119"/>
-      </w:r>
     </w:p>
     <w:p>
       <w:pPr>
         <w:pStyle w:val="Heading2"/>
       </w:pPr>
-      <w:bookmarkStart w:id="120" w:name="_Toc511979567"/>
+      <w:bookmarkStart w:id="119" w:name="_Toc511979567"/>
       <w:r>
         <w:t>Specific changes to the Vision Document</w:t>
       </w:r>
-      <w:bookmarkEnd w:id="120"/>
+      <w:bookmarkEnd w:id="119"/>
     </w:p>
     <w:p/>
     <w:tbl>
@@ -7602,8 +7441,6 @@
             </w:r>
           </w:p>
         </w:tc>
-        <w:bookmarkStart w:id="121" w:name="_GoBack"/>
-        <w:bookmarkEnd w:id="121"/>
       </w:tr>
       <w:tr>
         <w:tc>
@@ -7875,7 +7712,7 @@
       </w:r>
     </w:p>
   </w:comment>
-  <w:comment w:id="9" w:author="Charnes Nell" w:date="2018-04-23T10:09:00Z" w:initials="CN">
+  <w:comment w:id="8" w:author="Charnes Nell" w:date="2018-04-23T10:09:00Z" w:initials="CN">
     <w:p>
       <w:pPr>
         <w:pStyle w:val="CommentText"/>
@@ -7887,14 +7724,11 @@
         <w:annotationRef/>
       </w:r>
       <w:r>
-        <w:t>If I remember correctly</w:t>
-      </w:r>
-      <w:r>
-        <w:t>, we just needed to “roleplay” a bit more and make stuff up regarding market need etc.</w:t>
+        <w:t>If I remember correctly, we just needed to “roleplay” a bit more and make stuff up regarding market need etc.</w:t>
       </w:r>
     </w:p>
   </w:comment>
-  <w:comment w:id="11" w:author="Charnes Nell" w:date="2018-04-23T10:46:00Z" w:initials="CN">
+  <w:comment w:id="9" w:author="Charnes Nell" w:date="2018-04-23T10:46:00Z" w:initials="CN">
     <w:p>
       <w:pPr>
         <w:pStyle w:val="CommentText"/>
@@ -7926,7 +7760,7 @@
       </w:r>
     </w:p>
   </w:comment>
-  <w:comment w:id="12" w:author="Charnes Nell" w:date="2018-04-23T10:48:00Z" w:initials="CN">
+  <w:comment w:id="10" w:author="Charnes Nell" w:date="2018-04-23T10:48:00Z" w:initials="CN">
     <w:p>
       <w:pPr>
         <w:pStyle w:val="CommentText"/>
@@ -7942,7 +7776,7 @@
       </w:r>
     </w:p>
   </w:comment>
-  <w:comment w:id="8" w:author="McKeahnie, Collin" w:date="2018-04-19T12:41:00Z" w:initials="MC">
+  <w:comment w:id="11" w:author="McKeahnie, Collin" w:date="2018-04-19T12:41:00Z" w:initials="MC">
     <w:p>
       <w:pPr>
         <w:pStyle w:val="CommentText"/>
@@ -7958,7 +7792,7 @@
       </w:r>
     </w:p>
   </w:comment>
-  <w:comment w:id="10" w:author="Charnes Nell" w:date="2018-04-23T10:35:00Z" w:initials="CN">
+  <w:comment w:id="12" w:author="Charnes Nell" w:date="2018-04-23T10:35:00Z" w:initials="CN">
     <w:p>
       <w:pPr>
         <w:pStyle w:val="CommentText"/>
@@ -7970,14 +7804,11 @@
         <w:annotationRef/>
       </w:r>
       <w:r>
-        <w:t xml:space="preserve">Will highlighted sections be replacing current content or be appended to current </w:t>
-      </w:r>
-      <w:r>
-        <w:t>content?</w:t>
+        <w:t>Will highlighted sections be replacing current content or be appended to current content?</w:t>
       </w:r>
     </w:p>
   </w:comment>
-  <w:comment w:id="14" w:author="Charnes Nell" w:date="2018-04-23T10:23:00Z" w:initials="CN">
+  <w:comment w:id="13" w:author="Collin McKeahnie" w:date="2018-05-03T20:35:00Z" w:initials="CM">
     <w:p>
       <w:pPr>
         <w:pStyle w:val="CommentText"/>
@@ -7989,11 +7820,19 @@
         <w:annotationRef/>
       </w:r>
       <w:r>
-        <w:t>Just added that</w:t>
+        <w:t xml:space="preserve">Appended, what you are reading is the document, the highlights are just </w:t>
+      </w:r>
+      <w:proofErr w:type="gramStart"/>
+      <w:r>
+        <w:t>to</w:t>
+      </w:r>
+      <w:proofErr w:type="gramEnd"/>
+      <w:r>
+        <w:t xml:space="preserve"> so you can see changes quickly</w:t>
       </w:r>
     </w:p>
   </w:comment>
-  <w:comment w:id="15" w:author="Charnes Nell" w:date="2018-04-23T10:24:00Z" w:initials="CN">
+  <w:comment w:id="15" w:author="Charnes Nell" w:date="2018-04-23T10:23:00Z" w:initials="CN">
     <w:p>
       <w:pPr>
         <w:pStyle w:val="CommentText"/>
@@ -8005,7 +7844,7 @@
         <w:annotationRef/>
       </w:r>
       <w:r>
-        <w:t>Is this complete or does it flow into the next paragraph?</w:t>
+        <w:t>Just added that</w:t>
       </w:r>
     </w:p>
   </w:comment>
@@ -8041,7 +7880,7 @@
       </w:r>
     </w:p>
   </w:comment>
-  <w:comment w:id="20" w:author="Charnes Nell" w:date="2018-04-23T10:27:00Z" w:initials="CN">
+  <w:comment w:id="29" w:author="McKeahnie, Collin" w:date="2018-04-19T11:05:00Z" w:initials="MC">
     <w:p>
       <w:pPr>
         <w:pStyle w:val="CommentText"/>
@@ -8053,11 +7892,11 @@
         <w:annotationRef/>
       </w:r>
       <w:r>
-        <w:t>Maybe put this under a separate heading? Since this isn’t about the target audience, but about fiscal related information</w:t>
+        <w:t xml:space="preserve">He specifically called out this line as inadequate </w:t>
       </w:r>
     </w:p>
   </w:comment>
-  <w:comment w:id="30" w:author="McKeahnie, Collin" w:date="2018-04-19T11:05:00Z" w:initials="MC">
+  <w:comment w:id="28" w:author="McKeahnie, Collin" w:date="2018-04-19T11:07:00Z" w:initials="MC">
     <w:p>
       <w:pPr>
         <w:pStyle w:val="CommentText"/>
@@ -8069,11 +7908,11 @@
         <w:annotationRef/>
       </w:r>
       <w:r>
-        <w:t xml:space="preserve">He specifically called out this line as inadequate </w:t>
+        <w:t xml:space="preserve">This is the table we submitted for LCOM, I have left it in so you can compare it to what I wrote below. I feel like this table is very important to get right as this really succinct information is the sort of thing he actually reads. </w:t>
       </w:r>
     </w:p>
   </w:comment>
-  <w:comment w:id="29" w:author="McKeahnie, Collin" w:date="2018-04-19T11:07:00Z" w:initials="MC">
+  <w:comment w:id="36" w:author="Charnes Nell" w:date="2018-04-23T09:37:00Z" w:initials="CN">
     <w:p>
       <w:pPr>
         <w:pStyle w:val="CommentText"/>
@@ -8085,11 +7924,11 @@
         <w:annotationRef/>
       </w:r>
       <w:r>
-        <w:t xml:space="preserve">This is the table we submitted for LCOM, I have left it in so you can compare it to what I wrote below. I feel like this table is very important to get right as this really succinct information is the sort of thing he actually reads. </w:t>
+        <w:t>Maybe specifically state which stakeholder, just to make it clear, especially which one is most affected.</w:t>
       </w:r>
     </w:p>
   </w:comment>
-  <w:comment w:id="37" w:author="Charnes Nell" w:date="2018-04-23T09:37:00Z" w:initials="CN">
+  <w:comment w:id="40" w:author="Charnes Nell" w:date="2018-04-23T09:38:00Z" w:initials="CN">
     <w:p>
       <w:pPr>
         <w:pStyle w:val="CommentText"/>
@@ -8101,14 +7940,19 @@
         <w:annotationRef/>
       </w:r>
       <w:r>
-        <w:t>Maybe specifically state which stakeholder, just to make it clear</w:t>
-      </w:r>
-      <w:r>
-        <w:t>, especially which one is most affected.</w:t>
+        <w:t>What do you mean ‘</w:t>
+      </w:r>
+      <w:proofErr w:type="spellStart"/>
+      <w:r>
+        <w:t>customisable</w:t>
+      </w:r>
+      <w:proofErr w:type="spellEnd"/>
+      <w:r>
+        <w:t>?’</w:t>
       </w:r>
     </w:p>
   </w:comment>
-  <w:comment w:id="41" w:author="Charnes Nell" w:date="2018-04-23T09:38:00Z" w:initials="CN">
+  <w:comment w:id="38" w:author="McKeahnie, Collin" w:date="2018-04-19T10:45:00Z" w:initials="MC">
     <w:p>
       <w:pPr>
         <w:pStyle w:val="CommentText"/>
@@ -8120,19 +7964,11 @@
         <w:annotationRef/>
       </w:r>
       <w:r>
-        <w:t>What do you mean ‘</w:t>
-      </w:r>
-      <w:proofErr w:type="spellStart"/>
-      <w:r>
-        <w:t>customisable</w:t>
-      </w:r>
-      <w:proofErr w:type="spellEnd"/>
-      <w:r>
-        <w:t>?’</w:t>
+        <w:t xml:space="preserve">This seems fine to me. Thoughts? </w:t>
       </w:r>
     </w:p>
   </w:comment>
-  <w:comment w:id="39" w:author="McKeahnie, Collin" w:date="2018-04-19T10:45:00Z" w:initials="MC">
+  <w:comment w:id="39" w:author="Charnes Nell" w:date="2018-04-23T09:40:00Z" w:initials="CN">
     <w:p>
       <w:pPr>
         <w:pStyle w:val="CommentText"/>
@@ -8144,11 +7980,11 @@
         <w:annotationRef/>
       </w:r>
       <w:r>
-        <w:t xml:space="preserve">This seems fine to me. Thoughts? </w:t>
+        <w:t>See below question, but other than that it’s all good</w:t>
       </w:r>
     </w:p>
   </w:comment>
-  <w:comment w:id="40" w:author="Charnes Nell" w:date="2018-04-23T09:40:00Z" w:initials="CN">
+  <w:comment w:id="53" w:author="McKeahnie, Collin" w:date="2018-04-19T11:19:00Z" w:initials="MC">
     <w:p>
       <w:pPr>
         <w:pStyle w:val="CommentText"/>
@@ -8160,11 +7996,11 @@
         <w:annotationRef/>
       </w:r>
       <w:r>
-        <w:t>See below question, but other than that it’s all good</w:t>
+        <w:t xml:space="preserve">This is completely wrong but without this fabrication there really is no reason to make this application from a business point of view. </w:t>
       </w:r>
     </w:p>
   </w:comment>
-  <w:comment w:id="54" w:author="McKeahnie, Collin" w:date="2018-04-19T11:19:00Z" w:initials="MC">
+  <w:comment w:id="54" w:author="Charnes Nell" w:date="2018-04-23T09:39:00Z" w:initials="CN">
     <w:p>
       <w:pPr>
         <w:pStyle w:val="CommentText"/>
@@ -8176,11 +8012,11 @@
         <w:annotationRef/>
       </w:r>
       <w:r>
-        <w:t xml:space="preserve">This is completely wrong but without this fabrication there really is no reason to make this application from a business point of view. </w:t>
+        <w:t>Understood. He did say “roleplay”</w:t>
       </w:r>
     </w:p>
   </w:comment>
-  <w:comment w:id="55" w:author="Charnes Nell" w:date="2018-04-23T09:39:00Z" w:initials="CN">
+  <w:comment w:id="55" w:author="Charnes Nell" w:date="2018-04-23T09:41:00Z" w:initials="CN">
     <w:p>
       <w:pPr>
         <w:pStyle w:val="CommentText"/>
@@ -8192,11 +8028,27 @@
         <w:annotationRef/>
       </w:r>
       <w:r>
-        <w:t>Understood. He did say “roleplay”</w:t>
+        <w:t xml:space="preserve">Maybe state here that that is different from </w:t>
+      </w:r>
+      <w:proofErr w:type="spellStart"/>
+      <w:r>
+        <w:t>QuizUp</w:t>
+      </w:r>
+      <w:proofErr w:type="spellEnd"/>
+      <w:r>
+        <w:t xml:space="preserve"> as this allows a user to leave the app even though they are still playing, whereas </w:t>
+      </w:r>
+      <w:proofErr w:type="spellStart"/>
+      <w:r>
+        <w:t>QuizUp</w:t>
+      </w:r>
+      <w:proofErr w:type="spellEnd"/>
+      <w:r>
+        <w:t xml:space="preserve"> requires you to stay in app to play? Just a thought…</w:t>
       </w:r>
     </w:p>
   </w:comment>
-  <w:comment w:id="56" w:author="Charnes Nell" w:date="2018-04-23T09:41:00Z" w:initials="CN">
+  <w:comment w:id="56" w:author="Charnes Nell" w:date="2018-04-23T09:43:00Z" w:initials="CN">
     <w:p>
       <w:pPr>
         <w:pStyle w:val="CommentText"/>
@@ -8208,30 +8060,11 @@
         <w:annotationRef/>
       </w:r>
       <w:r>
-        <w:t xml:space="preserve">Maybe state here that that is different from </w:t>
-      </w:r>
-      <w:proofErr w:type="spellStart"/>
-      <w:r>
-        <w:t>QuizUp</w:t>
-      </w:r>
-      <w:proofErr w:type="spellEnd"/>
-      <w:r>
-        <w:t xml:space="preserve"> as this allows a user to leave the app even though they are still playing, whereas </w:t>
-      </w:r>
-      <w:proofErr w:type="spellStart"/>
-      <w:r>
-        <w:t>QuizUp</w:t>
-      </w:r>
-      <w:proofErr w:type="spellEnd"/>
-      <w:r>
-        <w:t xml:space="preserve"> requires you to stay in app to play? Just a thought</w:t>
-      </w:r>
-      <w:r>
-        <w:t>…</w:t>
+        <w:t>Is this complete or?</w:t>
       </w:r>
     </w:p>
   </w:comment>
-  <w:comment w:id="57" w:author="Charnes Nell" w:date="2018-04-23T09:43:00Z" w:initials="CN">
+  <w:comment w:id="57" w:author="McKeahnie, Collin" w:date="2018-04-19T11:42:00Z" w:initials="MC">
     <w:p>
       <w:pPr>
         <w:pStyle w:val="CommentText"/>
@@ -8243,11 +8076,11 @@
         <w:annotationRef/>
       </w:r>
       <w:r>
-        <w:t>Is this complete or?</w:t>
+        <w:t>This is not currently part of our design, should we add it in or should I get rid of this bit?</w:t>
       </w:r>
     </w:p>
   </w:comment>
-  <w:comment w:id="58" w:author="McKeahnie, Collin" w:date="2018-04-19T11:42:00Z" w:initials="MC">
+  <w:comment w:id="58" w:author="Charnes Nell" w:date="2018-04-23T09:44:00Z" w:initials="CN">
     <w:p>
       <w:pPr>
         <w:pStyle w:val="CommentText"/>
@@ -8259,11 +8092,11 @@
         <w:annotationRef/>
       </w:r>
       <w:r>
-        <w:t>This is not currently part of our design, should we add it in or should I get rid of this bit?</w:t>
+        <w:t>I do like this because then you can set “age appropriate” questions or rather give the illusion of that</w:t>
       </w:r>
     </w:p>
   </w:comment>
-  <w:comment w:id="59" w:author="Charnes Nell" w:date="2018-04-23T09:44:00Z" w:initials="CN">
+  <w:comment w:id="61" w:author="McKeahnie, Collin" w:date="2018-04-19T12:57:00Z" w:initials="MC">
     <w:p>
       <w:pPr>
         <w:pStyle w:val="CommentText"/>
@@ -8275,11 +8108,40 @@
         <w:annotationRef/>
       </w:r>
       <w:r>
-        <w:t>I do like this because then you can set “age appropriate” questions or rather give the illusion of that</w:t>
+        <w:t xml:space="preserve">From the marking criteria it appears I have identified ‘some’ or ‘most’ stakeholders and their “interests have been generically defined’  </w:t>
+      </w:r>
+    </w:p>
+    <w:p>
+      <w:pPr>
+        <w:pStyle w:val="CommentText"/>
+      </w:pPr>
+    </w:p>
+    <w:p>
+      <w:pPr>
+        <w:pStyle w:val="CommentText"/>
+      </w:pPr>
+      <w:r>
+        <w:t>Possibly the user and the opponent are not actually stakeholders. Who else would be? I think we were correct when we said the hosting company was not a stakeholder</w:t>
+      </w:r>
+    </w:p>
+    <w:p>
+      <w:pPr>
+        <w:pStyle w:val="CommentText"/>
+      </w:pPr>
+      <w:r>
+        <w:t>What about The Play Store &amp; The App Store? (</w:t>
+      </w:r>
+      <w:proofErr w:type="gramStart"/>
+      <w:r>
+        <w:t>personally</w:t>
+      </w:r>
+      <w:proofErr w:type="gramEnd"/>
+      <w:r>
+        <w:t xml:space="preserve"> I don’t think they are….)</w:t>
       </w:r>
     </w:p>
   </w:comment>
-  <w:comment w:id="62" w:author="McKeahnie, Collin" w:date="2018-04-19T12:57:00Z" w:initials="MC">
+  <w:comment w:id="62" w:author="Charnes Nell" w:date="2018-04-23T10:00:00Z" w:initials="CN">
     <w:p>
       <w:pPr>
         <w:pStyle w:val="CommentText"/>
@@ -8291,40 +8153,11 @@
         <w:annotationRef/>
       </w:r>
       <w:r>
-        <w:t xml:space="preserve">From the marking criteria it appears I have identified ‘some’ or ‘most’ stakeholders and their “interests have been generically defined’  </w:t>
-      </w:r>
-    </w:p>
-    <w:p>
-      <w:pPr>
-        <w:pStyle w:val="CommentText"/>
-      </w:pPr>
-    </w:p>
-    <w:p>
-      <w:pPr>
-        <w:pStyle w:val="CommentText"/>
-      </w:pPr>
-      <w:r>
-        <w:t>Possibly the user and the opponent are not actually stakeholders. Who else would be? I think we were correct when we said the hosting company was not a stakeholder</w:t>
-      </w:r>
-    </w:p>
-    <w:p>
-      <w:pPr>
-        <w:pStyle w:val="CommentText"/>
-      </w:pPr>
-      <w:r>
-        <w:t>What about The Play Store &amp; The App Store? (</w:t>
-      </w:r>
-      <w:proofErr w:type="gramStart"/>
-      <w:r>
-        <w:t>personally</w:t>
-      </w:r>
-      <w:proofErr w:type="gramEnd"/>
-      <w:r>
-        <w:t xml:space="preserve"> I don’t think they are….)</w:t>
+        <w:t>Well you do need pay to publish an app on either, but I don’t think they are since they aren’t affected by the success / failure</w:t>
       </w:r>
     </w:p>
   </w:comment>
-  <w:comment w:id="63" w:author="Charnes Nell" w:date="2018-04-23T10:00:00Z" w:initials="CN">
+  <w:comment w:id="72" w:author="McKeahnie, Collin" w:date="2018-04-19T10:50:00Z" w:initials="MC">
     <w:p>
       <w:pPr>
         <w:pStyle w:val="CommentText"/>
@@ -8336,17 +8169,11 @@
         <w:annotationRef/>
       </w:r>
       <w:r>
-        <w:t xml:space="preserve">Well you do need pay to publish an app on either, but I don’t think they are since they aren’t </w:t>
-      </w:r>
-      <w:r>
-        <w:t>affected</w:t>
-      </w:r>
-      <w:r>
-        <w:t xml:space="preserve"> by the success / failure</w:t>
+        <w:t>Probably not part of the User Environment. Delete?</w:t>
       </w:r>
     </w:p>
   </w:comment>
-  <w:comment w:id="73" w:author="McKeahnie, Collin" w:date="2018-04-19T10:50:00Z" w:initials="MC">
+  <w:comment w:id="73" w:author="Charnes Nell" w:date="2018-04-23T10:31:00Z" w:initials="CN">
     <w:p>
       <w:pPr>
         <w:pStyle w:val="CommentText"/>
@@ -8358,11 +8185,11 @@
         <w:annotationRef/>
       </w:r>
       <w:r>
-        <w:t>Probably not part of the User Environment. Delete?</w:t>
+        <w:t>Agreed.</w:t>
       </w:r>
     </w:p>
   </w:comment>
-  <w:comment w:id="74" w:author="Charnes Nell" w:date="2018-04-23T10:31:00Z" w:initials="CN">
+  <w:comment w:id="75" w:author="Charnes Nell" w:date="2018-04-23T10:32:00Z" w:initials="CN">
     <w:p>
       <w:pPr>
         <w:pStyle w:val="CommentText"/>
@@ -8374,11 +8201,19 @@
         <w:annotationRef/>
       </w:r>
       <w:r>
-        <w:t>Agreed.</w:t>
+        <w:t>Maybe add engaging as well.</w:t>
+      </w:r>
+    </w:p>
+    <w:p>
+      <w:pPr>
+        <w:pStyle w:val="CommentText"/>
+      </w:pPr>
+      <w:r>
+        <w:t>Read somewhere that if a user doesn’t understand / engage your app in the first minute (could be less) they won’t use it.</w:t>
       </w:r>
     </w:p>
   </w:comment>
-  <w:comment w:id="76" w:author="Charnes Nell" w:date="2018-04-23T10:32:00Z" w:initials="CN">
+  <w:comment w:id="82" w:author="McKeahnie, Collin" w:date="2018-04-20T08:52:00Z" w:initials="MC">
     <w:p>
       <w:pPr>
         <w:pStyle w:val="CommentText"/>
@@ -8390,31 +8225,19 @@
         <w:annotationRef/>
       </w:r>
       <w:r>
-        <w:t>Maybe add engaging as well.</w:t>
-      </w:r>
-    </w:p>
-    <w:p>
-      <w:pPr>
-        <w:pStyle w:val="CommentText"/>
-      </w:pPr>
-      <w:r>
-        <w:t xml:space="preserve">Read somewhere that if a user doesn’t understand / engage your app in the first </w:t>
-      </w:r>
-      <w:r>
-        <w:t>minute</w:t>
-      </w:r>
-      <w:r>
-        <w:t xml:space="preserve"> </w:t>
-      </w:r>
-      <w:r>
-        <w:t xml:space="preserve">(could be less) </w:t>
-      </w:r>
-      <w:r>
-        <w:t>they won’t use it.</w:t>
+        <w:t xml:space="preserve">At this stage I will keep this </w:t>
+      </w:r>
+      <w:proofErr w:type="gramStart"/>
+      <w:r>
+        <w:t>in</w:t>
+      </w:r>
+      <w:proofErr w:type="gramEnd"/>
+      <w:r>
+        <w:t xml:space="preserve"> but I will update the screen shots with images from the app we submit</w:t>
       </w:r>
     </w:p>
   </w:comment>
-  <w:comment w:id="83" w:author="McKeahnie, Collin" w:date="2018-04-20T08:52:00Z" w:initials="MC">
+  <w:comment w:id="83" w:author="Charnes Nell" w:date="2018-04-23T10:50:00Z" w:initials="CN">
     <w:p>
       <w:pPr>
         <w:pStyle w:val="CommentText"/>
@@ -8426,19 +8249,11 @@
         <w:annotationRef/>
       </w:r>
       <w:r>
-        <w:t xml:space="preserve">At this stage I will keep this </w:t>
-      </w:r>
-      <w:proofErr w:type="gramStart"/>
-      <w:r>
-        <w:t>in</w:t>
-      </w:r>
-      <w:proofErr w:type="gramEnd"/>
-      <w:r>
-        <w:t xml:space="preserve"> but I will update the screen shots with images from the app we submit</w:t>
+        <w:t>Understood</w:t>
       </w:r>
     </w:p>
   </w:comment>
-  <w:comment w:id="84" w:author="Charnes Nell" w:date="2018-04-23T10:50:00Z" w:initials="CN">
+  <w:comment w:id="103" w:author="Charnes Nell" w:date="2018-04-23T11:02:00Z" w:initials="CN">
     <w:p>
       <w:pPr>
         <w:pStyle w:val="CommentText"/>
@@ -8450,7 +8265,7 @@
         <w:annotationRef/>
       </w:r>
       <w:r>
-        <w:t>Understood</w:t>
+        <w:t>Need or feature?</w:t>
       </w:r>
     </w:p>
   </w:comment>
@@ -8486,7 +8301,7 @@
       </w:r>
     </w:p>
   </w:comment>
-  <w:comment w:id="106" w:author="Charnes Nell" w:date="2018-04-23T11:02:00Z" w:initials="CN">
+  <w:comment w:id="112" w:author="Charnes Nell" w:date="2018-04-23T10:51:00Z" w:initials="CN">
     <w:p>
       <w:pPr>
         <w:pStyle w:val="CommentText"/>
@@ -8498,11 +8313,11 @@
         <w:annotationRef/>
       </w:r>
       <w:r>
-        <w:t>Need or feature?</w:t>
+        <w:t xml:space="preserve">Is social media the main form of account management or is the email account? Because if the social media is the main form then privacy is a risk, maybe? </w:t>
       </w:r>
     </w:p>
   </w:comment>
-  <w:comment w:id="113" w:author="Charnes Nell" w:date="2018-04-23T10:51:00Z" w:initials="CN">
+  <w:comment w:id="113" w:author="Charnes Nell" w:date="2018-04-23T10:58:00Z" w:initials="CN">
     <w:p>
       <w:pPr>
         <w:pStyle w:val="CommentText"/>
@@ -8514,11 +8329,11 @@
         <w:annotationRef/>
       </w:r>
       <w:r>
-        <w:t xml:space="preserve">Is social media the main form of account management or is the email account? Because if the social media is the main form then privacy is a risk, maybe? </w:t>
+        <w:t>Maybe say here that that is where a single player mode will be triggered as a risk mitigation strategy?</w:t>
       </w:r>
     </w:p>
   </w:comment>
-  <w:comment w:id="114" w:author="Charnes Nell" w:date="2018-04-23T10:58:00Z" w:initials="CN">
+  <w:comment w:id="114" w:author="Charnes Nell" w:date="2018-04-23T10:59:00Z" w:initials="CN">
     <w:p>
       <w:pPr>
         <w:pStyle w:val="CommentText"/>
@@ -8530,11 +8345,11 @@
         <w:annotationRef/>
       </w:r>
       <w:r>
-        <w:t>Maybe say here that that is where a single player mode will be triggered as a risk mitigation strategy?</w:t>
+        <w:t>Is this a risk then? How will that be mitigated?</w:t>
       </w:r>
     </w:p>
   </w:comment>
-  <w:comment w:id="115" w:author="Charnes Nell" w:date="2018-04-23T10:59:00Z" w:initials="CN">
+  <w:comment w:id="117" w:author="McKeahnie, Collin" w:date="2018-04-20T09:21:00Z" w:initials="MC">
     <w:p>
       <w:pPr>
         <w:pStyle w:val="CommentText"/>
@@ -8546,22 +8361,6 @@
         <w:annotationRef/>
       </w:r>
       <w:r>
-        <w:t>Is this a risk then? How will that be mitigated?</w:t>
-      </w:r>
-    </w:p>
-  </w:comment>
-  <w:comment w:id="118" w:author="McKeahnie, Collin" w:date="2018-04-20T09:21:00Z" w:initials="MC">
-    <w:p>
-      <w:pPr>
-        <w:pStyle w:val="CommentText"/>
-      </w:pPr>
-      <w:r>
-        <w:rPr>
-          <w:rStyle w:val="CommentReference"/>
-        </w:rPr>
-        <w:annotationRef/>
-      </w:r>
-      <w:r>
         <w:t>Should this cover only changes made to the Vision Document or changes to all the documents?</w:t>
       </w:r>
     </w:p>
@@ -8601,7 +8400,7 @@
       </w:r>
     </w:p>
   </w:comment>
-  <w:comment w:id="119" w:author="Charnes Nell" w:date="2018-04-23T11:02:00Z" w:initials="CN">
+  <w:comment w:id="118" w:author="Charnes Nell" w:date="2018-04-23T11:02:00Z" w:initials="CN">
     <w:p>
       <w:pPr>
         <w:pStyle w:val="CommentText"/>
@@ -8628,11 +8427,10 @@
   <w15:commentEx w15:paraId="6AA95AA2" w15:paraIdParent="1EDF0BDC" w15:done="0"/>
   <w15:commentEx w15:paraId="7580ACA1" w15:done="0"/>
   <w15:commentEx w15:paraId="0FF369BE" w15:paraIdParent="7580ACA1" w15:done="0"/>
-  <w15:commentEx w15:paraId="2A29F97F" w15:done="0"/>
-  <w15:commentEx w15:paraId="6D466FF8" w15:done="0"/>
+  <w15:commentEx w15:paraId="58FED6DE" w15:paraIdParent="7580ACA1" w15:done="0"/>
+  <w15:commentEx w15:paraId="2A29F97F" w15:done="1"/>
   <w15:commentEx w15:paraId="3C6A6C80" w15:done="0"/>
   <w15:commentEx w15:paraId="7470D872" w15:paraIdParent="3C6A6C80" w15:done="0"/>
-  <w15:commentEx w15:paraId="47DC1886" w15:done="0"/>
   <w15:commentEx w15:paraId="28FA172D" w15:done="0"/>
   <w15:commentEx w15:paraId="69163620" w15:done="0"/>
   <w15:commentEx w15:paraId="42C80141" w15:done="0"/>
@@ -8671,11 +8469,10 @@
   <w16cid:commentId w16cid:paraId="6AA95AA2" w16cid:durableId="1E883893"/>
   <w16cid:commentId w16cid:paraId="7580ACA1" w16cid:durableId="1E882765"/>
   <w16cid:commentId w16cid:paraId="0FF369BE" w16cid:durableId="1E883576"/>
+  <w16cid:commentId w16cid:paraId="58FED6DE" w16cid:durableId="1E95F106"/>
   <w16cid:commentId w16cid:paraId="2A29F97F" w16cid:durableId="1E8832A6"/>
-  <w16cid:commentId w16cid:paraId="6D466FF8" w16cid:durableId="1E8832CA"/>
   <w16cid:commentId w16cid:paraId="3C6A6C80" w16cid:durableId="1E882766"/>
   <w16cid:commentId w16cid:paraId="7470D872" w16cid:durableId="1E883323"/>
-  <w16cid:commentId w16cid:paraId="47DC1886" w16cid:durableId="1E883381"/>
   <w16cid:commentId w16cid:paraId="28FA172D" w16cid:durableId="1E882767"/>
   <w16cid:commentId w16cid:paraId="69163620" w16cid:durableId="1E882768"/>
   <w16cid:commentId w16cid:paraId="42C80141" w16cid:durableId="1E8827CF"/>
@@ -10566,6 +10363,9 @@
   </w15:person>
   <w15:person w15:author="Charnes Nell">
     <w15:presenceInfo w15:providerId="None" w15:userId="Charnes Nell"/>
+  </w15:person>
+  <w15:person w15:author="Collin McKeahnie">
+    <w15:presenceInfo w15:providerId="Windows Live" w15:userId="e5f670dae1136c23"/>
   </w15:person>
 </w15:people>
 </file>
@@ -12092,7 +11892,7 @@
 </file>
 
 <file path=customXml/itemProps1.xml><?xml version="1.0" encoding="utf-8"?>
-<ds:datastoreItem xmlns:ds="http://schemas.openxmlformats.org/officeDocument/2006/customXml" ds:itemID="{171621DA-45B0-40ED-AE63-FFF68CDC4451}">
+<ds:datastoreItem xmlns:ds="http://schemas.openxmlformats.org/officeDocument/2006/customXml" ds:itemID="{63C08A40-2D7A-4290-9346-6C075F961256}">
   <ds:schemaRefs>
     <ds:schemaRef ds:uri="http://schemas.openxmlformats.org/officeDocument/2006/bibliography"/>
   </ds:schemaRefs>

</xml_diff>